<commit_message>
Explanation of Basic Techniques in Report
</commit_message>
<xml_diff>
--- a/EECS 2030 Project Report.docx
+++ b/EECS 2030 Project Report.docx
@@ -1,6 +1,6 @@
 
 <file path=word/document.xml><?xml version="1.0" encoding="utf-8"?>
-<w:document xmlns:wpc="http://schemas.microsoft.com/office/word/2010/wordprocessingCanvas" xmlns:cx="http://schemas.microsoft.com/office/drawing/2014/chartex" xmlns:cx1="http://schemas.microsoft.com/office/drawing/2015/9/8/chartex" xmlns:cx2="http://schemas.microsoft.com/office/drawing/2015/10/21/chartex" xmlns:cx3="http://schemas.microsoft.com/office/drawing/2016/5/9/chartex" xmlns:cx4="http://schemas.microsoft.com/office/drawing/2016/5/10/chartex" xmlns:cx5="http://schemas.microsoft.com/office/drawing/2016/5/11/chartex" xmlns:cx6="http://schemas.microsoft.com/office/drawing/2016/5/12/chartex" xmlns:cx7="http://schemas.microsoft.com/office/drawing/2016/5/13/chartex" xmlns:cx8="http://schemas.microsoft.com/office/drawing/2016/5/14/chartex" xmlns:mc="http://schemas.openxmlformats.org/markup-compatibility/2006" xmlns:aink="http://schemas.microsoft.com/office/drawing/2016/ink" xmlns:am3d="http://schemas.microsoft.com/office/drawing/2017/model3d" xmlns:o="urn:schemas-microsoft-com:office:office" xmlns:r="http://schemas.openxmlformats.org/officeDocument/2006/relationships" xmlns:m="http://schemas.openxmlformats.org/officeDocument/2006/math" xmlns:v="urn:schemas-microsoft-com:vml" xmlns:wp14="http://schemas.microsoft.com/office/word/2010/wordprocessingDrawing" xmlns:wp="http://schemas.openxmlformats.org/drawingml/2006/wordprocessingDrawing" xmlns:w10="urn:schemas-microsoft-com:office:word" xmlns:w="http://schemas.openxmlformats.org/wordprocessingml/2006/main" xmlns:w14="http://schemas.microsoft.com/office/word/2010/wordml" xmlns:w15="http://schemas.microsoft.com/office/word/2012/wordml" xmlns:w16cid="http://schemas.microsoft.com/office/word/2016/wordml/cid" xmlns:w16se="http://schemas.microsoft.com/office/word/2015/wordml/symex" xmlns:wpg="http://schemas.microsoft.com/office/word/2010/wordprocessingGroup" xmlns:wpi="http://schemas.microsoft.com/office/word/2010/wordprocessingInk" xmlns:wne="http://schemas.microsoft.com/office/word/2006/wordml" xmlns:wps="http://schemas.microsoft.com/office/word/2010/wordprocessingShape" mc:Ignorable="w14 w15 w16se w16cid wp14">
+<w:document xmlns:ve="http://schemas.openxmlformats.org/markup-compatibility/2006" xmlns:o="urn:schemas-microsoft-com:office:office" xmlns:r="http://schemas.openxmlformats.org/officeDocument/2006/relationships" xmlns:m="http://schemas.openxmlformats.org/officeDocument/2006/math" xmlns:v="urn:schemas-microsoft-com:vml" xmlns:wp="http://schemas.openxmlformats.org/drawingml/2006/wordprocessingDrawing" xmlns:w10="urn:schemas-microsoft-com:office:word" xmlns:w="http://schemas.openxmlformats.org/wordprocessingml/2006/main" xmlns:wne="http://schemas.microsoft.com/office/word/2006/wordml">
   <w:body>
     <w:p>
       <w:pPr>
@@ -154,21 +154,23 @@
           <w:sz w:val="36"/>
           <w:szCs w:val="36"/>
         </w:rPr>
-        <w:t xml:space="preserve">Jason Skinner, Alessa </w:t>
-      </w:r>
+        <w:t xml:space="preserve">Jason Skinner, </w:t>
+      </w:r>
+      <w:proofErr w:type="spellStart"/>
       <w:r>
         <w:rPr>
           <w:sz w:val="36"/>
           <w:szCs w:val="36"/>
         </w:rPr>
-        <w:t>Ivascu</w:t>
-      </w:r>
+        <w:t>Alessa</w:t>
+      </w:r>
+      <w:proofErr w:type="spellEnd"/>
       <w:r>
         <w:rPr>
           <w:sz w:val="36"/>
           <w:szCs w:val="36"/>
         </w:rPr>
-        <w:t xml:space="preserve">, Dawood </w:t>
+        <w:t xml:space="preserve"> </w:t>
       </w:r>
       <w:proofErr w:type="spellStart"/>
       <w:r>
@@ -176,7 +178,7 @@
           <w:sz w:val="36"/>
           <w:szCs w:val="36"/>
         </w:rPr>
-        <w:t>Choksi</w:t>
+        <w:t>Ivascu</w:t>
       </w:r>
       <w:proofErr w:type="spellEnd"/>
       <w:r>
@@ -184,7 +186,7 @@
           <w:sz w:val="36"/>
           <w:szCs w:val="36"/>
         </w:rPr>
-        <w:t xml:space="preserve">, Leroy Nguyen, Kristiana </w:t>
+        <w:t xml:space="preserve">, Dawood Choksi, Leroy Nguyen, </w:t>
       </w:r>
       <w:proofErr w:type="spellStart"/>
       <w:r>
@@ -192,34 +194,32 @@
           <w:sz w:val="36"/>
           <w:szCs w:val="36"/>
         </w:rPr>
-        <w:t>Papa</w:t>
-      </w:r>
+        <w:t>Kristiana</w:t>
+      </w:r>
+      <w:proofErr w:type="spellEnd"/>
       <w:r>
         <w:rPr>
           <w:sz w:val="36"/>
           <w:szCs w:val="36"/>
         </w:rPr>
-        <w:t>jani</w:t>
-      </w:r>
-      <w:proofErr w:type="spellEnd"/>
-    </w:p>
-    <w:p>
-      <w:pPr>
-        <w:jc w:val="center"/>
+        <w:t xml:space="preserve"> </w:t>
+      </w:r>
+      <w:proofErr w:type="spellStart"/>
+      <w:r>
         <w:rPr>
           <w:sz w:val="36"/>
           <w:szCs w:val="36"/>
         </w:rPr>
-      </w:pPr>
-    </w:p>
-    <w:p>
-      <w:pPr>
-        <w:jc w:val="center"/>
+        <w:t>Papa</w:t>
+      </w:r>
+      <w:r>
         <w:rPr>
           <w:sz w:val="36"/>
           <w:szCs w:val="36"/>
         </w:rPr>
-      </w:pPr>
+        <w:t>jani</w:t>
+      </w:r>
+      <w:proofErr w:type="spellEnd"/>
     </w:p>
     <w:p>
       <w:pPr>
@@ -241,16 +241,27 @@
     </w:p>
     <w:p>
       <w:pPr>
-        <w:rPr>
-          <w:sz w:val="28"/>
-          <w:szCs w:val="28"/>
-        </w:rPr>
-      </w:pPr>
-      <w:r>
-        <w:rPr>
-          <w:sz w:val="28"/>
-          <w:szCs w:val="28"/>
-        </w:rPr>
+        <w:jc w:val="center"/>
+        <w:rPr>
+          <w:sz w:val="36"/>
+          <w:szCs w:val="36"/>
+        </w:rPr>
+      </w:pPr>
+    </w:p>
+    <w:p>
+      <w:pPr>
+        <w:jc w:val="center"/>
+        <w:rPr>
+          <w:sz w:val="36"/>
+          <w:szCs w:val="36"/>
+        </w:rPr>
+      </w:pPr>
+    </w:p>
+    <w:p>
+      <w:pPr>
+        <w:pStyle w:val="Title"/>
+      </w:pPr>
+      <w:r>
         <w:lastRenderedPageBreak/>
         <w:t>Description of Code</w:t>
       </w:r>
@@ -914,23 +925,7 @@
           <w:sz w:val="24"/>
           <w:szCs w:val="24"/>
         </w:rPr>
-        <w:t xml:space="preserve">he first player is on the right-side. </w:t>
-      </w:r>
-      <w:proofErr w:type="gramStart"/>
-      <w:r>
-        <w:rPr>
-          <w:sz w:val="24"/>
-          <w:szCs w:val="24"/>
-        </w:rPr>
-        <w:t>Thus</w:t>
-      </w:r>
-      <w:proofErr w:type="gramEnd"/>
-      <w:r>
-        <w:rPr>
-          <w:sz w:val="24"/>
-          <w:szCs w:val="24"/>
-        </w:rPr>
-        <w:t xml:space="preserve"> the new game is set up for both players. </w:t>
+        <w:t xml:space="preserve">he first player is on the right-side. Thus the new game is set up for both players. </w:t>
       </w:r>
     </w:p>
     <w:p>
@@ -1114,23 +1109,7 @@
           <w:sz w:val="24"/>
           <w:szCs w:val="24"/>
         </w:rPr>
-        <w:t xml:space="preserve">four types for the </w:t>
-      </w:r>
-      <w:proofErr w:type="gramStart"/>
-      <w:r>
-        <w:rPr>
-          <w:sz w:val="24"/>
-          <w:szCs w:val="24"/>
-        </w:rPr>
-        <w:t>snakes</w:t>
-      </w:r>
-      <w:proofErr w:type="gramEnd"/>
-      <w:r>
-        <w:rPr>
-          <w:sz w:val="24"/>
-          <w:szCs w:val="24"/>
-        </w:rPr>
-        <w:t xml:space="preserve"> head that must be considered depending on the DIRECTION (up, down, right, left) of the snake’s movement. </w:t>
+        <w:t xml:space="preserve">four types for the snakes head that must be considered depending on the DIRECTION (up, down, right, left) of the snake’s movement. </w:t>
       </w:r>
       <w:r>
         <w:rPr>
@@ -1461,21 +1440,12 @@
           <w:szCs w:val="24"/>
         </w:rPr>
       </w:pPr>
-      <w:proofErr w:type="gramStart"/>
-      <w:r>
-        <w:rPr>
-          <w:sz w:val="24"/>
-          <w:szCs w:val="24"/>
-        </w:rPr>
-        <w:t>So</w:t>
-      </w:r>
-      <w:proofErr w:type="gramEnd"/>
-      <w:r>
-        <w:rPr>
-          <w:sz w:val="24"/>
-          <w:szCs w:val="24"/>
-        </w:rPr>
-        <w:t xml:space="preserve"> depending on which direction of the snake is moving</w:t>
+      <w:r>
+        <w:rPr>
+          <w:sz w:val="24"/>
+          <w:szCs w:val="24"/>
+        </w:rPr>
+        <w:t>So depending on which direction of the snake is moving</w:t>
       </w:r>
       <w:r>
         <w:rPr>
@@ -1847,19 +1817,2370 @@
     </w:p>
     <w:p>
       <w:pPr>
-        <w:pStyle w:val="ListParagraph"/>
-        <w:rPr>
-          <w:sz w:val="24"/>
-          <w:szCs w:val="24"/>
-        </w:rPr>
-      </w:pPr>
-      <w:r>
-        <w:rPr>
-          <w:sz w:val="24"/>
-          <w:szCs w:val="24"/>
+        <w:ind w:left="360"/>
+        <w:rPr>
+          <w:sz w:val="24"/>
+          <w:szCs w:val="24"/>
+        </w:rPr>
+      </w:pPr>
+    </w:p>
+    <w:p>
+      <w:pPr>
+        <w:pStyle w:val="Title"/>
+      </w:pPr>
+      <w:r>
+        <w:t>Application of Techniques Learned</w:t>
+      </w:r>
+    </w:p>
+    <w:p>
+      <w:pPr>
+        <w:ind w:left="360"/>
+        <w:rPr>
+          <w:sz w:val="24"/>
+          <w:szCs w:val="24"/>
+        </w:rPr>
+      </w:pPr>
+      <w:r>
+        <w:rPr>
+          <w:sz w:val="24"/>
+          <w:szCs w:val="24"/>
+        </w:rPr>
+        <w:t>The following techniques are used in multiple locations throughout the project’s code, however, only some specific instances are highlighted for the purposes of the project’s requirements.</w:t>
+      </w:r>
+    </w:p>
+    <w:p>
+      <w:pPr>
+        <w:ind w:left="360"/>
+        <w:rPr>
+          <w:sz w:val="24"/>
+          <w:szCs w:val="24"/>
+        </w:rPr>
+      </w:pPr>
+      <w:r>
+        <w:rPr>
+          <w:sz w:val="24"/>
+          <w:szCs w:val="24"/>
+        </w:rPr>
+        <w:t xml:space="preserve">All 12 </w:t>
+      </w:r>
+      <w:r>
+        <w:rPr>
+          <w:b/>
+          <w:sz w:val="24"/>
+          <w:szCs w:val="24"/>
+        </w:rPr>
+        <w:t xml:space="preserve">Basic Techniques </w:t>
+      </w:r>
+      <w:r>
+        <w:rPr>
+          <w:sz w:val="24"/>
+          <w:szCs w:val="24"/>
+        </w:rPr>
+        <w:t xml:space="preserve">are used in the project, as well as all the </w:t>
+      </w:r>
+      <w:r>
+        <w:rPr>
+          <w:b/>
+          <w:sz w:val="24"/>
+          <w:szCs w:val="24"/>
+        </w:rPr>
+        <w:t>Advanced Techniques</w:t>
+      </w:r>
+      <w:r>
+        <w:rPr>
+          <w:sz w:val="24"/>
+          <w:szCs w:val="24"/>
+        </w:rPr>
+        <w:t xml:space="preserve">. </w:t>
+      </w:r>
+    </w:p>
+    <w:p>
+      <w:pPr>
+        <w:pStyle w:val="Heading1"/>
+        <w:numPr>
+          <w:ilvl w:val="0"/>
+          <w:numId w:val="5"/>
+        </w:numPr>
+      </w:pPr>
+      <w:r>
+        <w:t>Encapsulation / Information Hiding:</w:t>
+      </w:r>
+    </w:p>
+    <w:p>
+      <w:pPr>
+        <w:pStyle w:val="ListParagraph"/>
+        <w:numPr>
+          <w:ilvl w:val="0"/>
+          <w:numId w:val="6"/>
+        </w:numPr>
+        <w:rPr>
+          <w:lang w:val="en-CA"/>
+        </w:rPr>
+      </w:pPr>
+      <w:r>
+        <w:rPr>
+          <w:lang w:val="en-CA"/>
+        </w:rPr>
+        <w:t xml:space="preserve">Used throughout all classes in the project. </w:t>
+      </w:r>
+    </w:p>
+    <w:p>
+      <w:pPr>
+        <w:pStyle w:val="ListParagraph"/>
+        <w:numPr>
+          <w:ilvl w:val="0"/>
+          <w:numId w:val="6"/>
+        </w:numPr>
+        <w:rPr>
+          <w:lang w:val="en-CA"/>
+        </w:rPr>
+      </w:pPr>
+      <w:r>
+        <w:rPr>
+          <w:lang w:val="en-CA"/>
+        </w:rPr>
+        <w:t xml:space="preserve">For example, the class Public Static </w:t>
+      </w:r>
+      <w:proofErr w:type="spellStart"/>
+      <w:r>
+        <w:rPr>
+          <w:lang w:val="en-CA"/>
+        </w:rPr>
+        <w:t>HighScores</w:t>
+      </w:r>
+      <w:proofErr w:type="spellEnd"/>
+      <w:r>
+        <w:rPr>
+          <w:lang w:val="en-CA"/>
+        </w:rPr>
+        <w:t xml:space="preserve"> class inside the Model class; the fields are marked as private, as well as every constructor and non-</w:t>
+      </w:r>
+      <w:proofErr w:type="spellStart"/>
+      <w:r>
+        <w:rPr>
+          <w:lang w:val="en-CA"/>
+        </w:rPr>
+        <w:t>gettor</w:t>
+      </w:r>
+      <w:proofErr w:type="spellEnd"/>
+      <w:r>
+        <w:rPr>
+          <w:lang w:val="en-CA"/>
+        </w:rPr>
+        <w:t xml:space="preserve"> method. </w:t>
+      </w:r>
+    </w:p>
+    <w:p>
+      <w:pPr>
+        <w:pStyle w:val="ListParagraph"/>
+        <w:numPr>
+          <w:ilvl w:val="0"/>
+          <w:numId w:val="6"/>
+        </w:numPr>
+        <w:rPr>
+          <w:lang w:val="en-CA"/>
+        </w:rPr>
+      </w:pPr>
+      <w:r>
+        <w:rPr>
+          <w:lang w:val="en-CA"/>
+        </w:rPr>
+        <w:t>The code in this class is therefore hidden and cannot be accessed randomly.</w:t>
+      </w:r>
+    </w:p>
+    <w:p>
+      <w:pPr>
+        <w:ind w:left="360"/>
+        <w:rPr>
+          <w:lang w:val="en-CA"/>
+        </w:rPr>
+      </w:pPr>
+      <w:r>
+        <w:rPr>
+          <w:lang w:val="en-CA"/>
+        </w:rPr>
+        <w:t xml:space="preserve">  </w:t>
+      </w:r>
+    </w:p>
+    <w:p>
+      <w:pPr>
+        <w:pStyle w:val="Heading1"/>
+        <w:numPr>
+          <w:ilvl w:val="0"/>
+          <w:numId w:val="5"/>
+        </w:numPr>
+      </w:pPr>
+      <w:r>
+        <w:lastRenderedPageBreak/>
+        <w:t>Overloading / Constructors:</w:t>
+      </w:r>
+    </w:p>
+    <w:p>
+      <w:pPr>
+        <w:pStyle w:val="ListParagraph"/>
+        <w:numPr>
+          <w:ilvl w:val="0"/>
+          <w:numId w:val="6"/>
+        </w:numPr>
+        <w:rPr>
+          <w:lang w:val="en-CA"/>
+        </w:rPr>
+      </w:pPr>
+      <w:r>
+        <w:rPr>
+          <w:lang w:val="en-CA"/>
+        </w:rPr>
+        <w:t xml:space="preserve">Overloading occurs in many places in the code throughout this project. </w:t>
+      </w:r>
+    </w:p>
+    <w:p>
+      <w:pPr>
+        <w:pStyle w:val="ListParagraph"/>
+        <w:numPr>
+          <w:ilvl w:val="0"/>
+          <w:numId w:val="6"/>
+        </w:numPr>
+        <w:rPr>
+          <w:lang w:val="en-CA"/>
+        </w:rPr>
+      </w:pPr>
+      <w:r>
+        <w:rPr>
+          <w:lang w:val="en-CA"/>
+        </w:rPr>
+        <w:t xml:space="preserve">For example, in the </w:t>
+      </w:r>
+      <w:proofErr w:type="spellStart"/>
+      <w:r>
+        <w:rPr>
+          <w:lang w:val="en-CA"/>
+        </w:rPr>
+        <w:t>RowCol</w:t>
+      </w:r>
+      <w:proofErr w:type="spellEnd"/>
+      <w:r>
+        <w:rPr>
+          <w:lang w:val="en-CA"/>
+        </w:rPr>
+        <w:t xml:space="preserve"> class, the constructors are overloaded.</w:t>
+      </w:r>
+    </w:p>
+    <w:p>
+      <w:pPr>
+        <w:pStyle w:val="ListParagraph"/>
+        <w:numPr>
+          <w:ilvl w:val="0"/>
+          <w:numId w:val="6"/>
+        </w:numPr>
+        <w:rPr>
+          <w:lang w:val="en-CA"/>
+        </w:rPr>
+      </w:pPr>
+      <w:r>
+        <w:rPr>
+          <w:lang w:val="en-CA"/>
+        </w:rPr>
+        <w:t xml:space="preserve"> One takes in an integer value for the number of rows and columns and creates an object, setting the objects number of rows and columns according to the numbers inputted. </w:t>
+      </w:r>
+    </w:p>
+    <w:p>
+      <w:pPr>
+        <w:pStyle w:val="ListParagraph"/>
+        <w:numPr>
+          <w:ilvl w:val="0"/>
+          <w:numId w:val="6"/>
+        </w:numPr>
+        <w:rPr>
+          <w:lang w:val="en-CA"/>
+        </w:rPr>
+      </w:pPr>
+      <w:r>
+        <w:rPr>
+          <w:lang w:val="en-CA"/>
+        </w:rPr>
+        <w:t xml:space="preserve">The second constructor for the </w:t>
+      </w:r>
+      <w:proofErr w:type="spellStart"/>
+      <w:r>
+        <w:rPr>
+          <w:lang w:val="en-CA"/>
+        </w:rPr>
+        <w:t>RowCol</w:t>
+      </w:r>
+      <w:proofErr w:type="spellEnd"/>
+      <w:r>
+        <w:rPr>
+          <w:lang w:val="en-CA"/>
+        </w:rPr>
+        <w:t xml:space="preserve"> class takes in another </w:t>
+      </w:r>
+      <w:proofErr w:type="spellStart"/>
+      <w:r>
+        <w:rPr>
+          <w:lang w:val="en-CA"/>
+        </w:rPr>
+        <w:t>RowCol</w:t>
+      </w:r>
+      <w:proofErr w:type="spellEnd"/>
+      <w:r>
+        <w:rPr>
+          <w:lang w:val="en-CA"/>
+        </w:rPr>
+        <w:t xml:space="preserve"> object as a parameter and copies its number of rows and columns and creates a new object using those numbers to set the number of rows and columns.</w:t>
+      </w:r>
+    </w:p>
+    <w:p>
+      <w:pPr>
+        <w:pStyle w:val="ListParagraph"/>
+        <w:numPr>
+          <w:ilvl w:val="0"/>
+          <w:numId w:val="6"/>
+        </w:numPr>
+        <w:rPr>
+          <w:lang w:val="en-CA"/>
+        </w:rPr>
+      </w:pPr>
+      <w:r>
+        <w:rPr>
+          <w:lang w:val="en-CA"/>
+        </w:rPr>
+        <w:t xml:space="preserve">An example of overloaded methods is in the Snake class, and specifically the </w:t>
+      </w:r>
+      <w:proofErr w:type="spellStart"/>
+      <w:r>
+        <w:rPr>
+          <w:lang w:val="en-CA"/>
+        </w:rPr>
+        <w:t>checkForSnake</w:t>
+      </w:r>
+      <w:proofErr w:type="spellEnd"/>
+      <w:r>
+        <w:rPr>
+          <w:lang w:val="en-CA"/>
+        </w:rPr>
+        <w:t xml:space="preserve"> methods. </w:t>
+      </w:r>
+    </w:p>
+    <w:p>
+      <w:pPr>
+        <w:pStyle w:val="ListParagraph"/>
+        <w:numPr>
+          <w:ilvl w:val="0"/>
+          <w:numId w:val="6"/>
+        </w:numPr>
+        <w:rPr>
+          <w:lang w:val="en-CA"/>
+        </w:rPr>
+      </w:pPr>
+      <w:r>
+        <w:rPr>
+          <w:lang w:val="en-CA"/>
+        </w:rPr>
+        <w:t xml:space="preserve">One method accepts a single snake object as a parameter, representing a player, and checks to see if the snake collides with itself. </w:t>
+      </w:r>
+    </w:p>
+    <w:p>
+      <w:pPr>
+        <w:pStyle w:val="ListParagraph"/>
+        <w:numPr>
+          <w:ilvl w:val="0"/>
+          <w:numId w:val="6"/>
+        </w:numPr>
+        <w:rPr>
+          <w:lang w:val="en-CA"/>
+        </w:rPr>
+      </w:pPr>
+      <w:r>
+        <w:rPr>
+          <w:lang w:val="en-CA"/>
+        </w:rPr>
+        <w:t xml:space="preserve">The other method of </w:t>
+      </w:r>
+      <w:proofErr w:type="spellStart"/>
+      <w:r>
+        <w:rPr>
+          <w:lang w:val="en-CA"/>
+        </w:rPr>
+        <w:t>checkForSnake</w:t>
+      </w:r>
+      <w:proofErr w:type="spellEnd"/>
+      <w:r>
+        <w:rPr>
+          <w:lang w:val="en-CA"/>
+        </w:rPr>
+        <w:t xml:space="preserve"> accepts 2 snake objects for parameters, each representing different players, and checks to see if the snakes collide with each other.</w:t>
+      </w:r>
+    </w:p>
+    <w:p>
+      <w:pPr>
+        <w:pStyle w:val="Heading1"/>
+        <w:numPr>
+          <w:ilvl w:val="0"/>
+          <w:numId w:val="5"/>
+        </w:numPr>
+      </w:pPr>
+      <w:r>
+        <w:t>Static Methods and Static Variables:</w:t>
+      </w:r>
+    </w:p>
+    <w:p>
+      <w:pPr>
+        <w:pStyle w:val="ListParagraph"/>
+        <w:numPr>
+          <w:ilvl w:val="0"/>
+          <w:numId w:val="6"/>
+        </w:numPr>
+        <w:rPr>
+          <w:lang w:val="en-CA"/>
+        </w:rPr>
+      </w:pPr>
+      <w:r>
+        <w:rPr>
+          <w:lang w:val="en-CA"/>
+        </w:rPr>
+        <w:t xml:space="preserve">Static Methods and Static Variables are used throughout the project, namely to keep a counter or instance of a single object, or for allowing certain methods to not require an object to perform their function. </w:t>
+      </w:r>
+    </w:p>
+    <w:p>
+      <w:pPr>
+        <w:pStyle w:val="ListParagraph"/>
+        <w:numPr>
+          <w:ilvl w:val="0"/>
+          <w:numId w:val="6"/>
+        </w:numPr>
+        <w:rPr>
+          <w:lang w:val="en-CA"/>
+        </w:rPr>
+      </w:pPr>
+      <w:r>
+        <w:rPr>
+          <w:lang w:val="en-CA"/>
+        </w:rPr>
+        <w:t xml:space="preserve">The class Public Static </w:t>
+      </w:r>
+      <w:proofErr w:type="spellStart"/>
+      <w:r>
+        <w:rPr>
+          <w:lang w:val="en-CA"/>
+        </w:rPr>
+        <w:t>HighScores</w:t>
+      </w:r>
+      <w:proofErr w:type="spellEnd"/>
+      <w:r>
+        <w:rPr>
+          <w:lang w:val="en-CA"/>
+        </w:rPr>
+        <w:t xml:space="preserve"> inside the Model Class is an example of a class using static methods and static variables. </w:t>
+      </w:r>
+    </w:p>
+    <w:p>
+      <w:pPr>
+        <w:pStyle w:val="ListParagraph"/>
+        <w:numPr>
+          <w:ilvl w:val="0"/>
+          <w:numId w:val="6"/>
+        </w:numPr>
+        <w:rPr>
+          <w:lang w:val="en-CA"/>
+        </w:rPr>
+      </w:pPr>
+      <w:r>
+        <w:rPr>
+          <w:lang w:val="en-CA"/>
+        </w:rPr>
+        <w:t xml:space="preserve">All the fields are static, such as the field maintaining the highscores.txt file, as only 1 instance is needed for all objects of </w:t>
+      </w:r>
+      <w:proofErr w:type="spellStart"/>
+      <w:r>
+        <w:rPr>
+          <w:lang w:val="en-CA"/>
+        </w:rPr>
+        <w:t>HighScores</w:t>
+      </w:r>
+      <w:proofErr w:type="spellEnd"/>
+      <w:r>
+        <w:rPr>
+          <w:lang w:val="en-CA"/>
+        </w:rPr>
+        <w:t>.</w:t>
+      </w:r>
+    </w:p>
+    <w:p>
+      <w:pPr>
+        <w:pStyle w:val="ListParagraph"/>
+        <w:numPr>
+          <w:ilvl w:val="0"/>
+          <w:numId w:val="6"/>
+        </w:numPr>
+        <w:rPr>
+          <w:lang w:val="en-CA"/>
+        </w:rPr>
+      </w:pPr>
+      <w:r>
+        <w:rPr>
+          <w:lang w:val="en-CA"/>
+        </w:rPr>
+        <w:t xml:space="preserve">The methods are static and belong to the </w:t>
+      </w:r>
+      <w:proofErr w:type="spellStart"/>
+      <w:r>
+        <w:rPr>
+          <w:lang w:val="en-CA"/>
+        </w:rPr>
+        <w:t>HighScores</w:t>
+      </w:r>
+      <w:proofErr w:type="spellEnd"/>
+      <w:r>
+        <w:rPr>
+          <w:lang w:val="en-CA"/>
+        </w:rPr>
+        <w:t xml:space="preserve"> class, and do not act on objects/instances of </w:t>
+      </w:r>
+      <w:proofErr w:type="spellStart"/>
+      <w:r>
+        <w:rPr>
+          <w:lang w:val="en-CA"/>
+        </w:rPr>
+        <w:t>HighScore</w:t>
+      </w:r>
+      <w:proofErr w:type="spellEnd"/>
+      <w:r>
+        <w:rPr>
+          <w:lang w:val="en-CA"/>
+        </w:rPr>
+        <w:t xml:space="preserve">. </w:t>
+      </w:r>
+    </w:p>
+    <w:p>
+      <w:pPr>
+        <w:pStyle w:val="Heading1"/>
+        <w:numPr>
+          <w:ilvl w:val="0"/>
+          <w:numId w:val="5"/>
+        </w:numPr>
+      </w:pPr>
+      <w:r>
+        <w:t>Mutable and Immutable Classes:</w:t>
+      </w:r>
+    </w:p>
+    <w:p>
+      <w:pPr>
+        <w:pStyle w:val="ListParagraph"/>
+        <w:numPr>
+          <w:ilvl w:val="0"/>
+          <w:numId w:val="6"/>
+        </w:numPr>
+        <w:rPr>
+          <w:lang w:val="en-CA"/>
+        </w:rPr>
+      </w:pPr>
+      <w:r>
+        <w:rPr>
+          <w:lang w:val="en-CA"/>
+        </w:rPr>
+        <w:t>Most classes in this project are mutable for the purposes of functionality.</w:t>
+      </w:r>
+    </w:p>
+    <w:p>
+      <w:pPr>
+        <w:pStyle w:val="ListParagraph"/>
+        <w:numPr>
+          <w:ilvl w:val="0"/>
+          <w:numId w:val="6"/>
+        </w:numPr>
+        <w:rPr>
+          <w:lang w:val="en-CA"/>
+        </w:rPr>
+      </w:pPr>
+      <w:r>
+        <w:rPr>
+          <w:lang w:val="en-CA"/>
+        </w:rPr>
+        <w:t xml:space="preserve">An example of a mutable class is the Snake class. The methods and constructors are all </w:t>
+      </w:r>
+      <w:proofErr w:type="gramStart"/>
+      <w:r>
+        <w:rPr>
+          <w:lang w:val="en-CA"/>
+        </w:rPr>
+        <w:t>Public</w:t>
+      </w:r>
+      <w:proofErr w:type="gramEnd"/>
+      <w:r>
+        <w:rPr>
+          <w:lang w:val="en-CA"/>
+        </w:rPr>
+        <w:t xml:space="preserve">, and specifically the </w:t>
+      </w:r>
+      <w:proofErr w:type="spellStart"/>
+      <w:r>
+        <w:rPr>
+          <w:lang w:val="en-CA"/>
+        </w:rPr>
+        <w:t>settors</w:t>
+      </w:r>
+      <w:proofErr w:type="spellEnd"/>
+      <w:r>
+        <w:rPr>
+          <w:lang w:val="en-CA"/>
+        </w:rPr>
+        <w:t xml:space="preserve"> are public as well, thus Snake objects can have its values changed. The Snake’s length and initial head position </w:t>
+      </w:r>
+      <w:proofErr w:type="spellStart"/>
+      <w:r>
+        <w:rPr>
+          <w:lang w:val="en-CA"/>
+        </w:rPr>
+        <w:t>settors</w:t>
+      </w:r>
+      <w:proofErr w:type="spellEnd"/>
+      <w:r>
+        <w:rPr>
+          <w:lang w:val="en-CA"/>
+        </w:rPr>
+        <w:t xml:space="preserve"> are Public, and as such, can be changed to different lengths or initial positions. </w:t>
+      </w:r>
+    </w:p>
+    <w:p>
+      <w:pPr>
+        <w:pStyle w:val="ListParagraph"/>
+        <w:numPr>
+          <w:ilvl w:val="0"/>
+          <w:numId w:val="6"/>
+        </w:numPr>
+        <w:rPr>
+          <w:lang w:val="en-CA"/>
+        </w:rPr>
+      </w:pPr>
+      <w:r>
+        <w:rPr>
+          <w:lang w:val="en-CA"/>
+        </w:rPr>
+        <w:t xml:space="preserve">An example of an immutable class is the class Public Static </w:t>
+      </w:r>
+      <w:proofErr w:type="spellStart"/>
+      <w:r>
+        <w:rPr>
+          <w:lang w:val="en-CA"/>
+        </w:rPr>
+        <w:t>HighScores</w:t>
+      </w:r>
+      <w:proofErr w:type="spellEnd"/>
+      <w:r>
+        <w:rPr>
+          <w:lang w:val="en-CA"/>
+        </w:rPr>
+        <w:t xml:space="preserve"> inside the Model class; all fields are marked private and most methods are private, including the </w:t>
+      </w:r>
+      <w:proofErr w:type="spellStart"/>
+      <w:r>
+        <w:rPr>
+          <w:lang w:val="en-CA"/>
+        </w:rPr>
+        <w:t>settors</w:t>
+      </w:r>
+      <w:proofErr w:type="spellEnd"/>
+      <w:r>
+        <w:rPr>
+          <w:lang w:val="en-CA"/>
+        </w:rPr>
+        <w:t xml:space="preserve">. Only the </w:t>
+      </w:r>
+      <w:proofErr w:type="spellStart"/>
+      <w:r>
+        <w:rPr>
+          <w:lang w:val="en-CA"/>
+        </w:rPr>
+        <w:t>gettor</w:t>
+      </w:r>
+      <w:proofErr w:type="spellEnd"/>
+      <w:r>
+        <w:rPr>
+          <w:lang w:val="en-CA"/>
+        </w:rPr>
+        <w:t xml:space="preserve"> is </w:t>
+      </w:r>
+      <w:r>
+        <w:rPr>
+          <w:lang w:val="en-CA"/>
+        </w:rPr>
+        <w:t xml:space="preserve">public, and since it is coded properly, it will not have access to </w:t>
+      </w:r>
+      <w:proofErr w:type="spellStart"/>
+      <w:r>
+        <w:rPr>
+          <w:lang w:val="en-CA"/>
+        </w:rPr>
+        <w:t>HighScores</w:t>
+      </w:r>
+      <w:proofErr w:type="spellEnd"/>
+      <w:r>
+        <w:rPr>
+          <w:lang w:val="en-CA"/>
+        </w:rPr>
+        <w:t xml:space="preserve"> objects. The class itself is also static and thusly independent of the Model class. </w:t>
+      </w:r>
+    </w:p>
+    <w:p>
+      <w:pPr>
+        <w:pStyle w:val="ListParagraph"/>
+        <w:rPr>
+          <w:lang w:val="en-CA"/>
+        </w:rPr>
+      </w:pPr>
+    </w:p>
+    <w:p>
+      <w:pPr>
+        <w:pStyle w:val="Heading1"/>
+        <w:numPr>
+          <w:ilvl w:val="0"/>
+          <w:numId w:val="5"/>
+        </w:numPr>
+      </w:pPr>
+      <w:r>
+        <w:lastRenderedPageBreak/>
+        <w:t>Inner Classes:</w:t>
+      </w:r>
+    </w:p>
+    <w:p>
+      <w:pPr>
+        <w:pStyle w:val="ListParagraph"/>
+        <w:numPr>
+          <w:ilvl w:val="0"/>
+          <w:numId w:val="6"/>
+        </w:numPr>
+        <w:rPr>
+          <w:lang w:val="en-CA"/>
+        </w:rPr>
+      </w:pPr>
+      <w:r>
+        <w:rPr>
+          <w:lang w:val="en-CA"/>
+        </w:rPr>
+        <w:t>Inner classes are used throughout the project, though they may not be widely noticeable as they’re usually anonymous classes inside of other classes.</w:t>
+      </w:r>
+    </w:p>
+    <w:p>
+      <w:pPr>
+        <w:pStyle w:val="ListParagraph"/>
+        <w:numPr>
+          <w:ilvl w:val="0"/>
+          <w:numId w:val="6"/>
+        </w:numPr>
+        <w:rPr>
+          <w:lang w:val="en-CA"/>
+        </w:rPr>
+      </w:pPr>
+      <w:r>
+        <w:rPr>
+          <w:lang w:val="en-CA"/>
+        </w:rPr>
+        <w:t xml:space="preserve">For example, in the Model class, inside the </w:t>
+      </w:r>
+      <w:proofErr w:type="spellStart"/>
+      <w:r>
+        <w:rPr>
+          <w:lang w:val="en-CA"/>
+        </w:rPr>
+        <w:t>newGame</w:t>
+      </w:r>
+      <w:proofErr w:type="spellEnd"/>
+      <w:r>
+        <w:rPr>
+          <w:lang w:val="en-CA"/>
+        </w:rPr>
+        <w:t xml:space="preserve"> method, there is a </w:t>
+      </w:r>
+      <w:proofErr w:type="spellStart"/>
+      <w:r>
+        <w:rPr>
+          <w:lang w:val="en-CA"/>
+        </w:rPr>
+        <w:t>runnable</w:t>
+      </w:r>
+      <w:proofErr w:type="spellEnd"/>
+      <w:r>
+        <w:rPr>
+          <w:lang w:val="en-CA"/>
+        </w:rPr>
+        <w:t xml:space="preserve"> stream that creates an anonymous inner class for the </w:t>
+      </w:r>
+      <w:proofErr w:type="spellStart"/>
+      <w:r>
+        <w:rPr>
+          <w:lang w:val="en-CA"/>
+        </w:rPr>
+        <w:t>Runnable</w:t>
+      </w:r>
+      <w:proofErr w:type="spellEnd"/>
+      <w:r>
+        <w:rPr>
+          <w:lang w:val="en-CA"/>
+        </w:rPr>
+        <w:t xml:space="preserve"> object to create the timer stream. </w:t>
+      </w:r>
+    </w:p>
+    <w:p>
+      <w:pPr>
+        <w:pStyle w:val="ListParagraph"/>
+        <w:numPr>
+          <w:ilvl w:val="0"/>
+          <w:numId w:val="6"/>
+        </w:numPr>
+        <w:rPr>
+          <w:lang w:val="en-CA"/>
+        </w:rPr>
+      </w:pPr>
+      <w:r>
+        <w:rPr>
+          <w:lang w:val="en-CA"/>
+        </w:rPr>
+        <w:t xml:space="preserve">A more apparent and obvious inner class is the public Static </w:t>
+      </w:r>
+      <w:proofErr w:type="spellStart"/>
+      <w:r>
+        <w:rPr>
+          <w:lang w:val="en-CA"/>
+        </w:rPr>
+        <w:t>HighScores</w:t>
+      </w:r>
+      <w:proofErr w:type="spellEnd"/>
+      <w:r>
+        <w:rPr>
+          <w:lang w:val="en-CA"/>
+        </w:rPr>
+        <w:t xml:space="preserve"> class inside the Model class. </w:t>
+      </w:r>
+    </w:p>
+    <w:p>
+      <w:pPr>
+        <w:pStyle w:val="Heading1"/>
+        <w:numPr>
+          <w:ilvl w:val="0"/>
+          <w:numId w:val="5"/>
+        </w:numPr>
+      </w:pPr>
+      <w:r>
+        <w:t>Interfaces/Abstract Classes:</w:t>
+      </w:r>
+    </w:p>
+    <w:p>
+      <w:pPr>
+        <w:pStyle w:val="ListParagraph"/>
+        <w:numPr>
+          <w:ilvl w:val="0"/>
+          <w:numId w:val="6"/>
+        </w:numPr>
+        <w:rPr>
+          <w:lang w:val="en-CA"/>
+        </w:rPr>
+      </w:pPr>
+      <w:r>
+        <w:rPr>
+          <w:lang w:val="en-CA"/>
+        </w:rPr>
+        <w:t>Interfaces are used in a few locations in this project.</w:t>
+      </w:r>
+    </w:p>
+    <w:p>
+      <w:pPr>
+        <w:pStyle w:val="ListParagraph"/>
+        <w:numPr>
+          <w:ilvl w:val="0"/>
+          <w:numId w:val="6"/>
+        </w:numPr>
+        <w:rPr>
+          <w:lang w:val="en-CA"/>
+        </w:rPr>
+      </w:pPr>
+      <w:r>
+        <w:rPr>
+          <w:lang w:val="en-CA"/>
+        </w:rPr>
+        <w:t xml:space="preserve">One of the key uses of interfaces is in the Controller class. </w:t>
+      </w:r>
+    </w:p>
+    <w:p>
+      <w:pPr>
+        <w:pStyle w:val="ListParagraph"/>
+        <w:numPr>
+          <w:ilvl w:val="0"/>
+          <w:numId w:val="6"/>
+        </w:numPr>
+        <w:rPr>
+          <w:lang w:val="en-CA"/>
+        </w:rPr>
+      </w:pPr>
+      <w:r>
+        <w:rPr>
+          <w:lang w:val="en-CA"/>
+        </w:rPr>
+        <w:t xml:space="preserve">The Controller class implements the </w:t>
+      </w:r>
+      <w:proofErr w:type="spellStart"/>
+      <w:r>
+        <w:rPr>
+          <w:lang w:val="en-CA"/>
+        </w:rPr>
+        <w:t>ActionListener</w:t>
+      </w:r>
+      <w:proofErr w:type="spellEnd"/>
+      <w:r>
+        <w:rPr>
+          <w:lang w:val="en-CA"/>
+        </w:rPr>
+        <w:t xml:space="preserve"> and </w:t>
+      </w:r>
+      <w:proofErr w:type="spellStart"/>
+      <w:r>
+        <w:rPr>
+          <w:lang w:val="en-CA"/>
+        </w:rPr>
+        <w:t>KeyListener</w:t>
+      </w:r>
+      <w:proofErr w:type="spellEnd"/>
+      <w:r>
+        <w:rPr>
+          <w:lang w:val="en-CA"/>
+        </w:rPr>
+        <w:t xml:space="preserve"> interfaces and their associated methods. </w:t>
+      </w:r>
+    </w:p>
+    <w:p>
+      <w:pPr>
+        <w:pStyle w:val="ListParagraph"/>
+        <w:numPr>
+          <w:ilvl w:val="0"/>
+          <w:numId w:val="6"/>
+        </w:numPr>
+        <w:rPr>
+          <w:lang w:val="en-CA"/>
+        </w:rPr>
+      </w:pPr>
+      <w:r>
+        <w:rPr>
+          <w:lang w:val="en-CA"/>
+        </w:rPr>
+        <w:t xml:space="preserve">The </w:t>
+      </w:r>
+      <w:proofErr w:type="spellStart"/>
+      <w:r>
+        <w:rPr>
+          <w:lang w:val="en-CA"/>
+        </w:rPr>
+        <w:t>ActionListener</w:t>
+      </w:r>
+      <w:proofErr w:type="spellEnd"/>
+      <w:r>
+        <w:rPr>
+          <w:lang w:val="en-CA"/>
+        </w:rPr>
+        <w:t xml:space="preserve"> interface allows for methods that “listen” for user inputs such as mouse clicks, and thus those clicks can then be used to perform something, such as clicking on a menu option would open a dialog box.</w:t>
+      </w:r>
+    </w:p>
+    <w:p>
+      <w:pPr>
+        <w:pStyle w:val="ListParagraph"/>
+        <w:numPr>
+          <w:ilvl w:val="0"/>
+          <w:numId w:val="6"/>
+        </w:numPr>
+        <w:rPr>
+          <w:lang w:val="en-CA"/>
+        </w:rPr>
+      </w:pPr>
+      <w:r>
+        <w:rPr>
+          <w:lang w:val="en-CA"/>
+        </w:rPr>
+        <w:t xml:space="preserve">The </w:t>
+      </w:r>
+      <w:proofErr w:type="spellStart"/>
+      <w:r>
+        <w:rPr>
+          <w:lang w:val="en-CA"/>
+        </w:rPr>
+        <w:t>KeyListener</w:t>
+      </w:r>
+      <w:proofErr w:type="spellEnd"/>
+      <w:r>
+        <w:rPr>
+          <w:lang w:val="en-CA"/>
+        </w:rPr>
+        <w:t xml:space="preserve"> interface allows for methods to “listen” for user inputs from the keyboard, and thus those key presses can be used as parameters for methods to perform a function when a key is pressed, such as moving the snake for a single player or 2 players depending on the key pressed.</w:t>
+      </w:r>
+    </w:p>
+    <w:p>
+      <w:pPr>
+        <w:pStyle w:val="Heading1"/>
+        <w:numPr>
+          <w:ilvl w:val="0"/>
+          <w:numId w:val="5"/>
+        </w:numPr>
+      </w:pPr>
+      <w:r>
+        <w:t>Inheritance:</w:t>
+      </w:r>
+    </w:p>
+    <w:p>
+      <w:pPr>
+        <w:pStyle w:val="ListParagraph"/>
+        <w:numPr>
+          <w:ilvl w:val="0"/>
+          <w:numId w:val="6"/>
+        </w:numPr>
+        <w:rPr>
+          <w:lang w:val="en-CA"/>
+        </w:rPr>
+      </w:pPr>
+      <w:r>
+        <w:rPr>
+          <w:lang w:val="en-CA"/>
+        </w:rPr>
+        <w:t>A crucial example of inheritance in this project is in the View.</w:t>
+      </w:r>
+    </w:p>
+    <w:p>
+      <w:pPr>
+        <w:pStyle w:val="ListParagraph"/>
+        <w:numPr>
+          <w:ilvl w:val="0"/>
+          <w:numId w:val="6"/>
+        </w:numPr>
+        <w:rPr>
+          <w:lang w:val="en-CA"/>
+        </w:rPr>
+      </w:pPr>
+      <w:r>
+        <w:rPr>
+          <w:lang w:val="en-CA"/>
+        </w:rPr>
+        <w:t xml:space="preserve">The public class View inherits from the </w:t>
+      </w:r>
+      <w:proofErr w:type="spellStart"/>
+      <w:r>
+        <w:rPr>
+          <w:lang w:val="en-CA"/>
+        </w:rPr>
+        <w:t>JFrame</w:t>
+      </w:r>
+      <w:proofErr w:type="spellEnd"/>
+      <w:r>
+        <w:rPr>
+          <w:lang w:val="en-CA"/>
+        </w:rPr>
+        <w:t xml:space="preserve"> class; all of </w:t>
+      </w:r>
+      <w:proofErr w:type="spellStart"/>
+      <w:r>
+        <w:rPr>
+          <w:lang w:val="en-CA"/>
+        </w:rPr>
+        <w:t>JFrame’s</w:t>
+      </w:r>
+      <w:proofErr w:type="spellEnd"/>
+      <w:r>
+        <w:rPr>
+          <w:lang w:val="en-CA"/>
+        </w:rPr>
+        <w:t xml:space="preserve"> methods and attributes are available to the View and thusly to the project. </w:t>
+      </w:r>
+    </w:p>
+    <w:p>
+      <w:pPr>
+        <w:pStyle w:val="ListParagraph"/>
+        <w:numPr>
+          <w:ilvl w:val="0"/>
+          <w:numId w:val="6"/>
+        </w:numPr>
+        <w:rPr>
+          <w:lang w:val="en-CA"/>
+        </w:rPr>
+      </w:pPr>
+      <w:r>
+        <w:rPr>
+          <w:lang w:val="en-CA"/>
+        </w:rPr>
+        <w:t xml:space="preserve">Many of the things in </w:t>
+      </w:r>
+      <w:proofErr w:type="spellStart"/>
+      <w:r>
+        <w:rPr>
+          <w:lang w:val="en-CA"/>
+        </w:rPr>
+        <w:t>JFrame</w:t>
+      </w:r>
+      <w:proofErr w:type="spellEnd"/>
+      <w:r>
+        <w:rPr>
+          <w:lang w:val="en-CA"/>
+        </w:rPr>
+        <w:t xml:space="preserve"> are needed for Swing and to construct valuable features of the Snake game.</w:t>
+      </w:r>
+    </w:p>
+    <w:p>
+      <w:pPr>
+        <w:pStyle w:val="ListParagraph"/>
+        <w:numPr>
+          <w:ilvl w:val="0"/>
+          <w:numId w:val="6"/>
+        </w:numPr>
+        <w:rPr>
+          <w:lang w:val="en-CA"/>
+        </w:rPr>
+      </w:pPr>
+      <w:r>
+        <w:rPr>
+          <w:lang w:val="en-CA"/>
+        </w:rPr>
+        <w:t xml:space="preserve">For example, the entire Snake game window is constructed using various </w:t>
+      </w:r>
+      <w:proofErr w:type="spellStart"/>
+      <w:r>
+        <w:rPr>
+          <w:lang w:val="en-CA"/>
+        </w:rPr>
+        <w:t>JFrame</w:t>
+      </w:r>
+      <w:proofErr w:type="spellEnd"/>
+      <w:r>
+        <w:rPr>
+          <w:lang w:val="en-CA"/>
+        </w:rPr>
+        <w:t xml:space="preserve"> methods like </w:t>
+      </w:r>
+      <w:proofErr w:type="spellStart"/>
+      <w:r>
+        <w:rPr>
+          <w:lang w:val="en-CA"/>
+        </w:rPr>
+        <w:t>setText</w:t>
+      </w:r>
+      <w:proofErr w:type="spellEnd"/>
+      <w:r>
+        <w:rPr>
+          <w:lang w:val="en-CA"/>
+        </w:rPr>
+        <w:t xml:space="preserve"> and setting dimensions of the window itself. Other things like setting the Menu bar using </w:t>
+      </w:r>
+      <w:proofErr w:type="spellStart"/>
+      <w:r>
+        <w:rPr>
+          <w:lang w:val="en-CA"/>
+        </w:rPr>
+        <w:t>JMenuBar</w:t>
+      </w:r>
+      <w:proofErr w:type="spellEnd"/>
+      <w:r>
+        <w:rPr>
+          <w:lang w:val="en-CA"/>
+        </w:rPr>
+        <w:t xml:space="preserve"> and </w:t>
+      </w:r>
+      <w:proofErr w:type="spellStart"/>
+      <w:r>
+        <w:rPr>
+          <w:lang w:val="en-CA"/>
+        </w:rPr>
+        <w:t>JMenuItems</w:t>
+      </w:r>
+      <w:proofErr w:type="spellEnd"/>
+      <w:r>
+        <w:rPr>
+          <w:lang w:val="en-CA"/>
+        </w:rPr>
+        <w:t xml:space="preserve"> lets us implement menus for the Snake game. Even simple things like </w:t>
+      </w:r>
+      <w:proofErr w:type="spellStart"/>
+      <w:r>
+        <w:rPr>
+          <w:lang w:val="en-CA"/>
+        </w:rPr>
+        <w:t>JFrame.EXIT_ON_CLOSE</w:t>
+      </w:r>
+      <w:proofErr w:type="spellEnd"/>
+      <w:r>
+        <w:rPr>
+          <w:lang w:val="en-CA"/>
+        </w:rPr>
+        <w:t xml:space="preserve"> lets the application terminate when the application is closed, like when the “X” in the top right of the game’s window is clicked. </w:t>
+      </w:r>
+    </w:p>
+    <w:p>
+      <w:pPr>
+        <w:pStyle w:val="Heading1"/>
+        <w:numPr>
+          <w:ilvl w:val="0"/>
+          <w:numId w:val="5"/>
+        </w:numPr>
+      </w:pPr>
+      <w:r>
+        <w:t>Polymorphism:</w:t>
+      </w:r>
+    </w:p>
+    <w:p>
+      <w:pPr>
+        <w:pStyle w:val="ListParagraph"/>
+        <w:numPr>
+          <w:ilvl w:val="0"/>
+          <w:numId w:val="6"/>
+        </w:numPr>
+        <w:rPr>
+          <w:lang w:val="en-CA"/>
+        </w:rPr>
+      </w:pPr>
+      <w:r>
+        <w:rPr>
+          <w:lang w:val="en-CA"/>
+        </w:rPr>
+        <w:t>Polymorphism is used in many places throughout this project.</w:t>
+      </w:r>
+    </w:p>
+    <w:p>
+      <w:pPr>
+        <w:pStyle w:val="ListParagraph"/>
+        <w:numPr>
+          <w:ilvl w:val="0"/>
+          <w:numId w:val="6"/>
+        </w:numPr>
+        <w:rPr>
+          <w:lang w:val="en-CA"/>
+        </w:rPr>
+      </w:pPr>
+      <w:r>
+        <w:rPr>
+          <w:lang w:val="en-CA"/>
+        </w:rPr>
+        <w:t xml:space="preserve">A simple example of the use of polymorphism is in the </w:t>
+      </w:r>
+      <w:proofErr w:type="spellStart"/>
+      <w:r>
+        <w:rPr>
+          <w:lang w:val="en-CA"/>
+        </w:rPr>
+        <w:t>RowCol</w:t>
+      </w:r>
+      <w:proofErr w:type="spellEnd"/>
+      <w:r>
+        <w:rPr>
+          <w:lang w:val="en-CA"/>
+        </w:rPr>
+        <w:t xml:space="preserve"> class.</w:t>
+      </w:r>
+    </w:p>
+    <w:p>
+      <w:pPr>
+        <w:pStyle w:val="ListParagraph"/>
+        <w:numPr>
+          <w:ilvl w:val="0"/>
+          <w:numId w:val="6"/>
+        </w:numPr>
+        <w:rPr>
+          <w:lang w:val="en-CA"/>
+        </w:rPr>
+      </w:pPr>
+      <w:r>
+        <w:rPr>
+          <w:lang w:val="en-CA"/>
+        </w:rPr>
+        <w:t xml:space="preserve">At the very end of the class, there is a method named public String </w:t>
+      </w:r>
+      <w:proofErr w:type="spellStart"/>
+      <w:proofErr w:type="gramStart"/>
+      <w:r>
+        <w:rPr>
+          <w:lang w:val="en-CA"/>
+        </w:rPr>
+        <w:t>toString</w:t>
+      </w:r>
+      <w:proofErr w:type="spellEnd"/>
+      <w:r>
+        <w:rPr>
+          <w:lang w:val="en-CA"/>
+        </w:rPr>
+        <w:t>(</w:t>
+      </w:r>
+      <w:proofErr w:type="gramEnd"/>
+      <w:r>
+        <w:rPr>
+          <w:lang w:val="en-CA"/>
+        </w:rPr>
+        <w:t xml:space="preserve">). Since a </w:t>
+      </w:r>
+      <w:proofErr w:type="spellStart"/>
+      <w:proofErr w:type="gramStart"/>
+      <w:r>
+        <w:rPr>
+          <w:lang w:val="en-CA"/>
+        </w:rPr>
+        <w:t>toString</w:t>
+      </w:r>
+      <w:proofErr w:type="spellEnd"/>
+      <w:r>
+        <w:rPr>
+          <w:lang w:val="en-CA"/>
+        </w:rPr>
+        <w:t>(</w:t>
+      </w:r>
+      <w:proofErr w:type="gramEnd"/>
+      <w:r>
+        <w:rPr>
+          <w:lang w:val="en-CA"/>
+        </w:rPr>
+        <w:t xml:space="preserve">) method is defined, the objects of </w:t>
+      </w:r>
+      <w:proofErr w:type="spellStart"/>
+      <w:r>
+        <w:rPr>
+          <w:lang w:val="en-CA"/>
+        </w:rPr>
+        <w:t>RowCol</w:t>
+      </w:r>
+      <w:proofErr w:type="spellEnd"/>
+      <w:r>
+        <w:rPr>
+          <w:lang w:val="en-CA"/>
+        </w:rPr>
+        <w:t xml:space="preserve"> use this </w:t>
+      </w:r>
+      <w:proofErr w:type="spellStart"/>
+      <w:r>
+        <w:rPr>
+          <w:lang w:val="en-CA"/>
+        </w:rPr>
+        <w:t>toString</w:t>
+      </w:r>
+      <w:proofErr w:type="spellEnd"/>
+      <w:r>
+        <w:rPr>
+          <w:lang w:val="en-CA"/>
+        </w:rPr>
+        <w:t xml:space="preserve">() method, and not the </w:t>
+      </w:r>
+      <w:proofErr w:type="spellStart"/>
+      <w:r>
+        <w:rPr>
+          <w:lang w:val="en-CA"/>
+        </w:rPr>
+        <w:t>toString</w:t>
+      </w:r>
+      <w:proofErr w:type="spellEnd"/>
+      <w:r>
+        <w:rPr>
+          <w:lang w:val="en-CA"/>
+        </w:rPr>
+        <w:t>() method from the Object class. This occurs due to Late Binding.</w:t>
+      </w:r>
+    </w:p>
+    <w:p>
+      <w:pPr>
+        <w:pStyle w:val="Heading1"/>
+        <w:numPr>
+          <w:ilvl w:val="0"/>
+          <w:numId w:val="5"/>
+        </w:numPr>
+      </w:pPr>
+      <w:r>
+        <w:lastRenderedPageBreak/>
+        <w:t>Generics:</w:t>
+      </w:r>
+    </w:p>
+    <w:p>
+      <w:pPr>
+        <w:pStyle w:val="ListParagraph"/>
+        <w:numPr>
+          <w:ilvl w:val="0"/>
+          <w:numId w:val="6"/>
+        </w:numPr>
+        <w:rPr>
+          <w:lang w:val="en-CA"/>
+        </w:rPr>
+      </w:pPr>
+      <w:r>
+        <w:rPr>
+          <w:lang w:val="en-CA"/>
+        </w:rPr>
+        <w:t xml:space="preserve">Generics are used throughout the project in terms of </w:t>
+      </w:r>
+      <w:proofErr w:type="spellStart"/>
+      <w:r>
+        <w:rPr>
+          <w:lang w:val="en-CA"/>
+        </w:rPr>
+        <w:t>ArrayLists</w:t>
+      </w:r>
+      <w:proofErr w:type="spellEnd"/>
+      <w:r>
+        <w:rPr>
+          <w:lang w:val="en-CA"/>
+        </w:rPr>
+        <w:t>. However, a specific example of a Generic class is the HS class.</w:t>
+      </w:r>
+    </w:p>
+    <w:p>
+      <w:pPr>
+        <w:pStyle w:val="ListParagraph"/>
+        <w:numPr>
+          <w:ilvl w:val="0"/>
+          <w:numId w:val="6"/>
+        </w:numPr>
+        <w:rPr>
+          <w:lang w:val="en-CA"/>
+        </w:rPr>
+      </w:pPr>
+      <w:r>
+        <w:rPr>
+          <w:lang w:val="en-CA"/>
+        </w:rPr>
+        <w:t xml:space="preserve">This is a generic class with 2 type parameters. All the constructors and methods are coded in a way such that the 2 types, S and N, can be any type. </w:t>
+      </w:r>
+    </w:p>
+    <w:p>
+      <w:pPr>
+        <w:pStyle w:val="ListParagraph"/>
+        <w:numPr>
+          <w:ilvl w:val="0"/>
+          <w:numId w:val="6"/>
+        </w:numPr>
+        <w:rPr>
+          <w:lang w:val="en-CA"/>
+        </w:rPr>
+      </w:pPr>
+      <w:r>
+        <w:rPr>
+          <w:lang w:val="en-CA"/>
+        </w:rPr>
+        <w:t xml:space="preserve">In the Model, the types for this Generic class is then defined as needed. In our project, we require the high scores to be of the format where the first type is a String and the second type is an Integer. </w:t>
+      </w:r>
+    </w:p>
+    <w:p>
+      <w:pPr>
+        <w:pStyle w:val="ListParagraph"/>
+        <w:numPr>
+          <w:ilvl w:val="0"/>
+          <w:numId w:val="6"/>
+        </w:numPr>
+        <w:rPr>
+          <w:lang w:val="en-CA"/>
+        </w:rPr>
+      </w:pPr>
+      <w:r>
+        <w:rPr>
+          <w:lang w:val="en-CA"/>
+        </w:rPr>
+        <w:t>S and N are used as the names of the types to provide some meaning to the variable names; the S represents a shortened form of String, while N represents a shortened form of Number. It is important to note these are not always String and numbers/Integers, as the class is a generic, but these variable names help remember the order that a high score should appear in (String, Number/Integer).</w:t>
+      </w:r>
+    </w:p>
+    <w:p>
+      <w:pPr>
+        <w:pStyle w:val="Heading1"/>
+        <w:numPr>
+          <w:ilvl w:val="0"/>
+          <w:numId w:val="5"/>
+        </w:numPr>
+      </w:pPr>
+      <w:r>
+        <w:t>Swing/GUI/Event-Driven Programming:</w:t>
+      </w:r>
+    </w:p>
+    <w:p>
+      <w:pPr>
+        <w:pStyle w:val="ListParagraph"/>
+        <w:numPr>
+          <w:ilvl w:val="0"/>
+          <w:numId w:val="6"/>
+        </w:numPr>
+        <w:rPr>
+          <w:lang w:val="en-CA"/>
+        </w:rPr>
+      </w:pPr>
+      <w:r>
+        <w:rPr>
+          <w:lang w:val="en-CA"/>
+        </w:rPr>
+        <w:t xml:space="preserve">Swing/GUI is used to make the actual window and display the game. </w:t>
+      </w:r>
+    </w:p>
+    <w:p>
+      <w:pPr>
+        <w:pStyle w:val="ListParagraph"/>
+        <w:numPr>
+          <w:ilvl w:val="0"/>
+          <w:numId w:val="6"/>
+        </w:numPr>
+        <w:rPr>
+          <w:lang w:val="en-CA"/>
+        </w:rPr>
+      </w:pPr>
+      <w:r>
+        <w:rPr>
+          <w:lang w:val="en-CA"/>
+        </w:rPr>
+        <w:t xml:space="preserve">All of the “drawing” of the game is handled in the class called View. </w:t>
+      </w:r>
+    </w:p>
+    <w:p>
+      <w:pPr>
+        <w:pStyle w:val="ListParagraph"/>
+        <w:numPr>
+          <w:ilvl w:val="0"/>
+          <w:numId w:val="6"/>
+        </w:numPr>
+        <w:rPr>
+          <w:lang w:val="en-CA"/>
+        </w:rPr>
+      </w:pPr>
+      <w:r>
+        <w:rPr>
+          <w:lang w:val="en-CA"/>
+        </w:rPr>
+        <w:t xml:space="preserve">For example, the constructor of the view uses many Swing/GUI coding commands like making the window itself, making the window resizable, setting the initial background (which is later changed), setting the Snake image, making menus, packing it all together, etc. </w:t>
+      </w:r>
+    </w:p>
+    <w:p>
+      <w:pPr>
+        <w:pStyle w:val="ListParagraph"/>
+        <w:numPr>
+          <w:ilvl w:val="0"/>
+          <w:numId w:val="6"/>
+        </w:numPr>
+        <w:rPr>
+          <w:lang w:val="en-CA"/>
+        </w:rPr>
+      </w:pPr>
+      <w:r>
+        <w:rPr>
+          <w:lang w:val="en-CA"/>
+        </w:rPr>
+        <w:t xml:space="preserve">The key part of the View is the Event-Driven programming which occurs in the constructor which accepts parameters of type </w:t>
+      </w:r>
+      <w:proofErr w:type="spellStart"/>
+      <w:r>
+        <w:rPr>
+          <w:lang w:val="en-CA"/>
+        </w:rPr>
+        <w:t>ActionListener</w:t>
+      </w:r>
+      <w:proofErr w:type="spellEnd"/>
+      <w:r>
+        <w:rPr>
+          <w:lang w:val="en-CA"/>
+        </w:rPr>
+        <w:t xml:space="preserve"> and </w:t>
+      </w:r>
+      <w:proofErr w:type="spellStart"/>
+      <w:r>
+        <w:rPr>
+          <w:lang w:val="en-CA"/>
+        </w:rPr>
+        <w:t>KeyListener</w:t>
+      </w:r>
+      <w:proofErr w:type="spellEnd"/>
+      <w:r>
+        <w:rPr>
+          <w:lang w:val="en-CA"/>
+        </w:rPr>
+        <w:t xml:space="preserve">. </w:t>
+      </w:r>
+    </w:p>
+    <w:p>
+      <w:pPr>
+        <w:pStyle w:val="ListParagraph"/>
+        <w:numPr>
+          <w:ilvl w:val="0"/>
+          <w:numId w:val="6"/>
+        </w:numPr>
+        <w:rPr>
+          <w:lang w:val="en-CA"/>
+        </w:rPr>
+      </w:pPr>
+      <w:r>
+        <w:rPr>
+          <w:lang w:val="en-CA"/>
+        </w:rPr>
+        <w:t xml:space="preserve">The </w:t>
+      </w:r>
+      <w:proofErr w:type="spellStart"/>
+      <w:r>
+        <w:rPr>
+          <w:lang w:val="en-CA"/>
+        </w:rPr>
+        <w:t>ActionListener</w:t>
+      </w:r>
+      <w:proofErr w:type="spellEnd"/>
+      <w:r>
+        <w:rPr>
+          <w:lang w:val="en-CA"/>
+        </w:rPr>
+        <w:t xml:space="preserve"> allows for methods that “listen” for user inputs such as mouse clicks, and thus those clicks can then be used to perform something, such as clicking on a menu option would open a dialog box.</w:t>
+      </w:r>
+    </w:p>
+    <w:p>
+      <w:pPr>
+        <w:pStyle w:val="ListParagraph"/>
+        <w:numPr>
+          <w:ilvl w:val="0"/>
+          <w:numId w:val="6"/>
+        </w:numPr>
+        <w:rPr>
+          <w:lang w:val="en-CA"/>
+        </w:rPr>
+      </w:pPr>
+      <w:r>
+        <w:rPr>
+          <w:lang w:val="en-CA"/>
+        </w:rPr>
+        <w:t xml:space="preserve">The </w:t>
+      </w:r>
+      <w:proofErr w:type="spellStart"/>
+      <w:r>
+        <w:rPr>
+          <w:lang w:val="en-CA"/>
+        </w:rPr>
+        <w:t>KeyListener</w:t>
+      </w:r>
+      <w:proofErr w:type="spellEnd"/>
+      <w:r>
+        <w:rPr>
+          <w:lang w:val="en-CA"/>
+        </w:rPr>
+        <w:t xml:space="preserve"> allows for methods to “listen” for user inputs from the keyboard, and thus those key presses can be used as parameters for methods to perform a function when a key is pressed, such as moving the snake for a single player or 2 players depending on the key pressed.</w:t>
+      </w:r>
+    </w:p>
+    <w:p>
+      <w:pPr>
+        <w:pStyle w:val="ListParagraph"/>
+        <w:numPr>
+          <w:ilvl w:val="0"/>
+          <w:numId w:val="6"/>
+        </w:numPr>
+        <w:rPr>
+          <w:lang w:val="en-CA"/>
+        </w:rPr>
+      </w:pPr>
+      <w:r>
+        <w:rPr>
+          <w:lang w:val="en-CA"/>
+        </w:rPr>
+        <w:t xml:space="preserve">There are methods that also accept these Listeners are parameters, such as the </w:t>
+      </w:r>
+      <w:proofErr w:type="spellStart"/>
+      <w:r>
+        <w:rPr>
+          <w:lang w:val="en-CA"/>
+        </w:rPr>
+        <w:t>makeMenu</w:t>
+      </w:r>
+      <w:proofErr w:type="spellEnd"/>
+      <w:r>
+        <w:rPr>
+          <w:lang w:val="en-CA"/>
+        </w:rPr>
+        <w:t xml:space="preserve"> method which “listens” for an action such as a mouse click and then generates the appropriate menu depending on which button is clicked. </w:t>
+      </w:r>
+    </w:p>
+    <w:p>
+      <w:pPr>
+        <w:pStyle w:val="ListParagraph"/>
+        <w:numPr>
+          <w:ilvl w:val="0"/>
+          <w:numId w:val="6"/>
+        </w:numPr>
+        <w:rPr>
+          <w:lang w:val="en-CA"/>
+        </w:rPr>
+      </w:pPr>
+      <w:r>
+        <w:rPr>
+          <w:lang w:val="en-CA"/>
+        </w:rPr>
+        <w:t xml:space="preserve">The advantage of using </w:t>
+      </w:r>
+      <w:proofErr w:type="spellStart"/>
+      <w:r>
+        <w:rPr>
+          <w:lang w:val="en-CA"/>
+        </w:rPr>
+        <w:t>ActionListener</w:t>
+      </w:r>
+      <w:proofErr w:type="spellEnd"/>
+      <w:r>
+        <w:rPr>
+          <w:lang w:val="en-CA"/>
+        </w:rPr>
+        <w:t xml:space="preserve"> and </w:t>
+      </w:r>
+      <w:proofErr w:type="spellStart"/>
+      <w:r>
+        <w:rPr>
+          <w:lang w:val="en-CA"/>
+        </w:rPr>
+        <w:t>KeyListener</w:t>
+      </w:r>
+      <w:proofErr w:type="spellEnd"/>
+      <w:r>
+        <w:rPr>
+          <w:lang w:val="en-CA"/>
+        </w:rPr>
+        <w:t xml:space="preserve"> is that it helps with Event-Driven Programming; the methods that listen for these actions and key presses only execute when an action or key press is detected, and thus are not performing all the time.</w:t>
+      </w:r>
+    </w:p>
+    <w:p>
+      <w:pPr>
+        <w:ind w:left="360"/>
+        <w:rPr>
+          <w:lang w:val="en-CA"/>
+        </w:rPr>
+      </w:pPr>
+    </w:p>
+    <w:p>
+      <w:pPr>
+        <w:ind w:left="360"/>
+        <w:rPr>
+          <w:lang w:val="en-CA"/>
+        </w:rPr>
+      </w:pPr>
+    </w:p>
+    <w:p>
+      <w:pPr>
+        <w:ind w:left="360"/>
+        <w:rPr>
+          <w:lang w:val="en-CA"/>
+        </w:rPr>
+      </w:pPr>
+      <w:r>
+        <w:rPr>
+          <w:lang w:val="en-CA"/>
         </w:rPr>
         <w:t xml:space="preserve"> </w:t>
       </w:r>
+    </w:p>
+    <w:p>
+      <w:pPr>
+        <w:pStyle w:val="Heading1"/>
+        <w:numPr>
+          <w:ilvl w:val="0"/>
+          <w:numId w:val="5"/>
+        </w:numPr>
+      </w:pPr>
+      <w:r>
+        <w:lastRenderedPageBreak/>
+        <w:t xml:space="preserve">Array and </w:t>
+      </w:r>
+      <w:proofErr w:type="spellStart"/>
+      <w:r>
+        <w:t>ArrayList</w:t>
+      </w:r>
+      <w:proofErr w:type="spellEnd"/>
+      <w:r>
+        <w:t xml:space="preserve"> Collections:</w:t>
+      </w:r>
+    </w:p>
+    <w:p>
+      <w:pPr>
+        <w:pStyle w:val="ListParagraph"/>
+        <w:numPr>
+          <w:ilvl w:val="0"/>
+          <w:numId w:val="6"/>
+        </w:numPr>
+        <w:rPr>
+          <w:lang w:val="en-CA"/>
+        </w:rPr>
+      </w:pPr>
+      <w:proofErr w:type="spellStart"/>
+      <w:r>
+        <w:rPr>
+          <w:lang w:val="en-CA"/>
+        </w:rPr>
+        <w:t>ArrayList</w:t>
+      </w:r>
+      <w:proofErr w:type="spellEnd"/>
+      <w:r>
+        <w:rPr>
+          <w:lang w:val="en-CA"/>
+        </w:rPr>
+        <w:t xml:space="preserve"> collections are used throughout the project. </w:t>
+      </w:r>
+    </w:p>
+    <w:p>
+      <w:pPr>
+        <w:pStyle w:val="ListParagraph"/>
+        <w:numPr>
+          <w:ilvl w:val="0"/>
+          <w:numId w:val="6"/>
+        </w:numPr>
+        <w:rPr>
+          <w:lang w:val="en-CA"/>
+        </w:rPr>
+      </w:pPr>
+      <w:r>
+        <w:rPr>
+          <w:lang w:val="en-CA"/>
+        </w:rPr>
+        <w:t xml:space="preserve">An example of an </w:t>
+      </w:r>
+      <w:proofErr w:type="spellStart"/>
+      <w:r>
+        <w:rPr>
+          <w:lang w:val="en-CA"/>
+        </w:rPr>
+        <w:t>ArrayList</w:t>
+      </w:r>
+      <w:proofErr w:type="spellEnd"/>
+      <w:r>
+        <w:rPr>
+          <w:lang w:val="en-CA"/>
+        </w:rPr>
+        <w:t xml:space="preserve"> is in the Snake class, where the private attribute ‘body’ is an </w:t>
+      </w:r>
+      <w:proofErr w:type="spellStart"/>
+      <w:r>
+        <w:rPr>
+          <w:lang w:val="en-CA"/>
+        </w:rPr>
+        <w:t>ArrayList</w:t>
+      </w:r>
+      <w:proofErr w:type="spellEnd"/>
+      <w:r>
+        <w:rPr>
+          <w:lang w:val="en-CA"/>
+        </w:rPr>
+        <w:t xml:space="preserve"> Collection.</w:t>
+      </w:r>
+    </w:p>
+    <w:p>
+      <w:pPr>
+        <w:pStyle w:val="ListParagraph"/>
+        <w:numPr>
+          <w:ilvl w:val="0"/>
+          <w:numId w:val="6"/>
+        </w:numPr>
+        <w:rPr>
+          <w:lang w:val="en-CA"/>
+        </w:rPr>
+      </w:pPr>
+      <w:r>
+        <w:rPr>
+          <w:lang w:val="en-CA"/>
+        </w:rPr>
+        <w:t xml:space="preserve">This is useful as the ‘body’ </w:t>
+      </w:r>
+      <w:proofErr w:type="spellStart"/>
+      <w:r>
+        <w:rPr>
+          <w:lang w:val="en-CA"/>
+        </w:rPr>
+        <w:t>ArrayList</w:t>
+      </w:r>
+      <w:proofErr w:type="spellEnd"/>
+      <w:r>
+        <w:rPr>
+          <w:lang w:val="en-CA"/>
+        </w:rPr>
+        <w:t xml:space="preserve"> keeps track of the number of body elements of the  snake; as the snake eats </w:t>
+      </w:r>
+      <w:r>
+        <w:rPr>
+          <w:lang w:val="en-CA"/>
+        </w:rPr>
+        <w:t xml:space="preserve">food units, the ‘body’ </w:t>
+      </w:r>
+      <w:proofErr w:type="spellStart"/>
+      <w:r>
+        <w:rPr>
+          <w:lang w:val="en-CA"/>
+        </w:rPr>
+        <w:t>ArrayList</w:t>
+      </w:r>
+      <w:proofErr w:type="spellEnd"/>
+      <w:r>
+        <w:rPr>
+          <w:lang w:val="en-CA"/>
+        </w:rPr>
+        <w:t xml:space="preserve"> increases in length between 1-3 units randomly. Therefore, an </w:t>
+      </w:r>
+      <w:proofErr w:type="spellStart"/>
+      <w:r>
+        <w:rPr>
+          <w:lang w:val="en-CA"/>
+        </w:rPr>
+        <w:t>ArrayList</w:t>
+      </w:r>
+      <w:proofErr w:type="spellEnd"/>
+      <w:r>
+        <w:rPr>
+          <w:lang w:val="en-CA"/>
+        </w:rPr>
+        <w:t>, and not a simple array with a defined length, is useful here.</w:t>
+      </w:r>
+    </w:p>
+    <w:p>
+      <w:pPr>
+        <w:pStyle w:val="ListParagraph"/>
+        <w:numPr>
+          <w:ilvl w:val="0"/>
+          <w:numId w:val="6"/>
+        </w:numPr>
+        <w:rPr>
+          <w:lang w:val="en-CA"/>
+        </w:rPr>
+      </w:pPr>
+      <w:r>
+        <w:rPr>
+          <w:lang w:val="en-CA"/>
+        </w:rPr>
+        <w:t xml:space="preserve">Another example of an </w:t>
+      </w:r>
+      <w:proofErr w:type="spellStart"/>
+      <w:r>
+        <w:rPr>
+          <w:lang w:val="en-CA"/>
+        </w:rPr>
+        <w:t>ArrayList</w:t>
+      </w:r>
+      <w:proofErr w:type="spellEnd"/>
+      <w:r>
+        <w:rPr>
+          <w:lang w:val="en-CA"/>
+        </w:rPr>
+        <w:t xml:space="preserve"> is in the </w:t>
+      </w:r>
+      <w:proofErr w:type="spellStart"/>
+      <w:r>
+        <w:rPr>
+          <w:lang w:val="en-CA"/>
+        </w:rPr>
+        <w:t>HighScores</w:t>
+      </w:r>
+      <w:proofErr w:type="spellEnd"/>
+      <w:r>
+        <w:rPr>
+          <w:lang w:val="en-CA"/>
+        </w:rPr>
+        <w:t xml:space="preserve"> inner class of the Model class. The </w:t>
+      </w:r>
+      <w:proofErr w:type="spellStart"/>
+      <w:r>
+        <w:rPr>
+          <w:lang w:val="en-CA"/>
+        </w:rPr>
+        <w:t>HighScores</w:t>
+      </w:r>
+      <w:proofErr w:type="spellEnd"/>
+      <w:r>
+        <w:rPr>
+          <w:lang w:val="en-CA"/>
+        </w:rPr>
+        <w:t xml:space="preserve"> class has an </w:t>
+      </w:r>
+      <w:proofErr w:type="spellStart"/>
+      <w:r>
+        <w:rPr>
+          <w:lang w:val="en-CA"/>
+        </w:rPr>
+        <w:t>ArrayList</w:t>
+      </w:r>
+      <w:proofErr w:type="spellEnd"/>
+      <w:r>
+        <w:rPr>
+          <w:lang w:val="en-CA"/>
+        </w:rPr>
+        <w:t xml:space="preserve"> called ‘scores’ that is used to contain all the high scores. </w:t>
+      </w:r>
+    </w:p>
+    <w:p>
+      <w:pPr>
+        <w:pStyle w:val="ListParagraph"/>
+        <w:numPr>
+          <w:ilvl w:val="0"/>
+          <w:numId w:val="6"/>
+        </w:numPr>
+        <w:rPr>
+          <w:lang w:val="en-CA"/>
+        </w:rPr>
+      </w:pPr>
+      <w:r>
+        <w:rPr>
+          <w:lang w:val="en-CA"/>
+        </w:rPr>
+        <w:t xml:space="preserve">Arrays are seldom used in our project. A simple example is in the View, in the </w:t>
+      </w:r>
+      <w:proofErr w:type="spellStart"/>
+      <w:r>
+        <w:rPr>
+          <w:lang w:val="en-CA"/>
+        </w:rPr>
+        <w:t>randomFood</w:t>
+      </w:r>
+      <w:proofErr w:type="spellEnd"/>
+      <w:r>
+        <w:rPr>
+          <w:lang w:val="en-CA"/>
+        </w:rPr>
+        <w:t xml:space="preserve"> method. Here, a simple Array containing the ‘x, y’ position is used for the food unit’s placement. The array is a simple 2D array and its elements are calculated randomly using the game’s width and height.</w:t>
+      </w:r>
+    </w:p>
+    <w:p>
+      <w:pPr>
+        <w:pStyle w:val="Heading1"/>
+        <w:numPr>
+          <w:ilvl w:val="0"/>
+          <w:numId w:val="5"/>
+        </w:numPr>
+      </w:pPr>
+      <w:r>
+        <w:t>Exceptions and File I/O:</w:t>
+      </w:r>
+    </w:p>
+    <w:p>
+      <w:pPr>
+        <w:pStyle w:val="ListParagraph"/>
+        <w:numPr>
+          <w:ilvl w:val="0"/>
+          <w:numId w:val="6"/>
+        </w:numPr>
+        <w:rPr>
+          <w:lang w:val="en-CA"/>
+        </w:rPr>
+      </w:pPr>
+      <w:r>
+        <w:rPr>
+          <w:lang w:val="en-CA"/>
+        </w:rPr>
+        <w:t xml:space="preserve">Exceptions are used throughout our project. </w:t>
+      </w:r>
+    </w:p>
+    <w:p>
+      <w:pPr>
+        <w:pStyle w:val="ListParagraph"/>
+        <w:numPr>
+          <w:ilvl w:val="0"/>
+          <w:numId w:val="6"/>
+        </w:numPr>
+        <w:rPr>
+          <w:lang w:val="en-CA"/>
+        </w:rPr>
+      </w:pPr>
+      <w:r>
+        <w:rPr>
+          <w:lang w:val="en-CA"/>
+        </w:rPr>
+        <w:t xml:space="preserve">An example of an exception used multiple times is the </w:t>
+      </w:r>
+      <w:proofErr w:type="spellStart"/>
+      <w:r>
+        <w:rPr>
+          <w:lang w:val="en-CA"/>
+        </w:rPr>
+        <w:t>InterruptedException</w:t>
+      </w:r>
+      <w:proofErr w:type="spellEnd"/>
+      <w:r>
+        <w:rPr>
+          <w:lang w:val="en-CA"/>
+        </w:rPr>
+        <w:t>, which is used when a thread is interrupted rather put to sleep.</w:t>
+      </w:r>
+    </w:p>
+    <w:p>
+      <w:pPr>
+        <w:pStyle w:val="ListParagraph"/>
+        <w:numPr>
+          <w:ilvl w:val="0"/>
+          <w:numId w:val="6"/>
+        </w:numPr>
+        <w:rPr>
+          <w:lang w:val="en-CA"/>
+        </w:rPr>
+      </w:pPr>
+      <w:r>
+        <w:rPr>
+          <w:lang w:val="en-CA"/>
+        </w:rPr>
+        <w:t xml:space="preserve">This occurs in our Model many times, but a key place is in the </w:t>
+      </w:r>
+      <w:proofErr w:type="spellStart"/>
+      <w:r>
+        <w:rPr>
+          <w:lang w:val="en-CA"/>
+        </w:rPr>
+        <w:t>newGame</w:t>
+      </w:r>
+      <w:proofErr w:type="spellEnd"/>
+      <w:r>
+        <w:rPr>
+          <w:lang w:val="en-CA"/>
+        </w:rPr>
+        <w:t xml:space="preserve"> method, where the Timer stream is coded. A Try/Catch block is used around the code of the Timer, and if the timer thread is interrupted instead of sleeping, the Catch block will catch the </w:t>
+      </w:r>
+      <w:proofErr w:type="spellStart"/>
+      <w:r>
+        <w:rPr>
+          <w:lang w:val="en-CA"/>
+        </w:rPr>
+        <w:t>InterruptedException</w:t>
+      </w:r>
+      <w:proofErr w:type="spellEnd"/>
+      <w:r>
+        <w:rPr>
+          <w:lang w:val="en-CA"/>
+        </w:rPr>
+        <w:t xml:space="preserve"> and alert the user. </w:t>
+      </w:r>
+    </w:p>
+    <w:p>
+      <w:pPr>
+        <w:pStyle w:val="ListParagraph"/>
+        <w:numPr>
+          <w:ilvl w:val="0"/>
+          <w:numId w:val="6"/>
+        </w:numPr>
+        <w:rPr>
+          <w:lang w:val="en-CA"/>
+        </w:rPr>
+      </w:pPr>
+      <w:r>
+        <w:rPr>
+          <w:lang w:val="en-CA"/>
+        </w:rPr>
+        <w:t xml:space="preserve">A </w:t>
+      </w:r>
+      <w:proofErr w:type="spellStart"/>
+      <w:r>
+        <w:rPr>
+          <w:lang w:val="en-CA"/>
+        </w:rPr>
+        <w:t>Throwable</w:t>
+      </w:r>
+      <w:proofErr w:type="spellEnd"/>
+      <w:r>
+        <w:rPr>
+          <w:lang w:val="en-CA"/>
+        </w:rPr>
+        <w:t xml:space="preserve"> exception is used in the last method, </w:t>
+      </w:r>
+      <w:proofErr w:type="spellStart"/>
+      <w:r>
+        <w:rPr>
+          <w:lang w:val="en-CA"/>
+        </w:rPr>
+        <w:t>getLines</w:t>
+      </w:r>
+      <w:proofErr w:type="spellEnd"/>
+      <w:r>
+        <w:rPr>
+          <w:lang w:val="en-CA"/>
+        </w:rPr>
+        <w:t xml:space="preserve">, of the inner class </w:t>
+      </w:r>
+      <w:proofErr w:type="spellStart"/>
+      <w:r>
+        <w:rPr>
+          <w:lang w:val="en-CA"/>
+        </w:rPr>
+        <w:t>HighScores</w:t>
+      </w:r>
+      <w:proofErr w:type="spellEnd"/>
+      <w:r>
+        <w:rPr>
+          <w:lang w:val="en-CA"/>
+        </w:rPr>
+        <w:t xml:space="preserve"> inside the Model class. The method will throw an </w:t>
+      </w:r>
+      <w:proofErr w:type="spellStart"/>
+      <w:r>
+        <w:rPr>
+          <w:lang w:val="en-CA"/>
+        </w:rPr>
+        <w:t>IOException</w:t>
+      </w:r>
+      <w:proofErr w:type="spellEnd"/>
+      <w:r>
+        <w:rPr>
+          <w:lang w:val="en-CA"/>
+        </w:rPr>
+        <w:t xml:space="preserve"> to the user if there is a problem with the input/output in the reading/returning of </w:t>
+      </w:r>
+      <w:proofErr w:type="spellStart"/>
+      <w:r>
+        <w:rPr>
+          <w:lang w:val="en-CA"/>
+        </w:rPr>
+        <w:t>highscores</w:t>
+      </w:r>
+      <w:proofErr w:type="spellEnd"/>
+      <w:r>
+        <w:rPr>
+          <w:lang w:val="en-CA"/>
+        </w:rPr>
+        <w:t xml:space="preserve">. </w:t>
+      </w:r>
+    </w:p>
+    <w:p>
+      <w:pPr>
+        <w:pStyle w:val="ListParagraph"/>
+        <w:numPr>
+          <w:ilvl w:val="0"/>
+          <w:numId w:val="6"/>
+        </w:numPr>
+        <w:rPr>
+          <w:lang w:val="en-CA"/>
+        </w:rPr>
+      </w:pPr>
+      <w:r>
+        <w:rPr>
+          <w:lang w:val="en-CA"/>
+        </w:rPr>
+        <w:t xml:space="preserve">In the inner class </w:t>
+      </w:r>
+      <w:proofErr w:type="spellStart"/>
+      <w:r>
+        <w:rPr>
+          <w:lang w:val="en-CA"/>
+        </w:rPr>
+        <w:t>HighScores</w:t>
+      </w:r>
+      <w:proofErr w:type="spellEnd"/>
+      <w:r>
+        <w:rPr>
+          <w:lang w:val="en-CA"/>
+        </w:rPr>
+        <w:t xml:space="preserve"> inside the Model Class, the high scores are stored in an </w:t>
+      </w:r>
+      <w:proofErr w:type="spellStart"/>
+      <w:r>
+        <w:rPr>
+          <w:lang w:val="en-CA"/>
+        </w:rPr>
+        <w:t>ArrayList</w:t>
+      </w:r>
+      <w:proofErr w:type="spellEnd"/>
+      <w:r>
+        <w:rPr>
+          <w:lang w:val="en-CA"/>
+        </w:rPr>
+        <w:t xml:space="preserve"> and written to a text file. The high scores are also read off the text file and shown to the user. This all occurs in the </w:t>
+      </w:r>
+      <w:proofErr w:type="spellStart"/>
+      <w:r>
+        <w:rPr>
+          <w:lang w:val="en-CA"/>
+        </w:rPr>
+        <w:t>writeHighScores</w:t>
+      </w:r>
+      <w:proofErr w:type="spellEnd"/>
+      <w:r>
+        <w:rPr>
+          <w:lang w:val="en-CA"/>
+        </w:rPr>
+        <w:t xml:space="preserve"> method, </w:t>
+      </w:r>
+      <w:proofErr w:type="spellStart"/>
+      <w:r>
+        <w:rPr>
+          <w:lang w:val="en-CA"/>
+        </w:rPr>
+        <w:t>getHighScores</w:t>
+      </w:r>
+      <w:proofErr w:type="spellEnd"/>
+      <w:r>
+        <w:rPr>
+          <w:lang w:val="en-CA"/>
+        </w:rPr>
+        <w:t xml:space="preserve"> method, and </w:t>
+      </w:r>
+      <w:proofErr w:type="spellStart"/>
+      <w:r>
+        <w:rPr>
+          <w:lang w:val="en-CA"/>
+        </w:rPr>
+        <w:t>getLines</w:t>
+      </w:r>
+      <w:proofErr w:type="spellEnd"/>
+      <w:r>
+        <w:rPr>
+          <w:lang w:val="en-CA"/>
+        </w:rPr>
+        <w:t xml:space="preserve"> method. </w:t>
+      </w:r>
+    </w:p>
+    <w:p>
+      <w:pPr>
+        <w:ind w:left="360"/>
+        <w:rPr>
+          <w:lang w:val="en-CA"/>
+        </w:rPr>
+      </w:pPr>
+    </w:p>
+    <w:p>
+      <w:pPr>
+        <w:ind w:left="360"/>
+        <w:rPr>
+          <w:lang w:val="en-CA"/>
+        </w:rPr>
+      </w:pPr>
+    </w:p>
+    <w:p>
+      <w:pPr>
+        <w:ind w:left="360"/>
+        <w:rPr>
+          <w:lang w:val="en-CA"/>
+        </w:rPr>
+      </w:pPr>
+      <w:r>
+        <w:rPr>
+          <w:lang w:val="en-CA"/>
+        </w:rPr>
+        <w:t xml:space="preserve"> </w:t>
+      </w:r>
+    </w:p>
+    <w:p>
+      <w:pPr>
+        <w:ind w:left="360"/>
+        <w:rPr>
+          <w:lang w:val="en-CA"/>
+        </w:rPr>
+      </w:pPr>
+    </w:p>
+    <w:p>
+      <w:pPr>
+        <w:ind w:left="360"/>
+        <w:rPr>
+          <w:lang w:val="en-CA"/>
+        </w:rPr>
+      </w:pPr>
+    </w:p>
+    <w:p>
+      <w:pPr>
+        <w:ind w:left="360"/>
+        <w:rPr>
+          <w:lang w:val="en-CA"/>
+        </w:rPr>
+      </w:pPr>
+    </w:p>
+    <w:p>
+      <w:pPr>
+        <w:ind w:left="360"/>
+        <w:rPr>
+          <w:lang w:val="en-CA"/>
+        </w:rPr>
+      </w:pPr>
+    </w:p>
+    <w:p>
+      <w:pPr>
+        <w:rPr>
+          <w:lang w:val="en-CA"/>
+        </w:rPr>
+      </w:pPr>
+    </w:p>
+    <w:p>
+      <w:pPr>
+        <w:ind w:left="360"/>
+        <w:rPr>
+          <w:sz w:val="24"/>
+          <w:szCs w:val="24"/>
+        </w:rPr>
+      </w:pPr>
     </w:p>
     <w:sectPr>
       <w:pgSz w:w="12240" w:h="15840"/>
@@ -1872,8 +4193,97 @@
 </file>
 
 <file path=word/numbering.xml><?xml version="1.0" encoding="utf-8"?>
-<w:numbering xmlns:wpc="http://schemas.microsoft.com/office/word/2010/wordprocessingCanvas" xmlns:cx="http://schemas.microsoft.com/office/drawing/2014/chartex" xmlns:cx1="http://schemas.microsoft.com/office/drawing/2015/9/8/chartex" xmlns:cx2="http://schemas.microsoft.com/office/drawing/2015/10/21/chartex" xmlns:cx3="http://schemas.microsoft.com/office/drawing/2016/5/9/chartex" xmlns:cx4="http://schemas.microsoft.com/office/drawing/2016/5/10/chartex" xmlns:cx5="http://schemas.microsoft.com/office/drawing/2016/5/11/chartex" xmlns:cx6="http://schemas.microsoft.com/office/drawing/2016/5/12/chartex" xmlns:cx7="http://schemas.microsoft.com/office/drawing/2016/5/13/chartex" xmlns:cx8="http://schemas.microsoft.com/office/drawing/2016/5/14/chartex" xmlns:mc="http://schemas.openxmlformats.org/markup-compatibility/2006" xmlns:aink="http://schemas.microsoft.com/office/drawing/2016/ink" xmlns:am3d="http://schemas.microsoft.com/office/drawing/2017/model3d" xmlns:o="urn:schemas-microsoft-com:office:office" xmlns:r="http://schemas.openxmlformats.org/officeDocument/2006/relationships" xmlns:m="http://schemas.openxmlformats.org/officeDocument/2006/math" xmlns:v="urn:schemas-microsoft-com:vml" xmlns:wp14="http://schemas.microsoft.com/office/word/2010/wordprocessingDrawing" xmlns:wp="http://schemas.openxmlformats.org/drawingml/2006/wordprocessingDrawing" xmlns:w10="urn:schemas-microsoft-com:office:word" xmlns:w="http://schemas.openxmlformats.org/wordprocessingml/2006/main" xmlns:w14="http://schemas.microsoft.com/office/word/2010/wordml" xmlns:w15="http://schemas.microsoft.com/office/word/2012/wordml" xmlns:w16cid="http://schemas.microsoft.com/office/word/2016/wordml/cid" xmlns:w16se="http://schemas.microsoft.com/office/word/2015/wordml/symex" xmlns:wpg="http://schemas.microsoft.com/office/word/2010/wordprocessingGroup" xmlns:wpi="http://schemas.microsoft.com/office/word/2010/wordprocessingInk" xmlns:wne="http://schemas.microsoft.com/office/word/2006/wordml" xmlns:wps="http://schemas.microsoft.com/office/word/2010/wordprocessingShape" mc:Ignorable="w14 w15 w16se w16cid wp14">
-  <w:abstractNum w:abstractNumId="0" w15:restartNumberingAfterBreak="0">
+<w:numbering xmlns:ve="http://schemas.openxmlformats.org/markup-compatibility/2006" xmlns:o="urn:schemas-microsoft-com:office:office" xmlns:r="http://schemas.openxmlformats.org/officeDocument/2006/relationships" xmlns:m="http://schemas.openxmlformats.org/officeDocument/2006/math" xmlns:v="urn:schemas-microsoft-com:vml" xmlns:wp="http://schemas.openxmlformats.org/drawingml/2006/wordprocessingDrawing" xmlns:w10="urn:schemas-microsoft-com:office:word" xmlns:w="http://schemas.openxmlformats.org/wordprocessingml/2006/main" xmlns:wne="http://schemas.microsoft.com/office/word/2006/wordml">
+  <w:abstractNum w:abstractNumId="0">
+    <w:nsid w:val="004E6CA2"/>
+    <w:multiLevelType w:val="hybridMultilevel"/>
+    <w:tmpl w:val="34FE6504"/>
+    <w:lvl w:ilvl="0" w:tplc="10090011">
+      <w:start w:val="1"/>
+      <w:numFmt w:val="decimal"/>
+      <w:lvlText w:val="%1)"/>
+      <w:lvlJc w:val="left"/>
+      <w:pPr>
+        <w:ind w:left="720" w:hanging="360"/>
+      </w:pPr>
+      <w:rPr>
+        <w:rFonts w:hint="default"/>
+      </w:rPr>
+    </w:lvl>
+    <w:lvl w:ilvl="1" w:tplc="10090019" w:tentative="1">
+      <w:start w:val="1"/>
+      <w:numFmt w:val="lowerLetter"/>
+      <w:lvlText w:val="%2."/>
+      <w:lvlJc w:val="left"/>
+      <w:pPr>
+        <w:ind w:left="1440" w:hanging="360"/>
+      </w:pPr>
+    </w:lvl>
+    <w:lvl w:ilvl="2" w:tplc="1009001B" w:tentative="1">
+      <w:start w:val="1"/>
+      <w:numFmt w:val="lowerRoman"/>
+      <w:lvlText w:val="%3."/>
+      <w:lvlJc w:val="right"/>
+      <w:pPr>
+        <w:ind w:left="2160" w:hanging="180"/>
+      </w:pPr>
+    </w:lvl>
+    <w:lvl w:ilvl="3" w:tplc="1009000F" w:tentative="1">
+      <w:start w:val="1"/>
+      <w:numFmt w:val="decimal"/>
+      <w:lvlText w:val="%4."/>
+      <w:lvlJc w:val="left"/>
+      <w:pPr>
+        <w:ind w:left="2880" w:hanging="360"/>
+      </w:pPr>
+    </w:lvl>
+    <w:lvl w:ilvl="4" w:tplc="10090019" w:tentative="1">
+      <w:start w:val="1"/>
+      <w:numFmt w:val="lowerLetter"/>
+      <w:lvlText w:val="%5."/>
+      <w:lvlJc w:val="left"/>
+      <w:pPr>
+        <w:ind w:left="3600" w:hanging="360"/>
+      </w:pPr>
+    </w:lvl>
+    <w:lvl w:ilvl="5" w:tplc="1009001B" w:tentative="1">
+      <w:start w:val="1"/>
+      <w:numFmt w:val="lowerRoman"/>
+      <w:lvlText w:val="%6."/>
+      <w:lvlJc w:val="right"/>
+      <w:pPr>
+        <w:ind w:left="4320" w:hanging="180"/>
+      </w:pPr>
+    </w:lvl>
+    <w:lvl w:ilvl="6" w:tplc="1009000F" w:tentative="1">
+      <w:start w:val="1"/>
+      <w:numFmt w:val="decimal"/>
+      <w:lvlText w:val="%7."/>
+      <w:lvlJc w:val="left"/>
+      <w:pPr>
+        <w:ind w:left="5040" w:hanging="360"/>
+      </w:pPr>
+    </w:lvl>
+    <w:lvl w:ilvl="7" w:tplc="10090019" w:tentative="1">
+      <w:start w:val="1"/>
+      <w:numFmt w:val="lowerLetter"/>
+      <w:lvlText w:val="%8."/>
+      <w:lvlJc w:val="left"/>
+      <w:pPr>
+        <w:ind w:left="5760" w:hanging="360"/>
+      </w:pPr>
+    </w:lvl>
+    <w:lvl w:ilvl="8" w:tplc="1009001B" w:tentative="1">
+      <w:start w:val="1"/>
+      <w:numFmt w:val="lowerRoman"/>
+      <w:lvlText w:val="%9."/>
+      <w:lvlJc w:val="right"/>
+      <w:pPr>
+        <w:ind w:left="6480" w:hanging="180"/>
+      </w:pPr>
+    </w:lvl>
+  </w:abstractNum>
+  <w:abstractNum w:abstractNumId="1">
     <w:nsid w:val="02DE2F7B"/>
     <w:multiLevelType w:val="hybridMultilevel"/>
     <w:tmpl w:val="8182C55C"/>
@@ -1986,7 +4396,7 @@
       </w:rPr>
     </w:lvl>
   </w:abstractNum>
-  <w:abstractNum w:abstractNumId="1" w15:restartNumberingAfterBreak="0">
+  <w:abstractNum w:abstractNumId="2">
     <w:nsid w:val="0CB656D8"/>
     <w:multiLevelType w:val="hybridMultilevel"/>
     <w:tmpl w:val="DE96B75A"/>
@@ -2099,7 +4509,7 @@
       </w:rPr>
     </w:lvl>
   </w:abstractNum>
-  <w:abstractNum w:abstractNumId="2" w15:restartNumberingAfterBreak="0">
+  <w:abstractNum w:abstractNumId="3">
     <w:nsid w:val="142D23AE"/>
     <w:multiLevelType w:val="hybridMultilevel"/>
     <w:tmpl w:val="197E73F0"/>
@@ -2212,7 +4622,120 @@
       </w:rPr>
     </w:lvl>
   </w:abstractNum>
-  <w:abstractNum w:abstractNumId="3" w15:restartNumberingAfterBreak="0">
+  <w:abstractNum w:abstractNumId="4">
+    <w:nsid w:val="5CB560D5"/>
+    <w:multiLevelType w:val="hybridMultilevel"/>
+    <w:tmpl w:val="A708897C"/>
+    <w:lvl w:ilvl="0" w:tplc="E9585BA8">
+      <w:start w:val="1"/>
+      <w:numFmt w:val="bullet"/>
+      <w:lvlText w:val="-"/>
+      <w:lvlJc w:val="left"/>
+      <w:pPr>
+        <w:ind w:left="720" w:hanging="360"/>
+      </w:pPr>
+      <w:rPr>
+        <w:rFonts w:ascii="Calibri" w:eastAsiaTheme="minorHAnsi" w:hAnsi="Calibri" w:cstheme="minorBidi" w:hint="default"/>
+      </w:rPr>
+    </w:lvl>
+    <w:lvl w:ilvl="1" w:tplc="10090003" w:tentative="1">
+      <w:start w:val="1"/>
+      <w:numFmt w:val="bullet"/>
+      <w:lvlText w:val="o"/>
+      <w:lvlJc w:val="left"/>
+      <w:pPr>
+        <w:ind w:left="1440" w:hanging="360"/>
+      </w:pPr>
+      <w:rPr>
+        <w:rFonts w:ascii="Courier New" w:hAnsi="Courier New" w:cs="Courier New" w:hint="default"/>
+      </w:rPr>
+    </w:lvl>
+    <w:lvl w:ilvl="2" w:tplc="10090005" w:tentative="1">
+      <w:start w:val="1"/>
+      <w:numFmt w:val="bullet"/>
+      <w:lvlText w:val=""/>
+      <w:lvlJc w:val="left"/>
+      <w:pPr>
+        <w:ind w:left="2160" w:hanging="360"/>
+      </w:pPr>
+      <w:rPr>
+        <w:rFonts w:ascii="Wingdings" w:hAnsi="Wingdings" w:hint="default"/>
+      </w:rPr>
+    </w:lvl>
+    <w:lvl w:ilvl="3" w:tplc="10090001" w:tentative="1">
+      <w:start w:val="1"/>
+      <w:numFmt w:val="bullet"/>
+      <w:lvlText w:val=""/>
+      <w:lvlJc w:val="left"/>
+      <w:pPr>
+        <w:ind w:left="2880" w:hanging="360"/>
+      </w:pPr>
+      <w:rPr>
+        <w:rFonts w:ascii="Symbol" w:hAnsi="Symbol" w:hint="default"/>
+      </w:rPr>
+    </w:lvl>
+    <w:lvl w:ilvl="4" w:tplc="10090003" w:tentative="1">
+      <w:start w:val="1"/>
+      <w:numFmt w:val="bullet"/>
+      <w:lvlText w:val="o"/>
+      <w:lvlJc w:val="left"/>
+      <w:pPr>
+        <w:ind w:left="3600" w:hanging="360"/>
+      </w:pPr>
+      <w:rPr>
+        <w:rFonts w:ascii="Courier New" w:hAnsi="Courier New" w:cs="Courier New" w:hint="default"/>
+      </w:rPr>
+    </w:lvl>
+    <w:lvl w:ilvl="5" w:tplc="10090005" w:tentative="1">
+      <w:start w:val="1"/>
+      <w:numFmt w:val="bullet"/>
+      <w:lvlText w:val=""/>
+      <w:lvlJc w:val="left"/>
+      <w:pPr>
+        <w:ind w:left="4320" w:hanging="360"/>
+      </w:pPr>
+      <w:rPr>
+        <w:rFonts w:ascii="Wingdings" w:hAnsi="Wingdings" w:hint="default"/>
+      </w:rPr>
+    </w:lvl>
+    <w:lvl w:ilvl="6" w:tplc="10090001" w:tentative="1">
+      <w:start w:val="1"/>
+      <w:numFmt w:val="bullet"/>
+      <w:lvlText w:val=""/>
+      <w:lvlJc w:val="left"/>
+      <w:pPr>
+        <w:ind w:left="5040" w:hanging="360"/>
+      </w:pPr>
+      <w:rPr>
+        <w:rFonts w:ascii="Symbol" w:hAnsi="Symbol" w:hint="default"/>
+      </w:rPr>
+    </w:lvl>
+    <w:lvl w:ilvl="7" w:tplc="10090003" w:tentative="1">
+      <w:start w:val="1"/>
+      <w:numFmt w:val="bullet"/>
+      <w:lvlText w:val="o"/>
+      <w:lvlJc w:val="left"/>
+      <w:pPr>
+        <w:ind w:left="5760" w:hanging="360"/>
+      </w:pPr>
+      <w:rPr>
+        <w:rFonts w:ascii="Courier New" w:hAnsi="Courier New" w:cs="Courier New" w:hint="default"/>
+      </w:rPr>
+    </w:lvl>
+    <w:lvl w:ilvl="8" w:tplc="10090005" w:tentative="1">
+      <w:start w:val="1"/>
+      <w:numFmt w:val="bullet"/>
+      <w:lvlText w:val=""/>
+      <w:lvlJc w:val="left"/>
+      <w:pPr>
+        <w:ind w:left="6480" w:hanging="360"/>
+      </w:pPr>
+      <w:rPr>
+        <w:rFonts w:ascii="Wingdings" w:hAnsi="Wingdings" w:hint="default"/>
+      </w:rPr>
+    </w:lvl>
+  </w:abstractNum>
+  <w:abstractNum w:abstractNumId="5">
     <w:nsid w:val="5D705AA1"/>
     <w:multiLevelType w:val="hybridMultilevel"/>
     <w:tmpl w:val="76B0A632"/>
@@ -2326,22 +4849,28 @@
     </w:lvl>
   </w:abstractNum>
   <w:num w:numId="1">
+    <w:abstractNumId w:val="1"/>
+  </w:num>
+  <w:num w:numId="2">
+    <w:abstractNumId w:val="5"/>
+  </w:num>
+  <w:num w:numId="3">
+    <w:abstractNumId w:val="3"/>
+  </w:num>
+  <w:num w:numId="4">
+    <w:abstractNumId w:val="2"/>
+  </w:num>
+  <w:num w:numId="5">
     <w:abstractNumId w:val="0"/>
   </w:num>
-  <w:num w:numId="2">
-    <w:abstractNumId w:val="3"/>
-  </w:num>
-  <w:num w:numId="3">
-    <w:abstractNumId w:val="2"/>
-  </w:num>
-  <w:num w:numId="4">
-    <w:abstractNumId w:val="1"/>
+  <w:num w:numId="6">
+    <w:abstractNumId w:val="4"/>
   </w:num>
 </w:numbering>
 </file>
 
 <file path=word/styles.xml><?xml version="1.0" encoding="utf-8"?>
-<w:styles xmlns:mc="http://schemas.openxmlformats.org/markup-compatibility/2006" xmlns:r="http://schemas.openxmlformats.org/officeDocument/2006/relationships" xmlns:w="http://schemas.openxmlformats.org/wordprocessingml/2006/main" xmlns:w14="http://schemas.microsoft.com/office/word/2010/wordml" xmlns:w15="http://schemas.microsoft.com/office/word/2012/wordml" xmlns:w16cid="http://schemas.microsoft.com/office/word/2016/wordml/cid" xmlns:w16se="http://schemas.microsoft.com/office/word/2015/wordml/symex" mc:Ignorable="w14 w15 w16se w16cid">
+<w:styles xmlns:r="http://schemas.openxmlformats.org/officeDocument/2006/relationships" xmlns:w="http://schemas.openxmlformats.org/wordprocessingml/2006/main">
   <w:docDefaults>
     <w:rPrDefault>
       <w:rPr>
@@ -2357,387 +4886,181 @@
       </w:pPr>
     </w:pPrDefault>
   </w:docDefaults>
-  <w:latentStyles w:defLockedState="0" w:defUIPriority="99" w:defSemiHidden="0" w:defUnhideWhenUsed="0" w:defQFormat="0" w:count="375">
-    <w:lsdException w:name="Normal" w:uiPriority="0" w:qFormat="1"/>
-    <w:lsdException w:name="heading 1" w:uiPriority="9" w:qFormat="1"/>
-    <w:lsdException w:name="heading 2" w:semiHidden="1" w:uiPriority="9" w:unhideWhenUsed="1" w:qFormat="1"/>
-    <w:lsdException w:name="heading 3" w:semiHidden="1" w:uiPriority="9" w:unhideWhenUsed="1" w:qFormat="1"/>
-    <w:lsdException w:name="heading 4" w:semiHidden="1" w:uiPriority="9" w:unhideWhenUsed="1" w:qFormat="1"/>
-    <w:lsdException w:name="heading 5" w:semiHidden="1" w:uiPriority="9" w:unhideWhenUsed="1" w:qFormat="1"/>
-    <w:lsdException w:name="heading 6" w:semiHidden="1" w:uiPriority="9" w:unhideWhenUsed="1" w:qFormat="1"/>
-    <w:lsdException w:name="heading 7" w:semiHidden="1" w:uiPriority="9" w:unhideWhenUsed="1" w:qFormat="1"/>
-    <w:lsdException w:name="heading 8" w:semiHidden="1" w:uiPriority="9" w:unhideWhenUsed="1" w:qFormat="1"/>
-    <w:lsdException w:name="heading 9" w:semiHidden="1" w:uiPriority="9" w:unhideWhenUsed="1" w:qFormat="1"/>
-    <w:lsdException w:name="index 1" w:semiHidden="1" w:unhideWhenUsed="1"/>
-    <w:lsdException w:name="index 2" w:semiHidden="1" w:unhideWhenUsed="1"/>
-    <w:lsdException w:name="index 3" w:semiHidden="1" w:unhideWhenUsed="1"/>
-    <w:lsdException w:name="index 4" w:semiHidden="1" w:unhideWhenUsed="1"/>
-    <w:lsdException w:name="index 5" w:semiHidden="1" w:unhideWhenUsed="1"/>
-    <w:lsdException w:name="index 6" w:semiHidden="1" w:unhideWhenUsed="1"/>
-    <w:lsdException w:name="index 7" w:semiHidden="1" w:unhideWhenUsed="1"/>
-    <w:lsdException w:name="index 8" w:semiHidden="1" w:unhideWhenUsed="1"/>
-    <w:lsdException w:name="index 9" w:semiHidden="1" w:unhideWhenUsed="1"/>
-    <w:lsdException w:name="toc 1" w:semiHidden="1" w:uiPriority="39" w:unhideWhenUsed="1"/>
-    <w:lsdException w:name="toc 2" w:semiHidden="1" w:uiPriority="39" w:unhideWhenUsed="1"/>
-    <w:lsdException w:name="toc 3" w:semiHidden="1" w:uiPriority="39" w:unhideWhenUsed="1"/>
-    <w:lsdException w:name="toc 4" w:semiHidden="1" w:uiPriority="39" w:unhideWhenUsed="1"/>
-    <w:lsdException w:name="toc 5" w:semiHidden="1" w:uiPriority="39" w:unhideWhenUsed="1"/>
-    <w:lsdException w:name="toc 6" w:semiHidden="1" w:uiPriority="39" w:unhideWhenUsed="1"/>
-    <w:lsdException w:name="toc 7" w:semiHidden="1" w:uiPriority="39" w:unhideWhenUsed="1"/>
-    <w:lsdException w:name="toc 8" w:semiHidden="1" w:uiPriority="39" w:unhideWhenUsed="1"/>
-    <w:lsdException w:name="toc 9" w:semiHidden="1" w:uiPriority="39" w:unhideWhenUsed="1"/>
-    <w:lsdException w:name="Normal Indent" w:semiHidden="1" w:unhideWhenUsed="1"/>
-    <w:lsdException w:name="footnote text" w:semiHidden="1" w:unhideWhenUsed="1"/>
-    <w:lsdException w:name="annotation text" w:semiHidden="1" w:unhideWhenUsed="1"/>
-    <w:lsdException w:name="header" w:semiHidden="1" w:unhideWhenUsed="1"/>
-    <w:lsdException w:name="footer" w:semiHidden="1" w:unhideWhenUsed="1"/>
-    <w:lsdException w:name="index heading" w:semiHidden="1" w:unhideWhenUsed="1"/>
-    <w:lsdException w:name="caption" w:semiHidden="1" w:uiPriority="35" w:unhideWhenUsed="1" w:qFormat="1"/>
-    <w:lsdException w:name="table of figures" w:semiHidden="1" w:unhideWhenUsed="1"/>
-    <w:lsdException w:name="envelope address" w:semiHidden="1" w:unhideWhenUsed="1"/>
-    <w:lsdException w:name="envelope return" w:semiHidden="1" w:unhideWhenUsed="1"/>
-    <w:lsdException w:name="footnote reference" w:semiHidden="1" w:unhideWhenUsed="1"/>
-    <w:lsdException w:name="annotation reference" w:semiHidden="1" w:unhideWhenUsed="1"/>
-    <w:lsdException w:name="line number" w:semiHidden="1" w:unhideWhenUsed="1"/>
-    <w:lsdException w:name="page number" w:semiHidden="1" w:unhideWhenUsed="1"/>
-    <w:lsdException w:name="endnote reference" w:semiHidden="1" w:unhideWhenUsed="1"/>
-    <w:lsdException w:name="endnote text" w:semiHidden="1" w:unhideWhenUsed="1"/>
-    <w:lsdException w:name="table of authorities" w:semiHidden="1" w:unhideWhenUsed="1"/>
-    <w:lsdException w:name="macro" w:semiHidden="1" w:unhideWhenUsed="1"/>
-    <w:lsdException w:name="toa heading" w:semiHidden="1" w:unhideWhenUsed="1"/>
-    <w:lsdException w:name="List" w:semiHidden="1" w:unhideWhenUsed="1"/>
-    <w:lsdException w:name="List Bullet" w:semiHidden="1" w:unhideWhenUsed="1"/>
-    <w:lsdException w:name="List Number" w:semiHidden="1" w:unhideWhenUsed="1"/>
-    <w:lsdException w:name="List 2" w:semiHidden="1" w:unhideWhenUsed="1"/>
-    <w:lsdException w:name="List 3" w:semiHidden="1" w:unhideWhenUsed="1"/>
-    <w:lsdException w:name="List 4" w:semiHidden="1" w:unhideWhenUsed="1"/>
-    <w:lsdException w:name="List 5" w:semiHidden="1" w:unhideWhenUsed="1"/>
-    <w:lsdException w:name="List Bullet 2" w:semiHidden="1" w:unhideWhenUsed="1"/>
-    <w:lsdException w:name="List Bullet 3" w:semiHidden="1" w:unhideWhenUsed="1"/>
-    <w:lsdException w:name="List Bullet 4" w:semiHidden="1" w:unhideWhenUsed="1"/>
-    <w:lsdException w:name="List Bullet 5" w:semiHidden="1" w:unhideWhenUsed="1"/>
-    <w:lsdException w:name="List Number 2" w:semiHidden="1" w:unhideWhenUsed="1"/>
-    <w:lsdException w:name="List Number 3" w:semiHidden="1" w:unhideWhenUsed="1"/>
-    <w:lsdException w:name="List Number 4" w:semiHidden="1" w:unhideWhenUsed="1"/>
-    <w:lsdException w:name="List Number 5" w:semiHidden="1" w:unhideWhenUsed="1"/>
-    <w:lsdException w:name="Title" w:uiPriority="10" w:qFormat="1"/>
-    <w:lsdException w:name="Closing" w:semiHidden="1" w:unhideWhenUsed="1"/>
-    <w:lsdException w:name="Signature" w:semiHidden="1" w:unhideWhenUsed="1"/>
-    <w:lsdException w:name="Default Paragraph Font" w:semiHidden="1" w:uiPriority="1" w:unhideWhenUsed="1"/>
-    <w:lsdException w:name="Body Text" w:semiHidden="1" w:unhideWhenUsed="1"/>
-    <w:lsdException w:name="Body Text Indent" w:semiHidden="1" w:unhideWhenUsed="1"/>
-    <w:lsdException w:name="List Continue" w:semiHidden="1" w:unhideWhenUsed="1"/>
-    <w:lsdException w:name="List Continue 2" w:semiHidden="1" w:unhideWhenUsed="1"/>
-    <w:lsdException w:name="List Continue 3" w:semiHidden="1" w:unhideWhenUsed="1"/>
-    <w:lsdException w:name="List Continue 4" w:semiHidden="1" w:unhideWhenUsed="1"/>
-    <w:lsdException w:name="List Continue 5" w:semiHidden="1" w:unhideWhenUsed="1"/>
-    <w:lsdException w:name="Message Header" w:semiHidden="1" w:unhideWhenUsed="1"/>
-    <w:lsdException w:name="Subtitle" w:uiPriority="11" w:qFormat="1"/>
-    <w:lsdException w:name="Salutation" w:semiHidden="1" w:unhideWhenUsed="1"/>
-    <w:lsdException w:name="Date" w:semiHidden="1" w:unhideWhenUsed="1"/>
-    <w:lsdException w:name="Body Text First Indent" w:semiHidden="1" w:unhideWhenUsed="1"/>
-    <w:lsdException w:name="Body Text First Indent 2" w:semiHidden="1" w:unhideWhenUsed="1"/>
-    <w:lsdException w:name="Note Heading" w:semiHidden="1" w:unhideWhenUsed="1"/>
-    <w:lsdException w:name="Body Text 2" w:semiHidden="1" w:unhideWhenUsed="1"/>
-    <w:lsdException w:name="Body Text 3" w:semiHidden="1" w:unhideWhenUsed="1"/>
-    <w:lsdException w:name="Body Text Indent 2" w:semiHidden="1" w:unhideWhenUsed="1"/>
-    <w:lsdException w:name="Body Text Indent 3" w:semiHidden="1" w:unhideWhenUsed="1"/>
-    <w:lsdException w:name="Block Text" w:semiHidden="1" w:unhideWhenUsed="1"/>
-    <w:lsdException w:name="Hyperlink" w:semiHidden="1" w:unhideWhenUsed="1"/>
-    <w:lsdException w:name="FollowedHyperlink" w:semiHidden="1" w:unhideWhenUsed="1"/>
-    <w:lsdException w:name="Strong" w:uiPriority="22" w:qFormat="1"/>
-    <w:lsdException w:name="Emphasis" w:uiPriority="20" w:qFormat="1"/>
-    <w:lsdException w:name="Document Map" w:semiHidden="1" w:unhideWhenUsed="1"/>
-    <w:lsdException w:name="Plain Text" w:semiHidden="1" w:unhideWhenUsed="1"/>
-    <w:lsdException w:name="E-mail Signature" w:semiHidden="1" w:unhideWhenUsed="1"/>
-    <w:lsdException w:name="HTML Top of Form" w:semiHidden="1" w:unhideWhenUsed="1"/>
-    <w:lsdException w:name="HTML Bottom of Form" w:semiHidden="1" w:unhideWhenUsed="1"/>
-    <w:lsdException w:name="Normal (Web)" w:semiHidden="1" w:unhideWhenUsed="1"/>
-    <w:lsdException w:name="HTML Acronym" w:semiHidden="1" w:unhideWhenUsed="1"/>
-    <w:lsdException w:name="HTML Address" w:semiHidden="1" w:unhideWhenUsed="1"/>
-    <w:lsdException w:name="HTML Cite" w:semiHidden="1" w:unhideWhenUsed="1"/>
-    <w:lsdException w:name="HTML Code" w:semiHidden="1" w:unhideWhenUsed="1"/>
-    <w:lsdException w:name="HTML Definition" w:semiHidden="1" w:unhideWhenUsed="1"/>
-    <w:lsdException w:name="HTML Keyboard" w:semiHidden="1" w:unhideWhenUsed="1"/>
-    <w:lsdException w:name="HTML Preformatted" w:semiHidden="1" w:unhideWhenUsed="1"/>
-    <w:lsdException w:name="HTML Sample" w:semiHidden="1" w:unhideWhenUsed="1"/>
-    <w:lsdException w:name="HTML Typewriter" w:semiHidden="1" w:unhideWhenUsed="1"/>
-    <w:lsdException w:name="HTML Variable" w:semiHidden="1" w:unhideWhenUsed="1"/>
-    <w:lsdException w:name="annotation subject" w:semiHidden="1" w:unhideWhenUsed="1"/>
-    <w:lsdException w:name="No List" w:semiHidden="1" w:unhideWhenUsed="1"/>
-    <w:lsdException w:name="Outline List 1" w:semiHidden="1" w:unhideWhenUsed="1"/>
-    <w:lsdException w:name="Outline List 2" w:semiHidden="1" w:unhideWhenUsed="1"/>
-    <w:lsdException w:name="Outline List 3" w:semiHidden="1" w:unhideWhenUsed="1"/>
-    <w:lsdException w:name="Table Simple 1" w:semiHidden="1" w:unhideWhenUsed="1"/>
-    <w:lsdException w:name="Table Simple 2" w:semiHidden="1" w:unhideWhenUsed="1"/>
-    <w:lsdException w:name="Table Simple 3" w:semiHidden="1" w:unhideWhenUsed="1"/>
-    <w:lsdException w:name="Table Classic 1" w:semiHidden="1" w:unhideWhenUsed="1"/>
-    <w:lsdException w:name="Table Classic 2" w:semiHidden="1" w:unhideWhenUsed="1"/>
-    <w:lsdException w:name="Table Classic 3" w:semiHidden="1" w:unhideWhenUsed="1"/>
-    <w:lsdException w:name="Table Classic 4" w:semiHidden="1" w:unhideWhenUsed="1"/>
-    <w:lsdException w:name="Table Colorful 1" w:semiHidden="1" w:unhideWhenUsed="1"/>
-    <w:lsdException w:name="Table Colorful 2" w:semiHidden="1" w:unhideWhenUsed="1"/>
-    <w:lsdException w:name="Table Colorful 3" w:semiHidden="1" w:unhideWhenUsed="1"/>
-    <w:lsdException w:name="Table Columns 1" w:semiHidden="1" w:unhideWhenUsed="1"/>
-    <w:lsdException w:name="Table Columns 2" w:semiHidden="1" w:unhideWhenUsed="1"/>
-    <w:lsdException w:name="Table Columns 3" w:semiHidden="1" w:unhideWhenUsed="1"/>
-    <w:lsdException w:name="Table Columns 4" w:semiHidden="1" w:unhideWhenUsed="1"/>
-    <w:lsdException w:name="Table Columns 5" w:semiHidden="1" w:unhideWhenUsed="1"/>
-    <w:lsdException w:name="Table Grid 1" w:semiHidden="1" w:unhideWhenUsed="1"/>
-    <w:lsdException w:name="Table Grid 2" w:semiHidden="1" w:unhideWhenUsed="1"/>
-    <w:lsdException w:name="Table Grid 3" w:semiHidden="1" w:unhideWhenUsed="1"/>
-    <w:lsdException w:name="Table Grid 4" w:semiHidden="1" w:unhideWhenUsed="1"/>
-    <w:lsdException w:name="Table Grid 5" w:semiHidden="1" w:unhideWhenUsed="1"/>
-    <w:lsdException w:name="Table Grid 6" w:semiHidden="1" w:unhideWhenUsed="1"/>
-    <w:lsdException w:name="Table Grid 7" w:semiHidden="1" w:unhideWhenUsed="1"/>
-    <w:lsdException w:name="Table Grid 8" w:semiHidden="1" w:unhideWhenUsed="1"/>
-    <w:lsdException w:name="Table List 1" w:semiHidden="1" w:unhideWhenUsed="1"/>
-    <w:lsdException w:name="Table List 2" w:semiHidden="1" w:unhideWhenUsed="1"/>
-    <w:lsdException w:name="Table List 3" w:semiHidden="1" w:unhideWhenUsed="1"/>
-    <w:lsdException w:name="Table List 4" w:semiHidden="1" w:unhideWhenUsed="1"/>
-    <w:lsdException w:name="Table List 5" w:semiHidden="1" w:unhideWhenUsed="1"/>
-    <w:lsdException w:name="Table List 6" w:semiHidden="1" w:unhideWhenUsed="1"/>
-    <w:lsdException w:name="Table List 7" w:semiHidden="1" w:unhideWhenUsed="1"/>
-    <w:lsdException w:name="Table List 8" w:semiHidden="1" w:unhideWhenUsed="1"/>
-    <w:lsdException w:name="Table 3D effects 1" w:semiHidden="1" w:unhideWhenUsed="1"/>
-    <w:lsdException w:name="Table 3D effects 2" w:semiHidden="1" w:unhideWhenUsed="1"/>
-    <w:lsdException w:name="Table 3D effects 3" w:semiHidden="1" w:unhideWhenUsed="1"/>
-    <w:lsdException w:name="Table Contemporary" w:semiHidden="1" w:unhideWhenUsed="1"/>
-    <w:lsdException w:name="Table Elegant" w:semiHidden="1" w:unhideWhenUsed="1"/>
-    <w:lsdException w:name="Table Professional" w:semiHidden="1" w:unhideWhenUsed="1"/>
-    <w:lsdException w:name="Table Subtle 1" w:semiHidden="1" w:unhideWhenUsed="1"/>
-    <w:lsdException w:name="Table Subtle 2" w:semiHidden="1" w:unhideWhenUsed="1"/>
-    <w:lsdException w:name="Table Web 1" w:semiHidden="1" w:unhideWhenUsed="1"/>
-    <w:lsdException w:name="Table Web 2" w:semiHidden="1" w:unhideWhenUsed="1"/>
-    <w:lsdException w:name="Balloon Text" w:semiHidden="1" w:unhideWhenUsed="1"/>
-    <w:lsdException w:name="Table Grid" w:uiPriority="59"/>
-    <w:lsdException w:name="Placeholder Text" w:semiHidden="1"/>
-    <w:lsdException w:name="No Spacing" w:uiPriority="1" w:qFormat="1"/>
-    <w:lsdException w:name="Light Shading" w:uiPriority="60"/>
-    <w:lsdException w:name="Light List" w:uiPriority="61"/>
-    <w:lsdException w:name="Light Grid" w:uiPriority="62"/>
-    <w:lsdException w:name="Medium Shading 1" w:uiPriority="63"/>
-    <w:lsdException w:name="Medium Shading 2" w:uiPriority="64"/>
-    <w:lsdException w:name="Medium List 1" w:uiPriority="65"/>
-    <w:lsdException w:name="Medium List 2" w:uiPriority="66"/>
-    <w:lsdException w:name="Medium Grid 1" w:uiPriority="67"/>
-    <w:lsdException w:name="Medium Grid 2" w:uiPriority="68"/>
-    <w:lsdException w:name="Medium Grid 3" w:uiPriority="69"/>
-    <w:lsdException w:name="Dark List" w:uiPriority="70"/>
-    <w:lsdException w:name="Colorful Shading" w:uiPriority="71"/>
-    <w:lsdException w:name="Colorful List" w:uiPriority="72"/>
-    <w:lsdException w:name="Colorful Grid" w:uiPriority="73"/>
-    <w:lsdException w:name="Light Shading Accent 1" w:uiPriority="60"/>
-    <w:lsdException w:name="Light List Accent 1" w:uiPriority="61"/>
-    <w:lsdException w:name="Light Grid Accent 1" w:uiPriority="62"/>
-    <w:lsdException w:name="Medium Shading 1 Accent 1" w:uiPriority="63"/>
-    <w:lsdException w:name="Medium Shading 2 Accent 1" w:uiPriority="64"/>
-    <w:lsdException w:name="Medium List 1 Accent 1" w:uiPriority="65"/>
-    <w:lsdException w:name="Revision" w:semiHidden="1"/>
-    <w:lsdException w:name="List Paragraph" w:uiPriority="34" w:qFormat="1"/>
-    <w:lsdException w:name="Quote" w:uiPriority="29" w:qFormat="1"/>
-    <w:lsdException w:name="Intense Quote" w:uiPriority="30" w:qFormat="1"/>
-    <w:lsdException w:name="Medium List 2 Accent 1" w:uiPriority="66"/>
-    <w:lsdException w:name="Medium Grid 1 Accent 1" w:uiPriority="67"/>
-    <w:lsdException w:name="Medium Grid 2 Accent 1" w:uiPriority="68"/>
-    <w:lsdException w:name="Medium Grid 3 Accent 1" w:uiPriority="69"/>
-    <w:lsdException w:name="Dark List Accent 1" w:uiPriority="70"/>
-    <w:lsdException w:name="Colorful Shading Accent 1" w:uiPriority="71"/>
-    <w:lsdException w:name="Colorful List Accent 1" w:uiPriority="72"/>
-    <w:lsdException w:name="Colorful Grid Accent 1" w:uiPriority="73"/>
-    <w:lsdException w:name="Light Shading Accent 2" w:uiPriority="60"/>
-    <w:lsdException w:name="Light List Accent 2" w:uiPriority="61"/>
-    <w:lsdException w:name="Light Grid Accent 2" w:uiPriority="62"/>
-    <w:lsdException w:name="Medium Shading 1 Accent 2" w:uiPriority="63"/>
-    <w:lsdException w:name="Medium Shading 2 Accent 2" w:uiPriority="64"/>
-    <w:lsdException w:name="Medium List 1 Accent 2" w:uiPriority="65"/>
-    <w:lsdException w:name="Medium List 2 Accent 2" w:uiPriority="66"/>
-    <w:lsdException w:name="Medium Grid 1 Accent 2" w:uiPriority="67"/>
-    <w:lsdException w:name="Medium Grid 2 Accent 2" w:uiPriority="68"/>
-    <w:lsdException w:name="Medium Grid 3 Accent 2" w:uiPriority="69"/>
-    <w:lsdException w:name="Dark List Accent 2" w:uiPriority="70"/>
-    <w:lsdException w:name="Colorful Shading Accent 2" w:uiPriority="71"/>
-    <w:lsdException w:name="Colorful List Accent 2" w:uiPriority="72"/>
-    <w:lsdException w:name="Colorful Grid Accent 2" w:uiPriority="73"/>
-    <w:lsdException w:name="Light Shading Accent 3" w:uiPriority="60"/>
-    <w:lsdException w:name="Light List Accent 3" w:uiPriority="61"/>
-    <w:lsdException w:name="Light Grid Accent 3" w:uiPriority="62"/>
-    <w:lsdException w:name="Medium Shading 1 Accent 3" w:uiPriority="63"/>
-    <w:lsdException w:name="Medium Shading 2 Accent 3" w:uiPriority="64"/>
-    <w:lsdException w:name="Medium List 1 Accent 3" w:uiPriority="65"/>
-    <w:lsdException w:name="Medium List 2 Accent 3" w:uiPriority="66"/>
-    <w:lsdException w:name="Medium Grid 1 Accent 3" w:uiPriority="67"/>
-    <w:lsdException w:name="Medium Grid 2 Accent 3" w:uiPriority="68"/>
-    <w:lsdException w:name="Medium Grid 3 Accent 3" w:uiPriority="69"/>
-    <w:lsdException w:name="Dark List Accent 3" w:uiPriority="70"/>
-    <w:lsdException w:name="Colorful Shading Accent 3" w:uiPriority="71"/>
-    <w:lsdException w:name="Colorful List Accent 3" w:uiPriority="72"/>
-    <w:lsdException w:name="Colorful Grid Accent 3" w:uiPriority="73"/>
-    <w:lsdException w:name="Light Shading Accent 4" w:uiPriority="60"/>
-    <w:lsdException w:name="Light List Accent 4" w:uiPriority="61"/>
-    <w:lsdException w:name="Light Grid Accent 4" w:uiPriority="62"/>
-    <w:lsdException w:name="Medium Shading 1 Accent 4" w:uiPriority="63"/>
-    <w:lsdException w:name="Medium Shading 2 Accent 4" w:uiPriority="64"/>
-    <w:lsdException w:name="Medium List 1 Accent 4" w:uiPriority="65"/>
-    <w:lsdException w:name="Medium List 2 Accent 4" w:uiPriority="66"/>
-    <w:lsdException w:name="Medium Grid 1 Accent 4" w:uiPriority="67"/>
-    <w:lsdException w:name="Medium Grid 2 Accent 4" w:uiPriority="68"/>
-    <w:lsdException w:name="Medium Grid 3 Accent 4" w:uiPriority="69"/>
-    <w:lsdException w:name="Dark List Accent 4" w:uiPriority="70"/>
-    <w:lsdException w:name="Colorful Shading Accent 4" w:uiPriority="71"/>
-    <w:lsdException w:name="Colorful List Accent 4" w:uiPriority="72"/>
-    <w:lsdException w:name="Colorful Grid Accent 4" w:uiPriority="73"/>
-    <w:lsdException w:name="Light Shading Accent 5" w:uiPriority="60"/>
-    <w:lsdException w:name="Light List Accent 5" w:uiPriority="61"/>
-    <w:lsdException w:name="Light Grid Accent 5" w:uiPriority="62"/>
-    <w:lsdException w:name="Medium Shading 1 Accent 5" w:uiPriority="63"/>
-    <w:lsdException w:name="Medium Shading 2 Accent 5" w:uiPriority="64"/>
-    <w:lsdException w:name="Medium List 1 Accent 5" w:uiPriority="65"/>
-    <w:lsdException w:name="Medium List 2 Accent 5" w:uiPriority="66"/>
-    <w:lsdException w:name="Medium Grid 1 Accent 5" w:uiPriority="67"/>
-    <w:lsdException w:name="Medium Grid 2 Accent 5" w:uiPriority="68"/>
-    <w:lsdException w:name="Medium Grid 3 Accent 5" w:uiPriority="69"/>
-    <w:lsdException w:name="Dark List Accent 5" w:uiPriority="70"/>
-    <w:lsdException w:name="Colorful Shading Accent 5" w:uiPriority="71"/>
-    <w:lsdException w:name="Colorful List Accent 5" w:uiPriority="72"/>
-    <w:lsdException w:name="Colorful Grid Accent 5" w:uiPriority="73"/>
-    <w:lsdException w:name="Light Shading Accent 6" w:uiPriority="60"/>
-    <w:lsdException w:name="Light List Accent 6" w:uiPriority="61"/>
-    <w:lsdException w:name="Light Grid Accent 6" w:uiPriority="62"/>
-    <w:lsdException w:name="Medium Shading 1 Accent 6" w:uiPriority="63"/>
-    <w:lsdException w:name="Medium Shading 2 Accent 6" w:uiPriority="64"/>
-    <w:lsdException w:name="Medium List 1 Accent 6" w:uiPriority="65"/>
-    <w:lsdException w:name="Medium List 2 Accent 6" w:uiPriority="66"/>
-    <w:lsdException w:name="Medium Grid 1 Accent 6" w:uiPriority="67"/>
-    <w:lsdException w:name="Medium Grid 2 Accent 6" w:uiPriority="68"/>
-    <w:lsdException w:name="Medium Grid 3 Accent 6" w:uiPriority="69"/>
-    <w:lsdException w:name="Dark List Accent 6" w:uiPriority="70"/>
-    <w:lsdException w:name="Colorful Shading Accent 6" w:uiPriority="71"/>
-    <w:lsdException w:name="Colorful List Accent 6" w:uiPriority="72"/>
-    <w:lsdException w:name="Colorful Grid Accent 6" w:uiPriority="73"/>
-    <w:lsdException w:name="Subtle Emphasis" w:uiPriority="19" w:qFormat="1"/>
-    <w:lsdException w:name="Intense Emphasis" w:uiPriority="21" w:qFormat="1"/>
-    <w:lsdException w:name="Subtle Reference" w:uiPriority="31" w:qFormat="1"/>
-    <w:lsdException w:name="Intense Reference" w:uiPriority="32" w:qFormat="1"/>
-    <w:lsdException w:name="Book Title" w:uiPriority="33" w:qFormat="1"/>
-    <w:lsdException w:name="Bibliography" w:semiHidden="1" w:uiPriority="37" w:unhideWhenUsed="1"/>
-    <w:lsdException w:name="TOC Heading" w:semiHidden="1" w:uiPriority="39" w:unhideWhenUsed="1" w:qFormat="1"/>
-    <w:lsdException w:name="Plain Table 1" w:uiPriority="41"/>
-    <w:lsdException w:name="Plain Table 2" w:uiPriority="42"/>
-    <w:lsdException w:name="Plain Table 3" w:uiPriority="43"/>
-    <w:lsdException w:name="Plain Table 4" w:uiPriority="44"/>
-    <w:lsdException w:name="Plain Table 5" w:uiPriority="45"/>
-    <w:lsdException w:name="Grid Table Light" w:uiPriority="40"/>
-    <w:lsdException w:name="Grid Table 1 Light" w:uiPriority="46"/>
-    <w:lsdException w:name="Grid Table 2" w:uiPriority="47"/>
-    <w:lsdException w:name="Grid Table 3" w:uiPriority="48"/>
-    <w:lsdException w:name="Grid Table 4" w:uiPriority="49"/>
-    <w:lsdException w:name="Grid Table 5 Dark" w:uiPriority="50"/>
-    <w:lsdException w:name="Grid Table 6 Colorful" w:uiPriority="51"/>
-    <w:lsdException w:name="Grid Table 7 Colorful" w:uiPriority="52"/>
-    <w:lsdException w:name="Grid Table 1 Light Accent 1" w:uiPriority="46"/>
-    <w:lsdException w:name="Grid Table 2 Accent 1" w:uiPriority="47"/>
-    <w:lsdException w:name="Grid Table 3 Accent 1" w:uiPriority="48"/>
-    <w:lsdException w:name="Grid Table 4 Accent 1" w:uiPriority="49"/>
-    <w:lsdException w:name="Grid Table 5 Dark Accent 1" w:uiPriority="50"/>
-    <w:lsdException w:name="Grid Table 6 Colorful Accent 1" w:uiPriority="51"/>
-    <w:lsdException w:name="Grid Table 7 Colorful Accent 1" w:uiPriority="52"/>
-    <w:lsdException w:name="Grid Table 1 Light Accent 2" w:uiPriority="46"/>
-    <w:lsdException w:name="Grid Table 2 Accent 2" w:uiPriority="47"/>
-    <w:lsdException w:name="Grid Table 3 Accent 2" w:uiPriority="48"/>
-    <w:lsdException w:name="Grid Table 4 Accent 2" w:uiPriority="49"/>
-    <w:lsdException w:name="Grid Table 5 Dark Accent 2" w:uiPriority="50"/>
-    <w:lsdException w:name="Grid Table 6 Colorful Accent 2" w:uiPriority="51"/>
-    <w:lsdException w:name="Grid Table 7 Colorful Accent 2" w:uiPriority="52"/>
-    <w:lsdException w:name="Grid Table 1 Light Accent 3" w:uiPriority="46"/>
-    <w:lsdException w:name="Grid Table 2 Accent 3" w:uiPriority="47"/>
-    <w:lsdException w:name="Grid Table 3 Accent 3" w:uiPriority="48"/>
-    <w:lsdException w:name="Grid Table 4 Accent 3" w:uiPriority="49"/>
-    <w:lsdException w:name="Grid Table 5 Dark Accent 3" w:uiPriority="50"/>
-    <w:lsdException w:name="Grid Table 6 Colorful Accent 3" w:uiPriority="51"/>
-    <w:lsdException w:name="Grid Table 7 Colorful Accent 3" w:uiPriority="52"/>
-    <w:lsdException w:name="Grid Table 1 Light Accent 4" w:uiPriority="46"/>
-    <w:lsdException w:name="Grid Table 2 Accent 4" w:uiPriority="47"/>
-    <w:lsdException w:name="Grid Table 3 Accent 4" w:uiPriority="48"/>
-    <w:lsdException w:name="Grid Table 4 Accent 4" w:uiPriority="49"/>
-    <w:lsdException w:name="Grid Table 5 Dark Accent 4" w:uiPriority="50"/>
-    <w:lsdException w:name="Grid Table 6 Colorful Accent 4" w:uiPriority="51"/>
-    <w:lsdException w:name="Grid Table 7 Colorful Accent 4" w:uiPriority="52"/>
-    <w:lsdException w:name="Grid Table 1 Light Accent 5" w:uiPriority="46"/>
-    <w:lsdException w:name="Grid Table 2 Accent 5" w:uiPriority="47"/>
-    <w:lsdException w:name="Grid Table 3 Accent 5" w:uiPriority="48"/>
-    <w:lsdException w:name="Grid Table 4 Accent 5" w:uiPriority="49"/>
-    <w:lsdException w:name="Grid Table 5 Dark Accent 5" w:uiPriority="50"/>
-    <w:lsdException w:name="Grid Table 6 Colorful Accent 5" w:uiPriority="51"/>
-    <w:lsdException w:name="Grid Table 7 Colorful Accent 5" w:uiPriority="52"/>
-    <w:lsdException w:name="Grid Table 1 Light Accent 6" w:uiPriority="46"/>
-    <w:lsdException w:name="Grid Table 2 Accent 6" w:uiPriority="47"/>
-    <w:lsdException w:name="Grid Table 3 Accent 6" w:uiPriority="48"/>
-    <w:lsdException w:name="Grid Table 4 Accent 6" w:uiPriority="49"/>
-    <w:lsdException w:name="Grid Table 5 Dark Accent 6" w:uiPriority="50"/>
-    <w:lsdException w:name="Grid Table 6 Colorful Accent 6" w:uiPriority="51"/>
-    <w:lsdException w:name="Grid Table 7 Colorful Accent 6" w:uiPriority="52"/>
-    <w:lsdException w:name="List Table 1 Light" w:uiPriority="46"/>
-    <w:lsdException w:name="List Table 2" w:uiPriority="47"/>
-    <w:lsdException w:name="List Table 3" w:uiPriority="48"/>
-    <w:lsdException w:name="List Table 4" w:uiPriority="49"/>
-    <w:lsdException w:name="List Table 5 Dark" w:uiPriority="50"/>
-    <w:lsdException w:name="List Table 6 Colorful" w:uiPriority="51"/>
-    <w:lsdException w:name="List Table 7 Colorful" w:uiPriority="52"/>
-    <w:lsdException w:name="List Table 1 Light Accent 1" w:uiPriority="46"/>
-    <w:lsdException w:name="List Table 2 Accent 1" w:uiPriority="47"/>
-    <w:lsdException w:name="List Table 3 Accent 1" w:uiPriority="48"/>
-    <w:lsdException w:name="List Table 4 Accent 1" w:uiPriority="49"/>
-    <w:lsdException w:name="List Table 5 Dark Accent 1" w:uiPriority="50"/>
-    <w:lsdException w:name="List Table 6 Colorful Accent 1" w:uiPriority="51"/>
-    <w:lsdException w:name="List Table 7 Colorful Accent 1" w:uiPriority="52"/>
-    <w:lsdException w:name="List Table 1 Light Accent 2" w:uiPriority="46"/>
-    <w:lsdException w:name="List Table 2 Accent 2" w:uiPriority="47"/>
-    <w:lsdException w:name="List Table 3 Accent 2" w:uiPriority="48"/>
-    <w:lsdException w:name="List Table 4 Accent 2" w:uiPriority="49"/>
-    <w:lsdException w:name="List Table 5 Dark Accent 2" w:uiPriority="50"/>
-    <w:lsdException w:name="List Table 6 Colorful Accent 2" w:uiPriority="51"/>
-    <w:lsdException w:name="List Table 7 Colorful Accent 2" w:uiPriority="52"/>
-    <w:lsdException w:name="List Table 1 Light Accent 3" w:uiPriority="46"/>
-    <w:lsdException w:name="List Table 2 Accent 3" w:uiPriority="47"/>
-    <w:lsdException w:name="List Table 3 Accent 3" w:uiPriority="48"/>
-    <w:lsdException w:name="List Table 4 Accent 3" w:uiPriority="49"/>
-    <w:lsdException w:name="List Table 5 Dark Accent 3" w:uiPriority="50"/>
-    <w:lsdException w:name="List Table 6 Colorful Accent 3" w:uiPriority="51"/>
-    <w:lsdException w:name="List Table 7 Colorful Accent 3" w:uiPriority="52"/>
-    <w:lsdException w:name="List Table 1 Light Accent 4" w:uiPriority="46"/>
-    <w:lsdException w:name="List Table 2 Accent 4" w:uiPriority="47"/>
-    <w:lsdException w:name="List Table 3 Accent 4" w:uiPriority="48"/>
-    <w:lsdException w:name="List Table 4 Accent 4" w:uiPriority="49"/>
-    <w:lsdException w:name="List Table 5 Dark Accent 4" w:uiPriority="50"/>
-    <w:lsdException w:name="List Table 6 Colorful Accent 4" w:uiPriority="51"/>
-    <w:lsdException w:name="List Table 7 Colorful Accent 4" w:uiPriority="52"/>
-    <w:lsdException w:name="List Table 1 Light Accent 5" w:uiPriority="46"/>
-    <w:lsdException w:name="List Table 2 Accent 5" w:uiPriority="47"/>
-    <w:lsdException w:name="List Table 3 Accent 5" w:uiPriority="48"/>
-    <w:lsdException w:name="List Table 4 Accent 5" w:uiPriority="49"/>
-    <w:lsdException w:name="List Table 5 Dark Accent 5" w:uiPriority="50"/>
-    <w:lsdException w:name="List Table 6 Colorful Accent 5" w:uiPriority="51"/>
-    <w:lsdException w:name="List Table 7 Colorful Accent 5" w:uiPriority="52"/>
-    <w:lsdException w:name="List Table 1 Light Accent 6" w:uiPriority="46"/>
-    <w:lsdException w:name="List Table 2 Accent 6" w:uiPriority="47"/>
-    <w:lsdException w:name="List Table 3 Accent 6" w:uiPriority="48"/>
-    <w:lsdException w:name="List Table 4 Accent 6" w:uiPriority="49"/>
-    <w:lsdException w:name="List Table 5 Dark Accent 6" w:uiPriority="50"/>
-    <w:lsdException w:name="List Table 6 Colorful Accent 6" w:uiPriority="51"/>
-    <w:lsdException w:name="List Table 7 Colorful Accent 6" w:uiPriority="52"/>
-    <w:lsdException w:name="Mention" w:semiHidden="1" w:unhideWhenUsed="1"/>
-    <w:lsdException w:name="Smart Hyperlink" w:semiHidden="1" w:unhideWhenUsed="1"/>
-    <w:lsdException w:name="Hashtag" w:semiHidden="1" w:unhideWhenUsed="1"/>
-    <w:lsdException w:name="Unresolved Mention" w:semiHidden="1" w:unhideWhenUsed="1"/>
+  <w:latentStyles w:defLockedState="0" w:defUIPriority="99" w:defSemiHidden="1" w:defUnhideWhenUsed="1" w:defQFormat="0" w:count="267">
+    <w:lsdException w:name="Normal" w:semiHidden="0" w:uiPriority="0" w:unhideWhenUsed="0" w:qFormat="1"/>
+    <w:lsdException w:name="heading 1" w:semiHidden="0" w:uiPriority="9" w:unhideWhenUsed="0" w:qFormat="1"/>
+    <w:lsdException w:name="heading 2" w:uiPriority="9" w:qFormat="1"/>
+    <w:lsdException w:name="heading 3" w:uiPriority="9" w:qFormat="1"/>
+    <w:lsdException w:name="heading 4" w:uiPriority="9" w:qFormat="1"/>
+    <w:lsdException w:name="heading 5" w:uiPriority="9" w:qFormat="1"/>
+    <w:lsdException w:name="heading 6" w:uiPriority="9" w:qFormat="1"/>
+    <w:lsdException w:name="heading 7" w:uiPriority="9" w:qFormat="1"/>
+    <w:lsdException w:name="heading 8" w:uiPriority="9" w:qFormat="1"/>
+    <w:lsdException w:name="heading 9" w:uiPriority="9" w:qFormat="1"/>
+    <w:lsdException w:name="toc 1" w:uiPriority="39"/>
+    <w:lsdException w:name="toc 2" w:uiPriority="39"/>
+    <w:lsdException w:name="toc 3" w:uiPriority="39"/>
+    <w:lsdException w:name="toc 4" w:uiPriority="39"/>
+    <w:lsdException w:name="toc 5" w:uiPriority="39"/>
+    <w:lsdException w:name="toc 6" w:uiPriority="39"/>
+    <w:lsdException w:name="toc 7" w:uiPriority="39"/>
+    <w:lsdException w:name="toc 8" w:uiPriority="39"/>
+    <w:lsdException w:name="toc 9" w:uiPriority="39"/>
+    <w:lsdException w:name="caption" w:uiPriority="35" w:qFormat="1"/>
+    <w:lsdException w:name="Title" w:semiHidden="0" w:uiPriority="10" w:unhideWhenUsed="0" w:qFormat="1"/>
+    <w:lsdException w:name="Default Paragraph Font" w:uiPriority="1"/>
+    <w:lsdException w:name="Subtitle" w:semiHidden="0" w:uiPriority="11" w:unhideWhenUsed="0" w:qFormat="1"/>
+    <w:lsdException w:name="Strong" w:semiHidden="0" w:uiPriority="22" w:unhideWhenUsed="0" w:qFormat="1"/>
+    <w:lsdException w:name="Emphasis" w:semiHidden="0" w:uiPriority="20" w:unhideWhenUsed="0" w:qFormat="1"/>
+    <w:lsdException w:name="Normal Table" w:semiHidden="0" w:unhideWhenUsed="0"/>
+    <w:lsdException w:name="Table Web 3" w:semiHidden="0" w:unhideWhenUsed="0"/>
+    <w:lsdException w:name="Table Grid" w:semiHidden="0" w:uiPriority="59" w:unhideWhenUsed="0"/>
+    <w:lsdException w:name="Table Theme" w:semiHidden="0" w:unhideWhenUsed="0"/>
+    <w:lsdException w:name="Placeholder Text" w:unhideWhenUsed="0"/>
+    <w:lsdException w:name="No Spacing" w:semiHidden="0" w:uiPriority="1" w:unhideWhenUsed="0" w:qFormat="1"/>
+    <w:lsdException w:name="Light Shading" w:semiHidden="0" w:uiPriority="60" w:unhideWhenUsed="0"/>
+    <w:lsdException w:name="Light List" w:semiHidden="0" w:uiPriority="61" w:unhideWhenUsed="0"/>
+    <w:lsdException w:name="Light Grid" w:semiHidden="0" w:uiPriority="62" w:unhideWhenUsed="0"/>
+    <w:lsdException w:name="Medium Shading 1" w:semiHidden="0" w:uiPriority="63" w:unhideWhenUsed="0"/>
+    <w:lsdException w:name="Medium Shading 2" w:semiHidden="0" w:uiPriority="64" w:unhideWhenUsed="0"/>
+    <w:lsdException w:name="Medium List 1" w:semiHidden="0" w:uiPriority="65" w:unhideWhenUsed="0"/>
+    <w:lsdException w:name="Medium List 2" w:semiHidden="0" w:uiPriority="66" w:unhideWhenUsed="0"/>
+    <w:lsdException w:name="Medium Grid 1" w:semiHidden="0" w:uiPriority="67" w:unhideWhenUsed="0"/>
+    <w:lsdException w:name="Medium Grid 2" w:semiHidden="0" w:uiPriority="68" w:unhideWhenUsed="0"/>
+    <w:lsdException w:name="Medium Grid 3" w:semiHidden="0" w:uiPriority="69" w:unhideWhenUsed="0"/>
+    <w:lsdException w:name="Dark List" w:semiHidden="0" w:uiPriority="70" w:unhideWhenUsed="0"/>
+    <w:lsdException w:name="Colorful Shading" w:semiHidden="0" w:uiPriority="71" w:unhideWhenUsed="0"/>
+    <w:lsdException w:name="Colorful List" w:semiHidden="0" w:uiPriority="72" w:unhideWhenUsed="0"/>
+    <w:lsdException w:name="Colorful Grid" w:semiHidden="0" w:uiPriority="73" w:unhideWhenUsed="0"/>
+    <w:lsdException w:name="Light Shading Accent 1" w:semiHidden="0" w:uiPriority="60" w:unhideWhenUsed="0"/>
+    <w:lsdException w:name="Light List Accent 1" w:semiHidden="0" w:uiPriority="61" w:unhideWhenUsed="0"/>
+    <w:lsdException w:name="Light Grid Accent 1" w:semiHidden="0" w:uiPriority="62" w:unhideWhenUsed="0"/>
+    <w:lsdException w:name="Medium Shading 1 Accent 1" w:semiHidden="0" w:uiPriority="63" w:unhideWhenUsed="0"/>
+    <w:lsdException w:name="Medium Shading 2 Accent 1" w:semiHidden="0" w:uiPriority="64" w:unhideWhenUsed="0"/>
+    <w:lsdException w:name="Medium List 1 Accent 1" w:semiHidden="0" w:uiPriority="65" w:unhideWhenUsed="0"/>
+    <w:lsdException w:name="Revision" w:unhideWhenUsed="0"/>
+    <w:lsdException w:name="List Paragraph" w:semiHidden="0" w:uiPriority="34" w:unhideWhenUsed="0" w:qFormat="1"/>
+    <w:lsdException w:name="Quote" w:semiHidden="0" w:uiPriority="29" w:unhideWhenUsed="0" w:qFormat="1"/>
+    <w:lsdException w:name="Intense Quote" w:semiHidden="0" w:uiPriority="30" w:unhideWhenUsed="0" w:qFormat="1"/>
+    <w:lsdException w:name="Medium List 2 Accent 1" w:semiHidden="0" w:uiPriority="66" w:unhideWhenUsed="0"/>
+    <w:lsdException w:name="Medium Grid 1 Accent 1" w:semiHidden="0" w:uiPriority="67" w:unhideWhenUsed="0"/>
+    <w:lsdException w:name="Medium Grid 2 Accent 1" w:semiHidden="0" w:uiPriority="68" w:unhideWhenUsed="0"/>
+    <w:lsdException w:name="Medium Grid 3 Accent 1" w:semiHidden="0" w:uiPriority="69" w:unhideWhenUsed="0"/>
+    <w:lsdException w:name="Dark List Accent 1" w:semiHidden="0" w:uiPriority="70" w:unhideWhenUsed="0"/>
+    <w:lsdException w:name="Colorful Shading Accent 1" w:semiHidden="0" w:uiPriority="71" w:unhideWhenUsed="0"/>
+    <w:lsdException w:name="Colorful List Accent 1" w:semiHidden="0" w:uiPriority="72" w:unhideWhenUsed="0"/>
+    <w:lsdException w:name="Colorful Grid Accent 1" w:semiHidden="0" w:uiPriority="73" w:unhideWhenUsed="0"/>
+    <w:lsdException w:name="Light Shading Accent 2" w:semiHidden="0" w:uiPriority="60" w:unhideWhenUsed="0"/>
+    <w:lsdException w:name="Light List Accent 2" w:semiHidden="0" w:uiPriority="61" w:unhideWhenUsed="0"/>
+    <w:lsdException w:name="Light Grid Accent 2" w:semiHidden="0" w:uiPriority="62" w:unhideWhenUsed="0"/>
+    <w:lsdException w:name="Medium Shading 1 Accent 2" w:semiHidden="0" w:uiPriority="63" w:unhideWhenUsed="0"/>
+    <w:lsdException w:name="Medium Shading 2 Accent 2" w:semiHidden="0" w:uiPriority="64" w:unhideWhenUsed="0"/>
+    <w:lsdException w:name="Medium List 1 Accent 2" w:semiHidden="0" w:uiPriority="65" w:unhideWhenUsed="0"/>
+    <w:lsdException w:name="Medium List 2 Accent 2" w:semiHidden="0" w:uiPriority="66" w:unhideWhenUsed="0"/>
+    <w:lsdException w:name="Medium Grid 1 Accent 2" w:semiHidden="0" w:uiPriority="67" w:unhideWhenUsed="0"/>
+    <w:lsdException w:name="Medium Grid 2 Accent 2" w:semiHidden="0" w:uiPriority="68" w:unhideWhenUsed="0"/>
+    <w:lsdException w:name="Medium Grid 3 Accent 2" w:semiHidden="0" w:uiPriority="69" w:unhideWhenUsed="0"/>
+    <w:lsdException w:name="Dark List Accent 2" w:semiHidden="0" w:uiPriority="70" w:unhideWhenUsed="0"/>
+    <w:lsdException w:name="Colorful Shading Accent 2" w:semiHidden="0" w:uiPriority="71" w:unhideWhenUsed="0"/>
+    <w:lsdException w:name="Colorful List Accent 2" w:semiHidden="0" w:uiPriority="72" w:unhideWhenUsed="0"/>
+    <w:lsdException w:name="Colorful Grid Accent 2" w:semiHidden="0" w:uiPriority="73" w:unhideWhenUsed="0"/>
+    <w:lsdException w:name="Light Shading Accent 3" w:semiHidden="0" w:uiPriority="60" w:unhideWhenUsed="0"/>
+    <w:lsdException w:name="Light List Accent 3" w:semiHidden="0" w:uiPriority="61" w:unhideWhenUsed="0"/>
+    <w:lsdException w:name="Light Grid Accent 3" w:semiHidden="0" w:uiPriority="62" w:unhideWhenUsed="0"/>
+    <w:lsdException w:name="Medium Shading 1 Accent 3" w:semiHidden="0" w:uiPriority="63" w:unhideWhenUsed="0"/>
+    <w:lsdException w:name="Medium Shading 2 Accent 3" w:semiHidden="0" w:uiPriority="64" w:unhideWhenUsed="0"/>
+    <w:lsdException w:name="Medium List 1 Accent 3" w:semiHidden="0" w:uiPriority="65" w:unhideWhenUsed="0"/>
+    <w:lsdException w:name="Medium List 2 Accent 3" w:semiHidden="0" w:uiPriority="66" w:unhideWhenUsed="0"/>
+    <w:lsdException w:name="Medium Grid 1 Accent 3" w:semiHidden="0" w:uiPriority="67" w:unhideWhenUsed="0"/>
+    <w:lsdException w:name="Medium Grid 2 Accent 3" w:semiHidden="0" w:uiPriority="68" w:unhideWhenUsed="0"/>
+    <w:lsdException w:name="Medium Grid 3 Accent 3" w:semiHidden="0" w:uiPriority="69" w:unhideWhenUsed="0"/>
+    <w:lsdException w:name="Dark List Accent 3" w:semiHidden="0" w:uiPriority="70" w:unhideWhenUsed="0"/>
+    <w:lsdException w:name="Colorful Shading Accent 3" w:semiHidden="0" w:uiPriority="71" w:unhideWhenUsed="0"/>
+    <w:lsdException w:name="Colorful List Accent 3" w:semiHidden="0" w:uiPriority="72" w:unhideWhenUsed="0"/>
+    <w:lsdException w:name="Colorful Grid Accent 3" w:semiHidden="0" w:uiPriority="73" w:unhideWhenUsed="0"/>
+    <w:lsdException w:name="Light Shading Accent 4" w:semiHidden="0" w:uiPriority="60" w:unhideWhenUsed="0"/>
+    <w:lsdException w:name="Light List Accent 4" w:semiHidden="0" w:uiPriority="61" w:unhideWhenUsed="0"/>
+    <w:lsdException w:name="Light Grid Accent 4" w:semiHidden="0" w:uiPriority="62" w:unhideWhenUsed="0"/>
+    <w:lsdException w:name="Medium Shading 1 Accent 4" w:semiHidden="0" w:uiPriority="63" w:unhideWhenUsed="0"/>
+    <w:lsdException w:name="Medium Shading 2 Accent 4" w:semiHidden="0" w:uiPriority="64" w:unhideWhenUsed="0"/>
+    <w:lsdException w:name="Medium List 1 Accent 4" w:semiHidden="0" w:uiPriority="65" w:unhideWhenUsed="0"/>
+    <w:lsdException w:name="Medium List 2 Accent 4" w:semiHidden="0" w:uiPriority="66" w:unhideWhenUsed="0"/>
+    <w:lsdException w:name="Medium Grid 1 Accent 4" w:semiHidden="0" w:uiPriority="67" w:unhideWhenUsed="0"/>
+    <w:lsdException w:name="Medium Grid 2 Accent 4" w:semiHidden="0" w:uiPriority="68" w:unhideWhenUsed="0"/>
+    <w:lsdException w:name="Medium Grid 3 Accent 4" w:semiHidden="0" w:uiPriority="69" w:unhideWhenUsed="0"/>
+    <w:lsdException w:name="Dark List Accent 4" w:semiHidden="0" w:uiPriority="70" w:unhideWhenUsed="0"/>
+    <w:lsdException w:name="Colorful Shading Accent 4" w:semiHidden="0" w:uiPriority="71" w:unhideWhenUsed="0"/>
+    <w:lsdException w:name="Colorful List Accent 4" w:semiHidden="0" w:uiPriority="72" w:unhideWhenUsed="0"/>
+    <w:lsdException w:name="Colorful Grid Accent 4" w:semiHidden="0" w:uiPriority="73" w:unhideWhenUsed="0"/>
+    <w:lsdException w:name="Light Shading Accent 5" w:semiHidden="0" w:uiPriority="60" w:unhideWhenUsed="0"/>
+    <w:lsdException w:name="Light List Accent 5" w:semiHidden="0" w:uiPriority="61" w:unhideWhenUsed="0"/>
+    <w:lsdException w:name="Light Grid Accent 5" w:semiHidden="0" w:uiPriority="62" w:unhideWhenUsed="0"/>
+    <w:lsdException w:name="Medium Shading 1 Accent 5" w:semiHidden="0" w:uiPriority="63" w:unhideWhenUsed="0"/>
+    <w:lsdException w:name="Medium Shading 2 Accent 5" w:semiHidden="0" w:uiPriority="64" w:unhideWhenUsed="0"/>
+    <w:lsdException w:name="Medium List 1 Accent 5" w:semiHidden="0" w:uiPriority="65" w:unhideWhenUsed="0"/>
+    <w:lsdException w:name="Medium List 2 Accent 5" w:semiHidden="0" w:uiPriority="66" w:unhideWhenUsed="0"/>
+    <w:lsdException w:name="Medium Grid 1 Accent 5" w:semiHidden="0" w:uiPriority="67" w:unhideWhenUsed="0"/>
+    <w:lsdException w:name="Medium Grid 2 Accent 5" w:semiHidden="0" w:uiPriority="68" w:unhideWhenUsed="0"/>
+    <w:lsdException w:name="Medium Grid 3 Accent 5" w:semiHidden="0" w:uiPriority="69" w:unhideWhenUsed="0"/>
+    <w:lsdException w:name="Dark List Accent 5" w:semiHidden="0" w:uiPriority="70" w:unhideWhenUsed="0"/>
+    <w:lsdException w:name="Colorful Shading Accent 5" w:semiHidden="0" w:uiPriority="71" w:unhideWhenUsed="0"/>
+    <w:lsdException w:name="Colorful List Accent 5" w:semiHidden="0" w:uiPriority="72" w:unhideWhenUsed="0"/>
+    <w:lsdException w:name="Colorful Grid Accent 5" w:semiHidden="0" w:uiPriority="73" w:unhideWhenUsed="0"/>
+    <w:lsdException w:name="Light Shading Accent 6" w:semiHidden="0" w:uiPriority="60" w:unhideWhenUsed="0"/>
+    <w:lsdException w:name="Light List Accent 6" w:semiHidden="0" w:uiPriority="61" w:unhideWhenUsed="0"/>
+    <w:lsdException w:name="Light Grid Accent 6" w:semiHidden="0" w:uiPriority="62" w:unhideWhenUsed="0"/>
+    <w:lsdException w:name="Medium Shading 1 Accent 6" w:semiHidden="0" w:uiPriority="63" w:unhideWhenUsed="0"/>
+    <w:lsdException w:name="Medium Shading 2 Accent 6" w:semiHidden="0" w:uiPriority="64" w:unhideWhenUsed="0"/>
+    <w:lsdException w:name="Medium List 1 Accent 6" w:semiHidden="0" w:uiPriority="65" w:unhideWhenUsed="0"/>
+    <w:lsdException w:name="Medium List 2 Accent 6" w:semiHidden="0" w:uiPriority="66" w:unhideWhenUsed="0"/>
+    <w:lsdException w:name="Medium Grid 1 Accent 6" w:semiHidden="0" w:uiPriority="67" w:unhideWhenUsed="0"/>
+    <w:lsdException w:name="Medium Grid 2 Accent 6" w:semiHidden="0" w:uiPriority="68" w:unhideWhenUsed="0"/>
+    <w:lsdException w:name="Medium Grid 3 Accent 6" w:semiHidden="0" w:uiPriority="69" w:unhideWhenUsed="0"/>
+    <w:lsdException w:name="Dark List Accent 6" w:semiHidden="0" w:uiPriority="70" w:unhideWhenUsed="0"/>
+    <w:lsdException w:name="Colorful Shading Accent 6" w:semiHidden="0" w:uiPriority="71" w:unhideWhenUsed="0"/>
+    <w:lsdException w:name="Colorful List Accent 6" w:semiHidden="0" w:uiPriority="72" w:unhideWhenUsed="0"/>
+    <w:lsdException w:name="Colorful Grid Accent 6" w:semiHidden="0" w:uiPriority="73" w:unhideWhenUsed="0"/>
+    <w:lsdException w:name="Subtle Emphasis" w:semiHidden="0" w:uiPriority="19" w:unhideWhenUsed="0" w:qFormat="1"/>
+    <w:lsdException w:name="Intense Emphasis" w:semiHidden="0" w:uiPriority="21" w:unhideWhenUsed="0" w:qFormat="1"/>
+    <w:lsdException w:name="Subtle Reference" w:semiHidden="0" w:uiPriority="31" w:unhideWhenUsed="0" w:qFormat="1"/>
+    <w:lsdException w:name="Intense Reference" w:semiHidden="0" w:uiPriority="32" w:unhideWhenUsed="0" w:qFormat="1"/>
+    <w:lsdException w:name="Book Title" w:semiHidden="0" w:uiPriority="33" w:unhideWhenUsed="0" w:qFormat="1"/>
+    <w:lsdException w:name="Bibliography" w:uiPriority="37"/>
+    <w:lsdException w:name="TOC Heading" w:uiPriority="39" w:qFormat="1"/>
   </w:latentStyles>
   <w:style w:type="paragraph" w:default="1" w:styleId="Normal">
     <w:name w:val="Normal"/>
     <w:qFormat/>
+    <w:rsid w:val="001766A6"/>
+  </w:style>
+  <w:style w:type="paragraph" w:styleId="Heading1">
+    <w:name w:val="heading 1"/>
+    <w:basedOn w:val="Normal"/>
+    <w:next w:val="Normal"/>
+    <w:link w:val="Heading1Char"/>
+    <w:uiPriority w:val="9"/>
+    <w:qFormat/>
+    <w:rsid w:val="003B6C94"/>
+    <w:pPr>
+      <w:keepNext/>
+      <w:keepLines/>
+      <w:spacing w:before="480" w:after="0"/>
+      <w:outlineLvl w:val="0"/>
+    </w:pPr>
+    <w:rPr>
+      <w:rFonts w:asciiTheme="majorHAnsi" w:eastAsiaTheme="majorEastAsia" w:hAnsiTheme="majorHAnsi" w:cstheme="majorBidi"/>
+      <w:b/>
+      <w:bCs/>
+      <w:color w:val="365F91" w:themeColor="accent1" w:themeShade="BF"/>
+      <w:sz w:val="28"/>
+      <w:szCs w:val="28"/>
+      <w:lang w:val="en-CA"/>
+    </w:rPr>
   </w:style>
   <w:style w:type="character" w:default="1" w:styleId="DefaultParagraphFont">
     <w:name w:val="Default Paragraph Font"/>
     <w:uiPriority w:val="1"/>
+    <w:semiHidden/>
     <w:unhideWhenUsed/>
   </w:style>
   <w:style w:type="table" w:default="1" w:styleId="TableNormal">
@@ -2745,6 +5068,7 @@
     <w:uiPriority w:val="99"/>
     <w:semiHidden/>
     <w:unhideWhenUsed/>
+    <w:qFormat/>
     <w:tblPr>
       <w:tblInd w:w="0" w:type="dxa"/>
       <w:tblCellMar>
@@ -2776,6 +5100,63 @@
     <w:name w:val="_tgc"/>
     <w:basedOn w:val="DefaultParagraphFont"/>
     <w:rsid w:val="00204241"/>
+  </w:style>
+  <w:style w:type="paragraph" w:styleId="Title">
+    <w:name w:val="Title"/>
+    <w:basedOn w:val="Normal"/>
+    <w:next w:val="Normal"/>
+    <w:link w:val="TitleChar"/>
+    <w:uiPriority w:val="10"/>
+    <w:qFormat/>
+    <w:rsid w:val="003B6C94"/>
+    <w:pPr>
+      <w:pBdr>
+        <w:bottom w:val="single" w:sz="8" w:space="4" w:color="4F81BD" w:themeColor="accent1"/>
+      </w:pBdr>
+      <w:spacing w:after="300" w:line="240" w:lineRule="auto"/>
+      <w:contextualSpacing/>
+    </w:pPr>
+    <w:rPr>
+      <w:rFonts w:asciiTheme="majorHAnsi" w:eastAsiaTheme="majorEastAsia" w:hAnsiTheme="majorHAnsi" w:cstheme="majorBidi"/>
+      <w:color w:val="17365D" w:themeColor="text2" w:themeShade="BF"/>
+      <w:spacing w:val="5"/>
+      <w:kern w:val="28"/>
+      <w:sz w:val="52"/>
+      <w:szCs w:val="52"/>
+      <w:lang w:val="en-CA"/>
+    </w:rPr>
+  </w:style>
+  <w:style w:type="character" w:customStyle="1" w:styleId="TitleChar">
+    <w:name w:val="Title Char"/>
+    <w:basedOn w:val="DefaultParagraphFont"/>
+    <w:link w:val="Title"/>
+    <w:uiPriority w:val="10"/>
+    <w:rsid w:val="003B6C94"/>
+    <w:rPr>
+      <w:rFonts w:asciiTheme="majorHAnsi" w:eastAsiaTheme="majorEastAsia" w:hAnsiTheme="majorHAnsi" w:cstheme="majorBidi"/>
+      <w:color w:val="17365D" w:themeColor="text2" w:themeShade="BF"/>
+      <w:spacing w:val="5"/>
+      <w:kern w:val="28"/>
+      <w:sz w:val="52"/>
+      <w:szCs w:val="52"/>
+      <w:lang w:val="en-CA"/>
+    </w:rPr>
+  </w:style>
+  <w:style w:type="character" w:customStyle="1" w:styleId="Heading1Char">
+    <w:name w:val="Heading 1 Char"/>
+    <w:basedOn w:val="DefaultParagraphFont"/>
+    <w:link w:val="Heading1"/>
+    <w:uiPriority w:val="9"/>
+    <w:rsid w:val="003B6C94"/>
+    <w:rPr>
+      <w:rFonts w:asciiTheme="majorHAnsi" w:eastAsiaTheme="majorEastAsia" w:hAnsiTheme="majorHAnsi" w:cstheme="majorBidi"/>
+      <w:b/>
+      <w:bCs/>
+      <w:color w:val="365F91" w:themeColor="accent1" w:themeShade="BF"/>
+      <w:sz w:val="28"/>
+      <w:szCs w:val="28"/>
+      <w:lang w:val="en-CA"/>
+    </w:rPr>
   </w:style>
 </w:styles>
 </file>

</xml_diff>

<commit_message>
Done explanation of Basic + Advanced Techniques
</commit_message>
<xml_diff>
--- a/EECS 2030 Project Report.docx
+++ b/EECS 2030 Project Report.docx
@@ -154,107 +154,64 @@
           <w:sz w:val="36"/>
           <w:szCs w:val="36"/>
         </w:rPr>
-        <w:t xml:space="preserve">Jason Skinner, </w:t>
-      </w:r>
-      <w:proofErr w:type="spellStart"/>
+        <w:t xml:space="preserve">Jason Skinner, Alessa </w:t>
+      </w:r>
       <w:r>
         <w:rPr>
           <w:sz w:val="36"/>
           <w:szCs w:val="36"/>
         </w:rPr>
-        <w:t>Alessa</w:t>
-      </w:r>
-      <w:proofErr w:type="spellEnd"/>
+        <w:t>Ivascu</w:t>
+      </w:r>
       <w:r>
         <w:rPr>
           <w:sz w:val="36"/>
           <w:szCs w:val="36"/>
         </w:rPr>
-        <w:t xml:space="preserve"> </w:t>
-      </w:r>
-      <w:proofErr w:type="spellStart"/>
+        <w:t>, Dawood Choksi, Leroy Nguyen, Kristiana Papa</w:t>
+      </w:r>
       <w:r>
         <w:rPr>
           <w:sz w:val="36"/>
           <w:szCs w:val="36"/>
         </w:rPr>
-        <w:t>Ivascu</w:t>
-      </w:r>
-      <w:proofErr w:type="spellEnd"/>
-      <w:r>
+        <w:t>jani</w:t>
+      </w:r>
+    </w:p>
+    <w:p>
+      <w:pPr>
+        <w:jc w:val="center"/>
         <w:rPr>
           <w:sz w:val="36"/>
           <w:szCs w:val="36"/>
         </w:rPr>
-        <w:t xml:space="preserve">, Dawood Choksi, Leroy Nguyen, </w:t>
-      </w:r>
-      <w:proofErr w:type="spellStart"/>
-      <w:r>
+      </w:pPr>
+    </w:p>
+    <w:p>
+      <w:pPr>
+        <w:jc w:val="center"/>
         <w:rPr>
           <w:sz w:val="36"/>
           <w:szCs w:val="36"/>
         </w:rPr>
-        <w:t>Kristiana</w:t>
-      </w:r>
-      <w:proofErr w:type="spellEnd"/>
-      <w:r>
+      </w:pPr>
+    </w:p>
+    <w:p>
+      <w:pPr>
+        <w:jc w:val="center"/>
         <w:rPr>
           <w:sz w:val="36"/>
           <w:szCs w:val="36"/>
         </w:rPr>
-        <w:t xml:space="preserve"> </w:t>
-      </w:r>
-      <w:proofErr w:type="spellStart"/>
-      <w:r>
+      </w:pPr>
+    </w:p>
+    <w:p>
+      <w:pPr>
+        <w:jc w:val="center"/>
         <w:rPr>
           <w:sz w:val="36"/>
           <w:szCs w:val="36"/>
         </w:rPr>
-        <w:t>Papa</w:t>
-      </w:r>
-      <w:r>
-        <w:rPr>
-          <w:sz w:val="36"/>
-          <w:szCs w:val="36"/>
-        </w:rPr>
-        <w:t>jani</w:t>
-      </w:r>
-      <w:proofErr w:type="spellEnd"/>
-    </w:p>
-    <w:p>
-      <w:pPr>
-        <w:jc w:val="center"/>
-        <w:rPr>
-          <w:sz w:val="36"/>
-          <w:szCs w:val="36"/>
-        </w:rPr>
-      </w:pPr>
-    </w:p>
-    <w:p>
-      <w:pPr>
-        <w:jc w:val="center"/>
-        <w:rPr>
-          <w:sz w:val="36"/>
-          <w:szCs w:val="36"/>
-        </w:rPr>
-      </w:pPr>
-    </w:p>
-    <w:p>
-      <w:pPr>
-        <w:jc w:val="center"/>
-        <w:rPr>
-          <w:sz w:val="36"/>
-          <w:szCs w:val="36"/>
-        </w:rPr>
-      </w:pPr>
-    </w:p>
-    <w:p>
-      <w:pPr>
-        <w:jc w:val="center"/>
-        <w:rPr>
-          <w:sz w:val="36"/>
-          <w:szCs w:val="36"/>
-        </w:rPr>
       </w:pPr>
     </w:p>
     <w:p>
@@ -762,32 +719,7 @@
           <w:sz w:val="24"/>
           <w:szCs w:val="24"/>
         </w:rPr>
-        <w:t xml:space="preserve">A </w:t>
-      </w:r>
-      <w:proofErr w:type="spellStart"/>
-      <w:proofErr w:type="gramStart"/>
-      <w:r>
-        <w:rPr>
-          <w:sz w:val="24"/>
-          <w:szCs w:val="24"/>
-        </w:rPr>
-        <w:t>showHighScores</w:t>
-      </w:r>
-      <w:proofErr w:type="spellEnd"/>
-      <w:r>
-        <w:rPr>
-          <w:sz w:val="24"/>
-          <w:szCs w:val="24"/>
-        </w:rPr>
-        <w:t>(</w:t>
-      </w:r>
-      <w:proofErr w:type="gramEnd"/>
-      <w:r>
-        <w:rPr>
-          <w:sz w:val="24"/>
-          <w:szCs w:val="24"/>
-        </w:rPr>
-        <w:t xml:space="preserve">) is constructed, where the Model </w:t>
+        <w:t xml:space="preserve">A showHighScores() is constructed, where the Model </w:t>
       </w:r>
       <w:r>
         <w:rPr>
@@ -945,32 +877,7 @@
           <w:sz w:val="24"/>
           <w:szCs w:val="24"/>
         </w:rPr>
-        <w:t xml:space="preserve">The </w:t>
-      </w:r>
-      <w:proofErr w:type="spellStart"/>
-      <w:proofErr w:type="gramStart"/>
-      <w:r>
-        <w:rPr>
-          <w:sz w:val="24"/>
-          <w:szCs w:val="24"/>
-        </w:rPr>
-        <w:t>newTwoPlayerGame</w:t>
-      </w:r>
-      <w:proofErr w:type="spellEnd"/>
-      <w:r>
-        <w:rPr>
-          <w:sz w:val="24"/>
-          <w:szCs w:val="24"/>
-        </w:rPr>
-        <w:t>(</w:t>
-      </w:r>
-      <w:proofErr w:type="gramEnd"/>
-      <w:r>
-        <w:rPr>
-          <w:sz w:val="24"/>
-          <w:szCs w:val="24"/>
-        </w:rPr>
-        <w:t>) method is responsible for this.</w:t>
+        <w:t>The newTwoPlayerGame() method is responsible for this.</w:t>
       </w:r>
     </w:p>
     <w:p>
@@ -1136,32 +1043,7 @@
           <w:sz w:val="24"/>
           <w:szCs w:val="24"/>
         </w:rPr>
-        <w:t xml:space="preserve">Thus, </w:t>
-      </w:r>
-      <w:proofErr w:type="spellStart"/>
-      <w:proofErr w:type="gramStart"/>
-      <w:r>
-        <w:rPr>
-          <w:sz w:val="24"/>
-          <w:szCs w:val="24"/>
-        </w:rPr>
-        <w:t>changeHeadToBody</w:t>
-      </w:r>
-      <w:proofErr w:type="spellEnd"/>
-      <w:r>
-        <w:rPr>
-          <w:sz w:val="24"/>
-          <w:szCs w:val="24"/>
-        </w:rPr>
-        <w:t>(</w:t>
-      </w:r>
-      <w:proofErr w:type="gramEnd"/>
-      <w:r>
-        <w:rPr>
-          <w:sz w:val="24"/>
-          <w:szCs w:val="24"/>
-        </w:rPr>
-        <w:t>Snake snake) is implemented for this behaviour.</w:t>
+        <w:t>Thus, changeHeadToBody(Snake snake) is implemented for this behaviour.</w:t>
       </w:r>
     </w:p>
     <w:p>
@@ -1197,8 +1079,6 @@
         </w:rPr>
         <w:t xml:space="preserve"> </w:t>
       </w:r>
-      <w:proofErr w:type="spellStart"/>
-      <w:proofErr w:type="gramStart"/>
       <w:r>
         <w:rPr>
           <w:sz w:val="24"/>
@@ -1211,23 +1091,7 @@
           <w:sz w:val="24"/>
           <w:szCs w:val="24"/>
         </w:rPr>
-        <w:t>Body</w:t>
-      </w:r>
-      <w:proofErr w:type="spellEnd"/>
-      <w:r>
-        <w:rPr>
-          <w:sz w:val="24"/>
-          <w:szCs w:val="24"/>
-        </w:rPr>
-        <w:t>(</w:t>
-      </w:r>
-      <w:proofErr w:type="gramEnd"/>
-      <w:r>
-        <w:rPr>
-          <w:sz w:val="24"/>
-          <w:szCs w:val="24"/>
-        </w:rPr>
-        <w:t>Snake snake)</w:t>
+        <w:t>Body(Snake snake)</w:t>
       </w:r>
       <w:r>
         <w:rPr>
@@ -1289,32 +1153,7 @@
           <w:sz w:val="24"/>
           <w:szCs w:val="24"/>
         </w:rPr>
-        <w:t xml:space="preserve">This is evident in </w:t>
-      </w:r>
-      <w:proofErr w:type="spellStart"/>
-      <w:proofErr w:type="gramStart"/>
-      <w:r>
-        <w:rPr>
-          <w:sz w:val="24"/>
-          <w:szCs w:val="24"/>
-        </w:rPr>
-        <w:t>setView</w:t>
-      </w:r>
-      <w:proofErr w:type="spellEnd"/>
-      <w:r>
-        <w:rPr>
-          <w:sz w:val="24"/>
-          <w:szCs w:val="24"/>
-        </w:rPr>
-        <w:t>(</w:t>
-      </w:r>
-      <w:proofErr w:type="gramEnd"/>
-      <w:r>
-        <w:rPr>
-          <w:sz w:val="24"/>
-          <w:szCs w:val="24"/>
-        </w:rPr>
-        <w:t>View view) method.</w:t>
+        <w:t>This is evident in setView(View view) method.</w:t>
       </w:r>
     </w:p>
     <w:p>
@@ -1378,32 +1217,7 @@
           <w:sz w:val="24"/>
           <w:szCs w:val="24"/>
         </w:rPr>
-        <w:t xml:space="preserve">So the Model calls the </w:t>
-      </w:r>
-      <w:proofErr w:type="spellStart"/>
-      <w:proofErr w:type="gramStart"/>
-      <w:r>
-        <w:rPr>
-          <w:sz w:val="24"/>
-          <w:szCs w:val="24"/>
-        </w:rPr>
-        <w:t>showSnakeGone</w:t>
-      </w:r>
-      <w:proofErr w:type="spellEnd"/>
-      <w:r>
-        <w:rPr>
-          <w:sz w:val="24"/>
-          <w:szCs w:val="24"/>
-        </w:rPr>
-        <w:t>(</w:t>
-      </w:r>
-      <w:proofErr w:type="gramEnd"/>
-      <w:r>
-        <w:rPr>
-          <w:sz w:val="24"/>
-          <w:szCs w:val="24"/>
-        </w:rPr>
-        <w:t>Snake snake)</w:t>
+        <w:t>So the Model calls the showSnakeGone(Snake snake)</w:t>
       </w:r>
       <w:r>
         <w:rPr>
@@ -1515,8 +1329,6 @@
         </w:rPr>
         <w:t xml:space="preserve"> </w:t>
       </w:r>
-      <w:proofErr w:type="spellStart"/>
-      <w:proofErr w:type="gramStart"/>
       <w:r>
         <w:rPr>
           <w:rFonts w:cstheme="minorHAnsi"/>
@@ -1524,9 +1336,8 @@
           <w:sz w:val="24"/>
           <w:szCs w:val="24"/>
         </w:rPr>
-        <w:t>leftPressed</w:t>
-      </w:r>
-      <w:proofErr w:type="spellEnd"/>
+        <w:t xml:space="preserve">leftPressed(String snake), rightPressed(String snake), </w:t>
+      </w:r>
       <w:r>
         <w:rPr>
           <w:rFonts w:cstheme="minorHAnsi"/>
@@ -1534,9 +1345,8 @@
           <w:sz w:val="24"/>
           <w:szCs w:val="24"/>
         </w:rPr>
-        <w:t>(</w:t>
-      </w:r>
-      <w:proofErr w:type="gramEnd"/>
+        <w:t>upPressed(String snake)</w:t>
+      </w:r>
       <w:r>
         <w:rPr>
           <w:rFonts w:cstheme="minorHAnsi"/>
@@ -1544,91 +1354,22 @@
           <w:sz w:val="24"/>
           <w:szCs w:val="24"/>
         </w:rPr>
-        <w:t xml:space="preserve">String snake), </w:t>
-      </w:r>
-      <w:proofErr w:type="spellStart"/>
-      <w:r>
+        <w:t>, and downPressed(String snake) is manages the movements of the player(s) snakes.</w:t>
+      </w:r>
+    </w:p>
+    <w:p>
+      <w:pPr>
+        <w:pStyle w:val="ListParagraph"/>
+        <w:ind w:left="1440"/>
         <w:rPr>
           <w:rFonts w:cstheme="minorHAnsi"/>
-          <w:color w:val="000000"/>
-          <w:sz w:val="24"/>
-          <w:szCs w:val="24"/>
-        </w:rPr>
-        <w:t>rightPressed</w:t>
-      </w:r>
-      <w:proofErr w:type="spellEnd"/>
+          <w:sz w:val="24"/>
+          <w:szCs w:val="24"/>
+        </w:rPr>
+      </w:pPr>
       <w:r>
         <w:rPr>
           <w:rFonts w:cstheme="minorHAnsi"/>
-          <w:color w:val="000000"/>
-          <w:sz w:val="24"/>
-          <w:szCs w:val="24"/>
-        </w:rPr>
-        <w:t xml:space="preserve">(String snake), </w:t>
-      </w:r>
-      <w:proofErr w:type="spellStart"/>
-      <w:r>
-        <w:rPr>
-          <w:rFonts w:cstheme="minorHAnsi"/>
-          <w:color w:val="000000"/>
-          <w:sz w:val="24"/>
-          <w:szCs w:val="24"/>
-        </w:rPr>
-        <w:t>upPressed</w:t>
-      </w:r>
-      <w:proofErr w:type="spellEnd"/>
-      <w:r>
-        <w:rPr>
-          <w:rFonts w:cstheme="minorHAnsi"/>
-          <w:color w:val="000000"/>
-          <w:sz w:val="24"/>
-          <w:szCs w:val="24"/>
-        </w:rPr>
-        <w:t>(String snake)</w:t>
-      </w:r>
-      <w:r>
-        <w:rPr>
-          <w:rFonts w:cstheme="minorHAnsi"/>
-          <w:color w:val="000000"/>
-          <w:sz w:val="24"/>
-          <w:szCs w:val="24"/>
-        </w:rPr>
-        <w:t xml:space="preserve">, and </w:t>
-      </w:r>
-      <w:proofErr w:type="spellStart"/>
-      <w:r>
-        <w:rPr>
-          <w:rFonts w:cstheme="minorHAnsi"/>
-          <w:color w:val="000000"/>
-          <w:sz w:val="24"/>
-          <w:szCs w:val="24"/>
-        </w:rPr>
-        <w:t>downPressed</w:t>
-      </w:r>
-      <w:proofErr w:type="spellEnd"/>
-      <w:r>
-        <w:rPr>
-          <w:rFonts w:cstheme="minorHAnsi"/>
-          <w:color w:val="000000"/>
-          <w:sz w:val="24"/>
-          <w:szCs w:val="24"/>
-        </w:rPr>
-        <w:t>(String snake) is manages the movements of the player(s) snakes.</w:t>
-      </w:r>
-    </w:p>
-    <w:p>
-      <w:pPr>
-        <w:pStyle w:val="ListParagraph"/>
-        <w:ind w:left="1440"/>
-        <w:rPr>
-          <w:rFonts w:cstheme="minorHAnsi"/>
-          <w:sz w:val="24"/>
-          <w:szCs w:val="24"/>
-        </w:rPr>
-      </w:pPr>
-      <w:r>
-        <w:rPr>
-          <w:rFonts w:cstheme="minorHAnsi"/>
           <w:sz w:val="24"/>
           <w:szCs w:val="24"/>
         </w:rPr>
@@ -1706,92 +1447,19 @@
         </w:rPr>
         <w:t>(</w:t>
       </w:r>
-      <w:proofErr w:type="spellStart"/>
-      <w:r>
-        <w:rPr>
-          <w:sz w:val="24"/>
-          <w:szCs w:val="24"/>
-        </w:rPr>
-        <w:t>i.e</w:t>
-      </w:r>
-      <w:proofErr w:type="spellEnd"/>
-      <w:r>
-        <w:rPr>
-          <w:sz w:val="24"/>
-          <w:szCs w:val="24"/>
-        </w:rPr>
-        <w:t xml:space="preserve">; </w:t>
-      </w:r>
-      <w:r>
-        <w:rPr>
-          <w:sz w:val="24"/>
-          <w:szCs w:val="24"/>
-        </w:rPr>
-        <w:t xml:space="preserve">private </w:t>
-      </w:r>
-      <w:proofErr w:type="spellStart"/>
-      <w:r>
-        <w:rPr>
-          <w:sz w:val="24"/>
-          <w:szCs w:val="24"/>
-        </w:rPr>
-        <w:t>int</w:t>
-      </w:r>
-      <w:proofErr w:type="spellEnd"/>
-      <w:r>
-        <w:rPr>
-          <w:sz w:val="24"/>
-          <w:szCs w:val="24"/>
-        </w:rPr>
-        <w:t xml:space="preserve"> length, private </w:t>
-      </w:r>
-      <w:proofErr w:type="spellStart"/>
-      <w:r>
-        <w:rPr>
-          <w:sz w:val="24"/>
-          <w:szCs w:val="24"/>
-        </w:rPr>
-        <w:t>RowCol</w:t>
-      </w:r>
-      <w:proofErr w:type="spellEnd"/>
-      <w:r>
-        <w:rPr>
-          <w:sz w:val="24"/>
-          <w:szCs w:val="24"/>
-        </w:rPr>
-        <w:t xml:space="preserve"> head, private </w:t>
-      </w:r>
-      <w:proofErr w:type="spellStart"/>
-      <w:r>
-        <w:rPr>
-          <w:sz w:val="24"/>
-          <w:szCs w:val="24"/>
-        </w:rPr>
-        <w:t>ArrayList</w:t>
-      </w:r>
-      <w:proofErr w:type="spellEnd"/>
-      <w:r>
-        <w:rPr>
-          <w:sz w:val="24"/>
-          <w:szCs w:val="24"/>
-        </w:rPr>
-        <w:t>&lt;</w:t>
-      </w:r>
-      <w:proofErr w:type="spellStart"/>
-      <w:r>
-        <w:rPr>
-          <w:sz w:val="24"/>
-          <w:szCs w:val="24"/>
-        </w:rPr>
-        <w:t>RowCol</w:t>
-      </w:r>
-      <w:proofErr w:type="spellEnd"/>
-      <w:r>
-        <w:rPr>
-          <w:sz w:val="24"/>
-          <w:szCs w:val="24"/>
-        </w:rPr>
-        <w:t>&gt;</w:t>
+      <w:r>
+        <w:rPr>
+          <w:sz w:val="24"/>
+          <w:szCs w:val="24"/>
+        </w:rPr>
+        <w:t xml:space="preserve">i.e; </w:t>
+      </w:r>
+      <w:r>
+        <w:rPr>
+          <w:sz w:val="24"/>
+          <w:szCs w:val="24"/>
+        </w:rPr>
+        <w:t>private int length, private RowCol head, private ArrayList&lt;RowCol&gt;</w:t>
       </w:r>
       <w:r>
         <w:rPr>
@@ -1939,35 +1607,7 @@
         <w:rPr>
           <w:lang w:val="en-CA"/>
         </w:rPr>
-        <w:t xml:space="preserve">For example, the class Public Static </w:t>
-      </w:r>
-      <w:proofErr w:type="spellStart"/>
-      <w:r>
-        <w:rPr>
-          <w:lang w:val="en-CA"/>
-        </w:rPr>
-        <w:t>HighScores</w:t>
-      </w:r>
-      <w:proofErr w:type="spellEnd"/>
-      <w:r>
-        <w:rPr>
-          <w:lang w:val="en-CA"/>
-        </w:rPr>
-        <w:t xml:space="preserve"> class inside the Model class; the fields are marked as private, as well as every constructor and non-</w:t>
-      </w:r>
-      <w:proofErr w:type="spellStart"/>
-      <w:r>
-        <w:rPr>
-          <w:lang w:val="en-CA"/>
-        </w:rPr>
-        <w:t>gettor</w:t>
-      </w:r>
-      <w:proofErr w:type="spellEnd"/>
-      <w:r>
-        <w:rPr>
-          <w:lang w:val="en-CA"/>
-        </w:rPr>
-        <w:t xml:space="preserve"> method. </w:t>
+        <w:t xml:space="preserve">For example, the class Public Static HighScores class inside the Model class; the fields are marked as private, as well as every constructor and non-gettor method. </w:t>
       </w:r>
     </w:p>
     <w:p>
@@ -2048,21 +1688,7 @@
         <w:rPr>
           <w:lang w:val="en-CA"/>
         </w:rPr>
-        <w:t xml:space="preserve">For example, in the </w:t>
-      </w:r>
-      <w:proofErr w:type="spellStart"/>
-      <w:r>
-        <w:rPr>
-          <w:lang w:val="en-CA"/>
-        </w:rPr>
-        <w:t>RowCol</w:t>
-      </w:r>
-      <w:proofErr w:type="spellEnd"/>
-      <w:r>
-        <w:rPr>
-          <w:lang w:val="en-CA"/>
-        </w:rPr>
-        <w:t xml:space="preserve"> class, the constructors are overloaded.</w:t>
+        <w:t>For example, in the RowCol class, the constructors are overloaded.</w:t>
       </w:r>
     </w:p>
     <w:p>
@@ -2098,67 +1724,25 @@
         <w:rPr>
           <w:lang w:val="en-CA"/>
         </w:rPr>
-        <w:t xml:space="preserve">The second constructor for the </w:t>
-      </w:r>
-      <w:proofErr w:type="spellStart"/>
-      <w:r>
-        <w:rPr>
-          <w:lang w:val="en-CA"/>
-        </w:rPr>
-        <w:t>RowCol</w:t>
-      </w:r>
-      <w:proofErr w:type="spellEnd"/>
-      <w:r>
-        <w:rPr>
-          <w:lang w:val="en-CA"/>
-        </w:rPr>
-        <w:t xml:space="preserve"> class takes in another </w:t>
-      </w:r>
-      <w:proofErr w:type="spellStart"/>
-      <w:r>
-        <w:rPr>
-          <w:lang w:val="en-CA"/>
-        </w:rPr>
-        <w:t>RowCol</w:t>
-      </w:r>
-      <w:proofErr w:type="spellEnd"/>
-      <w:r>
-        <w:rPr>
-          <w:lang w:val="en-CA"/>
-        </w:rPr>
-        <w:t xml:space="preserve"> object as a parameter and copies its number of rows and columns and creates a new object using those numbers to set the number of rows and columns.</w:t>
-      </w:r>
-    </w:p>
-    <w:p>
-      <w:pPr>
-        <w:pStyle w:val="ListParagraph"/>
-        <w:numPr>
-          <w:ilvl w:val="0"/>
-          <w:numId w:val="6"/>
-        </w:numPr>
-        <w:rPr>
-          <w:lang w:val="en-CA"/>
-        </w:rPr>
-      </w:pPr>
-      <w:r>
-        <w:rPr>
-          <w:lang w:val="en-CA"/>
-        </w:rPr>
-        <w:t xml:space="preserve">An example of overloaded methods is in the Snake class, and specifically the </w:t>
-      </w:r>
-      <w:proofErr w:type="spellStart"/>
-      <w:r>
-        <w:rPr>
-          <w:lang w:val="en-CA"/>
-        </w:rPr>
-        <w:t>checkForSnake</w:t>
-      </w:r>
-      <w:proofErr w:type="spellEnd"/>
-      <w:r>
-        <w:rPr>
-          <w:lang w:val="en-CA"/>
-        </w:rPr>
-        <w:t xml:space="preserve"> methods. </w:t>
+        <w:t>The second constructor for the RowCol class takes in another RowCol object as a parameter and copies its number of rows and columns and creates a new object using those numbers to set the number of rows and columns.</w:t>
+      </w:r>
+    </w:p>
+    <w:p>
+      <w:pPr>
+        <w:pStyle w:val="ListParagraph"/>
+        <w:numPr>
+          <w:ilvl w:val="0"/>
+          <w:numId w:val="6"/>
+        </w:numPr>
+        <w:rPr>
+          <w:lang w:val="en-CA"/>
+        </w:rPr>
+      </w:pPr>
+      <w:r>
+        <w:rPr>
+          <w:lang w:val="en-CA"/>
+        </w:rPr>
+        <w:t xml:space="preserve">An example of overloaded methods is in the Snake class, and specifically the checkForSnake methods. </w:t>
       </w:r>
     </w:p>
     <w:p>
@@ -2194,21 +1778,7 @@
         <w:rPr>
           <w:lang w:val="en-CA"/>
         </w:rPr>
-        <w:t xml:space="preserve">The other method of </w:t>
-      </w:r>
-      <w:proofErr w:type="spellStart"/>
-      <w:r>
-        <w:rPr>
-          <w:lang w:val="en-CA"/>
-        </w:rPr>
-        <w:t>checkForSnake</w:t>
-      </w:r>
-      <w:proofErr w:type="spellEnd"/>
-      <w:r>
-        <w:rPr>
-          <w:lang w:val="en-CA"/>
-        </w:rPr>
-        <w:t xml:space="preserve"> accepts 2 snake objects for parameters, each representing different players, and checks to see if the snakes collide with each other.</w:t>
+        <w:t>The other method of checkForSnake accepts 2 snake objects for parameters, each representing different players, and checks to see if the snakes collide with each other.</w:t>
       </w:r>
     </w:p>
     <w:p>
@@ -2256,99 +1826,43 @@
         <w:rPr>
           <w:lang w:val="en-CA"/>
         </w:rPr>
-        <w:t xml:space="preserve">The class Public Static </w:t>
-      </w:r>
-      <w:proofErr w:type="spellStart"/>
-      <w:r>
-        <w:rPr>
-          <w:lang w:val="en-CA"/>
-        </w:rPr>
-        <w:t>HighScores</w:t>
-      </w:r>
-      <w:proofErr w:type="spellEnd"/>
-      <w:r>
-        <w:rPr>
-          <w:lang w:val="en-CA"/>
-        </w:rPr>
-        <w:t xml:space="preserve"> inside the Model Class is an example of a class using static methods and static variables. </w:t>
-      </w:r>
-    </w:p>
-    <w:p>
-      <w:pPr>
-        <w:pStyle w:val="ListParagraph"/>
-        <w:numPr>
-          <w:ilvl w:val="0"/>
-          <w:numId w:val="6"/>
-        </w:numPr>
-        <w:rPr>
-          <w:lang w:val="en-CA"/>
-        </w:rPr>
-      </w:pPr>
-      <w:r>
-        <w:rPr>
-          <w:lang w:val="en-CA"/>
-        </w:rPr>
-        <w:t xml:space="preserve">All the fields are static, such as the field maintaining the highscores.txt file, as only 1 instance is needed for all objects of </w:t>
-      </w:r>
-      <w:proofErr w:type="spellStart"/>
-      <w:r>
-        <w:rPr>
-          <w:lang w:val="en-CA"/>
-        </w:rPr>
-        <w:t>HighScores</w:t>
-      </w:r>
-      <w:proofErr w:type="spellEnd"/>
-      <w:r>
-        <w:rPr>
-          <w:lang w:val="en-CA"/>
-        </w:rPr>
-        <w:t>.</w:t>
-      </w:r>
-    </w:p>
-    <w:p>
-      <w:pPr>
-        <w:pStyle w:val="ListParagraph"/>
-        <w:numPr>
-          <w:ilvl w:val="0"/>
-          <w:numId w:val="6"/>
-        </w:numPr>
-        <w:rPr>
-          <w:lang w:val="en-CA"/>
-        </w:rPr>
-      </w:pPr>
-      <w:r>
-        <w:rPr>
-          <w:lang w:val="en-CA"/>
-        </w:rPr>
-        <w:t xml:space="preserve">The methods are static and belong to the </w:t>
-      </w:r>
-      <w:proofErr w:type="spellStart"/>
-      <w:r>
-        <w:rPr>
-          <w:lang w:val="en-CA"/>
-        </w:rPr>
-        <w:t>HighScores</w:t>
-      </w:r>
-      <w:proofErr w:type="spellEnd"/>
-      <w:r>
-        <w:rPr>
-          <w:lang w:val="en-CA"/>
-        </w:rPr>
-        <w:t xml:space="preserve"> class, and do not act on objects/instances of </w:t>
-      </w:r>
-      <w:proofErr w:type="spellStart"/>
-      <w:r>
-        <w:rPr>
-          <w:lang w:val="en-CA"/>
-        </w:rPr>
-        <w:t>HighScore</w:t>
-      </w:r>
-      <w:proofErr w:type="spellEnd"/>
-      <w:r>
-        <w:rPr>
-          <w:lang w:val="en-CA"/>
-        </w:rPr>
-        <w:t xml:space="preserve">. </w:t>
+        <w:t xml:space="preserve">The class Public Static HighScores inside the Model Class is an example of a class using static methods and static variables. </w:t>
+      </w:r>
+    </w:p>
+    <w:p>
+      <w:pPr>
+        <w:pStyle w:val="ListParagraph"/>
+        <w:numPr>
+          <w:ilvl w:val="0"/>
+          <w:numId w:val="6"/>
+        </w:numPr>
+        <w:rPr>
+          <w:lang w:val="en-CA"/>
+        </w:rPr>
+      </w:pPr>
+      <w:r>
+        <w:rPr>
+          <w:lang w:val="en-CA"/>
+        </w:rPr>
+        <w:t>All the fields are static, such as the field maintaining the highscores.txt file, as only 1 instance is needed for all objects of HighScores.</w:t>
+      </w:r>
+    </w:p>
+    <w:p>
+      <w:pPr>
+        <w:pStyle w:val="ListParagraph"/>
+        <w:numPr>
+          <w:ilvl w:val="0"/>
+          <w:numId w:val="6"/>
+        </w:numPr>
+        <w:rPr>
+          <w:lang w:val="en-CA"/>
+        </w:rPr>
+      </w:pPr>
+      <w:r>
+        <w:rPr>
+          <w:lang w:val="en-CA"/>
+        </w:rPr>
+        <w:t xml:space="preserve">The methods are static and belong to the HighScores class, and do not act on objects/instances of HighScore. </w:t>
       </w:r>
     </w:p>
     <w:p>
@@ -2396,129 +1910,31 @@
         <w:rPr>
           <w:lang w:val="en-CA"/>
         </w:rPr>
-        <w:t xml:space="preserve">An example of a mutable class is the Snake class. The methods and constructors are all </w:t>
-      </w:r>
-      <w:proofErr w:type="gramStart"/>
-      <w:r>
-        <w:rPr>
-          <w:lang w:val="en-CA"/>
-        </w:rPr>
-        <w:t>Public</w:t>
-      </w:r>
-      <w:proofErr w:type="gramEnd"/>
-      <w:r>
-        <w:rPr>
-          <w:lang w:val="en-CA"/>
-        </w:rPr>
-        <w:t xml:space="preserve">, and specifically the </w:t>
-      </w:r>
-      <w:proofErr w:type="spellStart"/>
-      <w:r>
-        <w:rPr>
-          <w:lang w:val="en-CA"/>
-        </w:rPr>
-        <w:t>settors</w:t>
-      </w:r>
-      <w:proofErr w:type="spellEnd"/>
-      <w:r>
-        <w:rPr>
-          <w:lang w:val="en-CA"/>
-        </w:rPr>
-        <w:t xml:space="preserve"> are public as well, thus Snake objects can have its values changed. The Snake’s length and initial head position </w:t>
-      </w:r>
-      <w:proofErr w:type="spellStart"/>
-      <w:r>
-        <w:rPr>
-          <w:lang w:val="en-CA"/>
-        </w:rPr>
-        <w:t>settors</w:t>
-      </w:r>
-      <w:proofErr w:type="spellEnd"/>
-      <w:r>
-        <w:rPr>
-          <w:lang w:val="en-CA"/>
-        </w:rPr>
-        <w:t xml:space="preserve"> are Public, and as such, can be changed to different lengths or initial positions. </w:t>
-      </w:r>
-    </w:p>
-    <w:p>
-      <w:pPr>
-        <w:pStyle w:val="ListParagraph"/>
-        <w:numPr>
-          <w:ilvl w:val="0"/>
-          <w:numId w:val="6"/>
-        </w:numPr>
-        <w:rPr>
-          <w:lang w:val="en-CA"/>
-        </w:rPr>
-      </w:pPr>
-      <w:r>
-        <w:rPr>
-          <w:lang w:val="en-CA"/>
-        </w:rPr>
-        <w:t xml:space="preserve">An example of an immutable class is the class Public Static </w:t>
-      </w:r>
-      <w:proofErr w:type="spellStart"/>
-      <w:r>
-        <w:rPr>
-          <w:lang w:val="en-CA"/>
-        </w:rPr>
-        <w:t>HighScores</w:t>
-      </w:r>
-      <w:proofErr w:type="spellEnd"/>
-      <w:r>
-        <w:rPr>
-          <w:lang w:val="en-CA"/>
-        </w:rPr>
-        <w:t xml:space="preserve"> inside the Model class; all fields are marked private and most methods are private, including the </w:t>
-      </w:r>
-      <w:proofErr w:type="spellStart"/>
-      <w:r>
-        <w:rPr>
-          <w:lang w:val="en-CA"/>
-        </w:rPr>
-        <w:t>settors</w:t>
-      </w:r>
-      <w:proofErr w:type="spellEnd"/>
-      <w:r>
-        <w:rPr>
-          <w:lang w:val="en-CA"/>
-        </w:rPr>
-        <w:t xml:space="preserve">. Only the </w:t>
-      </w:r>
-      <w:proofErr w:type="spellStart"/>
-      <w:r>
-        <w:rPr>
-          <w:lang w:val="en-CA"/>
-        </w:rPr>
-        <w:t>gettor</w:t>
-      </w:r>
-      <w:proofErr w:type="spellEnd"/>
-      <w:r>
-        <w:rPr>
-          <w:lang w:val="en-CA"/>
-        </w:rPr>
-        <w:t xml:space="preserve"> is </w:t>
-      </w:r>
-      <w:r>
-        <w:rPr>
-          <w:lang w:val="en-CA"/>
-        </w:rPr>
-        <w:t xml:space="preserve">public, and since it is coded properly, it will not have access to </w:t>
-      </w:r>
-      <w:proofErr w:type="spellStart"/>
-      <w:r>
-        <w:rPr>
-          <w:lang w:val="en-CA"/>
-        </w:rPr>
-        <w:t>HighScores</w:t>
-      </w:r>
-      <w:proofErr w:type="spellEnd"/>
-      <w:r>
-        <w:rPr>
-          <w:lang w:val="en-CA"/>
-        </w:rPr>
-        <w:t xml:space="preserve"> objects. The class itself is also static and thusly independent of the Model class. </w:t>
+        <w:t xml:space="preserve">An example of a mutable class is the Snake class. The methods and constructors are all Public, and specifically the settors are public as well, thus Snake objects can have its values changed. The Snake’s length and initial head position settors are Public, and as such, can be changed to different lengths or initial positions. </w:t>
+      </w:r>
+    </w:p>
+    <w:p>
+      <w:pPr>
+        <w:pStyle w:val="ListParagraph"/>
+        <w:numPr>
+          <w:ilvl w:val="0"/>
+          <w:numId w:val="6"/>
+        </w:numPr>
+        <w:rPr>
+          <w:lang w:val="en-CA"/>
+        </w:rPr>
+      </w:pPr>
+      <w:r>
+        <w:rPr>
+          <w:lang w:val="en-CA"/>
+        </w:rPr>
+        <w:t xml:space="preserve">An example of an immutable class is the class Public Static HighScores inside the Model class; all fields are marked private and most methods are private, including the settors. Only the gettor is </w:t>
+      </w:r>
+      <w:r>
+        <w:rPr>
+          <w:lang w:val="en-CA"/>
+        </w:rPr>
+        <w:t xml:space="preserve">public, and since it is coded properly, it will not have access to HighScores objects. The class itself is also static and thusly independent of the Model class. </w:t>
       </w:r>
     </w:p>
     <w:p>
@@ -2575,81 +1991,25 @@
         <w:rPr>
           <w:lang w:val="en-CA"/>
         </w:rPr>
-        <w:t xml:space="preserve">For example, in the Model class, inside the </w:t>
-      </w:r>
-      <w:proofErr w:type="spellStart"/>
-      <w:r>
-        <w:rPr>
-          <w:lang w:val="en-CA"/>
-        </w:rPr>
-        <w:t>newGame</w:t>
-      </w:r>
-      <w:proofErr w:type="spellEnd"/>
-      <w:r>
-        <w:rPr>
-          <w:lang w:val="en-CA"/>
-        </w:rPr>
-        <w:t xml:space="preserve"> method, there is a </w:t>
-      </w:r>
-      <w:proofErr w:type="spellStart"/>
-      <w:r>
-        <w:rPr>
-          <w:lang w:val="en-CA"/>
-        </w:rPr>
-        <w:t>runnable</w:t>
-      </w:r>
-      <w:proofErr w:type="spellEnd"/>
-      <w:r>
-        <w:rPr>
-          <w:lang w:val="en-CA"/>
-        </w:rPr>
-        <w:t xml:space="preserve"> stream that creates an anonymous inner class for the </w:t>
-      </w:r>
-      <w:proofErr w:type="spellStart"/>
-      <w:r>
-        <w:rPr>
-          <w:lang w:val="en-CA"/>
-        </w:rPr>
-        <w:t>Runnable</w:t>
-      </w:r>
-      <w:proofErr w:type="spellEnd"/>
-      <w:r>
-        <w:rPr>
-          <w:lang w:val="en-CA"/>
-        </w:rPr>
-        <w:t xml:space="preserve"> object to create the timer stream. </w:t>
-      </w:r>
-    </w:p>
-    <w:p>
-      <w:pPr>
-        <w:pStyle w:val="ListParagraph"/>
-        <w:numPr>
-          <w:ilvl w:val="0"/>
-          <w:numId w:val="6"/>
-        </w:numPr>
-        <w:rPr>
-          <w:lang w:val="en-CA"/>
-        </w:rPr>
-      </w:pPr>
-      <w:r>
-        <w:rPr>
-          <w:lang w:val="en-CA"/>
-        </w:rPr>
-        <w:t xml:space="preserve">A more apparent and obvious inner class is the public Static </w:t>
-      </w:r>
-      <w:proofErr w:type="spellStart"/>
-      <w:r>
-        <w:rPr>
-          <w:lang w:val="en-CA"/>
-        </w:rPr>
-        <w:t>HighScores</w:t>
-      </w:r>
-      <w:proofErr w:type="spellEnd"/>
-      <w:r>
-        <w:rPr>
-          <w:lang w:val="en-CA"/>
-        </w:rPr>
-        <w:t xml:space="preserve"> class inside the Model class. </w:t>
+        <w:t xml:space="preserve">For example, in the Model class, inside the newGame method, there is a runnable stream that creates an anonymous inner class for the Runnable object to create the timer stream. </w:t>
+      </w:r>
+    </w:p>
+    <w:p>
+      <w:pPr>
+        <w:pStyle w:val="ListParagraph"/>
+        <w:numPr>
+          <w:ilvl w:val="0"/>
+          <w:numId w:val="6"/>
+        </w:numPr>
+        <w:rPr>
+          <w:lang w:val="en-CA"/>
+        </w:rPr>
+      </w:pPr>
+      <w:r>
+        <w:rPr>
+          <w:lang w:val="en-CA"/>
+        </w:rPr>
+        <w:t xml:space="preserve">A more apparent and obvious inner class is the public Static HighScores class inside the Model class. </w:t>
       </w:r>
     </w:p>
     <w:p>
@@ -2715,99 +2075,43 @@
         <w:rPr>
           <w:lang w:val="en-CA"/>
         </w:rPr>
-        <w:t xml:space="preserve">The Controller class implements the </w:t>
-      </w:r>
-      <w:proofErr w:type="spellStart"/>
-      <w:r>
-        <w:rPr>
-          <w:lang w:val="en-CA"/>
-        </w:rPr>
-        <w:t>ActionListener</w:t>
-      </w:r>
-      <w:proofErr w:type="spellEnd"/>
-      <w:r>
-        <w:rPr>
-          <w:lang w:val="en-CA"/>
-        </w:rPr>
-        <w:t xml:space="preserve"> and </w:t>
-      </w:r>
-      <w:proofErr w:type="spellStart"/>
-      <w:r>
-        <w:rPr>
-          <w:lang w:val="en-CA"/>
-        </w:rPr>
-        <w:t>KeyListener</w:t>
-      </w:r>
-      <w:proofErr w:type="spellEnd"/>
-      <w:r>
-        <w:rPr>
-          <w:lang w:val="en-CA"/>
-        </w:rPr>
-        <w:t xml:space="preserve"> interfaces and their associated methods. </w:t>
-      </w:r>
-    </w:p>
-    <w:p>
-      <w:pPr>
-        <w:pStyle w:val="ListParagraph"/>
-        <w:numPr>
-          <w:ilvl w:val="0"/>
-          <w:numId w:val="6"/>
-        </w:numPr>
-        <w:rPr>
-          <w:lang w:val="en-CA"/>
-        </w:rPr>
-      </w:pPr>
-      <w:r>
-        <w:rPr>
-          <w:lang w:val="en-CA"/>
-        </w:rPr>
-        <w:t xml:space="preserve">The </w:t>
-      </w:r>
-      <w:proofErr w:type="spellStart"/>
-      <w:r>
-        <w:rPr>
-          <w:lang w:val="en-CA"/>
-        </w:rPr>
-        <w:t>ActionListener</w:t>
-      </w:r>
-      <w:proofErr w:type="spellEnd"/>
-      <w:r>
-        <w:rPr>
-          <w:lang w:val="en-CA"/>
-        </w:rPr>
-        <w:t xml:space="preserve"> interface allows for methods that “listen” for user inputs such as mouse clicks, and thus those clicks can then be used to perform something, such as clicking on a menu option would open a dialog box.</w:t>
-      </w:r>
-    </w:p>
-    <w:p>
-      <w:pPr>
-        <w:pStyle w:val="ListParagraph"/>
-        <w:numPr>
-          <w:ilvl w:val="0"/>
-          <w:numId w:val="6"/>
-        </w:numPr>
-        <w:rPr>
-          <w:lang w:val="en-CA"/>
-        </w:rPr>
-      </w:pPr>
-      <w:r>
-        <w:rPr>
-          <w:lang w:val="en-CA"/>
-        </w:rPr>
-        <w:t xml:space="preserve">The </w:t>
-      </w:r>
-      <w:proofErr w:type="spellStart"/>
-      <w:r>
-        <w:rPr>
-          <w:lang w:val="en-CA"/>
-        </w:rPr>
-        <w:t>KeyListener</w:t>
-      </w:r>
-      <w:proofErr w:type="spellEnd"/>
-      <w:r>
-        <w:rPr>
-          <w:lang w:val="en-CA"/>
-        </w:rPr>
-        <w:t xml:space="preserve"> interface allows for methods to “listen” for user inputs from the keyboard, and thus those key presses can be used as parameters for methods to perform a function when a key is pressed, such as moving the snake for a single player or 2 players depending on the key pressed.</w:t>
+        <w:t xml:space="preserve">The Controller class implements the ActionListener and KeyListener interfaces and their associated methods. </w:t>
+      </w:r>
+    </w:p>
+    <w:p>
+      <w:pPr>
+        <w:pStyle w:val="ListParagraph"/>
+        <w:numPr>
+          <w:ilvl w:val="0"/>
+          <w:numId w:val="6"/>
+        </w:numPr>
+        <w:rPr>
+          <w:lang w:val="en-CA"/>
+        </w:rPr>
+      </w:pPr>
+      <w:r>
+        <w:rPr>
+          <w:lang w:val="en-CA"/>
+        </w:rPr>
+        <w:t>The ActionListener interface allows for methods that “listen” for user inputs such as mouse clicks, and thus those clicks can then be used to perform something, such as clicking on a menu option would open a dialog box.</w:t>
+      </w:r>
+    </w:p>
+    <w:p>
+      <w:pPr>
+        <w:pStyle w:val="ListParagraph"/>
+        <w:numPr>
+          <w:ilvl w:val="0"/>
+          <w:numId w:val="6"/>
+        </w:numPr>
+        <w:rPr>
+          <w:lang w:val="en-CA"/>
+        </w:rPr>
+      </w:pPr>
+      <w:r>
+        <w:rPr>
+          <w:lang w:val="en-CA"/>
+        </w:rPr>
+        <w:t>The KeyListener interface allows for methods to “listen” for user inputs from the keyboard, and thus those key presses can be used as parameters for methods to perform a function when a key is pressed, such as moving the snake for a single player or 2 players depending on the key pressed.</w:t>
       </w:r>
     </w:p>
     <w:p>
@@ -2855,155 +2159,43 @@
         <w:rPr>
           <w:lang w:val="en-CA"/>
         </w:rPr>
-        <w:t xml:space="preserve">The public class View inherits from the </w:t>
-      </w:r>
-      <w:proofErr w:type="spellStart"/>
-      <w:r>
-        <w:rPr>
-          <w:lang w:val="en-CA"/>
-        </w:rPr>
-        <w:t>JFrame</w:t>
-      </w:r>
-      <w:proofErr w:type="spellEnd"/>
-      <w:r>
-        <w:rPr>
-          <w:lang w:val="en-CA"/>
-        </w:rPr>
-        <w:t xml:space="preserve"> class; all of </w:t>
-      </w:r>
-      <w:proofErr w:type="spellStart"/>
-      <w:r>
-        <w:rPr>
-          <w:lang w:val="en-CA"/>
-        </w:rPr>
-        <w:t>JFrame’s</w:t>
-      </w:r>
-      <w:proofErr w:type="spellEnd"/>
-      <w:r>
-        <w:rPr>
-          <w:lang w:val="en-CA"/>
-        </w:rPr>
-        <w:t xml:space="preserve"> methods and attributes are available to the View and thusly to the project. </w:t>
-      </w:r>
-    </w:p>
-    <w:p>
-      <w:pPr>
-        <w:pStyle w:val="ListParagraph"/>
-        <w:numPr>
-          <w:ilvl w:val="0"/>
-          <w:numId w:val="6"/>
-        </w:numPr>
-        <w:rPr>
-          <w:lang w:val="en-CA"/>
-        </w:rPr>
-      </w:pPr>
-      <w:r>
-        <w:rPr>
-          <w:lang w:val="en-CA"/>
-        </w:rPr>
-        <w:t xml:space="preserve">Many of the things in </w:t>
-      </w:r>
-      <w:proofErr w:type="spellStart"/>
-      <w:r>
-        <w:rPr>
-          <w:lang w:val="en-CA"/>
-        </w:rPr>
-        <w:t>JFrame</w:t>
-      </w:r>
-      <w:proofErr w:type="spellEnd"/>
-      <w:r>
-        <w:rPr>
-          <w:lang w:val="en-CA"/>
-        </w:rPr>
-        <w:t xml:space="preserve"> are needed for Swing and to construct valuable features of the Snake game.</w:t>
-      </w:r>
-    </w:p>
-    <w:p>
-      <w:pPr>
-        <w:pStyle w:val="ListParagraph"/>
-        <w:numPr>
-          <w:ilvl w:val="0"/>
-          <w:numId w:val="6"/>
-        </w:numPr>
-        <w:rPr>
-          <w:lang w:val="en-CA"/>
-        </w:rPr>
-      </w:pPr>
-      <w:r>
-        <w:rPr>
-          <w:lang w:val="en-CA"/>
-        </w:rPr>
-        <w:t xml:space="preserve">For example, the entire Snake game window is constructed using various </w:t>
-      </w:r>
-      <w:proofErr w:type="spellStart"/>
-      <w:r>
-        <w:rPr>
-          <w:lang w:val="en-CA"/>
-        </w:rPr>
-        <w:t>JFrame</w:t>
-      </w:r>
-      <w:proofErr w:type="spellEnd"/>
-      <w:r>
-        <w:rPr>
-          <w:lang w:val="en-CA"/>
-        </w:rPr>
-        <w:t xml:space="preserve"> methods like </w:t>
-      </w:r>
-      <w:proofErr w:type="spellStart"/>
-      <w:r>
-        <w:rPr>
-          <w:lang w:val="en-CA"/>
-        </w:rPr>
-        <w:t>setText</w:t>
-      </w:r>
-      <w:proofErr w:type="spellEnd"/>
-      <w:r>
-        <w:rPr>
-          <w:lang w:val="en-CA"/>
-        </w:rPr>
-        <w:t xml:space="preserve"> and setting dimensions of the window itself. Other things like setting the Menu bar using </w:t>
-      </w:r>
-      <w:proofErr w:type="spellStart"/>
-      <w:r>
-        <w:rPr>
-          <w:lang w:val="en-CA"/>
-        </w:rPr>
-        <w:t>JMenuBar</w:t>
-      </w:r>
-      <w:proofErr w:type="spellEnd"/>
-      <w:r>
-        <w:rPr>
-          <w:lang w:val="en-CA"/>
-        </w:rPr>
-        <w:t xml:space="preserve"> and </w:t>
-      </w:r>
-      <w:proofErr w:type="spellStart"/>
-      <w:r>
-        <w:rPr>
-          <w:lang w:val="en-CA"/>
-        </w:rPr>
-        <w:t>JMenuItems</w:t>
-      </w:r>
-      <w:proofErr w:type="spellEnd"/>
-      <w:r>
-        <w:rPr>
-          <w:lang w:val="en-CA"/>
-        </w:rPr>
-        <w:t xml:space="preserve"> lets us implement menus for the Snake game. Even simple things like </w:t>
-      </w:r>
-      <w:proofErr w:type="spellStart"/>
-      <w:r>
-        <w:rPr>
-          <w:lang w:val="en-CA"/>
-        </w:rPr>
-        <w:t>JFrame.EXIT_ON_CLOSE</w:t>
-      </w:r>
-      <w:proofErr w:type="spellEnd"/>
-      <w:r>
-        <w:rPr>
-          <w:lang w:val="en-CA"/>
-        </w:rPr>
-        <w:t xml:space="preserve"> lets the application terminate when the application is closed, like when the “X” in the top right of the game’s window is clicked. </w:t>
+        <w:t xml:space="preserve">The public class View inherits from the JFrame class; all of JFrame’s methods and attributes are available to the View and thusly to the project. </w:t>
+      </w:r>
+    </w:p>
+    <w:p>
+      <w:pPr>
+        <w:pStyle w:val="ListParagraph"/>
+        <w:numPr>
+          <w:ilvl w:val="0"/>
+          <w:numId w:val="6"/>
+        </w:numPr>
+        <w:rPr>
+          <w:lang w:val="en-CA"/>
+        </w:rPr>
+      </w:pPr>
+      <w:r>
+        <w:rPr>
+          <w:lang w:val="en-CA"/>
+        </w:rPr>
+        <w:t>Many of the things in JFrame are needed for Swing and to construct valuable features of the Snake game.</w:t>
+      </w:r>
+    </w:p>
+    <w:p>
+      <w:pPr>
+        <w:pStyle w:val="ListParagraph"/>
+        <w:numPr>
+          <w:ilvl w:val="0"/>
+          <w:numId w:val="6"/>
+        </w:numPr>
+        <w:rPr>
+          <w:lang w:val="en-CA"/>
+        </w:rPr>
+      </w:pPr>
+      <w:r>
+        <w:rPr>
+          <w:lang w:val="en-CA"/>
+        </w:rPr>
+        <w:t xml:space="preserve">For example, the entire Snake game window is constructed using various JFrame methods like setText and setting dimensions of the window itself. Other things like setting the Menu bar using JMenuBar and JMenuItems lets us implement menus for the Snake game. Even simple things like JFrame.EXIT_ON_CLOSE lets the application terminate when the application is closed, like when the “X” in the top right of the game’s window is clicked. </w:t>
       </w:r>
     </w:p>
     <w:p>
@@ -3053,123 +2245,29 @@
         </w:rPr>
         <w:t xml:space="preserve">A simple example of the use of polymorphism is in the </w:t>
       </w:r>
-      <w:proofErr w:type="spellStart"/>
-      <w:r>
-        <w:rPr>
-          <w:lang w:val="en-CA"/>
-        </w:rPr>
-        <w:t>RowCol</w:t>
-      </w:r>
-      <w:proofErr w:type="spellEnd"/>
-      <w:r>
-        <w:rPr>
-          <w:lang w:val="en-CA"/>
-        </w:rPr>
-        <w:t xml:space="preserve"> class.</w:t>
-      </w:r>
-    </w:p>
-    <w:p>
-      <w:pPr>
-        <w:pStyle w:val="ListParagraph"/>
-        <w:numPr>
-          <w:ilvl w:val="0"/>
-          <w:numId w:val="6"/>
-        </w:numPr>
-        <w:rPr>
-          <w:lang w:val="en-CA"/>
-        </w:rPr>
-      </w:pPr>
-      <w:r>
-        <w:rPr>
-          <w:lang w:val="en-CA"/>
-        </w:rPr>
-        <w:t xml:space="preserve">At the very end of the class, there is a method named public String </w:t>
-      </w:r>
-      <w:proofErr w:type="spellStart"/>
-      <w:proofErr w:type="gramStart"/>
-      <w:r>
-        <w:rPr>
-          <w:lang w:val="en-CA"/>
-        </w:rPr>
-        <w:t>toString</w:t>
-      </w:r>
-      <w:proofErr w:type="spellEnd"/>
-      <w:r>
-        <w:rPr>
-          <w:lang w:val="en-CA"/>
-        </w:rPr>
-        <w:t>(</w:t>
-      </w:r>
-      <w:proofErr w:type="gramEnd"/>
-      <w:r>
-        <w:rPr>
-          <w:lang w:val="en-CA"/>
-        </w:rPr>
-        <w:t xml:space="preserve">). Since a </w:t>
-      </w:r>
-      <w:proofErr w:type="spellStart"/>
-      <w:proofErr w:type="gramStart"/>
-      <w:r>
-        <w:rPr>
-          <w:lang w:val="en-CA"/>
-        </w:rPr>
-        <w:t>toString</w:t>
-      </w:r>
-      <w:proofErr w:type="spellEnd"/>
-      <w:r>
-        <w:rPr>
-          <w:lang w:val="en-CA"/>
-        </w:rPr>
-        <w:t>(</w:t>
-      </w:r>
-      <w:proofErr w:type="gramEnd"/>
-      <w:r>
-        <w:rPr>
-          <w:lang w:val="en-CA"/>
-        </w:rPr>
-        <w:t xml:space="preserve">) method is defined, the objects of </w:t>
-      </w:r>
-      <w:proofErr w:type="spellStart"/>
-      <w:r>
-        <w:rPr>
-          <w:lang w:val="en-CA"/>
-        </w:rPr>
-        <w:t>RowCol</w:t>
-      </w:r>
-      <w:proofErr w:type="spellEnd"/>
-      <w:r>
-        <w:rPr>
-          <w:lang w:val="en-CA"/>
-        </w:rPr>
-        <w:t xml:space="preserve"> use this </w:t>
-      </w:r>
-      <w:proofErr w:type="spellStart"/>
-      <w:r>
-        <w:rPr>
-          <w:lang w:val="en-CA"/>
-        </w:rPr>
-        <w:t>toString</w:t>
-      </w:r>
-      <w:proofErr w:type="spellEnd"/>
-      <w:r>
-        <w:rPr>
-          <w:lang w:val="en-CA"/>
-        </w:rPr>
-        <w:t xml:space="preserve">() method, and not the </w:t>
-      </w:r>
-      <w:proofErr w:type="spellStart"/>
-      <w:r>
-        <w:rPr>
-          <w:lang w:val="en-CA"/>
-        </w:rPr>
-        <w:t>toString</w:t>
-      </w:r>
-      <w:proofErr w:type="spellEnd"/>
-      <w:r>
-        <w:rPr>
-          <w:lang w:val="en-CA"/>
-        </w:rPr>
-        <w:t>() method from the Object class. This occurs due to Late Binding.</w:t>
+      <w:r>
+        <w:rPr>
+          <w:lang w:val="en-CA"/>
+        </w:rPr>
+        <w:t>RowCol class.</w:t>
+      </w:r>
+    </w:p>
+    <w:p>
+      <w:pPr>
+        <w:pStyle w:val="ListParagraph"/>
+        <w:numPr>
+          <w:ilvl w:val="0"/>
+          <w:numId w:val="6"/>
+        </w:numPr>
+        <w:rPr>
+          <w:lang w:val="en-CA"/>
+        </w:rPr>
+      </w:pPr>
+      <w:r>
+        <w:rPr>
+          <w:lang w:val="en-CA"/>
+        </w:rPr>
+        <w:t>At the very end of the class, there is a method named public String toString(). Since a toString() method is defined, the objects of RowCol use this toString() method, and not the toString() method from the Object class. This occurs due to Late Binding.</w:t>
       </w:r>
     </w:p>
     <w:p>
@@ -3200,21 +2298,7 @@
         <w:rPr>
           <w:lang w:val="en-CA"/>
         </w:rPr>
-        <w:t xml:space="preserve">Generics are used throughout the project in terms of </w:t>
-      </w:r>
-      <w:proofErr w:type="spellStart"/>
-      <w:r>
-        <w:rPr>
-          <w:lang w:val="en-CA"/>
-        </w:rPr>
-        <w:t>ArrayLists</w:t>
-      </w:r>
-      <w:proofErr w:type="spellEnd"/>
-      <w:r>
-        <w:rPr>
-          <w:lang w:val="en-CA"/>
-        </w:rPr>
-        <w:t>. However, a specific example of a Generic class is the HS class.</w:t>
+        <w:t>Generics are used throughout the project in terms of ArrayLists. However, a specific example of a Generic class is the HS class.</w:t>
       </w:r>
     </w:p>
     <w:p>
@@ -3352,177 +2436,79 @@
         <w:rPr>
           <w:lang w:val="en-CA"/>
         </w:rPr>
-        <w:t xml:space="preserve">The key part of the View is the Event-Driven programming which occurs in the constructor which accepts parameters of type </w:t>
-      </w:r>
-      <w:proofErr w:type="spellStart"/>
-      <w:r>
-        <w:rPr>
-          <w:lang w:val="en-CA"/>
-        </w:rPr>
-        <w:t>ActionListener</w:t>
-      </w:r>
-      <w:proofErr w:type="spellEnd"/>
-      <w:r>
-        <w:rPr>
-          <w:lang w:val="en-CA"/>
-        </w:rPr>
-        <w:t xml:space="preserve"> and </w:t>
-      </w:r>
-      <w:proofErr w:type="spellStart"/>
-      <w:r>
-        <w:rPr>
-          <w:lang w:val="en-CA"/>
-        </w:rPr>
-        <w:t>KeyListener</w:t>
-      </w:r>
-      <w:proofErr w:type="spellEnd"/>
-      <w:r>
-        <w:rPr>
-          <w:lang w:val="en-CA"/>
-        </w:rPr>
-        <w:t xml:space="preserve">. </w:t>
-      </w:r>
-    </w:p>
-    <w:p>
-      <w:pPr>
-        <w:pStyle w:val="ListParagraph"/>
-        <w:numPr>
-          <w:ilvl w:val="0"/>
-          <w:numId w:val="6"/>
-        </w:numPr>
-        <w:rPr>
-          <w:lang w:val="en-CA"/>
-        </w:rPr>
-      </w:pPr>
-      <w:r>
-        <w:rPr>
-          <w:lang w:val="en-CA"/>
-        </w:rPr>
-        <w:t xml:space="preserve">The </w:t>
-      </w:r>
-      <w:proofErr w:type="spellStart"/>
-      <w:r>
-        <w:rPr>
-          <w:lang w:val="en-CA"/>
-        </w:rPr>
-        <w:t>ActionListener</w:t>
-      </w:r>
-      <w:proofErr w:type="spellEnd"/>
-      <w:r>
-        <w:rPr>
-          <w:lang w:val="en-CA"/>
-        </w:rPr>
-        <w:t xml:space="preserve"> allows for methods that “listen” for user inputs such as mouse clicks, and thus those clicks can then be used to perform something, such as clicking on a menu option would open a dialog box.</w:t>
-      </w:r>
-    </w:p>
-    <w:p>
-      <w:pPr>
-        <w:pStyle w:val="ListParagraph"/>
-        <w:numPr>
-          <w:ilvl w:val="0"/>
-          <w:numId w:val="6"/>
-        </w:numPr>
-        <w:rPr>
-          <w:lang w:val="en-CA"/>
-        </w:rPr>
-      </w:pPr>
-      <w:r>
-        <w:rPr>
-          <w:lang w:val="en-CA"/>
-        </w:rPr>
-        <w:t xml:space="preserve">The </w:t>
-      </w:r>
-      <w:proofErr w:type="spellStart"/>
-      <w:r>
-        <w:rPr>
-          <w:lang w:val="en-CA"/>
-        </w:rPr>
-        <w:t>KeyListener</w:t>
-      </w:r>
-      <w:proofErr w:type="spellEnd"/>
-      <w:r>
-        <w:rPr>
-          <w:lang w:val="en-CA"/>
-        </w:rPr>
-        <w:t xml:space="preserve"> allows for methods to “listen” for user inputs from the keyboard, and thus those key presses can be used as parameters for methods to perform a function when a key is pressed, such as moving the snake for a single player or 2 players depending on the key pressed.</w:t>
-      </w:r>
-    </w:p>
-    <w:p>
-      <w:pPr>
-        <w:pStyle w:val="ListParagraph"/>
-        <w:numPr>
-          <w:ilvl w:val="0"/>
-          <w:numId w:val="6"/>
-        </w:numPr>
-        <w:rPr>
-          <w:lang w:val="en-CA"/>
-        </w:rPr>
-      </w:pPr>
-      <w:r>
-        <w:rPr>
-          <w:lang w:val="en-CA"/>
-        </w:rPr>
-        <w:t xml:space="preserve">There are methods that also accept these Listeners are parameters, such as the </w:t>
-      </w:r>
-      <w:proofErr w:type="spellStart"/>
-      <w:r>
-        <w:rPr>
-          <w:lang w:val="en-CA"/>
-        </w:rPr>
-        <w:t>makeMenu</w:t>
-      </w:r>
-      <w:proofErr w:type="spellEnd"/>
-      <w:r>
-        <w:rPr>
-          <w:lang w:val="en-CA"/>
-        </w:rPr>
-        <w:t xml:space="preserve"> method which “listens” for an action such as a mouse click and then generates the appropriate menu depending on which button is clicked. </w:t>
-      </w:r>
-    </w:p>
-    <w:p>
-      <w:pPr>
-        <w:pStyle w:val="ListParagraph"/>
-        <w:numPr>
-          <w:ilvl w:val="0"/>
-          <w:numId w:val="6"/>
-        </w:numPr>
-        <w:rPr>
-          <w:lang w:val="en-CA"/>
-        </w:rPr>
-      </w:pPr>
-      <w:r>
-        <w:rPr>
-          <w:lang w:val="en-CA"/>
-        </w:rPr>
-        <w:t xml:space="preserve">The advantage of using </w:t>
-      </w:r>
-      <w:proofErr w:type="spellStart"/>
-      <w:r>
-        <w:rPr>
-          <w:lang w:val="en-CA"/>
-        </w:rPr>
-        <w:t>ActionListener</w:t>
-      </w:r>
-      <w:proofErr w:type="spellEnd"/>
-      <w:r>
-        <w:rPr>
-          <w:lang w:val="en-CA"/>
-        </w:rPr>
-        <w:t xml:space="preserve"> and </w:t>
-      </w:r>
-      <w:proofErr w:type="spellStart"/>
-      <w:r>
-        <w:rPr>
-          <w:lang w:val="en-CA"/>
-        </w:rPr>
-        <w:t>KeyListener</w:t>
-      </w:r>
-      <w:proofErr w:type="spellEnd"/>
-      <w:r>
-        <w:rPr>
-          <w:lang w:val="en-CA"/>
-        </w:rPr>
-        <w:t xml:space="preserve"> is that it helps with Event-Driven Programming; the methods that listen for these actions and key presses only execute when an action or key press is detected, and thus are not performing all the time.</w:t>
+        <w:t xml:space="preserve">The key part of the View is the Event-Driven programming which occurs in the constructor which accepts parameters of type ActionListener and KeyListener. </w:t>
+      </w:r>
+    </w:p>
+    <w:p>
+      <w:pPr>
+        <w:pStyle w:val="ListParagraph"/>
+        <w:numPr>
+          <w:ilvl w:val="0"/>
+          <w:numId w:val="6"/>
+        </w:numPr>
+        <w:rPr>
+          <w:lang w:val="en-CA"/>
+        </w:rPr>
+      </w:pPr>
+      <w:r>
+        <w:rPr>
+          <w:lang w:val="en-CA"/>
+        </w:rPr>
+        <w:t>The ActionListener allows for methods that “listen” for user inputs such as mouse clicks, and thus those clicks can then be used to perform something, such as clicking on a menu option would open a dialog box.</w:t>
+      </w:r>
+    </w:p>
+    <w:p>
+      <w:pPr>
+        <w:pStyle w:val="ListParagraph"/>
+        <w:numPr>
+          <w:ilvl w:val="0"/>
+          <w:numId w:val="6"/>
+        </w:numPr>
+        <w:rPr>
+          <w:lang w:val="en-CA"/>
+        </w:rPr>
+      </w:pPr>
+      <w:r>
+        <w:rPr>
+          <w:lang w:val="en-CA"/>
+        </w:rPr>
+        <w:t>The KeyListener allows for methods to “listen” for user inputs from the keyboard, and thus those key presses can be used as parameters for methods to perform a function when a key is pressed, such as moving the snake for a single player or 2 players depending on the key pressed.</w:t>
+      </w:r>
+    </w:p>
+    <w:p>
+      <w:pPr>
+        <w:pStyle w:val="ListParagraph"/>
+        <w:numPr>
+          <w:ilvl w:val="0"/>
+          <w:numId w:val="6"/>
+        </w:numPr>
+        <w:rPr>
+          <w:lang w:val="en-CA"/>
+        </w:rPr>
+      </w:pPr>
+      <w:r>
+        <w:rPr>
+          <w:lang w:val="en-CA"/>
+        </w:rPr>
+        <w:t xml:space="preserve">There are methods that also accept these Listeners are parameters, such as the makeMenu method which “listens” for an action such as a mouse click and then generates the appropriate menu depending on which button is clicked. </w:t>
+      </w:r>
+    </w:p>
+    <w:p>
+      <w:pPr>
+        <w:pStyle w:val="ListParagraph"/>
+        <w:numPr>
+          <w:ilvl w:val="0"/>
+          <w:numId w:val="6"/>
+        </w:numPr>
+        <w:rPr>
+          <w:lang w:val="en-CA"/>
+        </w:rPr>
+      </w:pPr>
+      <w:r>
+        <w:rPr>
+          <w:lang w:val="en-CA"/>
+        </w:rPr>
+        <w:t>The advantage of using ActionListener and KeyListener is that it helps with Event-Driven Programming; the methods that listen for these actions and key presses only execute when an action or key press is detected, and thus are not performing all the time.</w:t>
       </w:r>
     </w:p>
     <w:p>
@@ -3565,259 +2551,103 @@
       </w:pPr>
       <w:r>
         <w:lastRenderedPageBreak/>
-        <w:t xml:space="preserve">Array and </w:t>
-      </w:r>
-      <w:proofErr w:type="spellStart"/>
-      <w:r>
-        <w:t>ArrayList</w:t>
-      </w:r>
-      <w:proofErr w:type="spellEnd"/>
-      <w:r>
-        <w:t xml:space="preserve"> Collections:</w:t>
-      </w:r>
-    </w:p>
-    <w:p>
-      <w:pPr>
-        <w:pStyle w:val="ListParagraph"/>
-        <w:numPr>
-          <w:ilvl w:val="0"/>
-          <w:numId w:val="6"/>
-        </w:numPr>
-        <w:rPr>
-          <w:lang w:val="en-CA"/>
-        </w:rPr>
-      </w:pPr>
-      <w:proofErr w:type="spellStart"/>
-      <w:r>
-        <w:rPr>
-          <w:lang w:val="en-CA"/>
-        </w:rPr>
-        <w:t>ArrayList</w:t>
-      </w:r>
-      <w:proofErr w:type="spellEnd"/>
-      <w:r>
-        <w:rPr>
-          <w:lang w:val="en-CA"/>
-        </w:rPr>
-        <w:t xml:space="preserve"> collections are used throughout the project. </w:t>
-      </w:r>
-    </w:p>
-    <w:p>
-      <w:pPr>
-        <w:pStyle w:val="ListParagraph"/>
-        <w:numPr>
-          <w:ilvl w:val="0"/>
-          <w:numId w:val="6"/>
-        </w:numPr>
-        <w:rPr>
-          <w:lang w:val="en-CA"/>
-        </w:rPr>
-      </w:pPr>
-      <w:r>
-        <w:rPr>
-          <w:lang w:val="en-CA"/>
-        </w:rPr>
-        <w:t xml:space="preserve">An example of an </w:t>
-      </w:r>
-      <w:proofErr w:type="spellStart"/>
-      <w:r>
-        <w:rPr>
-          <w:lang w:val="en-CA"/>
-        </w:rPr>
-        <w:t>ArrayList</w:t>
-      </w:r>
-      <w:proofErr w:type="spellEnd"/>
-      <w:r>
-        <w:rPr>
-          <w:lang w:val="en-CA"/>
-        </w:rPr>
-        <w:t xml:space="preserve"> is in the Snake class, where the private attribute ‘body’ is an </w:t>
-      </w:r>
-      <w:proofErr w:type="spellStart"/>
-      <w:r>
-        <w:rPr>
-          <w:lang w:val="en-CA"/>
-        </w:rPr>
-        <w:t>ArrayList</w:t>
-      </w:r>
-      <w:proofErr w:type="spellEnd"/>
-      <w:r>
-        <w:rPr>
-          <w:lang w:val="en-CA"/>
-        </w:rPr>
-        <w:t xml:space="preserve"> Collection.</w:t>
-      </w:r>
-    </w:p>
-    <w:p>
-      <w:pPr>
-        <w:pStyle w:val="ListParagraph"/>
-        <w:numPr>
-          <w:ilvl w:val="0"/>
-          <w:numId w:val="6"/>
-        </w:numPr>
-        <w:rPr>
-          <w:lang w:val="en-CA"/>
-        </w:rPr>
-      </w:pPr>
-      <w:r>
-        <w:rPr>
-          <w:lang w:val="en-CA"/>
-        </w:rPr>
-        <w:t xml:space="preserve">This is useful as the ‘body’ </w:t>
-      </w:r>
-      <w:proofErr w:type="spellStart"/>
-      <w:r>
-        <w:rPr>
-          <w:lang w:val="en-CA"/>
-        </w:rPr>
-        <w:t>ArrayList</w:t>
-      </w:r>
-      <w:proofErr w:type="spellEnd"/>
-      <w:r>
-        <w:rPr>
-          <w:lang w:val="en-CA"/>
-        </w:rPr>
-        <w:t xml:space="preserve"> keeps track of the number of body elements of the  snake; as the snake eats </w:t>
-      </w:r>
-      <w:r>
-        <w:rPr>
-          <w:lang w:val="en-CA"/>
-        </w:rPr>
-        <w:t xml:space="preserve">food units, the ‘body’ </w:t>
-      </w:r>
-      <w:proofErr w:type="spellStart"/>
-      <w:r>
-        <w:rPr>
-          <w:lang w:val="en-CA"/>
-        </w:rPr>
-        <w:t>ArrayList</w:t>
-      </w:r>
-      <w:proofErr w:type="spellEnd"/>
-      <w:r>
-        <w:rPr>
-          <w:lang w:val="en-CA"/>
-        </w:rPr>
-        <w:t xml:space="preserve"> increases in length between 1-3 units randomly. Therefore, an </w:t>
-      </w:r>
-      <w:proofErr w:type="spellStart"/>
-      <w:r>
-        <w:rPr>
-          <w:lang w:val="en-CA"/>
-        </w:rPr>
-        <w:t>ArrayList</w:t>
-      </w:r>
-      <w:proofErr w:type="spellEnd"/>
-      <w:r>
-        <w:rPr>
-          <w:lang w:val="en-CA"/>
-        </w:rPr>
-        <w:t>, and not a simple array with a defined length, is useful here.</w:t>
-      </w:r>
-    </w:p>
-    <w:p>
-      <w:pPr>
-        <w:pStyle w:val="ListParagraph"/>
-        <w:numPr>
-          <w:ilvl w:val="0"/>
-          <w:numId w:val="6"/>
-        </w:numPr>
-        <w:rPr>
-          <w:lang w:val="en-CA"/>
-        </w:rPr>
-      </w:pPr>
-      <w:r>
-        <w:rPr>
-          <w:lang w:val="en-CA"/>
-        </w:rPr>
-        <w:t xml:space="preserve">Another example of an </w:t>
-      </w:r>
-      <w:proofErr w:type="spellStart"/>
-      <w:r>
-        <w:rPr>
-          <w:lang w:val="en-CA"/>
-        </w:rPr>
-        <w:t>ArrayList</w:t>
-      </w:r>
-      <w:proofErr w:type="spellEnd"/>
-      <w:r>
-        <w:rPr>
-          <w:lang w:val="en-CA"/>
-        </w:rPr>
-        <w:t xml:space="preserve"> is in the </w:t>
-      </w:r>
-      <w:proofErr w:type="spellStart"/>
-      <w:r>
-        <w:rPr>
-          <w:lang w:val="en-CA"/>
-        </w:rPr>
-        <w:t>HighScores</w:t>
-      </w:r>
-      <w:proofErr w:type="spellEnd"/>
-      <w:r>
-        <w:rPr>
-          <w:lang w:val="en-CA"/>
-        </w:rPr>
-        <w:t xml:space="preserve"> inner class of the Model class. The </w:t>
-      </w:r>
-      <w:proofErr w:type="spellStart"/>
-      <w:r>
-        <w:rPr>
-          <w:lang w:val="en-CA"/>
-        </w:rPr>
-        <w:t>HighScores</w:t>
-      </w:r>
-      <w:proofErr w:type="spellEnd"/>
-      <w:r>
-        <w:rPr>
-          <w:lang w:val="en-CA"/>
-        </w:rPr>
-        <w:t xml:space="preserve"> class has an </w:t>
-      </w:r>
-      <w:proofErr w:type="spellStart"/>
-      <w:r>
-        <w:rPr>
-          <w:lang w:val="en-CA"/>
-        </w:rPr>
-        <w:t>ArrayList</w:t>
-      </w:r>
-      <w:proofErr w:type="spellEnd"/>
-      <w:r>
-        <w:rPr>
-          <w:lang w:val="en-CA"/>
-        </w:rPr>
-        <w:t xml:space="preserve"> called ‘scores’ that is used to contain all the high scores. </w:t>
-      </w:r>
-    </w:p>
-    <w:p>
-      <w:pPr>
-        <w:pStyle w:val="ListParagraph"/>
-        <w:numPr>
-          <w:ilvl w:val="0"/>
-          <w:numId w:val="6"/>
-        </w:numPr>
-        <w:rPr>
-          <w:lang w:val="en-CA"/>
-        </w:rPr>
-      </w:pPr>
-      <w:r>
-        <w:rPr>
-          <w:lang w:val="en-CA"/>
-        </w:rPr>
-        <w:t xml:space="preserve">Arrays are seldom used in our project. A simple example is in the View, in the </w:t>
-      </w:r>
-      <w:proofErr w:type="spellStart"/>
-      <w:r>
-        <w:rPr>
-          <w:lang w:val="en-CA"/>
-        </w:rPr>
-        <w:t>randomFood</w:t>
-      </w:r>
-      <w:proofErr w:type="spellEnd"/>
-      <w:r>
-        <w:rPr>
-          <w:lang w:val="en-CA"/>
-        </w:rPr>
-        <w:t xml:space="preserve"> method. Here, a simple Array containing the ‘x, y’ position is used for the food unit’s placement. The array is a simple 2D array and its elements are calculated randomly using the game’s width and height.</w:t>
+        <w:t>Array and ArrayList Collections:</w:t>
+      </w:r>
+    </w:p>
+    <w:p>
+      <w:pPr>
+        <w:pStyle w:val="ListParagraph"/>
+        <w:numPr>
+          <w:ilvl w:val="0"/>
+          <w:numId w:val="6"/>
+        </w:numPr>
+        <w:rPr>
+          <w:lang w:val="en-CA"/>
+        </w:rPr>
+      </w:pPr>
+      <w:r>
+        <w:rPr>
+          <w:lang w:val="en-CA"/>
+        </w:rPr>
+        <w:t xml:space="preserve">ArrayList collections are used throughout the project. </w:t>
+      </w:r>
+    </w:p>
+    <w:p>
+      <w:pPr>
+        <w:pStyle w:val="ListParagraph"/>
+        <w:numPr>
+          <w:ilvl w:val="0"/>
+          <w:numId w:val="6"/>
+        </w:numPr>
+        <w:rPr>
+          <w:lang w:val="en-CA"/>
+        </w:rPr>
+      </w:pPr>
+      <w:r>
+        <w:rPr>
+          <w:lang w:val="en-CA"/>
+        </w:rPr>
+        <w:t>An example of an ArrayList is in the Snake class, where the private attribute ‘body’ is an ArrayList Collection.</w:t>
+      </w:r>
+    </w:p>
+    <w:p>
+      <w:pPr>
+        <w:pStyle w:val="ListParagraph"/>
+        <w:numPr>
+          <w:ilvl w:val="0"/>
+          <w:numId w:val="6"/>
+        </w:numPr>
+        <w:rPr>
+          <w:lang w:val="en-CA"/>
+        </w:rPr>
+      </w:pPr>
+      <w:r>
+        <w:rPr>
+          <w:lang w:val="en-CA"/>
+        </w:rPr>
+        <w:t xml:space="preserve">This is useful as the ‘body’ ArrayList keeps track of the number of body elements of the  snake; as the snake eats </w:t>
+      </w:r>
+      <w:r>
+        <w:rPr>
+          <w:lang w:val="en-CA"/>
+        </w:rPr>
+        <w:t>food units, the ‘body’ ArrayList increases in length between 1-3 units randomly. Therefore, an ArrayList, and not a simple array with a defined length, is useful here.</w:t>
+      </w:r>
+    </w:p>
+    <w:p>
+      <w:pPr>
+        <w:pStyle w:val="ListParagraph"/>
+        <w:numPr>
+          <w:ilvl w:val="0"/>
+          <w:numId w:val="6"/>
+        </w:numPr>
+        <w:rPr>
+          <w:lang w:val="en-CA"/>
+        </w:rPr>
+      </w:pPr>
+      <w:r>
+        <w:rPr>
+          <w:lang w:val="en-CA"/>
+        </w:rPr>
+        <w:t xml:space="preserve">Another example of an ArrayList is in the HighScores inner class of the Model class. The HighScores class has an ArrayList called ‘scores’ that is used to contain all the high scores. </w:t>
+      </w:r>
+    </w:p>
+    <w:p>
+      <w:pPr>
+        <w:pStyle w:val="ListParagraph"/>
+        <w:numPr>
+          <w:ilvl w:val="0"/>
+          <w:numId w:val="6"/>
+        </w:numPr>
+        <w:rPr>
+          <w:lang w:val="en-CA"/>
+        </w:rPr>
+      </w:pPr>
+      <w:r>
+        <w:rPr>
+          <w:lang w:val="en-CA"/>
+        </w:rPr>
+        <w:t>Arrays are seldom used in our project. A simple example is in the View, in the randomFood method. Here, a simple Array containing the ‘x, y’ position is used for the food unit’s placement. The array is a simple 2D array and its elements are calculated randomly using the game’s width and height.</w:t>
       </w:r>
     </w:p>
     <w:p>
@@ -3865,243 +2695,61 @@
         <w:rPr>
           <w:lang w:val="en-CA"/>
         </w:rPr>
-        <w:t xml:space="preserve">An example of an exception used multiple times is the </w:t>
-      </w:r>
-      <w:proofErr w:type="spellStart"/>
-      <w:r>
-        <w:rPr>
-          <w:lang w:val="en-CA"/>
-        </w:rPr>
-        <w:t>InterruptedException</w:t>
-      </w:r>
-      <w:proofErr w:type="spellEnd"/>
-      <w:r>
-        <w:rPr>
-          <w:lang w:val="en-CA"/>
-        </w:rPr>
-        <w:t>, which is used when a thread is interrupted rather put to sleep.</w:t>
-      </w:r>
-    </w:p>
-    <w:p>
-      <w:pPr>
-        <w:pStyle w:val="ListParagraph"/>
-        <w:numPr>
-          <w:ilvl w:val="0"/>
-          <w:numId w:val="6"/>
-        </w:numPr>
-        <w:rPr>
-          <w:lang w:val="en-CA"/>
-        </w:rPr>
-      </w:pPr>
-      <w:r>
-        <w:rPr>
-          <w:lang w:val="en-CA"/>
-        </w:rPr>
-        <w:t xml:space="preserve">This occurs in our Model many times, but a key place is in the </w:t>
-      </w:r>
-      <w:proofErr w:type="spellStart"/>
-      <w:r>
-        <w:rPr>
-          <w:lang w:val="en-CA"/>
-        </w:rPr>
-        <w:t>newGame</w:t>
-      </w:r>
-      <w:proofErr w:type="spellEnd"/>
-      <w:r>
-        <w:rPr>
-          <w:lang w:val="en-CA"/>
-        </w:rPr>
-        <w:t xml:space="preserve"> method, where the Timer stream is coded. A Try/Catch block is used around the code of the Timer, and if the timer thread is interrupted instead of sleeping, the Catch block will catch the </w:t>
-      </w:r>
-      <w:proofErr w:type="spellStart"/>
-      <w:r>
-        <w:rPr>
-          <w:lang w:val="en-CA"/>
-        </w:rPr>
-        <w:t>InterruptedException</w:t>
-      </w:r>
-      <w:proofErr w:type="spellEnd"/>
-      <w:r>
-        <w:rPr>
-          <w:lang w:val="en-CA"/>
-        </w:rPr>
-        <w:t xml:space="preserve"> and alert the user. </w:t>
-      </w:r>
-    </w:p>
-    <w:p>
-      <w:pPr>
-        <w:pStyle w:val="ListParagraph"/>
-        <w:numPr>
-          <w:ilvl w:val="0"/>
-          <w:numId w:val="6"/>
-        </w:numPr>
-        <w:rPr>
-          <w:lang w:val="en-CA"/>
-        </w:rPr>
-      </w:pPr>
-      <w:r>
-        <w:rPr>
-          <w:lang w:val="en-CA"/>
-        </w:rPr>
-        <w:t xml:space="preserve">A </w:t>
-      </w:r>
-      <w:proofErr w:type="spellStart"/>
-      <w:r>
-        <w:rPr>
-          <w:lang w:val="en-CA"/>
-        </w:rPr>
-        <w:t>Throwable</w:t>
-      </w:r>
-      <w:proofErr w:type="spellEnd"/>
-      <w:r>
-        <w:rPr>
-          <w:lang w:val="en-CA"/>
-        </w:rPr>
-        <w:t xml:space="preserve"> exception is used in the last method, </w:t>
-      </w:r>
-      <w:proofErr w:type="spellStart"/>
-      <w:r>
-        <w:rPr>
-          <w:lang w:val="en-CA"/>
-        </w:rPr>
-        <w:t>getLines</w:t>
-      </w:r>
-      <w:proofErr w:type="spellEnd"/>
-      <w:r>
-        <w:rPr>
-          <w:lang w:val="en-CA"/>
-        </w:rPr>
-        <w:t xml:space="preserve">, of the inner class </w:t>
-      </w:r>
-      <w:proofErr w:type="spellStart"/>
-      <w:r>
-        <w:rPr>
-          <w:lang w:val="en-CA"/>
-        </w:rPr>
-        <w:t>HighScores</w:t>
-      </w:r>
-      <w:proofErr w:type="spellEnd"/>
-      <w:r>
-        <w:rPr>
-          <w:lang w:val="en-CA"/>
-        </w:rPr>
-        <w:t xml:space="preserve"> inside the Model class. The method will throw an </w:t>
-      </w:r>
-      <w:proofErr w:type="spellStart"/>
-      <w:r>
-        <w:rPr>
-          <w:lang w:val="en-CA"/>
-        </w:rPr>
-        <w:t>IOException</w:t>
-      </w:r>
-      <w:proofErr w:type="spellEnd"/>
-      <w:r>
-        <w:rPr>
-          <w:lang w:val="en-CA"/>
-        </w:rPr>
-        <w:t xml:space="preserve"> to the user if there is a problem with the input/output in the reading/returning of </w:t>
-      </w:r>
-      <w:proofErr w:type="spellStart"/>
-      <w:r>
-        <w:rPr>
-          <w:lang w:val="en-CA"/>
-        </w:rPr>
-        <w:t>highscores</w:t>
-      </w:r>
-      <w:proofErr w:type="spellEnd"/>
-      <w:r>
-        <w:rPr>
-          <w:lang w:val="en-CA"/>
-        </w:rPr>
-        <w:t xml:space="preserve">. </w:t>
-      </w:r>
-    </w:p>
-    <w:p>
-      <w:pPr>
-        <w:pStyle w:val="ListParagraph"/>
-        <w:numPr>
-          <w:ilvl w:val="0"/>
-          <w:numId w:val="6"/>
-        </w:numPr>
-        <w:rPr>
-          <w:lang w:val="en-CA"/>
-        </w:rPr>
-      </w:pPr>
-      <w:r>
-        <w:rPr>
-          <w:lang w:val="en-CA"/>
-        </w:rPr>
-        <w:t xml:space="preserve">In the inner class </w:t>
-      </w:r>
-      <w:proofErr w:type="spellStart"/>
-      <w:r>
-        <w:rPr>
-          <w:lang w:val="en-CA"/>
-        </w:rPr>
-        <w:t>HighScores</w:t>
-      </w:r>
-      <w:proofErr w:type="spellEnd"/>
-      <w:r>
-        <w:rPr>
-          <w:lang w:val="en-CA"/>
-        </w:rPr>
-        <w:t xml:space="preserve"> inside the Model Class, the high scores are stored in an </w:t>
-      </w:r>
-      <w:proofErr w:type="spellStart"/>
-      <w:r>
-        <w:rPr>
-          <w:lang w:val="en-CA"/>
-        </w:rPr>
-        <w:t>ArrayList</w:t>
-      </w:r>
-      <w:proofErr w:type="spellEnd"/>
-      <w:r>
-        <w:rPr>
-          <w:lang w:val="en-CA"/>
-        </w:rPr>
-        <w:t xml:space="preserve"> and written to a text file. The high scores are also read off the text file and shown to the user. This all occurs in the </w:t>
-      </w:r>
-      <w:proofErr w:type="spellStart"/>
-      <w:r>
-        <w:rPr>
-          <w:lang w:val="en-CA"/>
-        </w:rPr>
-        <w:t>writeHighScores</w:t>
-      </w:r>
-      <w:proofErr w:type="spellEnd"/>
-      <w:r>
-        <w:rPr>
-          <w:lang w:val="en-CA"/>
-        </w:rPr>
-        <w:t xml:space="preserve"> method, </w:t>
-      </w:r>
-      <w:proofErr w:type="spellStart"/>
-      <w:r>
-        <w:rPr>
-          <w:lang w:val="en-CA"/>
-        </w:rPr>
-        <w:t>getHighScores</w:t>
-      </w:r>
-      <w:proofErr w:type="spellEnd"/>
-      <w:r>
-        <w:rPr>
-          <w:lang w:val="en-CA"/>
-        </w:rPr>
-        <w:t xml:space="preserve"> method, and </w:t>
-      </w:r>
-      <w:proofErr w:type="spellStart"/>
-      <w:r>
-        <w:rPr>
-          <w:lang w:val="en-CA"/>
-        </w:rPr>
-        <w:t>getLines</w:t>
-      </w:r>
-      <w:proofErr w:type="spellEnd"/>
-      <w:r>
-        <w:rPr>
-          <w:lang w:val="en-CA"/>
-        </w:rPr>
-        <w:t xml:space="preserve"> method. </w:t>
+        <w:t>An example of an exception used multiple times is the InterruptedException, which is used when a thread is interrupted rather put to sleep.</w:t>
+      </w:r>
+    </w:p>
+    <w:p>
+      <w:pPr>
+        <w:pStyle w:val="ListParagraph"/>
+        <w:numPr>
+          <w:ilvl w:val="0"/>
+          <w:numId w:val="6"/>
+        </w:numPr>
+        <w:rPr>
+          <w:lang w:val="en-CA"/>
+        </w:rPr>
+      </w:pPr>
+      <w:r>
+        <w:rPr>
+          <w:lang w:val="en-CA"/>
+        </w:rPr>
+        <w:t xml:space="preserve">This occurs in our Model many times, but a key place is in the newGame method, where the Timer stream is coded. A Try/Catch block is used around the code of the Timer, and if the timer thread is interrupted instead of sleeping, the Catch block will catch the InterruptedException and alert the user. </w:t>
+      </w:r>
+    </w:p>
+    <w:p>
+      <w:pPr>
+        <w:pStyle w:val="ListParagraph"/>
+        <w:numPr>
+          <w:ilvl w:val="0"/>
+          <w:numId w:val="6"/>
+        </w:numPr>
+        <w:rPr>
+          <w:lang w:val="en-CA"/>
+        </w:rPr>
+      </w:pPr>
+      <w:r>
+        <w:rPr>
+          <w:lang w:val="en-CA"/>
+        </w:rPr>
+        <w:t xml:space="preserve">A Throwable exception is used in the last method, getLines, of the inner class HighScores inside the Model class. The method will throw an IOException to the user if there is a problem with the input/output in the reading/returning of highscores. </w:t>
+      </w:r>
+    </w:p>
+    <w:p>
+      <w:pPr>
+        <w:pStyle w:val="ListParagraph"/>
+        <w:numPr>
+          <w:ilvl w:val="0"/>
+          <w:numId w:val="6"/>
+        </w:numPr>
+        <w:rPr>
+          <w:lang w:val="en-CA"/>
+        </w:rPr>
+      </w:pPr>
+      <w:r>
+        <w:rPr>
+          <w:lang w:val="en-CA"/>
+        </w:rPr>
+        <w:t xml:space="preserve">In the inner class HighScores inside the Model Class, the high scores are stored in an ArrayList and written to a text file. The high scores are also read off the text file and shown to the user. This all occurs in the writeHighScores method, getHighScores method, and getLines method. </w:t>
       </w:r>
     </w:p>
     <w:p>
@@ -4114,7 +2762,549 @@
     </w:p>
     <w:p>
       <w:pPr>
+        <w:pStyle w:val="Title"/>
+      </w:pPr>
+    </w:p>
+    <w:p>
+      <w:pPr>
+        <w:pStyle w:val="Title"/>
+      </w:pPr>
+    </w:p>
+    <w:p>
+      <w:pPr>
+        <w:pStyle w:val="Title"/>
+      </w:pPr>
+    </w:p>
+    <w:p>
+      <w:pPr>
+        <w:pStyle w:val="Title"/>
+      </w:pPr>
+    </w:p>
+    <w:p>
+      <w:pPr>
+        <w:pStyle w:val="Title"/>
+      </w:pPr>
+      <w:r>
+        <w:lastRenderedPageBreak/>
+        <w:t>Application of ADVANCED Techniques Learned</w:t>
+      </w:r>
+    </w:p>
+    <w:p>
+      <w:pPr>
+        <w:rPr>
+          <w:lang w:val="en-CA"/>
+        </w:rPr>
+      </w:pPr>
+      <w:r>
+        <w:rPr>
+          <w:lang w:val="en-CA"/>
+        </w:rPr>
+        <w:t>In this section, most of the advanced techniques and how they’re used in the code of this project is discussed.</w:t>
+      </w:r>
+    </w:p>
+    <w:p>
+      <w:pPr>
+        <w:pStyle w:val="Heading1"/>
+        <w:numPr>
+          <w:ilvl w:val="0"/>
+          <w:numId w:val="7"/>
+        </w:numPr>
+      </w:pPr>
+      <w:r>
+        <w:t>Recursion:</w:t>
+      </w:r>
+    </w:p>
+    <w:p>
+      <w:pPr>
+        <w:pStyle w:val="ListParagraph"/>
+        <w:numPr>
+          <w:ilvl w:val="0"/>
+          <w:numId w:val="6"/>
+        </w:numPr>
+        <w:rPr>
+          <w:lang w:val="en-CA"/>
+        </w:rPr>
+      </w:pPr>
+      <w:r>
+        <w:rPr>
+          <w:lang w:val="en-CA"/>
+        </w:rPr>
+        <w:t>An example of Recursion is in the public static HighScores class inside the Model class. The very last method, getLines(), functions recursively in its execution.</w:t>
+      </w:r>
+    </w:p>
+    <w:p>
+      <w:pPr>
+        <w:pStyle w:val="ListParagraph"/>
+        <w:numPr>
+          <w:ilvl w:val="0"/>
+          <w:numId w:val="6"/>
+        </w:numPr>
+        <w:rPr>
+          <w:lang w:val="en-CA"/>
+        </w:rPr>
+      </w:pPr>
+      <w:r>
+        <w:rPr>
+          <w:lang w:val="en-CA"/>
+        </w:rPr>
+        <w:t xml:space="preserve">The getLines() method reads the lines of a file one by one, and adds them to an ArrayList. When there are no lines left to read, the method returns the ArrayList. </w:t>
+      </w:r>
+    </w:p>
+    <w:p>
+      <w:pPr>
+        <w:pStyle w:val="ListParagraph"/>
+        <w:numPr>
+          <w:ilvl w:val="0"/>
+          <w:numId w:val="6"/>
+        </w:numPr>
+        <w:rPr>
+          <w:lang w:val="en-CA"/>
+        </w:rPr>
+      </w:pPr>
+      <w:r>
+        <w:rPr>
+          <w:lang w:val="en-CA"/>
+        </w:rPr>
+        <w:t xml:space="preserve">This follows the guidelines for proper use of Recursion: </w:t>
+      </w:r>
+    </w:p>
+    <w:p>
+      <w:pPr>
+        <w:pStyle w:val="ListParagraph"/>
+        <w:numPr>
+          <w:ilvl w:val="1"/>
+          <w:numId w:val="6"/>
+        </w:numPr>
+        <w:rPr>
+          <w:lang w:val="en-CA"/>
+        </w:rPr>
+      </w:pPr>
+      <w:r>
+        <w:rPr>
+          <w:lang w:val="en-CA"/>
+        </w:rPr>
+        <w:t>The method getLines calls itself.</w:t>
+      </w:r>
+    </w:p>
+    <w:p>
+      <w:pPr>
+        <w:pStyle w:val="ListParagraph"/>
+        <w:numPr>
+          <w:ilvl w:val="1"/>
+          <w:numId w:val="6"/>
+        </w:numPr>
+        <w:rPr>
+          <w:lang w:val="en-CA"/>
+        </w:rPr>
+      </w:pPr>
+      <w:r>
+        <w:rPr>
+          <w:lang w:val="en-CA"/>
+        </w:rPr>
+        <w:t>The method getLines has a base case; the base case is 0 lines left to read.</w:t>
+      </w:r>
+    </w:p>
+    <w:p>
+      <w:pPr>
+        <w:pStyle w:val="ListParagraph"/>
+        <w:numPr>
+          <w:ilvl w:val="1"/>
+          <w:numId w:val="6"/>
+        </w:numPr>
+        <w:rPr>
+          <w:lang w:val="en-CA"/>
+        </w:rPr>
+      </w:pPr>
+      <w:r>
+        <w:rPr>
+          <w:lang w:val="en-CA"/>
+        </w:rPr>
+        <w:t>The method getLines is always getting closer to the base/shrinking; the number of lines to read starts at the max and gets to 0 eventually.</w:t>
+      </w:r>
+    </w:p>
+    <w:p>
+      <w:pPr>
+        <w:pStyle w:val="Heading1"/>
+        <w:numPr>
+          <w:ilvl w:val="0"/>
+          <w:numId w:val="7"/>
+        </w:numPr>
+      </w:pPr>
+      <w:r>
+        <w:t>Model/View/Controller:</w:t>
+      </w:r>
+    </w:p>
+    <w:p>
+      <w:pPr>
+        <w:pStyle w:val="ListParagraph"/>
+        <w:numPr>
+          <w:ilvl w:val="0"/>
+          <w:numId w:val="6"/>
+        </w:numPr>
+        <w:rPr>
+          <w:lang w:val="en-CA"/>
+        </w:rPr>
+      </w:pPr>
+      <w:r>
+        <w:rPr>
+          <w:lang w:val="en-CA"/>
+        </w:rPr>
+        <w:t xml:space="preserve">The Model View Controller classes are used in this project. </w:t>
+      </w:r>
+    </w:p>
+    <w:p>
+      <w:pPr>
+        <w:pStyle w:val="ListParagraph"/>
+        <w:numPr>
+          <w:ilvl w:val="0"/>
+          <w:numId w:val="6"/>
+        </w:numPr>
+        <w:rPr>
+          <w:lang w:val="en-CA"/>
+        </w:rPr>
+      </w:pPr>
+      <w:r>
+        <w:rPr>
+          <w:lang w:val="en-CA"/>
+        </w:rPr>
+        <w:t>The Model handles the majority of “data” or “functionality” code, such as making a new game and its timer, handling high scores, handling multiplayer, etc.</w:t>
+      </w:r>
+    </w:p>
+    <w:p>
+      <w:pPr>
+        <w:pStyle w:val="ListParagraph"/>
+        <w:numPr>
+          <w:ilvl w:val="0"/>
+          <w:numId w:val="6"/>
+        </w:numPr>
+        <w:rPr>
+          <w:lang w:val="en-CA"/>
+        </w:rPr>
+      </w:pPr>
+      <w:r>
+        <w:rPr>
+          <w:lang w:val="en-CA"/>
+        </w:rPr>
+        <w:t xml:space="preserve"> The View handles the “drawing” of the Snake game and the Swing/GUI elements.</w:t>
+      </w:r>
+    </w:p>
+    <w:p>
+      <w:pPr>
+        <w:pStyle w:val="ListParagraph"/>
+        <w:numPr>
+          <w:ilvl w:val="0"/>
+          <w:numId w:val="6"/>
+        </w:numPr>
+        <w:rPr>
+          <w:lang w:val="en-CA"/>
+        </w:rPr>
+      </w:pPr>
+      <w:r>
+        <w:rPr>
+          <w:lang w:val="en-CA"/>
+        </w:rPr>
+        <w:t>The Controller connects the Model and View together. Things like key presses are handled in here, where the key press is detected by the View and “sent” to the model to update the Snake on what should happen after the key press, and then “sent” back to the view to update the Snake/game to show what happens after the key is pressed.</w:t>
+      </w:r>
+    </w:p>
+    <w:p>
+      <w:pPr>
+        <w:pStyle w:val="Heading1"/>
+        <w:numPr>
+          <w:ilvl w:val="0"/>
+          <w:numId w:val="7"/>
+        </w:numPr>
+      </w:pPr>
+      <w:r>
+        <w:t>Functional Programming:</w:t>
+      </w:r>
+    </w:p>
+    <w:p>
+      <w:pPr>
         <w:ind w:left="360"/>
+        <w:rPr>
+          <w:lang w:val="en-CA"/>
+        </w:rPr>
+      </w:pPr>
+    </w:p>
+    <w:p>
+      <w:pPr>
+        <w:pStyle w:val="Heading1"/>
+        <w:numPr>
+          <w:ilvl w:val="0"/>
+          <w:numId w:val="7"/>
+        </w:numPr>
+      </w:pPr>
+      <w:r>
+        <w:t>Multithreading:</w:t>
+      </w:r>
+    </w:p>
+    <w:p>
+      <w:pPr>
+        <w:pStyle w:val="ListParagraph"/>
+        <w:numPr>
+          <w:ilvl w:val="0"/>
+          <w:numId w:val="6"/>
+        </w:numPr>
+        <w:rPr>
+          <w:lang w:val="en-CA"/>
+        </w:rPr>
+      </w:pPr>
+      <w:r>
+        <w:rPr>
+          <w:lang w:val="en-CA"/>
+        </w:rPr>
+        <w:t>Multithreading is used in a few places in the code for the project.</w:t>
+      </w:r>
+    </w:p>
+    <w:p>
+      <w:pPr>
+        <w:pStyle w:val="ListParagraph"/>
+        <w:numPr>
+          <w:ilvl w:val="0"/>
+          <w:numId w:val="6"/>
+        </w:numPr>
+        <w:rPr>
+          <w:lang w:val="en-CA"/>
+        </w:rPr>
+      </w:pPr>
+      <w:r>
+        <w:rPr>
+          <w:lang w:val="en-CA"/>
+        </w:rPr>
+        <w:t xml:space="preserve">An example of multithreading is used in the coding of the Timer. This happens in the Model class, in the newGame() method. </w:t>
+      </w:r>
+    </w:p>
+    <w:p>
+      <w:pPr>
+        <w:pStyle w:val="ListParagraph"/>
+        <w:numPr>
+          <w:ilvl w:val="0"/>
+          <w:numId w:val="6"/>
+        </w:numPr>
+        <w:rPr>
+          <w:lang w:val="en-CA"/>
+        </w:rPr>
+      </w:pPr>
+      <w:r>
+        <w:rPr>
+          <w:lang w:val="en-CA"/>
+        </w:rPr>
+        <w:t xml:space="preserve">A new thread is created </w:t>
+      </w:r>
+      <w:r>
+        <w:rPr>
+          <w:lang w:val="en-CA"/>
+        </w:rPr>
+        <w:t>after the new Runnable is created, which is called ‘time’. Thus, a 2</w:t>
+      </w:r>
+      <w:r>
+        <w:rPr>
+          <w:vertAlign w:val="superscript"/>
+          <w:lang w:val="en-CA"/>
+        </w:rPr>
+        <w:t>nd</w:t>
+      </w:r>
+      <w:r>
+        <w:rPr>
+          <w:lang w:val="en-CA"/>
+        </w:rPr>
+        <w:t xml:space="preserve"> thread is created here to handle the Timer shown in the Snake game window.</w:t>
+      </w:r>
+    </w:p>
+    <w:p>
+      <w:pPr>
+        <w:pStyle w:val="Heading1"/>
+        <w:numPr>
+          <w:ilvl w:val="0"/>
+          <w:numId w:val="7"/>
+        </w:numPr>
+      </w:pPr>
+      <w:r>
+        <w:lastRenderedPageBreak/>
+        <w:t>Networking and Sockets:</w:t>
+      </w:r>
+    </w:p>
+    <w:p>
+      <w:pPr>
+        <w:pStyle w:val="ListParagraph"/>
+        <w:numPr>
+          <w:ilvl w:val="0"/>
+          <w:numId w:val="6"/>
+        </w:numPr>
+        <w:rPr>
+          <w:lang w:val="en-CA"/>
+        </w:rPr>
+      </w:pPr>
+      <w:r>
+        <w:rPr>
+          <w:lang w:val="en-CA"/>
+        </w:rPr>
+        <w:t xml:space="preserve">The Networking for Multiplayer is handled in the </w:t>
+      </w:r>
+      <w:r>
+        <w:rPr>
+          <w:lang w:val="en-CA"/>
+        </w:rPr>
+        <w:t xml:space="preserve">Networking class. </w:t>
+      </w:r>
+    </w:p>
+    <w:p>
+      <w:pPr>
+        <w:pStyle w:val="ListParagraph"/>
+        <w:numPr>
+          <w:ilvl w:val="0"/>
+          <w:numId w:val="6"/>
+        </w:numPr>
+        <w:rPr>
+          <w:lang w:val="en-CA"/>
+        </w:rPr>
+      </w:pPr>
+      <w:r>
+        <w:rPr>
+          <w:lang w:val="en-CA"/>
+        </w:rPr>
+        <w:t>First a stream for the Networking portion is created.</w:t>
+      </w:r>
+    </w:p>
+    <w:p>
+      <w:pPr>
+        <w:pStyle w:val="ListParagraph"/>
+        <w:numPr>
+          <w:ilvl w:val="0"/>
+          <w:numId w:val="6"/>
+        </w:numPr>
+        <w:rPr>
+          <w:lang w:val="en-CA"/>
+        </w:rPr>
+      </w:pPr>
+      <w:r>
+        <w:rPr>
+          <w:lang w:val="en-CA"/>
+        </w:rPr>
+        <w:t>Then a network listener is created by making a new Runnable object. In here, a new serverSocket object is created, which listens to an incoming client/other player. A clientSocket is also created, which “talks”/sends information from the client.</w:t>
+      </w:r>
+    </w:p>
+    <w:p>
+      <w:pPr>
+        <w:pStyle w:val="ListParagraph"/>
+        <w:numPr>
+          <w:ilvl w:val="0"/>
+          <w:numId w:val="6"/>
+        </w:numPr>
+        <w:rPr>
+          <w:lang w:val="en-CA"/>
+        </w:rPr>
+      </w:pPr>
+      <w:r>
+        <w:rPr>
+          <w:lang w:val="en-CA"/>
+        </w:rPr>
+        <w:t>All the received information from the sockets is converted into a string.</w:t>
+      </w:r>
+    </w:p>
+    <w:p>
+      <w:pPr>
+        <w:pStyle w:val="ListParagraph"/>
+        <w:numPr>
+          <w:ilvl w:val="0"/>
+          <w:numId w:val="6"/>
+        </w:numPr>
+        <w:rPr>
+          <w:lang w:val="en-CA"/>
+        </w:rPr>
+      </w:pPr>
+      <w:r>
+        <w:rPr>
+          <w:lang w:val="en-CA"/>
+        </w:rPr>
+        <w:t>This string output is then sent to the browser/displayed to the user.</w:t>
+      </w:r>
+    </w:p>
+    <w:p>
+      <w:pPr>
+        <w:pStyle w:val="ListParagraph"/>
+        <w:numPr>
+          <w:ilvl w:val="0"/>
+          <w:numId w:val="6"/>
+        </w:numPr>
+        <w:rPr>
+          <w:lang w:val="en-CA"/>
+        </w:rPr>
+      </w:pPr>
+      <w:r>
+        <w:rPr>
+          <w:lang w:val="en-CA"/>
+        </w:rPr>
+        <w:t>Afterward, all the open sockets are closed, ex. Web streams, client and server sockets.</w:t>
+      </w:r>
+    </w:p>
+    <w:p>
+      <w:pPr>
+        <w:pStyle w:val="ListParagraph"/>
+        <w:numPr>
+          <w:ilvl w:val="0"/>
+          <w:numId w:val="6"/>
+        </w:numPr>
+        <w:rPr>
+          <w:lang w:val="en-CA"/>
+        </w:rPr>
+      </w:pPr>
+      <w:r>
+        <w:rPr>
+          <w:lang w:val="en-CA"/>
+        </w:rPr>
+        <w:t xml:space="preserve">All of the networking information, aka web input/output, is logged to a text file. </w:t>
+      </w:r>
+    </w:p>
+    <w:p>
+      <w:pPr>
+        <w:pStyle w:val="ListParagraph"/>
+        <w:numPr>
+          <w:ilvl w:val="0"/>
+          <w:numId w:val="6"/>
+        </w:numPr>
+        <w:rPr>
+          <w:lang w:val="en-CA"/>
+        </w:rPr>
+      </w:pPr>
+      <w:r>
+        <w:rPr>
+          <w:lang w:val="en-CA"/>
+        </w:rPr>
+        <w:t xml:space="preserve">The networking is all done in a separate multithread. </w:t>
+      </w:r>
+    </w:p>
+    <w:p>
+      <w:pPr>
+        <w:ind w:left="360"/>
+        <w:rPr>
+          <w:lang w:val="en-CA"/>
+        </w:rPr>
+      </w:pPr>
+      <w:r>
+        <w:rPr>
+          <w:lang w:val="en-CA"/>
+        </w:rPr>
+        <w:t xml:space="preserve"> </w:t>
+      </w:r>
+    </w:p>
+    <w:p>
+      <w:pPr>
+        <w:ind w:left="360"/>
+        <w:rPr>
+          <w:lang w:val="en-CA"/>
+        </w:rPr>
+      </w:pPr>
+    </w:p>
+    <w:p>
+      <w:pPr>
+        <w:rPr>
+          <w:lang w:val="en-CA"/>
+        </w:rPr>
+      </w:pPr>
+    </w:p>
+    <w:p>
+      <w:pPr>
         <w:rPr>
           <w:lang w:val="en-CA"/>
         </w:rPr>
@@ -4638,7 +3828,7 @@
         <w:rFonts w:ascii="Calibri" w:eastAsiaTheme="minorHAnsi" w:hAnsi="Calibri" w:cstheme="minorBidi" w:hint="default"/>
       </w:rPr>
     </w:lvl>
-    <w:lvl w:ilvl="1" w:tplc="10090003" w:tentative="1">
+    <w:lvl w:ilvl="1" w:tplc="10090003">
       <w:start w:val="1"/>
       <w:numFmt w:val="bullet"/>
       <w:lvlText w:val="o"/>
@@ -4846,6 +4036,95 @@
       <w:rPr>
         <w:rFonts w:ascii="Wingdings" w:hAnsi="Wingdings" w:hint="default"/>
       </w:rPr>
+    </w:lvl>
+  </w:abstractNum>
+  <w:abstractNum w:abstractNumId="6">
+    <w:nsid w:val="65EA127C"/>
+    <w:multiLevelType w:val="hybridMultilevel"/>
+    <w:tmpl w:val="34FE6504"/>
+    <w:lvl w:ilvl="0" w:tplc="10090011">
+      <w:start w:val="1"/>
+      <w:numFmt w:val="decimal"/>
+      <w:lvlText w:val="%1)"/>
+      <w:lvlJc w:val="left"/>
+      <w:pPr>
+        <w:ind w:left="720" w:hanging="360"/>
+      </w:pPr>
+      <w:rPr>
+        <w:rFonts w:hint="default"/>
+      </w:rPr>
+    </w:lvl>
+    <w:lvl w:ilvl="1" w:tplc="10090019" w:tentative="1">
+      <w:start w:val="1"/>
+      <w:numFmt w:val="lowerLetter"/>
+      <w:lvlText w:val="%2."/>
+      <w:lvlJc w:val="left"/>
+      <w:pPr>
+        <w:ind w:left="1440" w:hanging="360"/>
+      </w:pPr>
+    </w:lvl>
+    <w:lvl w:ilvl="2" w:tplc="1009001B" w:tentative="1">
+      <w:start w:val="1"/>
+      <w:numFmt w:val="lowerRoman"/>
+      <w:lvlText w:val="%3."/>
+      <w:lvlJc w:val="right"/>
+      <w:pPr>
+        <w:ind w:left="2160" w:hanging="180"/>
+      </w:pPr>
+    </w:lvl>
+    <w:lvl w:ilvl="3" w:tplc="1009000F" w:tentative="1">
+      <w:start w:val="1"/>
+      <w:numFmt w:val="decimal"/>
+      <w:lvlText w:val="%4."/>
+      <w:lvlJc w:val="left"/>
+      <w:pPr>
+        <w:ind w:left="2880" w:hanging="360"/>
+      </w:pPr>
+    </w:lvl>
+    <w:lvl w:ilvl="4" w:tplc="10090019" w:tentative="1">
+      <w:start w:val="1"/>
+      <w:numFmt w:val="lowerLetter"/>
+      <w:lvlText w:val="%5."/>
+      <w:lvlJc w:val="left"/>
+      <w:pPr>
+        <w:ind w:left="3600" w:hanging="360"/>
+      </w:pPr>
+    </w:lvl>
+    <w:lvl w:ilvl="5" w:tplc="1009001B" w:tentative="1">
+      <w:start w:val="1"/>
+      <w:numFmt w:val="lowerRoman"/>
+      <w:lvlText w:val="%6."/>
+      <w:lvlJc w:val="right"/>
+      <w:pPr>
+        <w:ind w:left="4320" w:hanging="180"/>
+      </w:pPr>
+    </w:lvl>
+    <w:lvl w:ilvl="6" w:tplc="1009000F" w:tentative="1">
+      <w:start w:val="1"/>
+      <w:numFmt w:val="decimal"/>
+      <w:lvlText w:val="%7."/>
+      <w:lvlJc w:val="left"/>
+      <w:pPr>
+        <w:ind w:left="5040" w:hanging="360"/>
+      </w:pPr>
+    </w:lvl>
+    <w:lvl w:ilvl="7" w:tplc="10090019" w:tentative="1">
+      <w:start w:val="1"/>
+      <w:numFmt w:val="lowerLetter"/>
+      <w:lvlText w:val="%8."/>
+      <w:lvlJc w:val="left"/>
+      <w:pPr>
+        <w:ind w:left="5760" w:hanging="360"/>
+      </w:pPr>
+    </w:lvl>
+    <w:lvl w:ilvl="8" w:tplc="1009001B" w:tentative="1">
+      <w:start w:val="1"/>
+      <w:numFmt w:val="lowerRoman"/>
+      <w:lvlText w:val="%9."/>
+      <w:lvlJc w:val="right"/>
+      <w:pPr>
+        <w:ind w:left="6480" w:hanging="180"/>
+      </w:pPr>
     </w:lvl>
   </w:abstractNum>
   <w:num w:numId="1">
@@ -4865,6 +4144,9 @@
   </w:num>
   <w:num w:numId="6">
     <w:abstractNumId w:val="4"/>
+  </w:num>
+  <w:num w:numId="7">
+    <w:abstractNumId w:val="6"/>
   </w:num>
 </w:numbering>
 </file>

</xml_diff>

<commit_message>
updated report + counter getter in model
</commit_message>
<xml_diff>
--- a/EECS 2030 Project Report.docx
+++ b/EECS 2030 Project Report.docx
@@ -80,138 +80,81 @@
     </w:p>
     <w:p>
       <w:pPr>
-        <w:jc w:val="center"/>
-        <w:rPr>
-          <w:sz w:val="36"/>
-          <w:szCs w:val="36"/>
-        </w:rPr>
-      </w:pPr>
-    </w:p>
-    <w:p>
-      <w:pPr>
-        <w:jc w:val="center"/>
-        <w:rPr>
-          <w:sz w:val="36"/>
-          <w:szCs w:val="36"/>
-        </w:rPr>
-      </w:pPr>
-    </w:p>
-    <w:p>
-      <w:pPr>
-        <w:jc w:val="center"/>
-        <w:rPr>
-          <w:sz w:val="36"/>
-          <w:szCs w:val="36"/>
-        </w:rPr>
-      </w:pPr>
-    </w:p>
-    <w:p>
-      <w:pPr>
-        <w:jc w:val="center"/>
-        <w:rPr>
-          <w:sz w:val="36"/>
-          <w:szCs w:val="36"/>
-        </w:rPr>
-      </w:pPr>
-    </w:p>
-    <w:p>
-      <w:pPr>
-        <w:jc w:val="center"/>
-        <w:rPr>
-          <w:sz w:val="36"/>
-          <w:szCs w:val="36"/>
-        </w:rPr>
-      </w:pPr>
-    </w:p>
-    <w:p>
-      <w:pPr>
-        <w:jc w:val="center"/>
-        <w:rPr>
-          <w:sz w:val="36"/>
-          <w:szCs w:val="36"/>
-        </w:rPr>
-      </w:pPr>
-    </w:p>
-    <w:p>
-      <w:pPr>
-        <w:jc w:val="center"/>
-        <w:rPr>
-          <w:sz w:val="36"/>
-          <w:szCs w:val="36"/>
-        </w:rPr>
-      </w:pPr>
-    </w:p>
-    <w:p>
-      <w:pPr>
-        <w:jc w:val="center"/>
-        <w:rPr>
-          <w:sz w:val="36"/>
-          <w:szCs w:val="36"/>
-        </w:rPr>
-      </w:pPr>
-      <w:r>
-        <w:rPr>
-          <w:sz w:val="36"/>
-          <w:szCs w:val="36"/>
-        </w:rPr>
-        <w:t xml:space="preserve">Jason Skinner, Alessa </w:t>
-      </w:r>
-      <w:r>
-        <w:rPr>
-          <w:sz w:val="36"/>
-          <w:szCs w:val="36"/>
-        </w:rPr>
-        <w:t>Ivascu</w:t>
-      </w:r>
-      <w:r>
-        <w:rPr>
-          <w:sz w:val="36"/>
-          <w:szCs w:val="36"/>
-        </w:rPr>
-        <w:t>, Dawood Choksi, Leroy Nguyen, Kristiana Papa</w:t>
-      </w:r>
-      <w:r>
-        <w:rPr>
-          <w:sz w:val="36"/>
-          <w:szCs w:val="36"/>
-        </w:rPr>
-        <w:t>jani</w:t>
-      </w:r>
-    </w:p>
-    <w:p>
-      <w:pPr>
-        <w:jc w:val="center"/>
-        <w:rPr>
-          <w:sz w:val="36"/>
-          <w:szCs w:val="36"/>
-        </w:rPr>
-      </w:pPr>
-    </w:p>
-    <w:p>
-      <w:pPr>
-        <w:jc w:val="center"/>
-        <w:rPr>
-          <w:sz w:val="36"/>
-          <w:szCs w:val="36"/>
-        </w:rPr>
-      </w:pPr>
-    </w:p>
-    <w:p>
-      <w:pPr>
-        <w:jc w:val="center"/>
-        <w:rPr>
-          <w:sz w:val="36"/>
-          <w:szCs w:val="36"/>
-        </w:rPr>
-      </w:pPr>
-    </w:p>
-    <w:p>
-      <w:pPr>
-        <w:jc w:val="center"/>
-        <w:rPr>
-          <w:sz w:val="36"/>
-          <w:szCs w:val="36"/>
-        </w:rPr>
+        <w:pStyle w:val="Heading1"/>
+      </w:pPr>
+      <w:r>
+        <w:t>Professor: Slawomir Kmiec</w:t>
+      </w:r>
+    </w:p>
+    <w:p>
+      <w:pPr>
+        <w:pStyle w:val="Heading1"/>
+      </w:pPr>
+      <w:r>
+        <w:t xml:space="preserve">Students: </w:t>
+      </w:r>
+    </w:p>
+    <w:p>
+      <w:pPr>
+        <w:pStyle w:val="Heading1"/>
+      </w:pPr>
+      <w:r>
+        <w:t>Jason Skinner</w:t>
+      </w:r>
+    </w:p>
+    <w:p>
+      <w:pPr>
+        <w:pStyle w:val="Heading1"/>
+      </w:pPr>
+      <w:r>
+        <w:t>Alessa Ivascu</w:t>
+      </w:r>
+    </w:p>
+    <w:p>
+      <w:pPr>
+        <w:pStyle w:val="Heading1"/>
+      </w:pPr>
+      <w:r>
+        <w:t xml:space="preserve">Dawood Choksi, ID: 209092032, YorkU ID: dawoodc, Email: </w:t>
+      </w:r>
+      <w:r>
+        <w:t>dawoodchoksi@gmail.com</w:t>
+      </w:r>
+    </w:p>
+    <w:p>
+      <w:pPr>
+        <w:pStyle w:val="Heading1"/>
+      </w:pPr>
+      <w:r>
+        <w:t>Leroy Nguyen</w:t>
+      </w:r>
+    </w:p>
+    <w:p>
+      <w:pPr>
+        <w:pStyle w:val="Heading1"/>
+      </w:pPr>
+      <w:r>
+        <w:t xml:space="preserve">Kristiana Papajani </w:t>
+      </w:r>
+    </w:p>
+    <w:p>
+      <w:pPr>
+        <w:pStyle w:val="Title"/>
+      </w:pPr>
+    </w:p>
+    <w:p>
+      <w:pPr>
+        <w:pStyle w:val="Title"/>
+      </w:pPr>
+    </w:p>
+    <w:p>
+      <w:pPr>
+        <w:pStyle w:val="Title"/>
+      </w:pPr>
+    </w:p>
+    <w:p>
+      <w:pPr>
+        <w:pStyle w:val="Title"/>
       </w:pPr>
     </w:p>
     <w:p>
@@ -440,7 +383,21 @@
           <w:sz w:val="24"/>
           <w:szCs w:val="24"/>
         </w:rPr>
-        <w:t>that take care the objects of the game</w:t>
+        <w:t xml:space="preserve">that take care </w:t>
+      </w:r>
+      <w:r>
+        <w:rPr>
+          <w:sz w:val="24"/>
+          <w:szCs w:val="24"/>
+        </w:rPr>
+        <w:t xml:space="preserve">of </w:t>
+      </w:r>
+      <w:r>
+        <w:rPr>
+          <w:sz w:val="24"/>
+          <w:szCs w:val="24"/>
+        </w:rPr>
+        <w:t>the objects of the game</w:t>
       </w:r>
       <w:r>
         <w:rPr>
@@ -3020,11 +2977,39 @@
     </w:p>
     <w:p>
       <w:pPr>
-        <w:ind w:left="360"/>
-        <w:rPr>
-          <w:lang w:val="en-CA"/>
-        </w:rPr>
-      </w:pPr>
+        <w:pStyle w:val="ListParagraph"/>
+        <w:numPr>
+          <w:ilvl w:val="0"/>
+          <w:numId w:val="6"/>
+        </w:numPr>
+        <w:rPr>
+          <w:lang w:val="en-CA"/>
+        </w:rPr>
+      </w:pPr>
+      <w:r>
+        <w:rPr>
+          <w:lang w:val="en-CA"/>
+        </w:rPr>
+        <w:t>A lambda function is used to demonstrate Functional Programming.</w:t>
+      </w:r>
+    </w:p>
+    <w:p>
+      <w:pPr>
+        <w:pStyle w:val="ListParagraph"/>
+        <w:numPr>
+          <w:ilvl w:val="0"/>
+          <w:numId w:val="6"/>
+        </w:numPr>
+        <w:rPr>
+          <w:lang w:val="en-CA"/>
+        </w:rPr>
+      </w:pPr>
+      <w:r>
+        <w:rPr>
+          <w:lang w:val="en-CA"/>
+        </w:rPr>
+        <w:t>The lambda function is used in the Model class of the project, in the setHighScores method, around line 150. The Object ‘scores’ has it’s high scores (integer values) compared and sorted.</w:t>
+      </w:r>
     </w:p>
     <w:p>
       <w:pPr>
@@ -3089,6 +3074,7 @@
         <w:rPr>
           <w:lang w:val="en-CA"/>
         </w:rPr>
+        <w:lastRenderedPageBreak/>
         <w:t xml:space="preserve">A new thread is created </w:t>
       </w:r>
       <w:r>
@@ -3120,7 +3106,6 @@
         </w:numPr>
       </w:pPr>
       <w:r>
-        <w:lastRenderedPageBreak/>
         <w:t>Networking and Sockets:</w:t>
       </w:r>
     </w:p>

</xml_diff>

<commit_message>
added ID of everyone
</commit_message>
<xml_diff>
--- a/EECS 2030 Project Report.docx
+++ b/EECS 2030 Project Report.docx
@@ -94,6 +94,32 @@
       <w:r>
         <w:t>Jason Skinner</w:t>
       </w:r>
+      <w:r>
+        <w:t xml:space="preserve"> -- ID: </w:t>
+      </w:r>
+      <w:r>
+        <w:t>215115678</w:t>
+      </w:r>
+      <w:r>
+        <w:t xml:space="preserve">, </w:t>
+      </w:r>
+      <w:proofErr w:type="spellStart"/>
+      <w:r>
+        <w:t>YorkU</w:t>
+      </w:r>
+      <w:proofErr w:type="spellEnd"/>
+      <w:r>
+        <w:t xml:space="preserve"> ID: </w:t>
+      </w:r>
+      <w:r>
+        <w:t>skinner1</w:t>
+      </w:r>
+      <w:r>
+        <w:t xml:space="preserve">, Email: </w:t>
+      </w:r>
+      <w:r>
+        <w:t>jasonskinner65@hotmail.com</w:t>
+      </w:r>
     </w:p>
     <w:p>
       <w:pPr>
@@ -112,13 +138,42 @@
         <w:t>Ivascu</w:t>
       </w:r>
       <w:proofErr w:type="spellEnd"/>
+      <w:r>
+        <w:t xml:space="preserve"> -- ID: </w:t>
+      </w:r>
+      <w:r>
+        <w:t>214733422</w:t>
+      </w:r>
+      <w:r>
+        <w:t xml:space="preserve">, </w:t>
+      </w:r>
+      <w:proofErr w:type="spellStart"/>
+      <w:r>
+        <w:t>YorkU</w:t>
+      </w:r>
+      <w:proofErr w:type="spellEnd"/>
+      <w:r>
+        <w:t xml:space="preserve"> ID: </w:t>
+      </w:r>
+      <w:r>
+        <w:t>alexis01</w:t>
+      </w:r>
+      <w:r>
+        <w:t xml:space="preserve">, Email: </w:t>
+      </w:r>
+      <w:r>
+        <w:t>alexis01@my.yorku.ca</w:t>
+      </w:r>
     </w:p>
     <w:p>
       <w:pPr>
         <w:pStyle w:val="Heading1"/>
       </w:pPr>
       <w:r>
-        <w:t xml:space="preserve">Dawood Choksi, ID: 209092032, </w:t>
+        <w:t xml:space="preserve">Dawood Choksi -- </w:t>
+      </w:r>
+      <w:r>
+        <w:t xml:space="preserve">ID: 209092032, </w:t>
       </w:r>
       <w:proofErr w:type="spellStart"/>
       <w:r>
@@ -147,6 +202,26 @@
       <w:r>
         <w:t>Leroy Nguyen</w:t>
       </w:r>
+      <w:r>
+        <w:t xml:space="preserve"> -- ID: </w:t>
+      </w:r>
+      <w:r>
+        <w:t>210314870</w:t>
+      </w:r>
+      <w:r>
+        <w:t xml:space="preserve">, </w:t>
+      </w:r>
+      <w:proofErr w:type="spellStart"/>
+      <w:r>
+        <w:t>YorkU</w:t>
+      </w:r>
+      <w:proofErr w:type="spellEnd"/>
+      <w:r>
+        <w:t xml:space="preserve"> ID: leroy25, Email: </w:t>
+      </w:r>
+      <w:r>
+        <w:t>leroy25@my.yorku.ca</w:t>
+      </w:r>
     </w:p>
     <w:p>
       <w:pPr>
@@ -193,11 +268,6 @@
         <w:rPr>
           <w:lang w:val="en-CA"/>
         </w:rPr>
-      </w:pPr>
-    </w:p>
-    <w:p>
-      <w:pPr>
-        <w:pStyle w:val="Title"/>
       </w:pPr>
     </w:p>
     <w:p>

</xml_diff>

<commit_message>
Added Game Instructions + Advanced Features
</commit_message>
<xml_diff>
--- a/EECS 2030 Project Report.docx
+++ b/EECS 2030 Project Report.docx
@@ -1,6 +1,6 @@
 
 <file path=word/document.xml><?xml version="1.0" encoding="utf-8"?>
-<w:document xmlns:wpc="http://schemas.microsoft.com/office/word/2010/wordprocessingCanvas" xmlns:mo="http://schemas.microsoft.com/office/mac/office/2008/main" xmlns:mc="http://schemas.openxmlformats.org/markup-compatibility/2006" xmlns:mv="urn:schemas-microsoft-com:mac:vml" xmlns:o="urn:schemas-microsoft-com:office:office" xmlns:r="http://schemas.openxmlformats.org/officeDocument/2006/relationships" xmlns:m="http://schemas.openxmlformats.org/officeDocument/2006/math" xmlns:v="urn:schemas-microsoft-com:vml" xmlns:wp14="http://schemas.microsoft.com/office/word/2010/wordprocessingDrawing" xmlns:wp="http://schemas.openxmlformats.org/drawingml/2006/wordprocessingDrawing" xmlns:w10="urn:schemas-microsoft-com:office:word" xmlns:w="http://schemas.openxmlformats.org/wordprocessingml/2006/main" xmlns:w14="http://schemas.microsoft.com/office/word/2010/wordml" xmlns:wpg="http://schemas.microsoft.com/office/word/2010/wordprocessingGroup" xmlns:wpi="http://schemas.microsoft.com/office/word/2010/wordprocessingInk" xmlns:wne="http://schemas.microsoft.com/office/word/2006/wordml" xmlns:wps="http://schemas.microsoft.com/office/word/2010/wordprocessingShape" mc:Ignorable="w14 wp14">
+<w:document xmlns:ve="http://schemas.openxmlformats.org/markup-compatibility/2006" xmlns:o="urn:schemas-microsoft-com:office:office" xmlns:r="http://schemas.openxmlformats.org/officeDocument/2006/relationships" xmlns:m="http://schemas.openxmlformats.org/officeDocument/2006/math" xmlns:v="urn:schemas-microsoft-com:vml" xmlns:wp="http://schemas.openxmlformats.org/drawingml/2006/wordprocessingDrawing" xmlns:w10="urn:schemas-microsoft-com:office:word" xmlns:w="http://schemas.openxmlformats.org/wordprocessingml/2006/main" xmlns:wne="http://schemas.microsoft.com/office/word/2006/wordml">
   <w:body>
     <w:p>
       <w:pPr>
@@ -284,6 +284,230 @@
     </w:p>
     <w:p>
       <w:pPr>
+        <w:rPr>
+          <w:lang w:val="en-CA"/>
+        </w:rPr>
+      </w:pPr>
+    </w:p>
+    <w:p>
+      <w:pPr>
+        <w:rPr>
+          <w:lang w:val="en-CA"/>
+        </w:rPr>
+      </w:pPr>
+    </w:p>
+    <w:p>
+      <w:pPr>
+        <w:pStyle w:val="Title"/>
+      </w:pPr>
+      <w:r>
+        <w:lastRenderedPageBreak/>
+        <w:t>Game Instructions</w:t>
+      </w:r>
+    </w:p>
+    <w:p>
+      <w:pPr>
+        <w:rPr>
+          <w:lang w:val="en-CA"/>
+        </w:rPr>
+      </w:pPr>
+      <w:r>
+        <w:rPr>
+          <w:lang w:val="en-CA"/>
+        </w:rPr>
+        <w:t>The player controls the snake through the use of the Arrow Keys. The snake is always moving.</w:t>
+      </w:r>
+    </w:p>
+    <w:p>
+      <w:pPr>
+        <w:rPr>
+          <w:lang w:val="en-CA"/>
+        </w:rPr>
+      </w:pPr>
+      <w:r>
+        <w:rPr>
+          <w:lang w:val="en-CA"/>
+        </w:rPr>
+        <w:t>The player must eat pizza scattered about the map to increase their score. After eating a slice of pizza, the snake grows in size randomly, adding 1-3 body parts.</w:t>
+      </w:r>
+    </w:p>
+    <w:p>
+      <w:pPr>
+        <w:rPr>
+          <w:lang w:val="en-CA"/>
+        </w:rPr>
+      </w:pPr>
+      <w:r>
+        <w:rPr>
+          <w:lang w:val="en-CA"/>
+        </w:rPr>
+        <w:t xml:space="preserve">Upon level completion, the snake moves faster and the level gets harder. </w:t>
+      </w:r>
+    </w:p>
+    <w:p>
+      <w:pPr>
+        <w:rPr>
+          <w:lang w:val="en-CA"/>
+        </w:rPr>
+      </w:pPr>
+      <w:r>
+        <w:rPr>
+          <w:lang w:val="en-CA"/>
+        </w:rPr>
+        <w:t xml:space="preserve">Touching dynamite will end the game. Touching the snake’s body will end the game. Touching the boundary will end the game. </w:t>
+      </w:r>
+    </w:p>
+    <w:p>
+      <w:pPr>
+        <w:rPr>
+          <w:lang w:val="en-CA"/>
+        </w:rPr>
+      </w:pPr>
+      <w:r>
+        <w:rPr>
+          <w:lang w:val="en-CA"/>
+        </w:rPr>
+        <w:t xml:space="preserve">A 2nd player can be added through the Multiplayer Game option. This player uses WASD keys to move their snake. </w:t>
+      </w:r>
+    </w:p>
+    <w:p>
+      <w:pPr>
+        <w:rPr>
+          <w:lang w:val="en-CA"/>
+        </w:rPr>
+      </w:pPr>
+      <w:r>
+        <w:rPr>
+          <w:lang w:val="en-CA"/>
+        </w:rPr>
+        <w:t>The same rules apply to the 2</w:t>
+      </w:r>
+      <w:r>
+        <w:rPr>
+          <w:vertAlign w:val="superscript"/>
+          <w:lang w:val="en-CA"/>
+        </w:rPr>
+        <w:t>nd</w:t>
+      </w:r>
+      <w:r>
+        <w:rPr>
+          <w:lang w:val="en-CA"/>
+        </w:rPr>
+        <w:t xml:space="preserve"> player, but if the 2</w:t>
+      </w:r>
+      <w:r>
+        <w:rPr>
+          <w:vertAlign w:val="superscript"/>
+          <w:lang w:val="en-CA"/>
+        </w:rPr>
+        <w:t>nd</w:t>
+      </w:r>
+      <w:r>
+        <w:rPr>
+          <w:lang w:val="en-CA"/>
+        </w:rPr>
+        <w:t xml:space="preserve"> player touches the first player, the game ends.</w:t>
+      </w:r>
+    </w:p>
+    <w:p>
+      <w:pPr>
+        <w:rPr>
+          <w:lang w:val="en-CA"/>
+        </w:rPr>
+      </w:pPr>
+      <w:r>
+        <w:rPr>
+          <w:lang w:val="en-CA"/>
+        </w:rPr>
+        <w:t>Press F2 to start a new game. Press Spacebar to pause the game. Finally, enjoy the music by James Brown!</w:t>
+      </w:r>
+    </w:p>
+    <w:p>
+      <w:pPr>
+        <w:rPr>
+          <w:lang w:val="en-CA"/>
+        </w:rPr>
+      </w:pPr>
+    </w:p>
+    <w:p>
+      <w:pPr>
+        <w:rPr>
+          <w:lang w:val="en-CA"/>
+        </w:rPr>
+      </w:pPr>
+    </w:p>
+    <w:p>
+      <w:pPr>
+        <w:rPr>
+          <w:lang w:val="en-CA"/>
+        </w:rPr>
+      </w:pPr>
+    </w:p>
+    <w:p>
+      <w:pPr>
+        <w:rPr>
+          <w:lang w:val="en-CA"/>
+        </w:rPr>
+      </w:pPr>
+    </w:p>
+    <w:p>
+      <w:pPr>
+        <w:rPr>
+          <w:lang w:val="en-CA"/>
+        </w:rPr>
+      </w:pPr>
+    </w:p>
+    <w:p>
+      <w:pPr>
+        <w:rPr>
+          <w:lang w:val="en-CA"/>
+        </w:rPr>
+      </w:pPr>
+    </w:p>
+    <w:p>
+      <w:pPr>
+        <w:rPr>
+          <w:lang w:val="en-CA"/>
+        </w:rPr>
+      </w:pPr>
+    </w:p>
+    <w:p>
+      <w:pPr>
+        <w:rPr>
+          <w:lang w:val="en-CA"/>
+        </w:rPr>
+      </w:pPr>
+    </w:p>
+    <w:p>
+      <w:pPr>
+        <w:rPr>
+          <w:lang w:val="en-CA"/>
+        </w:rPr>
+      </w:pPr>
+    </w:p>
+    <w:p>
+      <w:pPr>
+        <w:rPr>
+          <w:lang w:val="en-CA"/>
+        </w:rPr>
+      </w:pPr>
+    </w:p>
+    <w:p>
+      <w:pPr>
+        <w:rPr>
+          <w:lang w:val="en-CA"/>
+        </w:rPr>
+      </w:pPr>
+    </w:p>
+    <w:p>
+      <w:pPr>
+        <w:rPr>
+          <w:lang w:val="en-CA"/>
+        </w:rPr>
+      </w:pPr>
+    </w:p>
+    <w:p>
+      <w:pPr>
         <w:pStyle w:val="Title"/>
       </w:pPr>
     </w:p>
@@ -302,9 +526,10 @@
       <w:r>
         <w:rPr>
           <w:noProof/>
+          <w:lang w:val="en-CA" w:eastAsia="en-CA"/>
         </w:rPr>
         <w:drawing>
-          <wp:anchor distT="0" distB="0" distL="114300" distR="114300" simplePos="0" relativeHeight="251659264" behindDoc="0" locked="0" layoutInCell="1" allowOverlap="1" wp14:anchorId="29560A61" wp14:editId="64D8F7E3">
+          <wp:anchor distT="0" distB="0" distL="114300" distR="114300" simplePos="0" relativeHeight="251659264" behindDoc="0" locked="0" layoutInCell="1" allowOverlap="1">
             <wp:simplePos x="0" y="0"/>
             <wp:positionH relativeFrom="column">
               <wp:posOffset>342900</wp:posOffset>
@@ -337,10 +562,10 @@
                     </pic:cNvPicPr>
                   </pic:nvPicPr>
                   <pic:blipFill>
-                    <a:blip r:embed="rId6">
+                    <a:blip r:embed="rId5">
                       <a:extLst>
                         <a:ext uri="{28A0092B-C50C-407E-A947-70E740481C1C}">
-                          <a14:useLocalDpi xmlns:a14="http://schemas.microsoft.com/office/drawing/2010/main" val="0"/>
+                          <a14:useLocalDpi xmlns:a14="http://schemas.microsoft.com/office/drawing/2010/main" xmlns:wps="http://schemas.microsoft.com/office/word/2010/wordprocessingShape" xmlns:wpi="http://schemas.microsoft.com/office/word/2010/wordprocessingInk" xmlns:wpg="http://schemas.microsoft.com/office/word/2010/wordprocessingGroup" xmlns:w14="http://schemas.microsoft.com/office/word/2010/wordml" xmlns:w="http://schemas.openxmlformats.org/wordprocessingml/2006/main" xmlns:w10="urn:schemas-microsoft-com:office:word" xmlns:wp14="http://schemas.microsoft.com/office/word/2010/wordprocessingDrawing" xmlns:v="urn:schemas-microsoft-com:vml" xmlns:o="urn:schemas-microsoft-com:office:office" xmlns:mv="urn:schemas-microsoft-com:mac:vml" xmlns:mc="http://schemas.openxmlformats.org/markup-compatibility/2006" xmlns:mo="http://schemas.microsoft.com/office/mac/office/2008/main" xmlns:wpc="http://schemas.microsoft.com/office/word/2010/wordprocessingCanvas" xmlns="" val="0"/>
                         </a:ext>
                       </a:extLst>
                     </a:blip>
@@ -365,12 +590,6 @@
                 </pic:pic>
               </a:graphicData>
             </a:graphic>
-            <wp14:sizeRelH relativeFrom="page">
-              <wp14:pctWidth>0</wp14:pctWidth>
-            </wp14:sizeRelH>
-            <wp14:sizeRelV relativeFrom="page">
-              <wp14:pctHeight>0</wp14:pctHeight>
-            </wp14:sizeRelV>
           </wp:anchor>
         </w:drawing>
       </w:r>
@@ -2000,13 +2219,121 @@
         </w:rPr>
         <w:t xml:space="preserve"> and </w:t>
       </w:r>
+      <w:r>
+        <w:rPr>
+          <w:sz w:val="24"/>
+          <w:szCs w:val="24"/>
+        </w:rPr>
+        <w:t>getters which are being accessed by the Model class.</w:t>
+      </w:r>
+    </w:p>
+    <w:p>
+      <w:pPr>
+        <w:rPr>
+          <w:sz w:val="24"/>
+          <w:szCs w:val="24"/>
+        </w:rPr>
+      </w:pPr>
+    </w:p>
+    <w:p>
+      <w:pPr>
+        <w:pStyle w:val="ListParagraph"/>
+        <w:numPr>
+          <w:ilvl w:val="0"/>
+          <w:numId w:val="2"/>
+        </w:numPr>
+        <w:rPr>
+          <w:sz w:val="24"/>
+          <w:szCs w:val="24"/>
+        </w:rPr>
+      </w:pPr>
+      <w:r>
+        <w:rPr>
+          <w:sz w:val="24"/>
+          <w:szCs w:val="24"/>
+        </w:rPr>
+        <w:t xml:space="preserve">The </w:t>
+      </w:r>
+      <w:r>
+        <w:rPr>
+          <w:b/>
+          <w:sz w:val="24"/>
+          <w:szCs w:val="24"/>
+        </w:rPr>
+        <w:t>Controller</w:t>
+      </w:r>
+      <w:r>
+        <w:rPr>
+          <w:sz w:val="24"/>
+          <w:szCs w:val="24"/>
+        </w:rPr>
+        <w:t xml:space="preserve"> class is an </w:t>
+      </w:r>
+      <w:proofErr w:type="spellStart"/>
+      <w:r>
+        <w:rPr>
+          <w:sz w:val="24"/>
+          <w:szCs w:val="24"/>
+        </w:rPr>
+        <w:t>aggregration</w:t>
+      </w:r>
+      <w:proofErr w:type="spellEnd"/>
+      <w:r>
+        <w:rPr>
+          <w:sz w:val="24"/>
+          <w:szCs w:val="24"/>
+        </w:rPr>
+        <w:t xml:space="preserve"> of a model and a view. It handles logic from the Model and handles the</w:t>
+      </w:r>
+      <w:r>
+        <w:rPr>
+          <w:sz w:val="24"/>
+          <w:szCs w:val="24"/>
+        </w:rPr>
+        <w:t xml:space="preserve"> view for the user accordingly. The class essentially is the interaction of the user and is responsible for managing the behavior of the </w:t>
+      </w:r>
+      <w:r>
+        <w:rPr>
+          <w:b/>
+          <w:sz w:val="24"/>
+          <w:szCs w:val="24"/>
+        </w:rPr>
+        <w:t xml:space="preserve">Model </w:t>
+      </w:r>
+      <w:r>
+        <w:rPr>
+          <w:sz w:val="24"/>
+          <w:szCs w:val="24"/>
+        </w:rPr>
+        <w:t>class</w:t>
+      </w:r>
+    </w:p>
+    <w:p>
+      <w:pPr>
+        <w:pStyle w:val="ListParagraph"/>
+        <w:numPr>
+          <w:ilvl w:val="0"/>
+          <w:numId w:val="8"/>
+        </w:numPr>
+        <w:rPr>
+          <w:sz w:val="24"/>
+          <w:szCs w:val="24"/>
+        </w:rPr>
+      </w:pPr>
+      <w:r>
+        <w:rPr>
+          <w:sz w:val="24"/>
+          <w:szCs w:val="24"/>
+        </w:rPr>
+        <w:t xml:space="preserve">In our constructor </w:t>
+      </w:r>
       <w:proofErr w:type="gramStart"/>
       <w:r>
         <w:rPr>
           <w:sz w:val="24"/>
           <w:szCs w:val="24"/>
         </w:rPr>
-        <w:t>getters which</w:t>
+        <w:t>Controller(</w:t>
       </w:r>
       <w:proofErr w:type="gramEnd"/>
       <w:r>
@@ -2014,108 +2341,38 @@
           <w:sz w:val="24"/>
           <w:szCs w:val="24"/>
         </w:rPr>
-        <w:t xml:space="preserve"> are being accessed by the Model class.</w:t>
-      </w:r>
-    </w:p>
-    <w:p>
-      <w:pPr>
-        <w:rPr>
-          <w:sz w:val="24"/>
-          <w:szCs w:val="24"/>
-        </w:rPr>
-      </w:pPr>
-    </w:p>
-    <w:p>
-      <w:pPr>
-        <w:pStyle w:val="ListParagraph"/>
-        <w:numPr>
-          <w:ilvl w:val="0"/>
-          <w:numId w:val="2"/>
-        </w:numPr>
-        <w:rPr>
-          <w:sz w:val="24"/>
-          <w:szCs w:val="24"/>
-        </w:rPr>
-      </w:pPr>
-      <w:r>
-        <w:rPr>
-          <w:sz w:val="24"/>
-          <w:szCs w:val="24"/>
-        </w:rPr>
-        <w:t xml:space="preserve">The </w:t>
-      </w:r>
-      <w:r>
-        <w:rPr>
-          <w:b/>
-          <w:sz w:val="24"/>
-          <w:szCs w:val="24"/>
-        </w:rPr>
-        <w:t>Controller</w:t>
-      </w:r>
-      <w:r>
-        <w:rPr>
-          <w:sz w:val="24"/>
-          <w:szCs w:val="24"/>
-        </w:rPr>
-        <w:t xml:space="preserve"> class is an </w:t>
-      </w:r>
-      <w:proofErr w:type="spellStart"/>
-      <w:r>
-        <w:rPr>
-          <w:sz w:val="24"/>
-          <w:szCs w:val="24"/>
-        </w:rPr>
-        <w:t>aggregration</w:t>
-      </w:r>
-      <w:proofErr w:type="spellEnd"/>
-      <w:r>
-        <w:rPr>
-          <w:sz w:val="24"/>
-          <w:szCs w:val="24"/>
-        </w:rPr>
-        <w:t xml:space="preserve"> of a model and a view. It handles logic from the Model and handles the</w:t>
-      </w:r>
-      <w:r>
-        <w:rPr>
-          <w:sz w:val="24"/>
-          <w:szCs w:val="24"/>
-        </w:rPr>
-        <w:t xml:space="preserve"> view for the user accordingly. The class essentially is the interaction of the user and is responsible for managing the behavior of the </w:t>
-      </w:r>
-      <w:r>
-        <w:rPr>
-          <w:b/>
-          <w:sz w:val="24"/>
-          <w:szCs w:val="24"/>
-        </w:rPr>
-        <w:t xml:space="preserve">Model </w:t>
-      </w:r>
-      <w:r>
-        <w:rPr>
-          <w:sz w:val="24"/>
-          <w:szCs w:val="24"/>
-        </w:rPr>
-        <w:t>class</w:t>
-      </w:r>
-    </w:p>
-    <w:p>
-      <w:pPr>
-        <w:pStyle w:val="ListParagraph"/>
-        <w:numPr>
-          <w:ilvl w:val="0"/>
-          <w:numId w:val="8"/>
-        </w:numPr>
-        <w:rPr>
-          <w:sz w:val="24"/>
-          <w:szCs w:val="24"/>
-        </w:rPr>
-      </w:pPr>
-      <w:r>
-        <w:rPr>
-          <w:sz w:val="24"/>
-          <w:szCs w:val="24"/>
-        </w:rPr>
-        <w:t xml:space="preserve">In our constructor </w:t>
+        <w:t xml:space="preserve">) </w:t>
+      </w:r>
+      <w:proofErr w:type="spellStart"/>
+      <w:r>
+        <w:rPr>
+          <w:sz w:val="24"/>
+          <w:szCs w:val="24"/>
+        </w:rPr>
+        <w:t>inititializes</w:t>
+      </w:r>
+      <w:proofErr w:type="spellEnd"/>
+      <w:r>
+        <w:rPr>
+          <w:sz w:val="24"/>
+          <w:szCs w:val="24"/>
+        </w:rPr>
+        <w:t xml:space="preserve"> the controller where it has no model and no view – meaning they’re set as </w:t>
+      </w:r>
+      <w:r>
+        <w:rPr>
+          <w:i/>
+          <w:sz w:val="24"/>
+          <w:szCs w:val="24"/>
+        </w:rPr>
+        <w:t>null</w:t>
+      </w:r>
+      <w:r>
+        <w:rPr>
+          <w:sz w:val="24"/>
+          <w:szCs w:val="24"/>
+        </w:rPr>
+        <w:t xml:space="preserve">. However, we set the model and view for the controller in our </w:t>
       </w:r>
       <w:proofErr w:type="gramStart"/>
       <w:r>
@@ -2123,7 +2380,7 @@
           <w:sz w:val="24"/>
           <w:szCs w:val="24"/>
         </w:rPr>
-        <w:t>Controller(</w:t>
+        <w:t>set(</w:t>
       </w:r>
       <w:proofErr w:type="gramEnd"/>
       <w:r>
@@ -2131,70 +2388,7 @@
           <w:sz w:val="24"/>
           <w:szCs w:val="24"/>
         </w:rPr>
-        <w:t xml:space="preserve">) </w:t>
-      </w:r>
-      <w:proofErr w:type="spellStart"/>
-      <w:r>
-        <w:rPr>
-          <w:sz w:val="24"/>
-          <w:szCs w:val="24"/>
-        </w:rPr>
-        <w:t>inititializes</w:t>
-      </w:r>
-      <w:proofErr w:type="spellEnd"/>
-      <w:r>
-        <w:rPr>
-          <w:sz w:val="24"/>
-          <w:szCs w:val="24"/>
-        </w:rPr>
-        <w:t xml:space="preserve"> the controller where it has no model and no view – meaning they’re set as </w:t>
-      </w:r>
-      <w:r>
-        <w:rPr>
-          <w:i/>
-          <w:sz w:val="24"/>
-          <w:szCs w:val="24"/>
-        </w:rPr>
-        <w:t>null</w:t>
-      </w:r>
-      <w:r>
-        <w:rPr>
-          <w:sz w:val="24"/>
-          <w:szCs w:val="24"/>
-        </w:rPr>
-        <w:t xml:space="preserve">. However, we set the model and view for the controller in our </w:t>
-      </w:r>
-      <w:proofErr w:type="gramStart"/>
-      <w:r>
-        <w:rPr>
-          <w:sz w:val="24"/>
-          <w:szCs w:val="24"/>
-        </w:rPr>
-        <w:t>set(</w:t>
-      </w:r>
-      <w:proofErr w:type="gramEnd"/>
-      <w:r>
-        <w:rPr>
-          <w:sz w:val="24"/>
-          <w:szCs w:val="24"/>
-        </w:rPr>
-        <w:t xml:space="preserve">Model </w:t>
-      </w:r>
-      <w:proofErr w:type="spellStart"/>
-      <w:r>
-        <w:rPr>
-          <w:sz w:val="24"/>
-          <w:szCs w:val="24"/>
-        </w:rPr>
-        <w:t>model</w:t>
-      </w:r>
-      <w:proofErr w:type="spellEnd"/>
-      <w:r>
-        <w:rPr>
-          <w:sz w:val="24"/>
-          <w:szCs w:val="24"/>
-        </w:rPr>
-        <w:t xml:space="preserve">, View </w:t>
+        <w:t xml:space="preserve">Model model, View </w:t>
       </w:r>
       <w:proofErr w:type="spellStart"/>
       <w:r>
@@ -5617,11 +5811,56 @@
     </w:p>
     <w:p>
       <w:pPr>
+        <w:pStyle w:val="Title"/>
+      </w:pPr>
+      <w:r>
+        <w:lastRenderedPageBreak/>
+        <w:t>ADVANCED Features</w:t>
+      </w:r>
+    </w:p>
+    <w:p>
+      <w:pPr>
         <w:ind w:left="360"/>
         <w:rPr>
           <w:lang w:val="en-CA"/>
         </w:rPr>
       </w:pPr>
+      <w:r>
+        <w:rPr>
+          <w:lang w:val="en-CA"/>
+        </w:rPr>
+        <w:t>We added 2 advanced features to the game:</w:t>
+      </w:r>
+    </w:p>
+    <w:p>
+      <w:pPr>
+        <w:pStyle w:val="ListParagraph"/>
+        <w:numPr>
+          <w:ilvl w:val="0"/>
+          <w:numId w:val="12"/>
+        </w:numPr>
+        <w:rPr>
+          <w:lang w:val="en-CA"/>
+        </w:rPr>
+      </w:pPr>
+      <w:r>
+        <w:t>Upon a win/level completion, the user is presented with a new and more challenging board and the game continues after a nice and short message. The moment the user clicks OK, the game resumes on the new level, with a faster snake and more dangerous board. Be careful!</w:t>
+      </w:r>
+    </w:p>
+    <w:p>
+      <w:pPr>
+        <w:pStyle w:val="ListParagraph"/>
+        <w:numPr>
+          <w:ilvl w:val="0"/>
+          <w:numId w:val="12"/>
+        </w:numPr>
+        <w:rPr>
+          <w:lang w:val="en-CA"/>
+        </w:rPr>
+      </w:pPr>
+      <w:r>
+        <w:t>You can connect to another player over the network and then you can play against each other.</w:t>
+      </w:r>
     </w:p>
     <w:p>
       <w:pPr>
@@ -5710,7 +5949,7 @@
 </file>
 
 <file path=word/numbering.xml><?xml version="1.0" encoding="utf-8"?>
-<w:numbering xmlns:wpc="http://schemas.microsoft.com/office/word/2010/wordprocessingCanvas" xmlns:mo="http://schemas.microsoft.com/office/mac/office/2008/main" xmlns:mc="http://schemas.openxmlformats.org/markup-compatibility/2006" xmlns:mv="urn:schemas-microsoft-com:mac:vml" xmlns:o="urn:schemas-microsoft-com:office:office" xmlns:r="http://schemas.openxmlformats.org/officeDocument/2006/relationships" xmlns:m="http://schemas.openxmlformats.org/officeDocument/2006/math" xmlns:v="urn:schemas-microsoft-com:vml" xmlns:wp14="http://schemas.microsoft.com/office/word/2010/wordprocessingDrawing" xmlns:wp="http://schemas.openxmlformats.org/drawingml/2006/wordprocessingDrawing" xmlns:w10="urn:schemas-microsoft-com:office:word" xmlns:w="http://schemas.openxmlformats.org/wordprocessingml/2006/main" xmlns:w14="http://schemas.microsoft.com/office/word/2010/wordml" xmlns:wpg="http://schemas.microsoft.com/office/word/2010/wordprocessingGroup" xmlns:wpi="http://schemas.microsoft.com/office/word/2010/wordprocessingInk" xmlns:wne="http://schemas.microsoft.com/office/word/2006/wordml" xmlns:wps="http://schemas.microsoft.com/office/word/2010/wordprocessingShape" mc:Ignorable="w14 wp14">
+<w:numbering xmlns:ve="http://schemas.openxmlformats.org/markup-compatibility/2006" xmlns:o="urn:schemas-microsoft-com:office:office" xmlns:r="http://schemas.openxmlformats.org/officeDocument/2006/relationships" xmlns:m="http://schemas.openxmlformats.org/officeDocument/2006/math" xmlns:v="urn:schemas-microsoft-com:vml" xmlns:wp="http://schemas.openxmlformats.org/drawingml/2006/wordprocessingDrawing" xmlns:w10="urn:schemas-microsoft-com:office:word" xmlns:w="http://schemas.openxmlformats.org/wordprocessingml/2006/main" xmlns:wne="http://schemas.microsoft.com/office/word/2006/wordml">
   <w:abstractNum w:abstractNumId="0">
     <w:nsid w:val="004E6CA2"/>
     <w:multiLevelType w:val="hybridMultilevel"/>
@@ -6140,6 +6379,95 @@
     </w:lvl>
   </w:abstractNum>
   <w:abstractNum w:abstractNumId="4">
+    <w:nsid w:val="52401961"/>
+    <w:multiLevelType w:val="hybridMultilevel"/>
+    <w:tmpl w:val="0DE0AA96"/>
+    <w:lvl w:ilvl="0" w:tplc="10090011">
+      <w:start w:val="1"/>
+      <w:numFmt w:val="decimal"/>
+      <w:lvlText w:val="%1)"/>
+      <w:lvlJc w:val="left"/>
+      <w:pPr>
+        <w:ind w:left="720" w:hanging="360"/>
+      </w:pPr>
+      <w:rPr>
+        <w:rFonts w:hint="default"/>
+      </w:rPr>
+    </w:lvl>
+    <w:lvl w:ilvl="1" w:tplc="10090019" w:tentative="1">
+      <w:start w:val="1"/>
+      <w:numFmt w:val="lowerLetter"/>
+      <w:lvlText w:val="%2."/>
+      <w:lvlJc w:val="left"/>
+      <w:pPr>
+        <w:ind w:left="1440" w:hanging="360"/>
+      </w:pPr>
+    </w:lvl>
+    <w:lvl w:ilvl="2" w:tplc="1009001B" w:tentative="1">
+      <w:start w:val="1"/>
+      <w:numFmt w:val="lowerRoman"/>
+      <w:lvlText w:val="%3."/>
+      <w:lvlJc w:val="right"/>
+      <w:pPr>
+        <w:ind w:left="2160" w:hanging="180"/>
+      </w:pPr>
+    </w:lvl>
+    <w:lvl w:ilvl="3" w:tplc="1009000F" w:tentative="1">
+      <w:start w:val="1"/>
+      <w:numFmt w:val="decimal"/>
+      <w:lvlText w:val="%4."/>
+      <w:lvlJc w:val="left"/>
+      <w:pPr>
+        <w:ind w:left="2880" w:hanging="360"/>
+      </w:pPr>
+    </w:lvl>
+    <w:lvl w:ilvl="4" w:tplc="10090019" w:tentative="1">
+      <w:start w:val="1"/>
+      <w:numFmt w:val="lowerLetter"/>
+      <w:lvlText w:val="%5."/>
+      <w:lvlJc w:val="left"/>
+      <w:pPr>
+        <w:ind w:left="3600" w:hanging="360"/>
+      </w:pPr>
+    </w:lvl>
+    <w:lvl w:ilvl="5" w:tplc="1009001B" w:tentative="1">
+      <w:start w:val="1"/>
+      <w:numFmt w:val="lowerRoman"/>
+      <w:lvlText w:val="%6."/>
+      <w:lvlJc w:val="right"/>
+      <w:pPr>
+        <w:ind w:left="4320" w:hanging="180"/>
+      </w:pPr>
+    </w:lvl>
+    <w:lvl w:ilvl="6" w:tplc="1009000F" w:tentative="1">
+      <w:start w:val="1"/>
+      <w:numFmt w:val="decimal"/>
+      <w:lvlText w:val="%7."/>
+      <w:lvlJc w:val="left"/>
+      <w:pPr>
+        <w:ind w:left="5040" w:hanging="360"/>
+      </w:pPr>
+    </w:lvl>
+    <w:lvl w:ilvl="7" w:tplc="10090019" w:tentative="1">
+      <w:start w:val="1"/>
+      <w:numFmt w:val="lowerLetter"/>
+      <w:lvlText w:val="%8."/>
+      <w:lvlJc w:val="left"/>
+      <w:pPr>
+        <w:ind w:left="5760" w:hanging="360"/>
+      </w:pPr>
+    </w:lvl>
+    <w:lvl w:ilvl="8" w:tplc="1009001B" w:tentative="1">
+      <w:start w:val="1"/>
+      <w:numFmt w:val="lowerRoman"/>
+      <w:lvlText w:val="%9."/>
+      <w:lvlJc w:val="right"/>
+      <w:pPr>
+        <w:ind w:left="6480" w:hanging="180"/>
+      </w:pPr>
+    </w:lvl>
+  </w:abstractNum>
+  <w:abstractNum w:abstractNumId="5">
     <w:nsid w:val="557665BD"/>
     <w:multiLevelType w:val="hybridMultilevel"/>
     <w:tmpl w:val="DC8099B2"/>
@@ -6252,7 +6580,7 @@
       </w:rPr>
     </w:lvl>
   </w:abstractNum>
-  <w:abstractNum w:abstractNumId="5">
+  <w:abstractNum w:abstractNumId="6">
     <w:nsid w:val="5CB560D5"/>
     <w:multiLevelType w:val="hybridMultilevel"/>
     <w:tmpl w:val="A708897C"/>
@@ -6365,7 +6693,7 @@
       </w:rPr>
     </w:lvl>
   </w:abstractNum>
-  <w:abstractNum w:abstractNumId="6">
+  <w:abstractNum w:abstractNumId="7">
     <w:nsid w:val="5D705AA1"/>
     <w:multiLevelType w:val="hybridMultilevel"/>
     <w:tmpl w:val="76B0A632"/>
@@ -6478,7 +6806,7 @@
       </w:rPr>
     </w:lvl>
   </w:abstractNum>
-  <w:abstractNum w:abstractNumId="7">
+  <w:abstractNum w:abstractNumId="8">
     <w:nsid w:val="62970427"/>
     <w:multiLevelType w:val="hybridMultilevel"/>
     <w:tmpl w:val="F780AFDC"/>
@@ -6591,7 +6919,7 @@
       </w:rPr>
     </w:lvl>
   </w:abstractNum>
-  <w:abstractNum w:abstractNumId="8">
+  <w:abstractNum w:abstractNumId="9">
     <w:nsid w:val="65EA127C"/>
     <w:multiLevelType w:val="hybridMultilevel"/>
     <w:tmpl w:val="34FE6504"/>
@@ -6680,7 +7008,7 @@
       </w:pPr>
     </w:lvl>
   </w:abstractNum>
-  <w:abstractNum w:abstractNumId="9">
+  <w:abstractNum w:abstractNumId="10">
     <w:nsid w:val="6D83082E"/>
     <w:multiLevelType w:val="hybridMultilevel"/>
     <w:tmpl w:val="ED1499FC"/>
@@ -6793,7 +7121,7 @@
       </w:rPr>
     </w:lvl>
   </w:abstractNum>
-  <w:abstractNum w:abstractNumId="10">
+  <w:abstractNum w:abstractNumId="11">
     <w:nsid w:val="7ECD5143"/>
     <w:multiLevelType w:val="hybridMultilevel"/>
     <w:tmpl w:val="3598648E"/>
@@ -6910,7 +7238,7 @@
     <w:abstractNumId w:val="1"/>
   </w:num>
   <w:num w:numId="2">
-    <w:abstractNumId w:val="6"/>
+    <w:abstractNumId w:val="7"/>
   </w:num>
   <w:num w:numId="3">
     <w:abstractNumId w:val="3"/>
@@ -6922,28 +7250,31 @@
     <w:abstractNumId w:val="0"/>
   </w:num>
   <w:num w:numId="6">
+    <w:abstractNumId w:val="6"/>
+  </w:num>
+  <w:num w:numId="7">
+    <w:abstractNumId w:val="9"/>
+  </w:num>
+  <w:num w:numId="8">
     <w:abstractNumId w:val="5"/>
   </w:num>
-  <w:num w:numId="7">
+  <w:num w:numId="9">
+    <w:abstractNumId w:val="10"/>
+  </w:num>
+  <w:num w:numId="10">
+    <w:abstractNumId w:val="11"/>
+  </w:num>
+  <w:num w:numId="11">
     <w:abstractNumId w:val="8"/>
   </w:num>
-  <w:num w:numId="8">
+  <w:num w:numId="12">
     <w:abstractNumId w:val="4"/>
-  </w:num>
-  <w:num w:numId="9">
-    <w:abstractNumId w:val="9"/>
-  </w:num>
-  <w:num w:numId="10">
-    <w:abstractNumId w:val="10"/>
-  </w:num>
-  <w:num w:numId="11">
-    <w:abstractNumId w:val="7"/>
   </w:num>
 </w:numbering>
 </file>
 
 <file path=word/styles.xml><?xml version="1.0" encoding="utf-8"?>
-<w:styles xmlns:mc="http://schemas.openxmlformats.org/markup-compatibility/2006" xmlns:r="http://schemas.openxmlformats.org/officeDocument/2006/relationships" xmlns:w="http://schemas.openxmlformats.org/wordprocessingml/2006/main" xmlns:w14="http://schemas.microsoft.com/office/word/2010/wordml" mc:Ignorable="w14">
+<w:styles xmlns:r="http://schemas.openxmlformats.org/officeDocument/2006/relationships" xmlns:w="http://schemas.openxmlformats.org/wordprocessingml/2006/main">
   <w:docDefaults>
     <w:rPrDefault>
       <w:rPr>
@@ -6959,7 +7290,7 @@
       </w:pPr>
     </w:pPrDefault>
   </w:docDefaults>
-  <w:latentStyles w:defLockedState="0" w:defUIPriority="99" w:defSemiHidden="1" w:defUnhideWhenUsed="1" w:defQFormat="0" w:count="276">
+  <w:latentStyles w:defLockedState="0" w:defUIPriority="99" w:defSemiHidden="1" w:defUnhideWhenUsed="1" w:defQFormat="0" w:count="267">
     <w:lsdException w:name="Normal" w:semiHidden="0" w:uiPriority="0" w:unhideWhenUsed="0" w:qFormat="1"/>
     <w:lsdException w:name="heading 1" w:semiHidden="0" w:uiPriority="9" w:unhideWhenUsed="0" w:qFormat="1"/>
     <w:lsdException w:name="heading 2" w:uiPriority="9" w:qFormat="1"/>
@@ -7141,6 +7472,7 @@
     <w:uiPriority w:val="99"/>
     <w:semiHidden/>
     <w:unhideWhenUsed/>
+    <w:qFormat/>
     <w:tblPr>
       <w:tblInd w:w="0" w:type="dxa"/>
       <w:tblCellMar>

</xml_diff>

<commit_message>
added abstract class + report fix
</commit_message>
<xml_diff>
--- a/EECS 2030 Project Report.docx
+++ b/EECS 2030 Project Report.docx
@@ -565,7 +565,7 @@
                     <a:blip r:embed="rId5">
                       <a:extLst>
                         <a:ext uri="{28A0092B-C50C-407E-A947-70E740481C1C}">
-                          <a14:useLocalDpi xmlns:a14="http://schemas.microsoft.com/office/drawing/2010/main" xmlns:wps="http://schemas.microsoft.com/office/word/2010/wordprocessingShape" xmlns:wpi="http://schemas.microsoft.com/office/word/2010/wordprocessingInk" xmlns:wpg="http://schemas.microsoft.com/office/word/2010/wordprocessingGroup" xmlns:w14="http://schemas.microsoft.com/office/word/2010/wordml" xmlns:w="http://schemas.openxmlformats.org/wordprocessingml/2006/main" xmlns:w10="urn:schemas-microsoft-com:office:word" xmlns:wp14="http://schemas.microsoft.com/office/word/2010/wordprocessingDrawing" xmlns:v="urn:schemas-microsoft-com:vml" xmlns:o="urn:schemas-microsoft-com:office:office" xmlns:mv="urn:schemas-microsoft-com:mac:vml" xmlns:mc="http://schemas.openxmlformats.org/markup-compatibility/2006" xmlns:mo="http://schemas.microsoft.com/office/mac/office/2008/main" xmlns:wpc="http://schemas.microsoft.com/office/word/2010/wordprocessingCanvas" xmlns="" val="0"/>
+                          <a14:useLocalDpi xmlns="" xmlns:wpc="http://schemas.microsoft.com/office/word/2010/wordprocessingCanvas" xmlns:mo="http://schemas.microsoft.com/office/mac/office/2008/main" xmlns:mc="http://schemas.openxmlformats.org/markup-compatibility/2006" xmlns:mv="urn:schemas-microsoft-com:mac:vml" xmlns:o="urn:schemas-microsoft-com:office:office" xmlns:v="urn:schemas-microsoft-com:vml" xmlns:wp14="http://schemas.microsoft.com/office/word/2010/wordprocessingDrawing" xmlns:w10="urn:schemas-microsoft-com:office:word" xmlns:w="http://schemas.openxmlformats.org/wordprocessingml/2006/main" xmlns:w14="http://schemas.microsoft.com/office/word/2010/wordml" xmlns:wpg="http://schemas.microsoft.com/office/word/2010/wordprocessingGroup" xmlns:wpi="http://schemas.microsoft.com/office/word/2010/wordprocessingInk" xmlns:wps="http://schemas.microsoft.com/office/word/2010/wordprocessingShape" xmlns:a14="http://schemas.microsoft.com/office/drawing/2010/main" val="0"/>
                         </a:ext>
                       </a:extLst>
                     </a:blip>
@@ -2917,21 +2917,19 @@
         <w:rPr>
           <w:lang w:val="en-CA"/>
         </w:rPr>
-        <w:t xml:space="preserve"> class inside the Model class; the fields are marked as private, as well as every constructor and non-</w:t>
-      </w:r>
-      <w:proofErr w:type="spellStart"/>
-      <w:r>
-        <w:rPr>
-          <w:lang w:val="en-CA"/>
-        </w:rPr>
-        <w:t>gettor</w:t>
-      </w:r>
-      <w:proofErr w:type="spellEnd"/>
-      <w:r>
-        <w:rPr>
-          <w:lang w:val="en-CA"/>
-        </w:rPr>
-        <w:t xml:space="preserve"> method. </w:t>
+        <w:t xml:space="preserve"> class inside the Model class; the fields are marked as private, as well as every constructor and non-gett</w:t>
+      </w:r>
+      <w:r>
+        <w:rPr>
+          <w:lang w:val="en-CA"/>
+        </w:rPr>
+        <w:t>e</w:t>
+      </w:r>
+      <w:r>
+        <w:rPr>
+          <w:lang w:val="en-CA"/>
+        </w:rPr>
+        <w:t xml:space="preserve">r method. </w:t>
       </w:r>
     </w:p>
     <w:p>
@@ -3448,21 +3446,19 @@
         <w:rPr>
           <w:lang w:val="en-CA"/>
         </w:rPr>
-        <w:t xml:space="preserve">. Only the </w:t>
-      </w:r>
-      <w:proofErr w:type="spellStart"/>
-      <w:r>
-        <w:rPr>
-          <w:lang w:val="en-CA"/>
-        </w:rPr>
-        <w:t>gettor</w:t>
-      </w:r>
-      <w:proofErr w:type="spellEnd"/>
-      <w:r>
-        <w:rPr>
-          <w:lang w:val="en-CA"/>
-        </w:rPr>
-        <w:t xml:space="preserve"> is </w:t>
+        <w:t>. Only the gett</w:t>
+      </w:r>
+      <w:r>
+        <w:rPr>
+          <w:lang w:val="en-CA"/>
+        </w:rPr>
+        <w:t>e</w:t>
+      </w:r>
+      <w:r>
+        <w:rPr>
+          <w:lang w:val="en-CA"/>
+        </w:rPr>
+        <w:t xml:space="preserve">r is </w:t>
       </w:r>
       <w:r>
         <w:rPr>
@@ -3748,6 +3744,58 @@
     </w:p>
     <w:p>
       <w:pPr>
+        <w:pStyle w:val="ListParagraph"/>
+        <w:numPr>
+          <w:ilvl w:val="0"/>
+          <w:numId w:val="6"/>
+        </w:numPr>
+        <w:rPr>
+          <w:lang w:val="en-CA"/>
+        </w:rPr>
+      </w:pPr>
+      <w:r>
+        <w:rPr>
+          <w:lang w:val="en-CA"/>
+        </w:rPr>
+        <w:t xml:space="preserve">An example of an abstract class is the </w:t>
+      </w:r>
+      <w:proofErr w:type="spellStart"/>
+      <w:r>
+        <w:rPr>
+          <w:lang w:val="en-CA"/>
+        </w:rPr>
+        <w:t>AudioFile</w:t>
+      </w:r>
+      <w:r>
+        <w:rPr>
+          <w:lang w:val="en-CA"/>
+        </w:rPr>
+        <w:t>Skeleton</w:t>
+      </w:r>
+      <w:proofErr w:type="spellEnd"/>
+      <w:r>
+        <w:rPr>
+          <w:lang w:val="en-CA"/>
+        </w:rPr>
+        <w:t xml:space="preserve"> class. It contains only 1 abstract method called ‘resume’ and this class is inherited by the </w:t>
+      </w:r>
+      <w:proofErr w:type="spellStart"/>
+      <w:r>
+        <w:rPr>
+          <w:lang w:val="en-CA"/>
+        </w:rPr>
+        <w:t>AudioFilePlayer</w:t>
+      </w:r>
+      <w:proofErr w:type="spellEnd"/>
+      <w:r>
+        <w:rPr>
+          <w:lang w:val="en-CA"/>
+        </w:rPr>
+        <w:t xml:space="preserve"> class. </w:t>
+      </w:r>
+    </w:p>
+    <w:p>
+      <w:pPr>
         <w:pStyle w:val="Heading1"/>
         <w:numPr>
           <w:ilvl w:val="0"/>
@@ -4110,6 +4158,108 @@
     </w:p>
     <w:p>
       <w:pPr>
+        <w:pStyle w:val="ListParagraph"/>
+        <w:numPr>
+          <w:ilvl w:val="0"/>
+          <w:numId w:val="6"/>
+        </w:numPr>
+        <w:rPr>
+          <w:lang w:val="en-CA"/>
+        </w:rPr>
+      </w:pPr>
+      <w:r>
+        <w:rPr>
+          <w:lang w:val="en-CA"/>
+        </w:rPr>
+        <w:t xml:space="preserve">Another example of polymorphism is within the </w:t>
+      </w:r>
+      <w:proofErr w:type="spellStart"/>
+      <w:r>
+        <w:rPr>
+          <w:lang w:val="en-CA"/>
+        </w:rPr>
+        <w:t>HighScores</w:t>
+      </w:r>
+      <w:proofErr w:type="spellEnd"/>
+      <w:r>
+        <w:rPr>
+          <w:lang w:val="en-CA"/>
+        </w:rPr>
+        <w:t xml:space="preserve"> class. It </w:t>
+      </w:r>
+      <w:proofErr w:type="gramStart"/>
+      <w:r>
+        <w:rPr>
+          <w:lang w:val="en-CA"/>
+        </w:rPr>
+        <w:t>create</w:t>
+      </w:r>
+      <w:proofErr w:type="gramEnd"/>
+      <w:r>
+        <w:rPr>
+          <w:lang w:val="en-CA"/>
+        </w:rPr>
+        <w:t xml:space="preserve"> an instance of an </w:t>
+      </w:r>
+      <w:proofErr w:type="spellStart"/>
+      <w:r>
+        <w:rPr>
+          <w:lang w:val="en-CA"/>
+        </w:rPr>
+        <w:t>Arraylist</w:t>
+      </w:r>
+      <w:proofErr w:type="spellEnd"/>
+      <w:r>
+        <w:rPr>
+          <w:lang w:val="en-CA"/>
+        </w:rPr>
+        <w:t xml:space="preserve"> with declared type List but the actual type </w:t>
+      </w:r>
+      <w:proofErr w:type="spellStart"/>
+      <w:r>
+        <w:rPr>
+          <w:lang w:val="en-CA"/>
+        </w:rPr>
+        <w:t>ArrayList</w:t>
+      </w:r>
+      <w:proofErr w:type="spellEnd"/>
+      <w:r>
+        <w:rPr>
+          <w:lang w:val="en-CA"/>
+        </w:rPr>
+        <w:t xml:space="preserve">. Therefore it has access to all of the List class’ </w:t>
+      </w:r>
+      <w:proofErr w:type="gramStart"/>
+      <w:r>
+        <w:rPr>
+          <w:lang w:val="en-CA"/>
+        </w:rPr>
+        <w:t>methods,</w:t>
+      </w:r>
+      <w:proofErr w:type="gramEnd"/>
+      <w:r>
+        <w:rPr>
+          <w:lang w:val="en-CA"/>
+        </w:rPr>
+        <w:t xml:space="preserve"> however, it uses the </w:t>
+      </w:r>
+      <w:proofErr w:type="spellStart"/>
+      <w:r>
+        <w:rPr>
+          <w:lang w:val="en-CA"/>
+        </w:rPr>
+        <w:t>ArrayList’s</w:t>
+      </w:r>
+      <w:proofErr w:type="spellEnd"/>
+      <w:r>
+        <w:rPr>
+          <w:lang w:val="en-CA"/>
+        </w:rPr>
+        <w:t xml:space="preserve"> overridden methods when it is called upon due to dynamic binding.</w:t>
+      </w:r>
+    </w:p>
+    <w:p>
+      <w:pPr>
         <w:pStyle w:val="Heading1"/>
         <w:numPr>
           <w:ilvl w:val="0"/>
@@ -4203,6 +4353,7 @@
         <w:rPr>
           <w:lang w:val="en-CA"/>
         </w:rPr>
+        <w:lastRenderedPageBreak/>
         <w:t>S and N are used as the names of the types to provide some meaning to the variable names; the S represents a shortened form of String, while N represents a shortened form of Number. It is important to note these are not always String and numbers/Integers, as the class is a generic, but these variable names help remember the order that a high score should appear in (String, Number/Integer).</w:t>
       </w:r>
     </w:p>
@@ -4215,8 +4366,546 @@
         </w:numPr>
       </w:pPr>
       <w:r>
+        <w:t>Swing/GUI/Event-Driven Programming:</w:t>
+      </w:r>
+    </w:p>
+    <w:p>
+      <w:pPr>
+        <w:pStyle w:val="ListParagraph"/>
+        <w:numPr>
+          <w:ilvl w:val="0"/>
+          <w:numId w:val="6"/>
+        </w:numPr>
+        <w:rPr>
+          <w:lang w:val="en-CA"/>
+        </w:rPr>
+      </w:pPr>
+      <w:r>
+        <w:rPr>
+          <w:lang w:val="en-CA"/>
+        </w:rPr>
+        <w:t xml:space="preserve">Swing/GUI is used to make the actual window and display the game. </w:t>
+      </w:r>
+    </w:p>
+    <w:p>
+      <w:pPr>
+        <w:pStyle w:val="ListParagraph"/>
+        <w:numPr>
+          <w:ilvl w:val="0"/>
+          <w:numId w:val="6"/>
+        </w:numPr>
+        <w:rPr>
+          <w:lang w:val="en-CA"/>
+        </w:rPr>
+      </w:pPr>
+      <w:r>
+        <w:rPr>
+          <w:lang w:val="en-CA"/>
+        </w:rPr>
+        <w:t xml:space="preserve">All of the “drawing” of the game is handled in the class called View. </w:t>
+      </w:r>
+    </w:p>
+    <w:p>
+      <w:pPr>
+        <w:pStyle w:val="ListParagraph"/>
+        <w:numPr>
+          <w:ilvl w:val="0"/>
+          <w:numId w:val="6"/>
+        </w:numPr>
+        <w:rPr>
+          <w:lang w:val="en-CA"/>
+        </w:rPr>
+      </w:pPr>
+      <w:r>
+        <w:rPr>
+          <w:lang w:val="en-CA"/>
+        </w:rPr>
+        <w:t xml:space="preserve">For example, the constructor of the view uses many Swing/GUI coding commands like making the window itself, making the window resizable, setting the initial background (which is later changed), setting the Snake image, making menus, packing it all together, etc. </w:t>
+      </w:r>
+    </w:p>
+    <w:p>
+      <w:pPr>
+        <w:pStyle w:val="ListParagraph"/>
+        <w:numPr>
+          <w:ilvl w:val="0"/>
+          <w:numId w:val="6"/>
+        </w:numPr>
+        <w:rPr>
+          <w:lang w:val="en-CA"/>
+        </w:rPr>
+      </w:pPr>
+      <w:r>
+        <w:rPr>
+          <w:lang w:val="en-CA"/>
+        </w:rPr>
+        <w:t xml:space="preserve">The key part of the View is the Event-Driven programming which occurs in the constructor which accepts parameters of type </w:t>
+      </w:r>
+      <w:proofErr w:type="spellStart"/>
+      <w:r>
+        <w:rPr>
+          <w:lang w:val="en-CA"/>
+        </w:rPr>
+        <w:t>ActionListener</w:t>
+      </w:r>
+      <w:proofErr w:type="spellEnd"/>
+      <w:r>
+        <w:rPr>
+          <w:lang w:val="en-CA"/>
+        </w:rPr>
+        <w:t xml:space="preserve"> and </w:t>
+      </w:r>
+      <w:proofErr w:type="spellStart"/>
+      <w:r>
+        <w:rPr>
+          <w:lang w:val="en-CA"/>
+        </w:rPr>
+        <w:t>KeyListener</w:t>
+      </w:r>
+      <w:proofErr w:type="spellEnd"/>
+      <w:r>
+        <w:rPr>
+          <w:lang w:val="en-CA"/>
+        </w:rPr>
+        <w:t xml:space="preserve">. </w:t>
+      </w:r>
+    </w:p>
+    <w:p>
+      <w:pPr>
+        <w:pStyle w:val="ListParagraph"/>
+        <w:numPr>
+          <w:ilvl w:val="0"/>
+          <w:numId w:val="6"/>
+        </w:numPr>
+        <w:rPr>
+          <w:lang w:val="en-CA"/>
+        </w:rPr>
+      </w:pPr>
+      <w:r>
+        <w:rPr>
+          <w:lang w:val="en-CA"/>
+        </w:rPr>
+        <w:t xml:space="preserve">The </w:t>
+      </w:r>
+      <w:proofErr w:type="spellStart"/>
+      <w:r>
+        <w:rPr>
+          <w:lang w:val="en-CA"/>
+        </w:rPr>
+        <w:t>ActionListener</w:t>
+      </w:r>
+      <w:proofErr w:type="spellEnd"/>
+      <w:r>
+        <w:rPr>
+          <w:lang w:val="en-CA"/>
+        </w:rPr>
+        <w:t xml:space="preserve"> allows for methods that “listen” for user inputs such as mouse clicks, and thus those clicks can then be used to perform something, such as clicking on a menu option would open a dialog box.</w:t>
+      </w:r>
+    </w:p>
+    <w:p>
+      <w:pPr>
+        <w:pStyle w:val="ListParagraph"/>
+        <w:numPr>
+          <w:ilvl w:val="0"/>
+          <w:numId w:val="6"/>
+        </w:numPr>
+        <w:rPr>
+          <w:lang w:val="en-CA"/>
+        </w:rPr>
+      </w:pPr>
+      <w:r>
+        <w:rPr>
+          <w:lang w:val="en-CA"/>
+        </w:rPr>
+        <w:t xml:space="preserve">The </w:t>
+      </w:r>
+      <w:proofErr w:type="spellStart"/>
+      <w:r>
+        <w:rPr>
+          <w:lang w:val="en-CA"/>
+        </w:rPr>
+        <w:t>KeyListener</w:t>
+      </w:r>
+      <w:proofErr w:type="spellEnd"/>
+      <w:r>
+        <w:rPr>
+          <w:lang w:val="en-CA"/>
+        </w:rPr>
+        <w:t xml:space="preserve"> allows for methods to “listen” for user inputs from the keyboard, and thus those key presses can be used as parameters for methods to perform a function when a key is pressed, such as moving the snake for a single player or 2 players depending on the key pressed.</w:t>
+      </w:r>
+    </w:p>
+    <w:p>
+      <w:pPr>
+        <w:pStyle w:val="ListParagraph"/>
+        <w:numPr>
+          <w:ilvl w:val="0"/>
+          <w:numId w:val="6"/>
+        </w:numPr>
+        <w:rPr>
+          <w:lang w:val="en-CA"/>
+        </w:rPr>
+      </w:pPr>
+      <w:r>
+        <w:rPr>
+          <w:lang w:val="en-CA"/>
+        </w:rPr>
+        <w:t xml:space="preserve">There are methods that also accept these Listeners are parameters, such as the </w:t>
+      </w:r>
+      <w:proofErr w:type="spellStart"/>
+      <w:r>
+        <w:rPr>
+          <w:lang w:val="en-CA"/>
+        </w:rPr>
+        <w:t>makeMenu</w:t>
+      </w:r>
+      <w:proofErr w:type="spellEnd"/>
+      <w:r>
+        <w:rPr>
+          <w:lang w:val="en-CA"/>
+        </w:rPr>
+        <w:t xml:space="preserve"> method which “listens” for an action such as a mouse click and then generates the appropriate menu depending on which button is clicked. </w:t>
+      </w:r>
+    </w:p>
+    <w:p>
+      <w:pPr>
+        <w:pStyle w:val="ListParagraph"/>
+        <w:numPr>
+          <w:ilvl w:val="0"/>
+          <w:numId w:val="6"/>
+        </w:numPr>
+        <w:rPr>
+          <w:lang w:val="en-CA"/>
+        </w:rPr>
+      </w:pPr>
+      <w:r>
+        <w:rPr>
+          <w:lang w:val="en-CA"/>
+        </w:rPr>
+        <w:t xml:space="preserve">The advantage of using </w:t>
+      </w:r>
+      <w:proofErr w:type="spellStart"/>
+      <w:r>
+        <w:rPr>
+          <w:lang w:val="en-CA"/>
+        </w:rPr>
+        <w:t>ActionListener</w:t>
+      </w:r>
+      <w:proofErr w:type="spellEnd"/>
+      <w:r>
+        <w:rPr>
+          <w:lang w:val="en-CA"/>
+        </w:rPr>
+        <w:t xml:space="preserve"> and </w:t>
+      </w:r>
+      <w:proofErr w:type="spellStart"/>
+      <w:r>
+        <w:rPr>
+          <w:lang w:val="en-CA"/>
+        </w:rPr>
+        <w:t>KeyListener</w:t>
+      </w:r>
+      <w:proofErr w:type="spellEnd"/>
+      <w:r>
+        <w:rPr>
+          <w:lang w:val="en-CA"/>
+        </w:rPr>
+        <w:t xml:space="preserve"> is that it helps with Event-Driven Programming; the methods that listen for these actions and key presses only execute when an action or key press is detected, and thus are not performing all the time.</w:t>
+      </w:r>
+    </w:p>
+    <w:p>
+      <w:pPr>
+        <w:ind w:left="360"/>
+        <w:rPr>
+          <w:lang w:val="en-CA"/>
+        </w:rPr>
+      </w:pPr>
+      <w:r>
+        <w:rPr>
+          <w:lang w:val="en-CA"/>
+        </w:rPr>
+        <w:t xml:space="preserve"> </w:t>
+      </w:r>
+    </w:p>
+    <w:p>
+      <w:pPr>
+        <w:pStyle w:val="Heading1"/>
+        <w:numPr>
+          <w:ilvl w:val="0"/>
+          <w:numId w:val="5"/>
+        </w:numPr>
+      </w:pPr>
+      <w:r>
+        <w:t xml:space="preserve">Array and </w:t>
+      </w:r>
+      <w:proofErr w:type="spellStart"/>
+      <w:r>
+        <w:t>ArrayList</w:t>
+      </w:r>
+      <w:proofErr w:type="spellEnd"/>
+      <w:r>
+        <w:t xml:space="preserve"> Collections:</w:t>
+      </w:r>
+    </w:p>
+    <w:p>
+      <w:pPr>
+        <w:pStyle w:val="ListParagraph"/>
+        <w:numPr>
+          <w:ilvl w:val="0"/>
+          <w:numId w:val="6"/>
+        </w:numPr>
+        <w:rPr>
+          <w:lang w:val="en-CA"/>
+        </w:rPr>
+      </w:pPr>
+      <w:proofErr w:type="spellStart"/>
+      <w:r>
+        <w:rPr>
+          <w:lang w:val="en-CA"/>
+        </w:rPr>
+        <w:t>ArrayList</w:t>
+      </w:r>
+      <w:proofErr w:type="spellEnd"/>
+      <w:r>
+        <w:rPr>
+          <w:lang w:val="en-CA"/>
+        </w:rPr>
+        <w:t xml:space="preserve"> collections are used throughout the project. </w:t>
+      </w:r>
+    </w:p>
+    <w:p>
+      <w:pPr>
+        <w:pStyle w:val="ListParagraph"/>
+        <w:numPr>
+          <w:ilvl w:val="0"/>
+          <w:numId w:val="6"/>
+        </w:numPr>
+        <w:rPr>
+          <w:lang w:val="en-CA"/>
+        </w:rPr>
+      </w:pPr>
+      <w:r>
+        <w:rPr>
+          <w:lang w:val="en-CA"/>
+        </w:rPr>
+        <w:t xml:space="preserve">An example of an </w:t>
+      </w:r>
+      <w:proofErr w:type="spellStart"/>
+      <w:r>
+        <w:rPr>
+          <w:lang w:val="en-CA"/>
+        </w:rPr>
+        <w:t>ArrayList</w:t>
+      </w:r>
+      <w:proofErr w:type="spellEnd"/>
+      <w:r>
+        <w:rPr>
+          <w:lang w:val="en-CA"/>
+        </w:rPr>
+        <w:t xml:space="preserve"> is in the Snake class, where the private attribute ‘body’ is an </w:t>
+      </w:r>
+      <w:proofErr w:type="spellStart"/>
+      <w:r>
+        <w:rPr>
+          <w:lang w:val="en-CA"/>
+        </w:rPr>
+        <w:t>ArrayList</w:t>
+      </w:r>
+      <w:proofErr w:type="spellEnd"/>
+      <w:r>
+        <w:rPr>
+          <w:lang w:val="en-CA"/>
+        </w:rPr>
+        <w:t xml:space="preserve"> Collection.</w:t>
+      </w:r>
+    </w:p>
+    <w:p>
+      <w:pPr>
+        <w:pStyle w:val="ListParagraph"/>
+        <w:numPr>
+          <w:ilvl w:val="0"/>
+          <w:numId w:val="6"/>
+        </w:numPr>
+        <w:rPr>
+          <w:lang w:val="en-CA"/>
+        </w:rPr>
+      </w:pPr>
+      <w:r>
+        <w:rPr>
+          <w:lang w:val="en-CA"/>
+        </w:rPr>
+        <w:t xml:space="preserve">This is useful as the ‘body’ </w:t>
+      </w:r>
+      <w:proofErr w:type="spellStart"/>
+      <w:r>
+        <w:rPr>
+          <w:lang w:val="en-CA"/>
+        </w:rPr>
+        <w:t>ArrayList</w:t>
+      </w:r>
+      <w:proofErr w:type="spellEnd"/>
+      <w:r>
+        <w:rPr>
+          <w:lang w:val="en-CA"/>
+        </w:rPr>
+        <w:t xml:space="preserve"> keeps track of the number of body elements of the  snake; as the snake eats </w:t>
+      </w:r>
+      <w:r>
+        <w:rPr>
+          <w:lang w:val="en-CA"/>
+        </w:rPr>
+        <w:t xml:space="preserve">food units, the ‘body’ </w:t>
+      </w:r>
+      <w:proofErr w:type="spellStart"/>
+      <w:r>
+        <w:rPr>
+          <w:lang w:val="en-CA"/>
+        </w:rPr>
+        <w:t>ArrayList</w:t>
+      </w:r>
+      <w:proofErr w:type="spellEnd"/>
+      <w:r>
+        <w:rPr>
+          <w:lang w:val="en-CA"/>
+        </w:rPr>
+        <w:t xml:space="preserve"> increases in length between 1-3 units randomly. Therefore, an </w:t>
+      </w:r>
+      <w:proofErr w:type="spellStart"/>
+      <w:r>
+        <w:rPr>
+          <w:lang w:val="en-CA"/>
+        </w:rPr>
+        <w:t>ArrayList</w:t>
+      </w:r>
+      <w:proofErr w:type="spellEnd"/>
+      <w:r>
+        <w:rPr>
+          <w:lang w:val="en-CA"/>
+        </w:rPr>
+        <w:t>, and not a simple array with a defined length, is useful here.</w:t>
+      </w:r>
+    </w:p>
+    <w:p>
+      <w:pPr>
+        <w:pStyle w:val="ListParagraph"/>
+        <w:numPr>
+          <w:ilvl w:val="0"/>
+          <w:numId w:val="6"/>
+        </w:numPr>
+        <w:rPr>
+          <w:lang w:val="en-CA"/>
+        </w:rPr>
+      </w:pPr>
+      <w:r>
+        <w:rPr>
+          <w:lang w:val="en-CA"/>
+        </w:rPr>
+        <w:t xml:space="preserve">Another example of an </w:t>
+      </w:r>
+      <w:proofErr w:type="spellStart"/>
+      <w:r>
+        <w:rPr>
+          <w:lang w:val="en-CA"/>
+        </w:rPr>
+        <w:t>ArrayList</w:t>
+      </w:r>
+      <w:proofErr w:type="spellEnd"/>
+      <w:r>
+        <w:rPr>
+          <w:lang w:val="en-CA"/>
+        </w:rPr>
+        <w:t xml:space="preserve"> is in the </w:t>
+      </w:r>
+      <w:proofErr w:type="spellStart"/>
+      <w:r>
+        <w:rPr>
+          <w:lang w:val="en-CA"/>
+        </w:rPr>
+        <w:t>HighScores</w:t>
+      </w:r>
+      <w:proofErr w:type="spellEnd"/>
+      <w:r>
+        <w:rPr>
+          <w:lang w:val="en-CA"/>
+        </w:rPr>
+        <w:t xml:space="preserve"> inner class of the Model class. The </w:t>
+      </w:r>
+      <w:proofErr w:type="spellStart"/>
+      <w:r>
+        <w:rPr>
+          <w:lang w:val="en-CA"/>
+        </w:rPr>
+        <w:t>HighScores</w:t>
+      </w:r>
+      <w:proofErr w:type="spellEnd"/>
+      <w:r>
+        <w:rPr>
+          <w:lang w:val="en-CA"/>
+        </w:rPr>
+        <w:t xml:space="preserve"> class has an </w:t>
+      </w:r>
+      <w:proofErr w:type="spellStart"/>
+      <w:r>
+        <w:rPr>
+          <w:lang w:val="en-CA"/>
+        </w:rPr>
+        <w:t>ArrayList</w:t>
+      </w:r>
+      <w:proofErr w:type="spellEnd"/>
+      <w:r>
+        <w:rPr>
+          <w:lang w:val="en-CA"/>
+        </w:rPr>
+        <w:t xml:space="preserve"> called ‘scores’ that is used to contain all the high scores. </w:t>
+      </w:r>
+    </w:p>
+    <w:p>
+      <w:pPr>
+        <w:pStyle w:val="ListParagraph"/>
+        <w:numPr>
+          <w:ilvl w:val="0"/>
+          <w:numId w:val="6"/>
+        </w:numPr>
+        <w:rPr>
+          <w:lang w:val="en-CA"/>
+        </w:rPr>
+      </w:pPr>
+      <w:r>
+        <w:rPr>
+          <w:lang w:val="en-CA"/>
+        </w:rPr>
+        <w:t xml:space="preserve">Arrays are seldom used in our project. A simple example is in the View, in the </w:t>
+      </w:r>
+      <w:proofErr w:type="spellStart"/>
+      <w:r>
+        <w:rPr>
+          <w:lang w:val="en-CA"/>
+        </w:rPr>
+        <w:t>randomFood</w:t>
+      </w:r>
+      <w:proofErr w:type="spellEnd"/>
+      <w:r>
+        <w:rPr>
+          <w:lang w:val="en-CA"/>
+        </w:rPr>
+        <w:t xml:space="preserve"> method. Here, a simple Array containing the ‘x, y’ position is used for the food unit’s placement. </w:t>
+      </w:r>
+      <w:r>
+        <w:rPr>
+          <w:lang w:val="en-CA"/>
+        </w:rPr>
         <w:lastRenderedPageBreak/>
-        <w:t>Swing/GUI/Event-Driven Programming:</w:t>
+        <w:t>The array is a simple 2D array and its elements are calculated randomly using the game’s width and height.</w:t>
+      </w:r>
+    </w:p>
+    <w:p>
+      <w:pPr>
+        <w:pStyle w:val="Heading1"/>
+        <w:numPr>
+          <w:ilvl w:val="0"/>
+          <w:numId w:val="5"/>
+        </w:numPr>
+      </w:pPr>
+      <w:r>
+        <w:t>Exceptions and File I/O:</w:t>
       </w:r>
     </w:p>
     <w:p>
@@ -4234,7 +4923,7 @@
         <w:rPr>
           <w:lang w:val="en-CA"/>
         </w:rPr>
-        <w:t xml:space="preserve">Swing/GUI is used to make the actual window and display the game. </w:t>
+        <w:t xml:space="preserve">Exceptions are used throughout our project. </w:t>
       </w:r>
     </w:p>
     <w:p>
@@ -4252,7 +4941,21 @@
         <w:rPr>
           <w:lang w:val="en-CA"/>
         </w:rPr>
-        <w:t xml:space="preserve">All of the “drawing” of the game is handled in the class called View. </w:t>
+        <w:t xml:space="preserve">An example of an exception used multiple times is the </w:t>
+      </w:r>
+      <w:proofErr w:type="spellStart"/>
+      <w:r>
+        <w:rPr>
+          <w:lang w:val="en-CA"/>
+        </w:rPr>
+        <w:t>InterruptedException</w:t>
+      </w:r>
+      <w:proofErr w:type="spellEnd"/>
+      <w:r>
+        <w:rPr>
+          <w:lang w:val="en-CA"/>
+        </w:rPr>
+        <w:t>, which is used when a thread is interrupted rather put to sleep.</w:t>
       </w:r>
     </w:p>
     <w:p>
@@ -4270,7 +4973,35 @@
         <w:rPr>
           <w:lang w:val="en-CA"/>
         </w:rPr>
-        <w:t xml:space="preserve">For example, the constructor of the view uses many Swing/GUI coding commands like making the window itself, making the window resizable, setting the initial background (which is later changed), setting the Snake image, making menus, packing it all together, etc. </w:t>
+        <w:t xml:space="preserve">This occurs in our Model many times, but a key place is in the </w:t>
+      </w:r>
+      <w:proofErr w:type="spellStart"/>
+      <w:r>
+        <w:rPr>
+          <w:lang w:val="en-CA"/>
+        </w:rPr>
+        <w:t>newGame</w:t>
+      </w:r>
+      <w:proofErr w:type="spellEnd"/>
+      <w:r>
+        <w:rPr>
+          <w:lang w:val="en-CA"/>
+        </w:rPr>
+        <w:t xml:space="preserve"> method, where the Timer stream is coded. A Try/Catch block is used around the code of the Timer, and if the timer thread is interrupted instead of sleeping, the Catch block will catch the </w:t>
+      </w:r>
+      <w:proofErr w:type="spellStart"/>
+      <w:r>
+        <w:rPr>
+          <w:lang w:val="en-CA"/>
+        </w:rPr>
+        <w:t>InterruptedException</w:t>
+      </w:r>
+      <w:proofErr w:type="spellEnd"/>
+      <w:r>
+        <w:rPr>
+          <w:lang w:val="en-CA"/>
+        </w:rPr>
+        <w:t xml:space="preserve"> and alert the user. </w:t>
       </w:r>
     </w:p>
     <w:p>
@@ -4288,28 +5019,70 @@
         <w:rPr>
           <w:lang w:val="en-CA"/>
         </w:rPr>
-        <w:t xml:space="preserve">The key part of the View is the Event-Driven programming which occurs in the constructor which accepts parameters of type </w:t>
-      </w:r>
-      <w:proofErr w:type="spellStart"/>
-      <w:r>
-        <w:rPr>
-          <w:lang w:val="en-CA"/>
-        </w:rPr>
-        <w:t>ActionListener</w:t>
-      </w:r>
-      <w:proofErr w:type="spellEnd"/>
-      <w:r>
-        <w:rPr>
-          <w:lang w:val="en-CA"/>
-        </w:rPr>
-        <w:t xml:space="preserve"> and </w:t>
-      </w:r>
-      <w:proofErr w:type="spellStart"/>
-      <w:r>
-        <w:rPr>
-          <w:lang w:val="en-CA"/>
-        </w:rPr>
-        <w:t>KeyListener</w:t>
+        <w:t xml:space="preserve">A </w:t>
+      </w:r>
+      <w:proofErr w:type="spellStart"/>
+      <w:r>
+        <w:rPr>
+          <w:lang w:val="en-CA"/>
+        </w:rPr>
+        <w:t>Throwable</w:t>
+      </w:r>
+      <w:proofErr w:type="spellEnd"/>
+      <w:r>
+        <w:rPr>
+          <w:lang w:val="en-CA"/>
+        </w:rPr>
+        <w:t xml:space="preserve"> exception is used in the last method, </w:t>
+      </w:r>
+      <w:proofErr w:type="spellStart"/>
+      <w:r>
+        <w:rPr>
+          <w:lang w:val="en-CA"/>
+        </w:rPr>
+        <w:t>getLines</w:t>
+      </w:r>
+      <w:proofErr w:type="spellEnd"/>
+      <w:r>
+        <w:rPr>
+          <w:lang w:val="en-CA"/>
+        </w:rPr>
+        <w:t xml:space="preserve">, of the inner class </w:t>
+      </w:r>
+      <w:proofErr w:type="spellStart"/>
+      <w:r>
+        <w:rPr>
+          <w:lang w:val="en-CA"/>
+        </w:rPr>
+        <w:t>HighScores</w:t>
+      </w:r>
+      <w:proofErr w:type="spellEnd"/>
+      <w:r>
+        <w:rPr>
+          <w:lang w:val="en-CA"/>
+        </w:rPr>
+        <w:t xml:space="preserve"> inside the Model class. The method will throw an </w:t>
+      </w:r>
+      <w:proofErr w:type="spellStart"/>
+      <w:r>
+        <w:rPr>
+          <w:lang w:val="en-CA"/>
+        </w:rPr>
+        <w:t>IOException</w:t>
+      </w:r>
+      <w:proofErr w:type="spellEnd"/>
+      <w:r>
+        <w:rPr>
+          <w:lang w:val="en-CA"/>
+        </w:rPr>
+        <w:t xml:space="preserve"> to the user if there is a problem with the input/output in the reading/returning of </w:t>
+      </w:r>
+      <w:proofErr w:type="spellStart"/>
+      <w:r>
+        <w:rPr>
+          <w:lang w:val="en-CA"/>
+        </w:rPr>
+        <w:t>highscores</w:t>
       </w:r>
       <w:proofErr w:type="spellEnd"/>
       <w:r>
@@ -4334,21 +5107,260 @@
         <w:rPr>
           <w:lang w:val="en-CA"/>
         </w:rPr>
+        <w:t xml:space="preserve">In the inner class </w:t>
+      </w:r>
+      <w:proofErr w:type="spellStart"/>
+      <w:r>
+        <w:rPr>
+          <w:lang w:val="en-CA"/>
+        </w:rPr>
+        <w:t>HighScores</w:t>
+      </w:r>
+      <w:proofErr w:type="spellEnd"/>
+      <w:r>
+        <w:rPr>
+          <w:lang w:val="en-CA"/>
+        </w:rPr>
+        <w:t xml:space="preserve"> inside the Model Class, the high scores are stored in an </w:t>
+      </w:r>
+      <w:proofErr w:type="spellStart"/>
+      <w:r>
+        <w:rPr>
+          <w:lang w:val="en-CA"/>
+        </w:rPr>
+        <w:t>ArrayList</w:t>
+      </w:r>
+      <w:proofErr w:type="spellEnd"/>
+      <w:r>
+        <w:rPr>
+          <w:lang w:val="en-CA"/>
+        </w:rPr>
+        <w:t xml:space="preserve"> and written to a text file. The high scores are also read off the text file and shown to the user. This all occurs in the </w:t>
+      </w:r>
+      <w:proofErr w:type="spellStart"/>
+      <w:r>
+        <w:rPr>
+          <w:lang w:val="en-CA"/>
+        </w:rPr>
+        <w:t>writeHighScores</w:t>
+      </w:r>
+      <w:proofErr w:type="spellEnd"/>
+      <w:r>
+        <w:rPr>
+          <w:lang w:val="en-CA"/>
+        </w:rPr>
+        <w:t xml:space="preserve"> method, </w:t>
+      </w:r>
+      <w:proofErr w:type="spellStart"/>
+      <w:r>
+        <w:rPr>
+          <w:lang w:val="en-CA"/>
+        </w:rPr>
+        <w:t>getHighScores</w:t>
+      </w:r>
+      <w:proofErr w:type="spellEnd"/>
+      <w:r>
+        <w:rPr>
+          <w:lang w:val="en-CA"/>
+        </w:rPr>
+        <w:t xml:space="preserve"> method, and </w:t>
+      </w:r>
+      <w:proofErr w:type="spellStart"/>
+      <w:r>
+        <w:rPr>
+          <w:lang w:val="en-CA"/>
+        </w:rPr>
+        <w:t>getLines</w:t>
+      </w:r>
+      <w:proofErr w:type="spellEnd"/>
+      <w:r>
+        <w:rPr>
+          <w:lang w:val="en-CA"/>
+        </w:rPr>
+        <w:t xml:space="preserve"> method. </w:t>
+      </w:r>
+    </w:p>
+    <w:p>
+      <w:pPr>
+        <w:ind w:left="360"/>
+        <w:rPr>
+          <w:lang w:val="en-CA"/>
+        </w:rPr>
+      </w:pPr>
+    </w:p>
+    <w:p>
+      <w:pPr>
+        <w:pStyle w:val="Title"/>
+      </w:pPr>
+    </w:p>
+    <w:p>
+      <w:pPr>
+        <w:pStyle w:val="Title"/>
+      </w:pPr>
+    </w:p>
+    <w:p>
+      <w:pPr>
+        <w:pStyle w:val="Title"/>
+      </w:pPr>
+    </w:p>
+    <w:p>
+      <w:pPr>
+        <w:pStyle w:val="Title"/>
+      </w:pPr>
+    </w:p>
+    <w:p>
+      <w:pPr>
+        <w:pStyle w:val="Title"/>
+      </w:pPr>
+      <w:r>
+        <w:t>Application of ADVANCED Techniques Learned</w:t>
+      </w:r>
+    </w:p>
+    <w:p>
+      <w:pPr>
+        <w:rPr>
+          <w:lang w:val="en-CA"/>
+        </w:rPr>
+      </w:pPr>
+      <w:r>
+        <w:rPr>
+          <w:lang w:val="en-CA"/>
+        </w:rPr>
+        <w:t>In this section, most of the advanced techniques and how they’re used in the code of this project is discussed.</w:t>
+      </w:r>
+    </w:p>
+    <w:p>
+      <w:pPr>
+        <w:pStyle w:val="Heading1"/>
+        <w:numPr>
+          <w:ilvl w:val="0"/>
+          <w:numId w:val="7"/>
+        </w:numPr>
+      </w:pPr>
+      <w:r>
+        <w:t>Recursion:</w:t>
+      </w:r>
+    </w:p>
+    <w:p>
+      <w:pPr>
+        <w:pStyle w:val="ListParagraph"/>
+        <w:numPr>
+          <w:ilvl w:val="0"/>
+          <w:numId w:val="6"/>
+        </w:numPr>
+        <w:rPr>
+          <w:lang w:val="en-CA"/>
+        </w:rPr>
+      </w:pPr>
+      <w:r>
+        <w:rPr>
+          <w:lang w:val="en-CA"/>
+        </w:rPr>
+        <w:t xml:space="preserve">An example of Recursion is in the public static </w:t>
+      </w:r>
+      <w:proofErr w:type="spellStart"/>
+      <w:r>
+        <w:rPr>
+          <w:lang w:val="en-CA"/>
+        </w:rPr>
+        <w:t>HighScores</w:t>
+      </w:r>
+      <w:proofErr w:type="spellEnd"/>
+      <w:r>
+        <w:rPr>
+          <w:lang w:val="en-CA"/>
+        </w:rPr>
+        <w:t xml:space="preserve"> class inside the Model class. The very last method, </w:t>
+      </w:r>
+      <w:proofErr w:type="spellStart"/>
+      <w:proofErr w:type="gramStart"/>
+      <w:r>
+        <w:rPr>
+          <w:lang w:val="en-CA"/>
+        </w:rPr>
+        <w:t>getLines</w:t>
+      </w:r>
+      <w:proofErr w:type="spellEnd"/>
+      <w:r>
+        <w:rPr>
+          <w:lang w:val="en-CA"/>
+        </w:rPr>
+        <w:t>(</w:t>
+      </w:r>
+      <w:proofErr w:type="gramEnd"/>
+      <w:r>
+        <w:rPr>
+          <w:lang w:val="en-CA"/>
+        </w:rPr>
+        <w:t>), functions recursively in its execution.</w:t>
+      </w:r>
+    </w:p>
+    <w:p>
+      <w:pPr>
+        <w:pStyle w:val="ListParagraph"/>
+        <w:numPr>
+          <w:ilvl w:val="0"/>
+          <w:numId w:val="6"/>
+        </w:numPr>
+        <w:rPr>
+          <w:lang w:val="en-CA"/>
+        </w:rPr>
+      </w:pPr>
+      <w:r>
+        <w:rPr>
+          <w:lang w:val="en-CA"/>
+        </w:rPr>
         <w:t xml:space="preserve">The </w:t>
       </w:r>
       <w:proofErr w:type="spellStart"/>
-      <w:r>
-        <w:rPr>
-          <w:lang w:val="en-CA"/>
-        </w:rPr>
-        <w:t>ActionListener</w:t>
-      </w:r>
-      <w:proofErr w:type="spellEnd"/>
-      <w:r>
-        <w:rPr>
-          <w:lang w:val="en-CA"/>
-        </w:rPr>
-        <w:t xml:space="preserve"> allows for methods that “listen” for user inputs such as mouse clicks, and thus those clicks can then be used to perform something, such as clicking on a menu option would open a dialog box.</w:t>
+      <w:proofErr w:type="gramStart"/>
+      <w:r>
+        <w:rPr>
+          <w:lang w:val="en-CA"/>
+        </w:rPr>
+        <w:t>getLines</w:t>
+      </w:r>
+      <w:proofErr w:type="spellEnd"/>
+      <w:r>
+        <w:rPr>
+          <w:lang w:val="en-CA"/>
+        </w:rPr>
+        <w:t>(</w:t>
+      </w:r>
+      <w:proofErr w:type="gramEnd"/>
+      <w:r>
+        <w:rPr>
+          <w:lang w:val="en-CA"/>
+        </w:rPr>
+        <w:t xml:space="preserve">) method reads the lines of a file one by one, and adds them to an </w:t>
+      </w:r>
+      <w:proofErr w:type="spellStart"/>
+      <w:r>
+        <w:rPr>
+          <w:lang w:val="en-CA"/>
+        </w:rPr>
+        <w:t>ArrayList</w:t>
+      </w:r>
+      <w:proofErr w:type="spellEnd"/>
+      <w:r>
+        <w:rPr>
+          <w:lang w:val="en-CA"/>
+        </w:rPr>
+        <w:t xml:space="preserve">. When there are no lines left to read, the method returns the </w:t>
+      </w:r>
+      <w:proofErr w:type="spellStart"/>
+      <w:r>
+        <w:rPr>
+          <w:lang w:val="en-CA"/>
+        </w:rPr>
+        <w:t>ArrayList</w:t>
+      </w:r>
+      <w:proofErr w:type="spellEnd"/>
+      <w:r>
+        <w:rPr>
+          <w:lang w:val="en-CA"/>
+        </w:rPr>
+        <w:t xml:space="preserve">. </w:t>
       </w:r>
     </w:p>
     <w:p>
@@ -4366,878 +5378,7 @@
         <w:rPr>
           <w:lang w:val="en-CA"/>
         </w:rPr>
-        <w:t xml:space="preserve">The </w:t>
-      </w:r>
-      <w:proofErr w:type="spellStart"/>
-      <w:r>
-        <w:rPr>
-          <w:lang w:val="en-CA"/>
-        </w:rPr>
-        <w:t>KeyListener</w:t>
-      </w:r>
-      <w:proofErr w:type="spellEnd"/>
-      <w:r>
-        <w:rPr>
-          <w:lang w:val="en-CA"/>
-        </w:rPr>
-        <w:t xml:space="preserve"> allows for methods to “listen” for user inputs from the keyboard, and thus those key presses can be used as parameters for methods to perform a function when a key is pressed, such as moving the snake for a single player or 2 players depending on the key pressed.</w:t>
-      </w:r>
-    </w:p>
-    <w:p>
-      <w:pPr>
-        <w:pStyle w:val="ListParagraph"/>
-        <w:numPr>
-          <w:ilvl w:val="0"/>
-          <w:numId w:val="6"/>
-        </w:numPr>
-        <w:rPr>
-          <w:lang w:val="en-CA"/>
-        </w:rPr>
-      </w:pPr>
-      <w:r>
-        <w:rPr>
-          <w:lang w:val="en-CA"/>
-        </w:rPr>
-        <w:t xml:space="preserve">There are methods that also accept these Listeners are parameters, such as the </w:t>
-      </w:r>
-      <w:proofErr w:type="spellStart"/>
-      <w:r>
-        <w:rPr>
-          <w:lang w:val="en-CA"/>
-        </w:rPr>
-        <w:t>makeMenu</w:t>
-      </w:r>
-      <w:proofErr w:type="spellEnd"/>
-      <w:r>
-        <w:rPr>
-          <w:lang w:val="en-CA"/>
-        </w:rPr>
-        <w:t xml:space="preserve"> method which “listens” for an action such as a mouse click and then generates the appropriate menu depending on which button is clicked. </w:t>
-      </w:r>
-    </w:p>
-    <w:p>
-      <w:pPr>
-        <w:pStyle w:val="ListParagraph"/>
-        <w:numPr>
-          <w:ilvl w:val="0"/>
-          <w:numId w:val="6"/>
-        </w:numPr>
-        <w:rPr>
-          <w:lang w:val="en-CA"/>
-        </w:rPr>
-      </w:pPr>
-      <w:r>
-        <w:rPr>
-          <w:lang w:val="en-CA"/>
-        </w:rPr>
-        <w:t xml:space="preserve">The advantage of using </w:t>
-      </w:r>
-      <w:proofErr w:type="spellStart"/>
-      <w:r>
-        <w:rPr>
-          <w:lang w:val="en-CA"/>
-        </w:rPr>
-        <w:t>ActionListener</w:t>
-      </w:r>
-      <w:proofErr w:type="spellEnd"/>
-      <w:r>
-        <w:rPr>
-          <w:lang w:val="en-CA"/>
-        </w:rPr>
-        <w:t xml:space="preserve"> and </w:t>
-      </w:r>
-      <w:proofErr w:type="spellStart"/>
-      <w:r>
-        <w:rPr>
-          <w:lang w:val="en-CA"/>
-        </w:rPr>
-        <w:t>KeyListener</w:t>
-      </w:r>
-      <w:proofErr w:type="spellEnd"/>
-      <w:r>
-        <w:rPr>
-          <w:lang w:val="en-CA"/>
-        </w:rPr>
-        <w:t xml:space="preserve"> is that it helps with Event-Driven Programming; the methods that listen for these actions and key presses only execute when an action or key press is detected, and thus are not performing all the time.</w:t>
-      </w:r>
-    </w:p>
-    <w:p>
-      <w:pPr>
-        <w:ind w:left="360"/>
-        <w:rPr>
-          <w:lang w:val="en-CA"/>
-        </w:rPr>
-      </w:pPr>
-    </w:p>
-    <w:p>
-      <w:pPr>
-        <w:ind w:left="360"/>
-        <w:rPr>
-          <w:lang w:val="en-CA"/>
-        </w:rPr>
-      </w:pPr>
-    </w:p>
-    <w:p>
-      <w:pPr>
-        <w:ind w:left="360"/>
-        <w:rPr>
-          <w:lang w:val="en-CA"/>
-        </w:rPr>
-      </w:pPr>
-      <w:r>
-        <w:rPr>
-          <w:lang w:val="en-CA"/>
-        </w:rPr>
-        <w:t xml:space="preserve"> </w:t>
-      </w:r>
-    </w:p>
-    <w:p>
-      <w:pPr>
-        <w:pStyle w:val="Heading1"/>
-        <w:numPr>
-          <w:ilvl w:val="0"/>
-          <w:numId w:val="5"/>
-        </w:numPr>
-      </w:pPr>
-      <w:r>
-        <w:t xml:space="preserve">Array and </w:t>
-      </w:r>
-      <w:proofErr w:type="spellStart"/>
-      <w:r>
-        <w:t>ArrayList</w:t>
-      </w:r>
-      <w:proofErr w:type="spellEnd"/>
-      <w:r>
-        <w:t xml:space="preserve"> Collections:</w:t>
-      </w:r>
-    </w:p>
-    <w:p>
-      <w:pPr>
-        <w:pStyle w:val="ListParagraph"/>
-        <w:numPr>
-          <w:ilvl w:val="0"/>
-          <w:numId w:val="6"/>
-        </w:numPr>
-        <w:rPr>
-          <w:lang w:val="en-CA"/>
-        </w:rPr>
-      </w:pPr>
-      <w:proofErr w:type="spellStart"/>
-      <w:r>
-        <w:rPr>
-          <w:lang w:val="en-CA"/>
-        </w:rPr>
-        <w:t>ArrayList</w:t>
-      </w:r>
-      <w:proofErr w:type="spellEnd"/>
-      <w:r>
-        <w:rPr>
-          <w:lang w:val="en-CA"/>
-        </w:rPr>
-        <w:t xml:space="preserve"> collections are used throughout the project. </w:t>
-      </w:r>
-    </w:p>
-    <w:p>
-      <w:pPr>
-        <w:pStyle w:val="ListParagraph"/>
-        <w:numPr>
-          <w:ilvl w:val="0"/>
-          <w:numId w:val="6"/>
-        </w:numPr>
-        <w:rPr>
-          <w:lang w:val="en-CA"/>
-        </w:rPr>
-      </w:pPr>
-      <w:r>
-        <w:rPr>
-          <w:lang w:val="en-CA"/>
-        </w:rPr>
-        <w:t xml:space="preserve">An example of an </w:t>
-      </w:r>
-      <w:proofErr w:type="spellStart"/>
-      <w:r>
-        <w:rPr>
-          <w:lang w:val="en-CA"/>
-        </w:rPr>
-        <w:t>ArrayList</w:t>
-      </w:r>
-      <w:proofErr w:type="spellEnd"/>
-      <w:r>
-        <w:rPr>
-          <w:lang w:val="en-CA"/>
-        </w:rPr>
-        <w:t xml:space="preserve"> is in the Snake class, where the private attribute ‘body’ is an </w:t>
-      </w:r>
-      <w:proofErr w:type="spellStart"/>
-      <w:r>
-        <w:rPr>
-          <w:lang w:val="en-CA"/>
-        </w:rPr>
-        <w:t>ArrayList</w:t>
-      </w:r>
-      <w:proofErr w:type="spellEnd"/>
-      <w:r>
-        <w:rPr>
-          <w:lang w:val="en-CA"/>
-        </w:rPr>
-        <w:t xml:space="preserve"> Collection.</w:t>
-      </w:r>
-    </w:p>
-    <w:p>
-      <w:pPr>
-        <w:pStyle w:val="ListParagraph"/>
-        <w:numPr>
-          <w:ilvl w:val="0"/>
-          <w:numId w:val="6"/>
-        </w:numPr>
-        <w:rPr>
-          <w:lang w:val="en-CA"/>
-        </w:rPr>
-      </w:pPr>
-      <w:r>
-        <w:rPr>
-          <w:lang w:val="en-CA"/>
-        </w:rPr>
-        <w:t xml:space="preserve">This is useful as the ‘body’ </w:t>
-      </w:r>
-      <w:proofErr w:type="spellStart"/>
-      <w:r>
-        <w:rPr>
-          <w:lang w:val="en-CA"/>
-        </w:rPr>
-        <w:t>ArrayList</w:t>
-      </w:r>
-      <w:proofErr w:type="spellEnd"/>
-      <w:r>
-        <w:rPr>
-          <w:lang w:val="en-CA"/>
-        </w:rPr>
-        <w:t xml:space="preserve"> keeps track of the number of body elements of the  snake; as the snake eats </w:t>
-      </w:r>
-      <w:r>
-        <w:rPr>
-          <w:lang w:val="en-CA"/>
-        </w:rPr>
-        <w:t xml:space="preserve">food units, the ‘body’ </w:t>
-      </w:r>
-      <w:proofErr w:type="spellStart"/>
-      <w:r>
-        <w:rPr>
-          <w:lang w:val="en-CA"/>
-        </w:rPr>
-        <w:t>ArrayList</w:t>
-      </w:r>
-      <w:proofErr w:type="spellEnd"/>
-      <w:r>
-        <w:rPr>
-          <w:lang w:val="en-CA"/>
-        </w:rPr>
-        <w:t xml:space="preserve"> increases in length between 1-3 units randomly. Therefore, an </w:t>
-      </w:r>
-      <w:proofErr w:type="spellStart"/>
-      <w:r>
-        <w:rPr>
-          <w:lang w:val="en-CA"/>
-        </w:rPr>
-        <w:t>ArrayList</w:t>
-      </w:r>
-      <w:proofErr w:type="spellEnd"/>
-      <w:r>
-        <w:rPr>
-          <w:lang w:val="en-CA"/>
-        </w:rPr>
-        <w:t>, and not a simple array with a defined length, is useful here.</w:t>
-      </w:r>
-    </w:p>
-    <w:p>
-      <w:pPr>
-        <w:pStyle w:val="ListParagraph"/>
-        <w:numPr>
-          <w:ilvl w:val="0"/>
-          <w:numId w:val="6"/>
-        </w:numPr>
-        <w:rPr>
-          <w:lang w:val="en-CA"/>
-        </w:rPr>
-      </w:pPr>
-      <w:r>
-        <w:rPr>
-          <w:lang w:val="en-CA"/>
-        </w:rPr>
-        <w:t xml:space="preserve">Another example of an </w:t>
-      </w:r>
-      <w:proofErr w:type="spellStart"/>
-      <w:r>
-        <w:rPr>
-          <w:lang w:val="en-CA"/>
-        </w:rPr>
-        <w:t>ArrayList</w:t>
-      </w:r>
-      <w:proofErr w:type="spellEnd"/>
-      <w:r>
-        <w:rPr>
-          <w:lang w:val="en-CA"/>
-        </w:rPr>
-        <w:t xml:space="preserve"> is in the </w:t>
-      </w:r>
-      <w:proofErr w:type="spellStart"/>
-      <w:r>
-        <w:rPr>
-          <w:lang w:val="en-CA"/>
-        </w:rPr>
-        <w:t>HighScores</w:t>
-      </w:r>
-      <w:proofErr w:type="spellEnd"/>
-      <w:r>
-        <w:rPr>
-          <w:lang w:val="en-CA"/>
-        </w:rPr>
-        <w:t xml:space="preserve"> inner class of the Model class. The </w:t>
-      </w:r>
-      <w:proofErr w:type="spellStart"/>
-      <w:r>
-        <w:rPr>
-          <w:lang w:val="en-CA"/>
-        </w:rPr>
-        <w:t>HighScores</w:t>
-      </w:r>
-      <w:proofErr w:type="spellEnd"/>
-      <w:r>
-        <w:rPr>
-          <w:lang w:val="en-CA"/>
-        </w:rPr>
-        <w:t xml:space="preserve"> class has an </w:t>
-      </w:r>
-      <w:proofErr w:type="spellStart"/>
-      <w:r>
-        <w:rPr>
-          <w:lang w:val="en-CA"/>
-        </w:rPr>
-        <w:t>ArrayList</w:t>
-      </w:r>
-      <w:proofErr w:type="spellEnd"/>
-      <w:r>
-        <w:rPr>
-          <w:lang w:val="en-CA"/>
-        </w:rPr>
-        <w:t xml:space="preserve"> called ‘scores’ that is used to contain all the high scores. </w:t>
-      </w:r>
-    </w:p>
-    <w:p>
-      <w:pPr>
-        <w:pStyle w:val="ListParagraph"/>
-        <w:numPr>
-          <w:ilvl w:val="0"/>
-          <w:numId w:val="6"/>
-        </w:numPr>
-        <w:rPr>
-          <w:lang w:val="en-CA"/>
-        </w:rPr>
-      </w:pPr>
-      <w:r>
-        <w:rPr>
-          <w:lang w:val="en-CA"/>
-        </w:rPr>
-        <w:t xml:space="preserve">Arrays are seldom used in our project. A simple example is in the View, in the </w:t>
-      </w:r>
-      <w:proofErr w:type="spellStart"/>
-      <w:r>
-        <w:rPr>
-          <w:lang w:val="en-CA"/>
-        </w:rPr>
-        <w:t>randomFood</w:t>
-      </w:r>
-      <w:proofErr w:type="spellEnd"/>
-      <w:r>
-        <w:rPr>
-          <w:lang w:val="en-CA"/>
-        </w:rPr>
-        <w:t xml:space="preserve"> method. Here, a simple Array containing the ‘x, y’ position is used for the food unit’s placement. The array is a simple 2D array and its elements are calculated randomly using the game’s width and height.</w:t>
-      </w:r>
-    </w:p>
-    <w:p>
-      <w:pPr>
-        <w:pStyle w:val="Heading1"/>
-        <w:numPr>
-          <w:ilvl w:val="0"/>
-          <w:numId w:val="5"/>
-        </w:numPr>
-      </w:pPr>
-      <w:r>
         <w:lastRenderedPageBreak/>
-        <w:t>Exceptions and File I/O:</w:t>
-      </w:r>
-    </w:p>
-    <w:p>
-      <w:pPr>
-        <w:pStyle w:val="ListParagraph"/>
-        <w:numPr>
-          <w:ilvl w:val="0"/>
-          <w:numId w:val="6"/>
-        </w:numPr>
-        <w:rPr>
-          <w:lang w:val="en-CA"/>
-        </w:rPr>
-      </w:pPr>
-      <w:r>
-        <w:rPr>
-          <w:lang w:val="en-CA"/>
-        </w:rPr>
-        <w:t xml:space="preserve">Exceptions are used throughout our project. </w:t>
-      </w:r>
-    </w:p>
-    <w:p>
-      <w:pPr>
-        <w:pStyle w:val="ListParagraph"/>
-        <w:numPr>
-          <w:ilvl w:val="0"/>
-          <w:numId w:val="6"/>
-        </w:numPr>
-        <w:rPr>
-          <w:lang w:val="en-CA"/>
-        </w:rPr>
-      </w:pPr>
-      <w:r>
-        <w:rPr>
-          <w:lang w:val="en-CA"/>
-        </w:rPr>
-        <w:t xml:space="preserve">An example of an exception used multiple times is the </w:t>
-      </w:r>
-      <w:proofErr w:type="spellStart"/>
-      <w:r>
-        <w:rPr>
-          <w:lang w:val="en-CA"/>
-        </w:rPr>
-        <w:t>InterruptedException</w:t>
-      </w:r>
-      <w:proofErr w:type="spellEnd"/>
-      <w:r>
-        <w:rPr>
-          <w:lang w:val="en-CA"/>
-        </w:rPr>
-        <w:t>, which is used when a thread is interrupted rather put to sleep.</w:t>
-      </w:r>
-    </w:p>
-    <w:p>
-      <w:pPr>
-        <w:pStyle w:val="ListParagraph"/>
-        <w:numPr>
-          <w:ilvl w:val="0"/>
-          <w:numId w:val="6"/>
-        </w:numPr>
-        <w:rPr>
-          <w:lang w:val="en-CA"/>
-        </w:rPr>
-      </w:pPr>
-      <w:r>
-        <w:rPr>
-          <w:lang w:val="en-CA"/>
-        </w:rPr>
-        <w:t xml:space="preserve">This occurs in our Model many times, but a key place is in the </w:t>
-      </w:r>
-      <w:proofErr w:type="spellStart"/>
-      <w:r>
-        <w:rPr>
-          <w:lang w:val="en-CA"/>
-        </w:rPr>
-        <w:t>newGame</w:t>
-      </w:r>
-      <w:proofErr w:type="spellEnd"/>
-      <w:r>
-        <w:rPr>
-          <w:lang w:val="en-CA"/>
-        </w:rPr>
-        <w:t xml:space="preserve"> method, where the Timer stream is coded. A Try/Catch block is used around the code of the Timer, and if the timer thread is interrupted instead of sleeping, the Catch block will catch the </w:t>
-      </w:r>
-      <w:proofErr w:type="spellStart"/>
-      <w:r>
-        <w:rPr>
-          <w:lang w:val="en-CA"/>
-        </w:rPr>
-        <w:t>InterruptedException</w:t>
-      </w:r>
-      <w:proofErr w:type="spellEnd"/>
-      <w:r>
-        <w:rPr>
-          <w:lang w:val="en-CA"/>
-        </w:rPr>
-        <w:t xml:space="preserve"> and alert the user. </w:t>
-      </w:r>
-    </w:p>
-    <w:p>
-      <w:pPr>
-        <w:pStyle w:val="ListParagraph"/>
-        <w:numPr>
-          <w:ilvl w:val="0"/>
-          <w:numId w:val="6"/>
-        </w:numPr>
-        <w:rPr>
-          <w:lang w:val="en-CA"/>
-        </w:rPr>
-      </w:pPr>
-      <w:r>
-        <w:rPr>
-          <w:lang w:val="en-CA"/>
-        </w:rPr>
-        <w:t xml:space="preserve">A </w:t>
-      </w:r>
-      <w:proofErr w:type="spellStart"/>
-      <w:r>
-        <w:rPr>
-          <w:lang w:val="en-CA"/>
-        </w:rPr>
-        <w:t>Throwable</w:t>
-      </w:r>
-      <w:proofErr w:type="spellEnd"/>
-      <w:r>
-        <w:rPr>
-          <w:lang w:val="en-CA"/>
-        </w:rPr>
-        <w:t xml:space="preserve"> exception is used in the last method, </w:t>
-      </w:r>
-      <w:proofErr w:type="spellStart"/>
-      <w:r>
-        <w:rPr>
-          <w:lang w:val="en-CA"/>
-        </w:rPr>
-        <w:t>getLines</w:t>
-      </w:r>
-      <w:proofErr w:type="spellEnd"/>
-      <w:r>
-        <w:rPr>
-          <w:lang w:val="en-CA"/>
-        </w:rPr>
-        <w:t xml:space="preserve">, of the inner class </w:t>
-      </w:r>
-      <w:proofErr w:type="spellStart"/>
-      <w:r>
-        <w:rPr>
-          <w:lang w:val="en-CA"/>
-        </w:rPr>
-        <w:t>HighScores</w:t>
-      </w:r>
-      <w:proofErr w:type="spellEnd"/>
-      <w:r>
-        <w:rPr>
-          <w:lang w:val="en-CA"/>
-        </w:rPr>
-        <w:t xml:space="preserve"> inside the Model class. The method will throw an </w:t>
-      </w:r>
-      <w:proofErr w:type="spellStart"/>
-      <w:r>
-        <w:rPr>
-          <w:lang w:val="en-CA"/>
-        </w:rPr>
-        <w:t>IOException</w:t>
-      </w:r>
-      <w:proofErr w:type="spellEnd"/>
-      <w:r>
-        <w:rPr>
-          <w:lang w:val="en-CA"/>
-        </w:rPr>
-        <w:t xml:space="preserve"> to the user if there is a problem with the input/output in the reading/returning of </w:t>
-      </w:r>
-      <w:proofErr w:type="spellStart"/>
-      <w:r>
-        <w:rPr>
-          <w:lang w:val="en-CA"/>
-        </w:rPr>
-        <w:t>highscores</w:t>
-      </w:r>
-      <w:proofErr w:type="spellEnd"/>
-      <w:r>
-        <w:rPr>
-          <w:lang w:val="en-CA"/>
-        </w:rPr>
-        <w:t xml:space="preserve">. </w:t>
-      </w:r>
-    </w:p>
-    <w:p>
-      <w:pPr>
-        <w:pStyle w:val="ListParagraph"/>
-        <w:numPr>
-          <w:ilvl w:val="0"/>
-          <w:numId w:val="6"/>
-        </w:numPr>
-        <w:rPr>
-          <w:lang w:val="en-CA"/>
-        </w:rPr>
-      </w:pPr>
-      <w:r>
-        <w:rPr>
-          <w:lang w:val="en-CA"/>
-        </w:rPr>
-        <w:t xml:space="preserve">In the inner class </w:t>
-      </w:r>
-      <w:proofErr w:type="spellStart"/>
-      <w:r>
-        <w:rPr>
-          <w:lang w:val="en-CA"/>
-        </w:rPr>
-        <w:t>HighScores</w:t>
-      </w:r>
-      <w:proofErr w:type="spellEnd"/>
-      <w:r>
-        <w:rPr>
-          <w:lang w:val="en-CA"/>
-        </w:rPr>
-        <w:t xml:space="preserve"> inside the Model Class, the high scores are stored in an </w:t>
-      </w:r>
-      <w:proofErr w:type="spellStart"/>
-      <w:r>
-        <w:rPr>
-          <w:lang w:val="en-CA"/>
-        </w:rPr>
-        <w:t>ArrayList</w:t>
-      </w:r>
-      <w:proofErr w:type="spellEnd"/>
-      <w:r>
-        <w:rPr>
-          <w:lang w:val="en-CA"/>
-        </w:rPr>
-        <w:t xml:space="preserve"> and written to a text file. The high scores are also read off the text file and shown to the user. This all occurs in the </w:t>
-      </w:r>
-      <w:proofErr w:type="spellStart"/>
-      <w:r>
-        <w:rPr>
-          <w:lang w:val="en-CA"/>
-        </w:rPr>
-        <w:t>writeHighScores</w:t>
-      </w:r>
-      <w:proofErr w:type="spellEnd"/>
-      <w:r>
-        <w:rPr>
-          <w:lang w:val="en-CA"/>
-        </w:rPr>
-        <w:t xml:space="preserve"> method, </w:t>
-      </w:r>
-      <w:proofErr w:type="spellStart"/>
-      <w:r>
-        <w:rPr>
-          <w:lang w:val="en-CA"/>
-        </w:rPr>
-        <w:t>getHighScores</w:t>
-      </w:r>
-      <w:proofErr w:type="spellEnd"/>
-      <w:r>
-        <w:rPr>
-          <w:lang w:val="en-CA"/>
-        </w:rPr>
-        <w:t xml:space="preserve"> method, and </w:t>
-      </w:r>
-      <w:proofErr w:type="spellStart"/>
-      <w:r>
-        <w:rPr>
-          <w:lang w:val="en-CA"/>
-        </w:rPr>
-        <w:t>getLines</w:t>
-      </w:r>
-      <w:proofErr w:type="spellEnd"/>
-      <w:r>
-        <w:rPr>
-          <w:lang w:val="en-CA"/>
-        </w:rPr>
-        <w:t xml:space="preserve"> method. </w:t>
-      </w:r>
-    </w:p>
-    <w:p>
-      <w:pPr>
-        <w:ind w:left="360"/>
-        <w:rPr>
-          <w:lang w:val="en-CA"/>
-        </w:rPr>
-      </w:pPr>
-    </w:p>
-    <w:p>
-      <w:pPr>
-        <w:pStyle w:val="Title"/>
-      </w:pPr>
-    </w:p>
-    <w:p>
-      <w:pPr>
-        <w:pStyle w:val="Title"/>
-      </w:pPr>
-    </w:p>
-    <w:p>
-      <w:pPr>
-        <w:pStyle w:val="Title"/>
-      </w:pPr>
-    </w:p>
-    <w:p>
-      <w:pPr>
-        <w:pStyle w:val="Title"/>
-      </w:pPr>
-    </w:p>
-    <w:p>
-      <w:pPr>
-        <w:pStyle w:val="Title"/>
-      </w:pPr>
-      <w:r>
-        <w:t>Application of ADVANCED Techniques Learned</w:t>
-      </w:r>
-    </w:p>
-    <w:p>
-      <w:pPr>
-        <w:rPr>
-          <w:lang w:val="en-CA"/>
-        </w:rPr>
-      </w:pPr>
-      <w:r>
-        <w:rPr>
-          <w:lang w:val="en-CA"/>
-        </w:rPr>
-        <w:t>In this section, most of the advanced techniques and how they’re used in the code of this project is discussed.</w:t>
-      </w:r>
-    </w:p>
-    <w:p>
-      <w:pPr>
-        <w:pStyle w:val="Heading1"/>
-        <w:numPr>
-          <w:ilvl w:val="0"/>
-          <w:numId w:val="7"/>
-        </w:numPr>
-      </w:pPr>
-      <w:r>
-        <w:t>Recursion:</w:t>
-      </w:r>
-    </w:p>
-    <w:p>
-      <w:pPr>
-        <w:pStyle w:val="ListParagraph"/>
-        <w:numPr>
-          <w:ilvl w:val="0"/>
-          <w:numId w:val="6"/>
-        </w:numPr>
-        <w:rPr>
-          <w:lang w:val="en-CA"/>
-        </w:rPr>
-      </w:pPr>
-      <w:r>
-        <w:rPr>
-          <w:lang w:val="en-CA"/>
-        </w:rPr>
-        <w:t xml:space="preserve">An example of Recursion is in the public static </w:t>
-      </w:r>
-      <w:proofErr w:type="spellStart"/>
-      <w:r>
-        <w:rPr>
-          <w:lang w:val="en-CA"/>
-        </w:rPr>
-        <w:t>HighScores</w:t>
-      </w:r>
-      <w:proofErr w:type="spellEnd"/>
-      <w:r>
-        <w:rPr>
-          <w:lang w:val="en-CA"/>
-        </w:rPr>
-        <w:t xml:space="preserve"> class inside the Model class. The very last method, </w:t>
-      </w:r>
-      <w:proofErr w:type="spellStart"/>
-      <w:proofErr w:type="gramStart"/>
-      <w:r>
-        <w:rPr>
-          <w:lang w:val="en-CA"/>
-        </w:rPr>
-        <w:t>getLines</w:t>
-      </w:r>
-      <w:proofErr w:type="spellEnd"/>
-      <w:r>
-        <w:rPr>
-          <w:lang w:val="en-CA"/>
-        </w:rPr>
-        <w:t>(</w:t>
-      </w:r>
-      <w:proofErr w:type="gramEnd"/>
-      <w:r>
-        <w:rPr>
-          <w:lang w:val="en-CA"/>
-        </w:rPr>
-        <w:t>), functions recursively in its execution.</w:t>
-      </w:r>
-    </w:p>
-    <w:p>
-      <w:pPr>
-        <w:pStyle w:val="ListParagraph"/>
-        <w:numPr>
-          <w:ilvl w:val="0"/>
-          <w:numId w:val="6"/>
-        </w:numPr>
-        <w:rPr>
-          <w:lang w:val="en-CA"/>
-        </w:rPr>
-      </w:pPr>
-      <w:r>
-        <w:rPr>
-          <w:lang w:val="en-CA"/>
-        </w:rPr>
-        <w:t xml:space="preserve">The </w:t>
-      </w:r>
-      <w:proofErr w:type="spellStart"/>
-      <w:proofErr w:type="gramStart"/>
-      <w:r>
-        <w:rPr>
-          <w:lang w:val="en-CA"/>
-        </w:rPr>
-        <w:t>getLines</w:t>
-      </w:r>
-      <w:proofErr w:type="spellEnd"/>
-      <w:r>
-        <w:rPr>
-          <w:lang w:val="en-CA"/>
-        </w:rPr>
-        <w:t>(</w:t>
-      </w:r>
-      <w:proofErr w:type="gramEnd"/>
-      <w:r>
-        <w:rPr>
-          <w:lang w:val="en-CA"/>
-        </w:rPr>
-        <w:t xml:space="preserve">) method reads the lines of a file one by one, and adds them to an </w:t>
-      </w:r>
-      <w:proofErr w:type="spellStart"/>
-      <w:r>
-        <w:rPr>
-          <w:lang w:val="en-CA"/>
-        </w:rPr>
-        <w:t>ArrayList</w:t>
-      </w:r>
-      <w:proofErr w:type="spellEnd"/>
-      <w:r>
-        <w:rPr>
-          <w:lang w:val="en-CA"/>
-        </w:rPr>
-        <w:t xml:space="preserve">. When there are no lines left to read, the method returns the </w:t>
-      </w:r>
-      <w:proofErr w:type="spellStart"/>
-      <w:r>
-        <w:rPr>
-          <w:lang w:val="en-CA"/>
-        </w:rPr>
-        <w:t>ArrayList</w:t>
-      </w:r>
-      <w:proofErr w:type="spellEnd"/>
-      <w:r>
-        <w:rPr>
-          <w:lang w:val="en-CA"/>
-        </w:rPr>
-        <w:t xml:space="preserve">. </w:t>
-      </w:r>
-    </w:p>
-    <w:p>
-      <w:pPr>
-        <w:pStyle w:val="ListParagraph"/>
-        <w:numPr>
-          <w:ilvl w:val="0"/>
-          <w:numId w:val="6"/>
-        </w:numPr>
-        <w:rPr>
-          <w:lang w:val="en-CA"/>
-        </w:rPr>
-      </w:pPr>
-      <w:r>
-        <w:rPr>
-          <w:lang w:val="en-CA"/>
-        </w:rPr>
         <w:t xml:space="preserve">This follows the guidelines for proper use of Recursion: </w:t>
       </w:r>
     </w:p>
@@ -5320,614 +5461,759 @@
         <w:rPr>
           <w:lang w:val="en-CA"/>
         </w:rPr>
+        <w:t xml:space="preserve">The method </w:t>
+      </w:r>
+      <w:proofErr w:type="spellStart"/>
+      <w:r>
+        <w:rPr>
+          <w:lang w:val="en-CA"/>
+        </w:rPr>
+        <w:t>getLines</w:t>
+      </w:r>
+      <w:proofErr w:type="spellEnd"/>
+      <w:r>
+        <w:rPr>
+          <w:lang w:val="en-CA"/>
+        </w:rPr>
+        <w:t xml:space="preserve"> is always getting closer to the base/shrinking; the number of lines to read starts at the max and gets to 0 eventually.</w:t>
+      </w:r>
+    </w:p>
+    <w:p>
+      <w:pPr>
+        <w:pStyle w:val="Heading1"/>
+        <w:numPr>
+          <w:ilvl w:val="0"/>
+          <w:numId w:val="7"/>
+        </w:numPr>
+      </w:pPr>
+      <w:r>
+        <w:t>Model/View/Controller:</w:t>
+      </w:r>
+    </w:p>
+    <w:p>
+      <w:pPr>
+        <w:pStyle w:val="ListParagraph"/>
+        <w:numPr>
+          <w:ilvl w:val="0"/>
+          <w:numId w:val="6"/>
+        </w:numPr>
+        <w:rPr>
+          <w:lang w:val="en-CA"/>
+        </w:rPr>
+      </w:pPr>
+      <w:r>
+        <w:rPr>
+          <w:lang w:val="en-CA"/>
+        </w:rPr>
+        <w:t xml:space="preserve">The Model View Controller classes are used in this project. </w:t>
+      </w:r>
+    </w:p>
+    <w:p>
+      <w:pPr>
+        <w:pStyle w:val="ListParagraph"/>
+        <w:numPr>
+          <w:ilvl w:val="0"/>
+          <w:numId w:val="6"/>
+        </w:numPr>
+        <w:rPr>
+          <w:lang w:val="en-CA"/>
+        </w:rPr>
+      </w:pPr>
+      <w:r>
+        <w:rPr>
+          <w:lang w:val="en-CA"/>
+        </w:rPr>
+        <w:t>The Model handles the majority of “data” or “functionality” code, such as making a new game and its timer, handling high scores, handling multiplayer, etc.</w:t>
+      </w:r>
+    </w:p>
+    <w:p>
+      <w:pPr>
+        <w:pStyle w:val="ListParagraph"/>
+        <w:numPr>
+          <w:ilvl w:val="0"/>
+          <w:numId w:val="6"/>
+        </w:numPr>
+        <w:rPr>
+          <w:lang w:val="en-CA"/>
+        </w:rPr>
+      </w:pPr>
+      <w:r>
+        <w:rPr>
+          <w:lang w:val="en-CA"/>
+        </w:rPr>
+        <w:t xml:space="preserve"> The View handles the “drawing” of the Snake game and the Swing/GUI elements.</w:t>
+      </w:r>
+    </w:p>
+    <w:p>
+      <w:pPr>
+        <w:pStyle w:val="ListParagraph"/>
+        <w:numPr>
+          <w:ilvl w:val="0"/>
+          <w:numId w:val="6"/>
+        </w:numPr>
+        <w:rPr>
+          <w:lang w:val="en-CA"/>
+        </w:rPr>
+      </w:pPr>
+      <w:r>
+        <w:rPr>
+          <w:lang w:val="en-CA"/>
+        </w:rPr>
+        <w:t>The Controller connects the Model and View together. Things like key presses are handled in here, where the key press is detected by the View and “sent” to the model to update the Snake on what should happen after the key press, and then “sent” back to the view to update the Snake/game to show what happens after the key is pressed.</w:t>
+      </w:r>
+    </w:p>
+    <w:p>
+      <w:pPr>
+        <w:pStyle w:val="Heading1"/>
+        <w:numPr>
+          <w:ilvl w:val="0"/>
+          <w:numId w:val="7"/>
+        </w:numPr>
+      </w:pPr>
+      <w:r>
+        <w:t>Functional Programming:</w:t>
+      </w:r>
+    </w:p>
+    <w:p>
+      <w:pPr>
+        <w:pStyle w:val="ListParagraph"/>
+        <w:numPr>
+          <w:ilvl w:val="0"/>
+          <w:numId w:val="6"/>
+        </w:numPr>
+        <w:rPr>
+          <w:lang w:val="en-CA"/>
+        </w:rPr>
+      </w:pPr>
+      <w:r>
+        <w:rPr>
+          <w:lang w:val="en-CA"/>
+        </w:rPr>
+        <w:t>A lambda function is used to demonstrate Functional Programming.</w:t>
+      </w:r>
+    </w:p>
+    <w:p>
+      <w:pPr>
+        <w:pStyle w:val="ListParagraph"/>
+        <w:numPr>
+          <w:ilvl w:val="0"/>
+          <w:numId w:val="6"/>
+        </w:numPr>
+        <w:rPr>
+          <w:lang w:val="en-CA"/>
+        </w:rPr>
+      </w:pPr>
+      <w:r>
+        <w:rPr>
+          <w:lang w:val="en-CA"/>
+        </w:rPr>
+        <w:t xml:space="preserve">The lambda function is used in the Model class of the project, in the </w:t>
+      </w:r>
+      <w:proofErr w:type="spellStart"/>
+      <w:r>
+        <w:rPr>
+          <w:lang w:val="en-CA"/>
+        </w:rPr>
+        <w:t>setHighScores</w:t>
+      </w:r>
+      <w:proofErr w:type="spellEnd"/>
+      <w:r>
+        <w:rPr>
+          <w:lang w:val="en-CA"/>
+        </w:rPr>
+        <w:t xml:space="preserve"> method, around line 150. The Object ‘scores’ has </w:t>
+      </w:r>
+      <w:proofErr w:type="gramStart"/>
+      <w:r>
+        <w:rPr>
+          <w:lang w:val="en-CA"/>
+        </w:rPr>
+        <w:t>it’s</w:t>
+      </w:r>
+      <w:proofErr w:type="gramEnd"/>
+      <w:r>
+        <w:rPr>
+          <w:lang w:val="en-CA"/>
+        </w:rPr>
+        <w:t xml:space="preserve"> high scores (integer values) compared and sorted.</w:t>
+      </w:r>
+    </w:p>
+    <w:p>
+      <w:pPr>
+        <w:pStyle w:val="Heading1"/>
+        <w:numPr>
+          <w:ilvl w:val="0"/>
+          <w:numId w:val="7"/>
+        </w:numPr>
+      </w:pPr>
+      <w:r>
+        <w:t>Multithreading:</w:t>
+      </w:r>
+    </w:p>
+    <w:p>
+      <w:pPr>
+        <w:pStyle w:val="ListParagraph"/>
+        <w:numPr>
+          <w:ilvl w:val="0"/>
+          <w:numId w:val="6"/>
+        </w:numPr>
+        <w:rPr>
+          <w:lang w:val="en-CA"/>
+        </w:rPr>
+      </w:pPr>
+      <w:r>
+        <w:rPr>
+          <w:lang w:val="en-CA"/>
+        </w:rPr>
+        <w:t>Multithreading is used in a few places in the code for the project.</w:t>
+      </w:r>
+    </w:p>
+    <w:p>
+      <w:pPr>
+        <w:pStyle w:val="ListParagraph"/>
+        <w:numPr>
+          <w:ilvl w:val="0"/>
+          <w:numId w:val="6"/>
+        </w:numPr>
+        <w:rPr>
+          <w:lang w:val="en-CA"/>
+        </w:rPr>
+      </w:pPr>
+      <w:r>
+        <w:rPr>
+          <w:lang w:val="en-CA"/>
+        </w:rPr>
+        <w:t xml:space="preserve">An example of multithreading is used in the coding of the Timer. This happens in the Model class, in the </w:t>
+      </w:r>
+      <w:proofErr w:type="spellStart"/>
+      <w:proofErr w:type="gramStart"/>
+      <w:r>
+        <w:rPr>
+          <w:lang w:val="en-CA"/>
+        </w:rPr>
+        <w:t>newGame</w:t>
+      </w:r>
+      <w:proofErr w:type="spellEnd"/>
+      <w:r>
+        <w:rPr>
+          <w:lang w:val="en-CA"/>
+        </w:rPr>
+        <w:t>(</w:t>
+      </w:r>
+      <w:proofErr w:type="gramEnd"/>
+      <w:r>
+        <w:rPr>
+          <w:lang w:val="en-CA"/>
+        </w:rPr>
+        <w:t xml:space="preserve">) method. </w:t>
+      </w:r>
+    </w:p>
+    <w:p>
+      <w:pPr>
+        <w:pStyle w:val="ListParagraph"/>
+        <w:numPr>
+          <w:ilvl w:val="0"/>
+          <w:numId w:val="6"/>
+        </w:numPr>
+        <w:rPr>
+          <w:lang w:val="en-CA"/>
+        </w:rPr>
+      </w:pPr>
+      <w:r>
+        <w:rPr>
+          <w:lang w:val="en-CA"/>
+        </w:rPr>
+        <w:t xml:space="preserve">A new thread is created </w:t>
+      </w:r>
+      <w:r>
+        <w:rPr>
+          <w:lang w:val="en-CA"/>
+        </w:rPr>
+        <w:t>after the new Runnable is created, which is called ‘time’. Thus, a 2</w:t>
+      </w:r>
+      <w:r>
+        <w:rPr>
+          <w:vertAlign w:val="superscript"/>
+          <w:lang w:val="en-CA"/>
+        </w:rPr>
+        <w:t>nd</w:t>
+      </w:r>
+      <w:r>
+        <w:rPr>
+          <w:lang w:val="en-CA"/>
+        </w:rPr>
+        <w:t xml:space="preserve"> thread is created here to handle the Timer shown in the Snake game window.</w:t>
+      </w:r>
+    </w:p>
+    <w:p>
+      <w:pPr>
+        <w:pStyle w:val="Heading1"/>
+        <w:numPr>
+          <w:ilvl w:val="0"/>
+          <w:numId w:val="7"/>
+        </w:numPr>
+      </w:pPr>
+      <w:r>
+        <w:t>Networking and Sockets:</w:t>
+      </w:r>
+    </w:p>
+    <w:p>
+      <w:pPr>
+        <w:pStyle w:val="ListParagraph"/>
+        <w:numPr>
+          <w:ilvl w:val="0"/>
+          <w:numId w:val="6"/>
+        </w:numPr>
+        <w:rPr>
+          <w:lang w:val="en-CA"/>
+        </w:rPr>
+      </w:pPr>
+      <w:r>
+        <w:rPr>
+          <w:lang w:val="en-CA"/>
+        </w:rPr>
+        <w:t xml:space="preserve">The Networking for Multiplayer is handled in the </w:t>
+      </w:r>
+      <w:r>
+        <w:rPr>
+          <w:lang w:val="en-CA"/>
+        </w:rPr>
+        <w:t xml:space="preserve">Networking class. </w:t>
+      </w:r>
+    </w:p>
+    <w:p>
+      <w:pPr>
+        <w:pStyle w:val="ListParagraph"/>
+        <w:numPr>
+          <w:ilvl w:val="0"/>
+          <w:numId w:val="6"/>
+        </w:numPr>
+        <w:rPr>
+          <w:lang w:val="en-CA"/>
+        </w:rPr>
+      </w:pPr>
+      <w:r>
+        <w:rPr>
+          <w:lang w:val="en-CA"/>
+        </w:rPr>
+        <w:t>First a stream for the Networking portion is created.</w:t>
+      </w:r>
+    </w:p>
+    <w:p>
+      <w:pPr>
+        <w:pStyle w:val="ListParagraph"/>
+        <w:numPr>
+          <w:ilvl w:val="0"/>
+          <w:numId w:val="6"/>
+        </w:numPr>
+        <w:rPr>
+          <w:lang w:val="en-CA"/>
+        </w:rPr>
+      </w:pPr>
+      <w:r>
+        <w:rPr>
+          <w:lang w:val="en-CA"/>
+        </w:rPr>
+        <w:t xml:space="preserve">Then a network listener is created by making a new Runnable object. In here, a new </w:t>
+      </w:r>
+      <w:proofErr w:type="spellStart"/>
+      <w:r>
+        <w:rPr>
+          <w:lang w:val="en-CA"/>
+        </w:rPr>
+        <w:t>serverSocket</w:t>
+      </w:r>
+      <w:proofErr w:type="spellEnd"/>
+      <w:r>
+        <w:rPr>
+          <w:lang w:val="en-CA"/>
+        </w:rPr>
+        <w:t xml:space="preserve"> object is created, which listens to an incoming client/other player. A </w:t>
+      </w:r>
+      <w:proofErr w:type="spellStart"/>
+      <w:r>
+        <w:rPr>
+          <w:lang w:val="en-CA"/>
+        </w:rPr>
+        <w:t>clientSocket</w:t>
+      </w:r>
+      <w:proofErr w:type="spellEnd"/>
+      <w:r>
+        <w:rPr>
+          <w:lang w:val="en-CA"/>
+        </w:rPr>
+        <w:t xml:space="preserve"> is also created, which “talks”/sends information from the client.</w:t>
+      </w:r>
+    </w:p>
+    <w:p>
+      <w:pPr>
+        <w:pStyle w:val="ListParagraph"/>
+        <w:numPr>
+          <w:ilvl w:val="0"/>
+          <w:numId w:val="6"/>
+        </w:numPr>
+        <w:rPr>
+          <w:lang w:val="en-CA"/>
+        </w:rPr>
+      </w:pPr>
+      <w:r>
+        <w:rPr>
+          <w:lang w:val="en-CA"/>
+        </w:rPr>
+        <w:t>All the received information from the sockets is converted into a string.</w:t>
+      </w:r>
+    </w:p>
+    <w:p>
+      <w:pPr>
+        <w:pStyle w:val="ListParagraph"/>
+        <w:numPr>
+          <w:ilvl w:val="0"/>
+          <w:numId w:val="6"/>
+        </w:numPr>
+        <w:rPr>
+          <w:lang w:val="en-CA"/>
+        </w:rPr>
+      </w:pPr>
+      <w:r>
+        <w:rPr>
+          <w:lang w:val="en-CA"/>
+        </w:rPr>
+        <w:t>This string output is then sent to the browser/displayed to the user.</w:t>
+      </w:r>
+    </w:p>
+    <w:p>
+      <w:pPr>
+        <w:pStyle w:val="ListParagraph"/>
+        <w:numPr>
+          <w:ilvl w:val="0"/>
+          <w:numId w:val="6"/>
+        </w:numPr>
+        <w:rPr>
+          <w:lang w:val="en-CA"/>
+        </w:rPr>
+      </w:pPr>
+      <w:r>
+        <w:rPr>
+          <w:lang w:val="en-CA"/>
+        </w:rPr>
+        <w:t>Afterward, all the open sockets are closed, ex. Web streams, client and server sockets.</w:t>
+      </w:r>
+    </w:p>
+    <w:p>
+      <w:pPr>
+        <w:pStyle w:val="ListParagraph"/>
+        <w:numPr>
+          <w:ilvl w:val="0"/>
+          <w:numId w:val="6"/>
+        </w:numPr>
+        <w:rPr>
+          <w:lang w:val="en-CA"/>
+        </w:rPr>
+      </w:pPr>
+      <w:r>
+        <w:rPr>
+          <w:lang w:val="en-CA"/>
+        </w:rPr>
+        <w:t xml:space="preserve">All of the networking information, aka web input/output, is logged to a text file. </w:t>
+      </w:r>
+    </w:p>
+    <w:p>
+      <w:pPr>
+        <w:pStyle w:val="ListParagraph"/>
+        <w:numPr>
+          <w:ilvl w:val="0"/>
+          <w:numId w:val="6"/>
+        </w:numPr>
+        <w:rPr>
+          <w:lang w:val="en-CA"/>
+        </w:rPr>
+      </w:pPr>
+      <w:r>
+        <w:rPr>
+          <w:lang w:val="en-CA"/>
+        </w:rPr>
         <w:lastRenderedPageBreak/>
-        <w:t xml:space="preserve">The method </w:t>
-      </w:r>
-      <w:proofErr w:type="spellStart"/>
-      <w:r>
-        <w:rPr>
-          <w:lang w:val="en-CA"/>
-        </w:rPr>
-        <w:t>getLines</w:t>
-      </w:r>
-      <w:proofErr w:type="spellEnd"/>
-      <w:r>
-        <w:rPr>
-          <w:lang w:val="en-CA"/>
-        </w:rPr>
-        <w:t xml:space="preserve"> is always getting closer to the base/shrinking; the number of lines to read starts at the max and gets to 0 eventually.</w:t>
-      </w:r>
-    </w:p>
-    <w:p>
-      <w:pPr>
-        <w:pStyle w:val="Heading1"/>
-        <w:numPr>
-          <w:ilvl w:val="0"/>
-          <w:numId w:val="7"/>
-        </w:numPr>
-      </w:pPr>
-      <w:r>
-        <w:t>Model/View/Controller:</w:t>
-      </w:r>
-    </w:p>
-    <w:p>
-      <w:pPr>
-        <w:pStyle w:val="ListParagraph"/>
-        <w:numPr>
-          <w:ilvl w:val="0"/>
-          <w:numId w:val="6"/>
-        </w:numPr>
-        <w:rPr>
-          <w:lang w:val="en-CA"/>
-        </w:rPr>
-      </w:pPr>
-      <w:r>
-        <w:rPr>
-          <w:lang w:val="en-CA"/>
-        </w:rPr>
-        <w:t xml:space="preserve">The Model View Controller classes are used in this project. </w:t>
-      </w:r>
-    </w:p>
-    <w:p>
-      <w:pPr>
-        <w:pStyle w:val="ListParagraph"/>
-        <w:numPr>
-          <w:ilvl w:val="0"/>
-          <w:numId w:val="6"/>
-        </w:numPr>
-        <w:rPr>
-          <w:lang w:val="en-CA"/>
-        </w:rPr>
-      </w:pPr>
-      <w:r>
-        <w:rPr>
-          <w:lang w:val="en-CA"/>
-        </w:rPr>
-        <w:t>The Model handles the majority of “data” or “functionality” code, such as making a new game and its timer, handling high scores, handling multiplayer, etc.</w:t>
-      </w:r>
-    </w:p>
-    <w:p>
-      <w:pPr>
-        <w:pStyle w:val="ListParagraph"/>
-        <w:numPr>
-          <w:ilvl w:val="0"/>
-          <w:numId w:val="6"/>
-        </w:numPr>
-        <w:rPr>
-          <w:lang w:val="en-CA"/>
-        </w:rPr>
-      </w:pPr>
-      <w:r>
-        <w:rPr>
-          <w:lang w:val="en-CA"/>
-        </w:rPr>
-        <w:t xml:space="preserve"> The View handles the “drawing” of the Snake game and the Swing/GUI elements.</w:t>
-      </w:r>
-    </w:p>
-    <w:p>
-      <w:pPr>
-        <w:pStyle w:val="ListParagraph"/>
-        <w:numPr>
-          <w:ilvl w:val="0"/>
-          <w:numId w:val="6"/>
-        </w:numPr>
-        <w:rPr>
-          <w:lang w:val="en-CA"/>
-        </w:rPr>
-      </w:pPr>
-      <w:r>
-        <w:rPr>
-          <w:lang w:val="en-CA"/>
-        </w:rPr>
-        <w:t>The Controller connects the Model and View together. Things like key presses are handled in here, where the key press is detected by the View and “sent” to the model to update the Snake on what should happen after the key press, and then “sent” back to the view to update the Snake/game to show what happens after the key is pressed.</w:t>
-      </w:r>
-    </w:p>
-    <w:p>
-      <w:pPr>
-        <w:pStyle w:val="Heading1"/>
-        <w:numPr>
-          <w:ilvl w:val="0"/>
-          <w:numId w:val="7"/>
-        </w:numPr>
-      </w:pPr>
-      <w:r>
-        <w:t>Functional Programming:</w:t>
-      </w:r>
-    </w:p>
-    <w:p>
-      <w:pPr>
-        <w:pStyle w:val="ListParagraph"/>
-        <w:numPr>
-          <w:ilvl w:val="0"/>
-          <w:numId w:val="6"/>
-        </w:numPr>
-        <w:rPr>
-          <w:lang w:val="en-CA"/>
-        </w:rPr>
-      </w:pPr>
-      <w:r>
-        <w:rPr>
-          <w:lang w:val="en-CA"/>
-        </w:rPr>
-        <w:t>A lambda function is used to demonstrate Functional Programming.</w:t>
-      </w:r>
-    </w:p>
-    <w:p>
-      <w:pPr>
-        <w:pStyle w:val="ListParagraph"/>
-        <w:numPr>
-          <w:ilvl w:val="0"/>
-          <w:numId w:val="6"/>
-        </w:numPr>
-        <w:rPr>
-          <w:lang w:val="en-CA"/>
-        </w:rPr>
-      </w:pPr>
-      <w:r>
-        <w:rPr>
-          <w:lang w:val="en-CA"/>
-        </w:rPr>
-        <w:t xml:space="preserve">The lambda function is used in the Model class of the project, in the </w:t>
-      </w:r>
-      <w:proofErr w:type="spellStart"/>
-      <w:r>
-        <w:rPr>
-          <w:lang w:val="en-CA"/>
-        </w:rPr>
-        <w:t>setHighScores</w:t>
-      </w:r>
-      <w:proofErr w:type="spellEnd"/>
-      <w:r>
-        <w:rPr>
-          <w:lang w:val="en-CA"/>
-        </w:rPr>
-        <w:t xml:space="preserve"> method, around line 150. The Object ‘scores’ has </w:t>
+        <w:t xml:space="preserve">The networking is all done in a separate multithread. </w:t>
+      </w:r>
+    </w:p>
+    <w:p>
+      <w:pPr>
+        <w:ind w:left="360"/>
+        <w:rPr>
+          <w:lang w:val="en-CA"/>
+        </w:rPr>
+      </w:pPr>
+      <w:r>
+        <w:rPr>
+          <w:lang w:val="en-CA"/>
+        </w:rPr>
+        <w:t xml:space="preserve"> </w:t>
+      </w:r>
+    </w:p>
+    <w:p>
+      <w:pPr>
+        <w:pStyle w:val="Title"/>
+      </w:pPr>
+      <w:r>
+        <w:t>ADVANCED Features</w:t>
+      </w:r>
+    </w:p>
+    <w:p>
+      <w:pPr>
+        <w:ind w:left="360"/>
+        <w:rPr>
+          <w:lang w:val="en-CA"/>
+        </w:rPr>
+      </w:pPr>
+      <w:r>
+        <w:rPr>
+          <w:lang w:val="en-CA"/>
+        </w:rPr>
+        <w:t>We added 2 advanced features to the game:</w:t>
+      </w:r>
+    </w:p>
+    <w:p>
+      <w:pPr>
+        <w:pStyle w:val="ListParagraph"/>
+        <w:numPr>
+          <w:ilvl w:val="0"/>
+          <w:numId w:val="12"/>
+        </w:numPr>
+        <w:rPr>
+          <w:lang w:val="en-CA"/>
+        </w:rPr>
+      </w:pPr>
+      <w:r>
+        <w:t>Upon a win/level completion, the user is presented with a new and more challenging board and the game continues after a nice and short message. The moment the user clicks OK, the game resumes on the new level, with a faster snake and more dangerous board. Be careful!</w:t>
+      </w:r>
+    </w:p>
+    <w:p>
+      <w:pPr>
+        <w:pStyle w:val="ListParagraph"/>
+        <w:numPr>
+          <w:ilvl w:val="0"/>
+          <w:numId w:val="12"/>
+        </w:numPr>
+        <w:rPr>
+          <w:lang w:val="en-CA"/>
+        </w:rPr>
+      </w:pPr>
+      <w:r>
+        <w:t>You can connect to another player over the network and then you can play against each other.</w:t>
+      </w:r>
+    </w:p>
+    <w:p>
+      <w:pPr>
+        <w:rPr>
+          <w:lang w:val="en-CA"/>
+        </w:rPr>
+      </w:pPr>
+    </w:p>
+    <w:p>
+      <w:pPr>
+        <w:rPr>
+          <w:lang w:val="en-CA"/>
+        </w:rPr>
+      </w:pPr>
+    </w:p>
+    <w:p>
+      <w:pPr>
+        <w:ind w:left="360"/>
+        <w:rPr>
+          <w:lang w:val="en-CA"/>
+        </w:rPr>
+      </w:pPr>
+      <w:r>
+        <w:rPr>
+          <w:lang w:val="en-CA"/>
+        </w:rPr>
+        <w:t xml:space="preserve"> </w:t>
+      </w:r>
+    </w:p>
+    <w:p>
+      <w:pPr>
+        <w:ind w:left="360"/>
+        <w:rPr>
+          <w:lang w:val="en-CA"/>
+        </w:rPr>
+      </w:pPr>
+    </w:p>
+    <w:p>
+      <w:pPr>
+        <w:ind w:left="360"/>
+        <w:rPr>
+          <w:lang w:val="en-CA"/>
+        </w:rPr>
+      </w:pPr>
+    </w:p>
+    <w:p>
+      <w:pPr>
+        <w:ind w:left="360"/>
+        <w:rPr>
+          <w:lang w:val="en-CA"/>
+        </w:rPr>
+      </w:pPr>
+    </w:p>
+    <w:p>
+      <w:pPr>
+        <w:ind w:left="360"/>
+        <w:rPr>
+          <w:lang w:val="en-CA"/>
+        </w:rPr>
+      </w:pPr>
+    </w:p>
+    <w:p>
+      <w:pPr>
+        <w:rPr>
+          <w:lang w:val="en-CA"/>
+        </w:rPr>
+      </w:pPr>
+    </w:p>
+    <w:p>
+      <w:pPr>
+        <w:ind w:left="360"/>
+        <w:rPr>
+          <w:sz w:val="24"/>
+          <w:szCs w:val="24"/>
+        </w:rPr>
+      </w:pPr>
+    </w:p>
+    <w:p>
+      <w:pPr>
+        <w:ind w:left="360"/>
+        <w:rPr>
+          <w:sz w:val="24"/>
+          <w:szCs w:val="24"/>
+        </w:rPr>
+      </w:pPr>
+    </w:p>
+    <w:p>
+      <w:pPr>
+        <w:ind w:left="360"/>
+        <w:rPr>
+          <w:sz w:val="24"/>
+          <w:szCs w:val="24"/>
+        </w:rPr>
+      </w:pPr>
+    </w:p>
+    <w:p>
+      <w:pPr>
+        <w:ind w:left="360"/>
+        <w:rPr>
+          <w:sz w:val="24"/>
+          <w:szCs w:val="24"/>
+        </w:rPr>
+      </w:pPr>
+    </w:p>
+    <w:p>
+      <w:pPr>
+        <w:ind w:left="360"/>
+        <w:rPr>
+          <w:sz w:val="24"/>
+          <w:szCs w:val="24"/>
+        </w:rPr>
+      </w:pPr>
+    </w:p>
+    <w:p>
+      <w:pPr>
+        <w:ind w:left="360"/>
+        <w:rPr>
+          <w:sz w:val="24"/>
+          <w:szCs w:val="24"/>
+        </w:rPr>
+      </w:pPr>
+    </w:p>
+    <w:p>
+      <w:pPr>
+        <w:ind w:left="360"/>
+        <w:rPr>
+          <w:sz w:val="24"/>
+          <w:szCs w:val="24"/>
+        </w:rPr>
+      </w:pPr>
+    </w:p>
+    <w:p>
+      <w:pPr>
+        <w:ind w:left="360"/>
+        <w:rPr>
+          <w:sz w:val="24"/>
+          <w:szCs w:val="24"/>
+        </w:rPr>
+      </w:pPr>
+    </w:p>
+    <w:p>
+      <w:pPr>
+        <w:ind w:left="360"/>
+        <w:rPr>
+          <w:sz w:val="24"/>
+          <w:szCs w:val="24"/>
+        </w:rPr>
+      </w:pPr>
+    </w:p>
+    <w:p>
+      <w:pPr>
+        <w:ind w:left="360"/>
+        <w:rPr>
+          <w:sz w:val="24"/>
+          <w:szCs w:val="24"/>
+        </w:rPr>
+      </w:pPr>
+    </w:p>
+    <w:p>
+      <w:pPr>
+        <w:ind w:left="360"/>
+        <w:rPr>
+          <w:sz w:val="24"/>
+          <w:szCs w:val="24"/>
+        </w:rPr>
+      </w:pPr>
+    </w:p>
+    <w:p>
+      <w:pPr>
+        <w:pStyle w:val="Title"/>
+      </w:pPr>
+      <w:proofErr w:type="spellStart"/>
+      <w:r>
+        <w:t>Javadoc</w:t>
+      </w:r>
+      <w:proofErr w:type="spellEnd"/>
+      <w:r>
+        <w:t xml:space="preserve"> </w:t>
+      </w:r>
+    </w:p>
+    <w:p>
+      <w:pPr>
+        <w:pStyle w:val="Title"/>
+        <w:rPr>
+          <w:sz w:val="32"/>
+        </w:rPr>
+      </w:pPr>
+      <w:r>
+        <w:rPr>
+          <w:sz w:val="32"/>
+        </w:rPr>
+        <w:t>(</w:t>
       </w:r>
       <w:proofErr w:type="gramStart"/>
       <w:r>
         <w:rPr>
-          <w:lang w:val="en-CA"/>
-        </w:rPr>
-        <w:t>it’s</w:t>
+          <w:sz w:val="32"/>
+        </w:rPr>
+        <w:t>also</w:t>
       </w:r>
       <w:proofErr w:type="gramEnd"/>
       <w:r>
         <w:rPr>
-          <w:lang w:val="en-CA"/>
-        </w:rPr>
-        <w:t xml:space="preserve"> high scores (integer values) compared and sorted.</w:t>
-      </w:r>
-    </w:p>
-    <w:p>
-      <w:pPr>
-        <w:pStyle w:val="Heading1"/>
-        <w:numPr>
-          <w:ilvl w:val="0"/>
-          <w:numId w:val="7"/>
-        </w:numPr>
-      </w:pPr>
-      <w:r>
-        <w:t>Multithreading:</w:t>
-      </w:r>
-    </w:p>
-    <w:p>
-      <w:pPr>
-        <w:pStyle w:val="ListParagraph"/>
-        <w:numPr>
-          <w:ilvl w:val="0"/>
-          <w:numId w:val="6"/>
-        </w:numPr>
-        <w:rPr>
-          <w:lang w:val="en-CA"/>
-        </w:rPr>
-      </w:pPr>
-      <w:r>
-        <w:rPr>
-          <w:lang w:val="en-CA"/>
-        </w:rPr>
-        <w:t>Multithreading is used in a few places in the code for the project.</w:t>
-      </w:r>
-    </w:p>
-    <w:p>
-      <w:pPr>
-        <w:pStyle w:val="ListParagraph"/>
-        <w:numPr>
-          <w:ilvl w:val="0"/>
-          <w:numId w:val="6"/>
-        </w:numPr>
-        <w:rPr>
-          <w:lang w:val="en-CA"/>
-        </w:rPr>
-      </w:pPr>
-      <w:r>
-        <w:rPr>
-          <w:lang w:val="en-CA"/>
-        </w:rPr>
-        <w:t xml:space="preserve">An example of multithreading is used in the coding of the Timer. This happens in the Model class, in the </w:t>
-      </w:r>
-      <w:proofErr w:type="spellStart"/>
-      <w:proofErr w:type="gramStart"/>
-      <w:r>
-        <w:rPr>
-          <w:lang w:val="en-CA"/>
-        </w:rPr>
-        <w:t>newGame</w:t>
-      </w:r>
-      <w:proofErr w:type="spellEnd"/>
-      <w:r>
-        <w:rPr>
-          <w:lang w:val="en-CA"/>
-        </w:rPr>
-        <w:t>(</w:t>
-      </w:r>
-      <w:proofErr w:type="gramEnd"/>
-      <w:r>
-        <w:rPr>
-          <w:lang w:val="en-CA"/>
-        </w:rPr>
-        <w:t xml:space="preserve">) method. </w:t>
-      </w:r>
-    </w:p>
-    <w:p>
-      <w:pPr>
-        <w:pStyle w:val="ListParagraph"/>
-        <w:numPr>
-          <w:ilvl w:val="0"/>
-          <w:numId w:val="6"/>
-        </w:numPr>
-        <w:rPr>
-          <w:lang w:val="en-CA"/>
-        </w:rPr>
-      </w:pPr>
-      <w:r>
-        <w:rPr>
-          <w:lang w:val="en-CA"/>
-        </w:rPr>
-        <w:t xml:space="preserve">A new thread is created </w:t>
-      </w:r>
-      <w:r>
-        <w:rPr>
-          <w:lang w:val="en-CA"/>
-        </w:rPr>
-        <w:t>after the new Runnable is created, which is called ‘time’. Thus, a 2</w:t>
-      </w:r>
-      <w:r>
-        <w:rPr>
-          <w:vertAlign w:val="superscript"/>
-          <w:lang w:val="en-CA"/>
-        </w:rPr>
-        <w:t>nd</w:t>
-      </w:r>
-      <w:r>
-        <w:rPr>
-          <w:lang w:val="en-CA"/>
-        </w:rPr>
-        <w:t xml:space="preserve"> thread is created here to handle the Timer shown in the Snake game window.</w:t>
-      </w:r>
-    </w:p>
-    <w:p>
-      <w:pPr>
-        <w:pStyle w:val="Heading1"/>
-        <w:numPr>
-          <w:ilvl w:val="0"/>
-          <w:numId w:val="7"/>
-        </w:numPr>
-      </w:pPr>
-      <w:r>
-        <w:t>Networking and Sockets:</w:t>
-      </w:r>
-    </w:p>
-    <w:p>
-      <w:pPr>
-        <w:pStyle w:val="ListParagraph"/>
-        <w:numPr>
-          <w:ilvl w:val="0"/>
-          <w:numId w:val="6"/>
-        </w:numPr>
-        <w:rPr>
-          <w:lang w:val="en-CA"/>
-        </w:rPr>
-      </w:pPr>
-      <w:r>
-        <w:rPr>
-          <w:lang w:val="en-CA"/>
-        </w:rPr>
-        <w:t xml:space="preserve">The Networking for Multiplayer is handled in the </w:t>
-      </w:r>
-      <w:r>
-        <w:rPr>
-          <w:lang w:val="en-CA"/>
-        </w:rPr>
-        <w:t xml:space="preserve">Networking class. </w:t>
-      </w:r>
-    </w:p>
-    <w:p>
-      <w:pPr>
-        <w:pStyle w:val="ListParagraph"/>
-        <w:numPr>
-          <w:ilvl w:val="0"/>
-          <w:numId w:val="6"/>
-        </w:numPr>
-        <w:rPr>
-          <w:lang w:val="en-CA"/>
-        </w:rPr>
-      </w:pPr>
-      <w:r>
-        <w:rPr>
-          <w:lang w:val="en-CA"/>
-        </w:rPr>
-        <w:t>First a stream for the Networking portion is created.</w:t>
-      </w:r>
-    </w:p>
-    <w:p>
-      <w:pPr>
-        <w:pStyle w:val="ListParagraph"/>
-        <w:numPr>
-          <w:ilvl w:val="0"/>
-          <w:numId w:val="6"/>
-        </w:numPr>
-        <w:rPr>
-          <w:lang w:val="en-CA"/>
-        </w:rPr>
-      </w:pPr>
-      <w:r>
-        <w:rPr>
-          <w:lang w:val="en-CA"/>
-        </w:rPr>
-        <w:t xml:space="preserve">Then a network listener is created by making a new Runnable object. In here, a new </w:t>
-      </w:r>
-      <w:proofErr w:type="spellStart"/>
-      <w:r>
-        <w:rPr>
-          <w:lang w:val="en-CA"/>
-        </w:rPr>
-        <w:t>serverSocket</w:t>
-      </w:r>
-      <w:proofErr w:type="spellEnd"/>
-      <w:r>
-        <w:rPr>
-          <w:lang w:val="en-CA"/>
-        </w:rPr>
-        <w:t xml:space="preserve"> object is created, which listens to an incoming client/other player. A </w:t>
-      </w:r>
-      <w:proofErr w:type="spellStart"/>
-      <w:r>
-        <w:rPr>
-          <w:lang w:val="en-CA"/>
-        </w:rPr>
-        <w:t>clientSocket</w:t>
-      </w:r>
-      <w:proofErr w:type="spellEnd"/>
-      <w:r>
-        <w:rPr>
-          <w:lang w:val="en-CA"/>
-        </w:rPr>
-        <w:t xml:space="preserve"> is also created, which “talks”/sends information from the client.</w:t>
-      </w:r>
-    </w:p>
-    <w:p>
-      <w:pPr>
-        <w:pStyle w:val="ListParagraph"/>
-        <w:numPr>
-          <w:ilvl w:val="0"/>
-          <w:numId w:val="6"/>
-        </w:numPr>
-        <w:rPr>
-          <w:lang w:val="en-CA"/>
-        </w:rPr>
-      </w:pPr>
-      <w:r>
-        <w:rPr>
-          <w:lang w:val="en-CA"/>
-        </w:rPr>
-        <w:t>All the received information from the sockets is converted into a string.</w:t>
-      </w:r>
-    </w:p>
-    <w:p>
-      <w:pPr>
-        <w:pStyle w:val="ListParagraph"/>
-        <w:numPr>
-          <w:ilvl w:val="0"/>
-          <w:numId w:val="6"/>
-        </w:numPr>
-        <w:rPr>
-          <w:lang w:val="en-CA"/>
-        </w:rPr>
-      </w:pPr>
-      <w:r>
-        <w:rPr>
-          <w:lang w:val="en-CA"/>
-        </w:rPr>
-        <w:t>This string output is then sent to the browser/displayed to the user.</w:t>
-      </w:r>
-    </w:p>
-    <w:p>
-      <w:pPr>
-        <w:pStyle w:val="ListParagraph"/>
-        <w:numPr>
-          <w:ilvl w:val="0"/>
-          <w:numId w:val="6"/>
-        </w:numPr>
-        <w:rPr>
-          <w:lang w:val="en-CA"/>
-        </w:rPr>
-      </w:pPr>
-      <w:r>
-        <w:rPr>
-          <w:lang w:val="en-CA"/>
-        </w:rPr>
-        <w:t>Afterward, all the open sockets are closed, ex. Web streams, client and server sockets.</w:t>
-      </w:r>
-    </w:p>
-    <w:p>
-      <w:pPr>
-        <w:pStyle w:val="ListParagraph"/>
-        <w:numPr>
-          <w:ilvl w:val="0"/>
-          <w:numId w:val="6"/>
-        </w:numPr>
-        <w:rPr>
-          <w:lang w:val="en-CA"/>
-        </w:rPr>
-      </w:pPr>
-      <w:r>
-        <w:rPr>
-          <w:lang w:val="en-CA"/>
-        </w:rPr>
-        <w:t xml:space="preserve">All of the networking information, aka web input/output, is logged to a text file. </w:t>
-      </w:r>
-    </w:p>
-    <w:p>
-      <w:pPr>
-        <w:pStyle w:val="ListParagraph"/>
-        <w:numPr>
-          <w:ilvl w:val="0"/>
-          <w:numId w:val="6"/>
-        </w:numPr>
-        <w:rPr>
-          <w:lang w:val="en-CA"/>
-        </w:rPr>
-      </w:pPr>
-      <w:r>
-        <w:rPr>
-          <w:lang w:val="en-CA"/>
-        </w:rPr>
-        <w:t xml:space="preserve">The networking is all done in a separate multithread. </w:t>
-      </w:r>
-    </w:p>
-    <w:p>
-      <w:pPr>
-        <w:ind w:left="360"/>
-        <w:rPr>
-          <w:lang w:val="en-CA"/>
-        </w:rPr>
-      </w:pPr>
-      <w:r>
-        <w:rPr>
-          <w:lang w:val="en-CA"/>
-        </w:rPr>
-        <w:t xml:space="preserve"> </w:t>
-      </w:r>
-    </w:p>
-    <w:p>
-      <w:pPr>
-        <w:pStyle w:val="Title"/>
-      </w:pPr>
-      <w:r>
-        <w:lastRenderedPageBreak/>
-        <w:t>ADVANCED Features</w:t>
-      </w:r>
-    </w:p>
-    <w:p>
-      <w:pPr>
-        <w:ind w:left="360"/>
-        <w:rPr>
-          <w:lang w:val="en-CA"/>
-        </w:rPr>
-      </w:pPr>
-      <w:r>
-        <w:rPr>
-          <w:lang w:val="en-CA"/>
-        </w:rPr>
-        <w:t>We added 2 advanced features to the game:</w:t>
-      </w:r>
-    </w:p>
-    <w:p>
-      <w:pPr>
-        <w:pStyle w:val="ListParagraph"/>
-        <w:numPr>
-          <w:ilvl w:val="0"/>
-          <w:numId w:val="12"/>
-        </w:numPr>
-        <w:rPr>
-          <w:lang w:val="en-CA"/>
-        </w:rPr>
-      </w:pPr>
-      <w:r>
-        <w:t>Upon a win/level completion, the user is presented with a new and more challenging board and the game continues after a nice and short message. The moment the user clicks OK, the game resumes on the new level, with a faster snake and more dangerous board. Be careful!</w:t>
-      </w:r>
-    </w:p>
-    <w:p>
-      <w:pPr>
-        <w:pStyle w:val="ListParagraph"/>
-        <w:numPr>
-          <w:ilvl w:val="0"/>
-          <w:numId w:val="12"/>
-        </w:numPr>
-        <w:rPr>
-          <w:lang w:val="en-CA"/>
-        </w:rPr>
-      </w:pPr>
-      <w:r>
-        <w:t>You can connect to another player over the network and then you can play against each other.</w:t>
-      </w:r>
-    </w:p>
-    <w:p>
-      <w:pPr>
-        <w:rPr>
-          <w:lang w:val="en-CA"/>
-        </w:rPr>
-      </w:pPr>
-    </w:p>
-    <w:p>
-      <w:pPr>
-        <w:rPr>
-          <w:lang w:val="en-CA"/>
-        </w:rPr>
-      </w:pPr>
-    </w:p>
-    <w:p>
-      <w:pPr>
-        <w:ind w:left="360"/>
-        <w:rPr>
-          <w:lang w:val="en-CA"/>
-        </w:rPr>
-      </w:pPr>
-      <w:r>
-        <w:rPr>
-          <w:lang w:val="en-CA"/>
-        </w:rPr>
-        <w:t xml:space="preserve"> </w:t>
-      </w:r>
-    </w:p>
-    <w:p>
-      <w:pPr>
-        <w:ind w:left="360"/>
-        <w:rPr>
-          <w:lang w:val="en-CA"/>
-        </w:rPr>
-      </w:pPr>
-    </w:p>
-    <w:p>
-      <w:pPr>
-        <w:ind w:left="360"/>
-        <w:rPr>
-          <w:lang w:val="en-CA"/>
-        </w:rPr>
-      </w:pPr>
-    </w:p>
-    <w:p>
-      <w:pPr>
-        <w:ind w:left="360"/>
-        <w:rPr>
-          <w:lang w:val="en-CA"/>
-        </w:rPr>
-      </w:pPr>
-    </w:p>
-    <w:p>
-      <w:pPr>
-        <w:ind w:left="360"/>
-        <w:rPr>
-          <w:lang w:val="en-CA"/>
-        </w:rPr>
-      </w:pPr>
-    </w:p>
-    <w:p>
-      <w:pPr>
-        <w:rPr>
-          <w:lang w:val="en-CA"/>
-        </w:rPr>
-      </w:pPr>
+          <w:sz w:val="32"/>
+        </w:rPr>
+        <w:t xml:space="preserve"> attached inside the project folder</w:t>
+      </w:r>
+      <w:r>
+        <w:rPr>
+          <w:sz w:val="32"/>
+        </w:rPr>
+        <w:t>)</w:t>
+      </w:r>
     </w:p>
     <w:p>
       <w:pPr>

</xml_diff>

<commit_message>
Added testing strategy to doc
</commit_message>
<xml_diff>
--- a/EECS 2030 Project Report.docx
+++ b/EECS 2030 Project Report.docx
@@ -53,8 +53,13 @@
         <w:pStyle w:val="Heading1"/>
       </w:pPr>
       <w:r>
-        <w:t>Professor: Slawomir Kmiec</w:t>
-      </w:r>
+        <w:t xml:space="preserve">Professor: Slawomir </w:t>
+      </w:r>
+      <w:proofErr w:type="spellStart"/>
+      <w:r>
+        <w:t>Kmiec</w:t>
+      </w:r>
+      <w:proofErr w:type="spellEnd"/>
     </w:p>
     <w:p>
       <w:pPr>
@@ -78,7 +83,15 @@
         <w:t>215115678</w:t>
       </w:r>
       <w:r>
-        <w:t xml:space="preserve">, YorkU ID: </w:t>
+        <w:t xml:space="preserve">, </w:t>
+      </w:r>
+      <w:proofErr w:type="spellStart"/>
+      <w:r>
+        <w:t>YorkU</w:t>
+      </w:r>
+      <w:proofErr w:type="spellEnd"/>
+      <w:r>
+        <w:t xml:space="preserve"> ID: </w:t>
       </w:r>
       <w:r>
         <w:t>skinner1</w:t>
@@ -104,7 +117,15 @@
         <w:t>214733422</w:t>
       </w:r>
       <w:r>
-        <w:t xml:space="preserve">, YorkU ID: </w:t>
+        <w:t xml:space="preserve">, </w:t>
+      </w:r>
+      <w:proofErr w:type="spellStart"/>
+      <w:r>
+        <w:t>YorkU</w:t>
+      </w:r>
+      <w:proofErr w:type="spellEnd"/>
+      <w:r>
+        <w:t xml:space="preserve"> ID: </w:t>
       </w:r>
       <w:r>
         <w:t>alexis01</w:t>
@@ -121,10 +142,34 @@
         <w:pStyle w:val="Heading1"/>
       </w:pPr>
       <w:r>
-        <w:t xml:space="preserve">Dawood Choksi -- </w:t>
-      </w:r>
-      <w:r>
-        <w:t xml:space="preserve">ID: 209092032, YorkU ID: dawoodc, Email: </w:t>
+        <w:t xml:space="preserve">Dawood </w:t>
+      </w:r>
+      <w:proofErr w:type="spellStart"/>
+      <w:r>
+        <w:t>Choksi</w:t>
+      </w:r>
+      <w:proofErr w:type="spellEnd"/>
+      <w:r>
+        <w:t xml:space="preserve"> -- </w:t>
+      </w:r>
+      <w:r>
+        <w:t xml:space="preserve">ID: 209092032, </w:t>
+      </w:r>
+      <w:proofErr w:type="spellStart"/>
+      <w:r>
+        <w:t>YorkU</w:t>
+      </w:r>
+      <w:proofErr w:type="spellEnd"/>
+      <w:r>
+        <w:t xml:space="preserve"> ID: </w:t>
+      </w:r>
+      <w:proofErr w:type="spellStart"/>
+      <w:r>
+        <w:t>dawoodc</w:t>
+      </w:r>
+      <w:proofErr w:type="spellEnd"/>
+      <w:r>
+        <w:t xml:space="preserve">, Email: </w:t>
       </w:r>
       <w:r>
         <w:t>dawoodchoksi@gmail.com</w:t>
@@ -144,7 +189,15 @@
         <w:t>210314870</w:t>
       </w:r>
       <w:r>
-        <w:t xml:space="preserve">, YorkU ID: leroy25, Email: </w:t>
+        <w:t xml:space="preserve">, </w:t>
+      </w:r>
+      <w:proofErr w:type="spellStart"/>
+      <w:r>
+        <w:t>YorkU</w:t>
+      </w:r>
+      <w:proofErr w:type="spellEnd"/>
+      <w:r>
+        <w:t xml:space="preserve"> ID: leroy25, Email: </w:t>
       </w:r>
       <w:r>
         <w:t>leroy25@my.yorku.ca</w:t>
@@ -155,7 +208,15 @@
         <w:pStyle w:val="Heading1"/>
       </w:pPr>
       <w:r>
-        <w:t xml:space="preserve">Kristiana Papajani </w:t>
+        <w:t xml:space="preserve">Kristiana </w:t>
+      </w:r>
+      <w:proofErr w:type="spellStart"/>
+      <w:r>
+        <w:t>Papajani</w:t>
+      </w:r>
+      <w:proofErr w:type="spellEnd"/>
+      <w:r>
+        <w:t xml:space="preserve"> </w:t>
       </w:r>
       <w:r>
         <w:t xml:space="preserve">-- ID: </w:t>
@@ -164,7 +225,15 @@
         <w:t xml:space="preserve">214466387  </w:t>
       </w:r>
       <w:r>
-        <w:t xml:space="preserve">, YorkU ID: </w:t>
+        <w:t xml:space="preserve">, </w:t>
+      </w:r>
+      <w:proofErr w:type="spellStart"/>
+      <w:r>
+        <w:t>YorkU</w:t>
+      </w:r>
+      <w:proofErr w:type="spellEnd"/>
+      <w:r>
+        <w:t xml:space="preserve"> ID: </w:t>
       </w:r>
       <w:r>
         <w:t>kristi12</w:t>
@@ -1059,7 +1128,23 @@
           <w:sz w:val="24"/>
           <w:szCs w:val="24"/>
         </w:rPr>
-        <w:t xml:space="preserve">A showHighScores() is constructed, where the Model </w:t>
+        <w:t xml:space="preserve">A </w:t>
+      </w:r>
+      <w:proofErr w:type="spellStart"/>
+      <w:r>
+        <w:rPr>
+          <w:sz w:val="24"/>
+          <w:szCs w:val="24"/>
+        </w:rPr>
+        <w:t>showHighScores</w:t>
+      </w:r>
+      <w:proofErr w:type="spellEnd"/>
+      <w:r>
+        <w:rPr>
+          <w:sz w:val="24"/>
+          <w:szCs w:val="24"/>
+        </w:rPr>
+        <w:t xml:space="preserve">() is constructed, where the Model </w:t>
       </w:r>
       <w:r>
         <w:rPr>
@@ -1217,7 +1302,23 @@
           <w:sz w:val="24"/>
           <w:szCs w:val="24"/>
         </w:rPr>
-        <w:t>The newTwoPlayerGame() method is responsible for this.</w:t>
+        <w:t xml:space="preserve">The </w:t>
+      </w:r>
+      <w:proofErr w:type="spellStart"/>
+      <w:r>
+        <w:rPr>
+          <w:sz w:val="24"/>
+          <w:szCs w:val="24"/>
+        </w:rPr>
+        <w:t>newTwoPlayerGame</w:t>
+      </w:r>
+      <w:proofErr w:type="spellEnd"/>
+      <w:r>
+        <w:rPr>
+          <w:sz w:val="24"/>
+          <w:szCs w:val="24"/>
+        </w:rPr>
+        <w:t>() method is responsible for this.</w:t>
       </w:r>
     </w:p>
     <w:p>
@@ -1390,7 +1491,23 @@
           <w:sz w:val="24"/>
           <w:szCs w:val="24"/>
         </w:rPr>
-        <w:t>Thus, changeHeadToBody(Snake snake) is implemented for this behaviour.</w:t>
+        <w:t xml:space="preserve">Thus, </w:t>
+      </w:r>
+      <w:proofErr w:type="spellStart"/>
+      <w:r>
+        <w:rPr>
+          <w:sz w:val="24"/>
+          <w:szCs w:val="24"/>
+        </w:rPr>
+        <w:t>changeHeadToBody</w:t>
+      </w:r>
+      <w:proofErr w:type="spellEnd"/>
+      <w:r>
+        <w:rPr>
+          <w:sz w:val="24"/>
+          <w:szCs w:val="24"/>
+        </w:rPr>
+        <w:t>(Snake snake) is implemented for this behaviour.</w:t>
       </w:r>
     </w:p>
     <w:p>
@@ -1426,6 +1543,7 @@
         </w:rPr>
         <w:t xml:space="preserve"> </w:t>
       </w:r>
+      <w:proofErr w:type="spellStart"/>
       <w:r>
         <w:rPr>
           <w:sz w:val="24"/>
@@ -1438,7 +1556,15 @@
           <w:sz w:val="24"/>
           <w:szCs w:val="24"/>
         </w:rPr>
-        <w:t>Body(Snake snake)</w:t>
+        <w:t>Body</w:t>
+      </w:r>
+      <w:proofErr w:type="spellEnd"/>
+      <w:r>
+        <w:rPr>
+          <w:sz w:val="24"/>
+          <w:szCs w:val="24"/>
+        </w:rPr>
+        <w:t>(Snake snake)</w:t>
       </w:r>
       <w:r>
         <w:rPr>
@@ -1500,7 +1626,23 @@
           <w:sz w:val="24"/>
           <w:szCs w:val="24"/>
         </w:rPr>
-        <w:t>This is evident in setView(View view) method.</w:t>
+        <w:t xml:space="preserve">This is evident in </w:t>
+      </w:r>
+      <w:proofErr w:type="spellStart"/>
+      <w:r>
+        <w:rPr>
+          <w:sz w:val="24"/>
+          <w:szCs w:val="24"/>
+        </w:rPr>
+        <w:t>setView</w:t>
+      </w:r>
+      <w:proofErr w:type="spellEnd"/>
+      <w:r>
+        <w:rPr>
+          <w:sz w:val="24"/>
+          <w:szCs w:val="24"/>
+        </w:rPr>
+        <w:t>(View view) method.</w:t>
       </w:r>
     </w:p>
     <w:p>
@@ -1564,7 +1706,23 @@
           <w:sz w:val="24"/>
           <w:szCs w:val="24"/>
         </w:rPr>
-        <w:t>So the Model calls the showSnakeGone(Snake snake)</w:t>
+        <w:t xml:space="preserve">So the Model calls the </w:t>
+      </w:r>
+      <w:proofErr w:type="spellStart"/>
+      <w:r>
+        <w:rPr>
+          <w:sz w:val="24"/>
+          <w:szCs w:val="24"/>
+        </w:rPr>
+        <w:t>showSnakeGone</w:t>
+      </w:r>
+      <w:proofErr w:type="spellEnd"/>
+      <w:r>
+        <w:rPr>
+          <w:sz w:val="24"/>
+          <w:szCs w:val="24"/>
+        </w:rPr>
+        <w:t>(Snake snake)</w:t>
       </w:r>
       <w:r>
         <w:rPr>
@@ -1676,6 +1834,7 @@
         </w:rPr>
         <w:t xml:space="preserve"> </w:t>
       </w:r>
+      <w:proofErr w:type="spellStart"/>
       <w:r>
         <w:rPr>
           <w:rFonts w:cstheme="minorHAnsi"/>
@@ -1683,8 +1842,9 @@
           <w:sz w:val="24"/>
           <w:szCs w:val="24"/>
         </w:rPr>
-        <w:t xml:space="preserve">leftPressed(String snake), rightPressed(String snake), </w:t>
-      </w:r>
+        <w:t>leftPressed</w:t>
+      </w:r>
+      <w:proofErr w:type="spellEnd"/>
       <w:r>
         <w:rPr>
           <w:rFonts w:cstheme="minorHAnsi"/>
@@ -1692,8 +1852,9 @@
           <w:sz w:val="24"/>
           <w:szCs w:val="24"/>
         </w:rPr>
-        <w:t>upPressed(String snake)</w:t>
-      </w:r>
+        <w:t xml:space="preserve">(String snake), </w:t>
+      </w:r>
+      <w:proofErr w:type="spellStart"/>
       <w:r>
         <w:rPr>
           <w:rFonts w:cstheme="minorHAnsi"/>
@@ -1701,7 +1862,66 @@
           <w:sz w:val="24"/>
           <w:szCs w:val="24"/>
         </w:rPr>
-        <w:t>, and downPressed(String snake) is manages the movements of the player(s) snakes.</w:t>
+        <w:t>rightPressed</w:t>
+      </w:r>
+      <w:proofErr w:type="spellEnd"/>
+      <w:r>
+        <w:rPr>
+          <w:rFonts w:cstheme="minorHAnsi"/>
+          <w:color w:val="000000"/>
+          <w:sz w:val="24"/>
+          <w:szCs w:val="24"/>
+        </w:rPr>
+        <w:t xml:space="preserve">(String snake), </w:t>
+      </w:r>
+      <w:proofErr w:type="spellStart"/>
+      <w:r>
+        <w:rPr>
+          <w:rFonts w:cstheme="minorHAnsi"/>
+          <w:color w:val="000000"/>
+          <w:sz w:val="24"/>
+          <w:szCs w:val="24"/>
+        </w:rPr>
+        <w:t>upPressed</w:t>
+      </w:r>
+      <w:proofErr w:type="spellEnd"/>
+      <w:r>
+        <w:rPr>
+          <w:rFonts w:cstheme="minorHAnsi"/>
+          <w:color w:val="000000"/>
+          <w:sz w:val="24"/>
+          <w:szCs w:val="24"/>
+        </w:rPr>
+        <w:t>(String snake)</w:t>
+      </w:r>
+      <w:r>
+        <w:rPr>
+          <w:rFonts w:cstheme="minorHAnsi"/>
+          <w:color w:val="000000"/>
+          <w:sz w:val="24"/>
+          <w:szCs w:val="24"/>
+        </w:rPr>
+        <w:t xml:space="preserve">, and </w:t>
+      </w:r>
+      <w:proofErr w:type="spellStart"/>
+      <w:r>
+        <w:rPr>
+          <w:rFonts w:cstheme="minorHAnsi"/>
+          <w:color w:val="000000"/>
+          <w:sz w:val="24"/>
+          <w:szCs w:val="24"/>
+        </w:rPr>
+        <w:t>downPressed</w:t>
+      </w:r>
+      <w:proofErr w:type="spellEnd"/>
+      <w:r>
+        <w:rPr>
+          <w:rFonts w:cstheme="minorHAnsi"/>
+          <w:color w:val="000000"/>
+          <w:sz w:val="24"/>
+          <w:szCs w:val="24"/>
+        </w:rPr>
+        <w:t>(String snake) is manages the movements of the player(s) snakes.</w:t>
       </w:r>
     </w:p>
     <w:p>
@@ -1794,19 +2014,92 @@
         </w:rPr>
         <w:t>(</w:t>
       </w:r>
-      <w:r>
-        <w:rPr>
-          <w:sz w:val="24"/>
-          <w:szCs w:val="24"/>
-        </w:rPr>
-        <w:t xml:space="preserve">i.e; </w:t>
-      </w:r>
-      <w:r>
-        <w:rPr>
-          <w:sz w:val="24"/>
-          <w:szCs w:val="24"/>
-        </w:rPr>
-        <w:t>private int length, private RowCol head, private ArrayList&lt;RowCol&gt;</w:t>
+      <w:proofErr w:type="spellStart"/>
+      <w:r>
+        <w:rPr>
+          <w:sz w:val="24"/>
+          <w:szCs w:val="24"/>
+        </w:rPr>
+        <w:t>i.e</w:t>
+      </w:r>
+      <w:proofErr w:type="spellEnd"/>
+      <w:r>
+        <w:rPr>
+          <w:sz w:val="24"/>
+          <w:szCs w:val="24"/>
+        </w:rPr>
+        <w:t xml:space="preserve">; </w:t>
+      </w:r>
+      <w:r>
+        <w:rPr>
+          <w:sz w:val="24"/>
+          <w:szCs w:val="24"/>
+        </w:rPr>
+        <w:t xml:space="preserve">private </w:t>
+      </w:r>
+      <w:proofErr w:type="spellStart"/>
+      <w:r>
+        <w:rPr>
+          <w:sz w:val="24"/>
+          <w:szCs w:val="24"/>
+        </w:rPr>
+        <w:t>int</w:t>
+      </w:r>
+      <w:proofErr w:type="spellEnd"/>
+      <w:r>
+        <w:rPr>
+          <w:sz w:val="24"/>
+          <w:szCs w:val="24"/>
+        </w:rPr>
+        <w:t xml:space="preserve"> length, private </w:t>
+      </w:r>
+      <w:proofErr w:type="spellStart"/>
+      <w:r>
+        <w:rPr>
+          <w:sz w:val="24"/>
+          <w:szCs w:val="24"/>
+        </w:rPr>
+        <w:t>RowCol</w:t>
+      </w:r>
+      <w:proofErr w:type="spellEnd"/>
+      <w:r>
+        <w:rPr>
+          <w:sz w:val="24"/>
+          <w:szCs w:val="24"/>
+        </w:rPr>
+        <w:t xml:space="preserve"> head, private </w:t>
+      </w:r>
+      <w:proofErr w:type="spellStart"/>
+      <w:r>
+        <w:rPr>
+          <w:sz w:val="24"/>
+          <w:szCs w:val="24"/>
+        </w:rPr>
+        <w:t>ArrayList</w:t>
+      </w:r>
+      <w:proofErr w:type="spellEnd"/>
+      <w:r>
+        <w:rPr>
+          <w:sz w:val="24"/>
+          <w:szCs w:val="24"/>
+        </w:rPr>
+        <w:t>&lt;</w:t>
+      </w:r>
+      <w:proofErr w:type="spellStart"/>
+      <w:r>
+        <w:rPr>
+          <w:sz w:val="24"/>
+          <w:szCs w:val="24"/>
+        </w:rPr>
+        <w:t>RowCol</w:t>
+      </w:r>
+      <w:proofErr w:type="spellEnd"/>
+      <w:r>
+        <w:rPr>
+          <w:sz w:val="24"/>
+          <w:szCs w:val="24"/>
+        </w:rPr>
+        <w:t>&gt;</w:t>
       </w:r>
       <w:r>
         <w:rPr>
@@ -1870,7 +2163,23 @@
           <w:sz w:val="24"/>
           <w:szCs w:val="24"/>
         </w:rPr>
-        <w:t xml:space="preserve"> class is an aggregration of a model and a view. It handles logic from the Model and handles the</w:t>
+        <w:t xml:space="preserve"> class is an </w:t>
+      </w:r>
+      <w:proofErr w:type="spellStart"/>
+      <w:r>
+        <w:rPr>
+          <w:sz w:val="24"/>
+          <w:szCs w:val="24"/>
+        </w:rPr>
+        <w:t>aggregration</w:t>
+      </w:r>
+      <w:proofErr w:type="spellEnd"/>
+      <w:r>
+        <w:rPr>
+          <w:sz w:val="24"/>
+          <w:szCs w:val="24"/>
+        </w:rPr>
+        <w:t xml:space="preserve"> of a model and a view. It handles logic from the Model and handles the</w:t>
       </w:r>
       <w:r>
         <w:rPr>
@@ -1912,7 +2221,23 @@
           <w:sz w:val="24"/>
           <w:szCs w:val="24"/>
         </w:rPr>
-        <w:t xml:space="preserve">In our constructor Controller() inititializes the controller where it has no model and no view – meaning they’re set as </w:t>
+        <w:t xml:space="preserve">In our constructor Controller() </w:t>
+      </w:r>
+      <w:proofErr w:type="spellStart"/>
+      <w:r>
+        <w:rPr>
+          <w:sz w:val="24"/>
+          <w:szCs w:val="24"/>
+        </w:rPr>
+        <w:t>inititializes</w:t>
+      </w:r>
+      <w:proofErr w:type="spellEnd"/>
+      <w:r>
+        <w:rPr>
+          <w:sz w:val="24"/>
+          <w:szCs w:val="24"/>
+        </w:rPr>
+        <w:t xml:space="preserve"> the controller where it has no model and no view – meaning they’re set as </w:t>
       </w:r>
       <w:r>
         <w:rPr>
@@ -1927,7 +2252,23 @@
           <w:sz w:val="24"/>
           <w:szCs w:val="24"/>
         </w:rPr>
-        <w:t xml:space="preserve">. However, we set the model and view for the controller in our set(Model model, View view) method. </w:t>
+        <w:t xml:space="preserve">. However, we set the model and view for the controller in our set(Model </w:t>
+      </w:r>
+      <w:proofErr w:type="spellStart"/>
+      <w:r>
+        <w:rPr>
+          <w:sz w:val="24"/>
+          <w:szCs w:val="24"/>
+        </w:rPr>
+        <w:t>model</w:t>
+      </w:r>
+      <w:proofErr w:type="spellEnd"/>
+      <w:r>
+        <w:rPr>
+          <w:sz w:val="24"/>
+          <w:szCs w:val="24"/>
+        </w:rPr>
+        <w:t xml:space="preserve">, View view) method. </w:t>
       </w:r>
     </w:p>
     <w:p>
@@ -1947,7 +2288,39 @@
           <w:sz w:val="24"/>
           <w:szCs w:val="24"/>
         </w:rPr>
-        <w:t xml:space="preserve">The actionPerformed(ActionEvent e) method  is used in order to respond to the user clicking a button or menu item in the view. </w:t>
+        <w:t xml:space="preserve">The </w:t>
+      </w:r>
+      <w:proofErr w:type="spellStart"/>
+      <w:r>
+        <w:rPr>
+          <w:sz w:val="24"/>
+          <w:szCs w:val="24"/>
+        </w:rPr>
+        <w:t>actionPerformed</w:t>
+      </w:r>
+      <w:proofErr w:type="spellEnd"/>
+      <w:r>
+        <w:rPr>
+          <w:sz w:val="24"/>
+          <w:szCs w:val="24"/>
+        </w:rPr>
+        <w:t>(</w:t>
+      </w:r>
+      <w:proofErr w:type="spellStart"/>
+      <w:r>
+        <w:rPr>
+          <w:sz w:val="24"/>
+          <w:szCs w:val="24"/>
+        </w:rPr>
+        <w:t>ActionEvent</w:t>
+      </w:r>
+      <w:proofErr w:type="spellEnd"/>
+      <w:r>
+        <w:rPr>
+          <w:sz w:val="24"/>
+          <w:szCs w:val="24"/>
+        </w:rPr>
+        <w:t xml:space="preserve"> e) method  is used in order to respond to the user clicking a button or menu item in the view. </w:t>
       </w:r>
     </w:p>
     <w:p>
@@ -1987,7 +2360,39 @@
           <w:sz w:val="24"/>
           <w:szCs w:val="24"/>
         </w:rPr>
-        <w:t>Hence, the keyPressed(KeyEvent e) allows user to choose which key buttons that will be utilized to control the snake in the game. The method handles the button pressing on the keyboard.</w:t>
+        <w:t xml:space="preserve">Hence, the </w:t>
+      </w:r>
+      <w:proofErr w:type="spellStart"/>
+      <w:r>
+        <w:rPr>
+          <w:sz w:val="24"/>
+          <w:szCs w:val="24"/>
+        </w:rPr>
+        <w:t>keyPressed</w:t>
+      </w:r>
+      <w:proofErr w:type="spellEnd"/>
+      <w:r>
+        <w:rPr>
+          <w:sz w:val="24"/>
+          <w:szCs w:val="24"/>
+        </w:rPr>
+        <w:t>(</w:t>
+      </w:r>
+      <w:proofErr w:type="spellStart"/>
+      <w:r>
+        <w:rPr>
+          <w:sz w:val="24"/>
+          <w:szCs w:val="24"/>
+        </w:rPr>
+        <w:t>KeyEvent</w:t>
+      </w:r>
+      <w:proofErr w:type="spellEnd"/>
+      <w:r>
+        <w:rPr>
+          <w:sz w:val="24"/>
+          <w:szCs w:val="24"/>
+        </w:rPr>
+        <w:t xml:space="preserve"> e) allows user to choose which key buttons that will be utilized to control the snake in the game. The method handles the button pressing on the keyboard.</w:t>
       </w:r>
     </w:p>
     <w:p>
@@ -2042,7 +2447,103 @@
           <w:sz w:val="24"/>
           <w:szCs w:val="24"/>
         </w:rPr>
-        <w:t>Both keyReleased(KeyEvent e) and keyTyped(KeyEvent arg0) are empty methods that is used for keyRelease and keyTyped events.</w:t>
+        <w:t xml:space="preserve">Both </w:t>
+      </w:r>
+      <w:proofErr w:type="spellStart"/>
+      <w:r>
+        <w:rPr>
+          <w:sz w:val="24"/>
+          <w:szCs w:val="24"/>
+        </w:rPr>
+        <w:t>keyReleased</w:t>
+      </w:r>
+      <w:proofErr w:type="spellEnd"/>
+      <w:r>
+        <w:rPr>
+          <w:sz w:val="24"/>
+          <w:szCs w:val="24"/>
+        </w:rPr>
+        <w:t>(</w:t>
+      </w:r>
+      <w:proofErr w:type="spellStart"/>
+      <w:r>
+        <w:rPr>
+          <w:sz w:val="24"/>
+          <w:szCs w:val="24"/>
+        </w:rPr>
+        <w:t>KeyEvent</w:t>
+      </w:r>
+      <w:proofErr w:type="spellEnd"/>
+      <w:r>
+        <w:rPr>
+          <w:sz w:val="24"/>
+          <w:szCs w:val="24"/>
+        </w:rPr>
+        <w:t xml:space="preserve"> e) and </w:t>
+      </w:r>
+      <w:proofErr w:type="spellStart"/>
+      <w:r>
+        <w:rPr>
+          <w:sz w:val="24"/>
+          <w:szCs w:val="24"/>
+        </w:rPr>
+        <w:t>keyTyped</w:t>
+      </w:r>
+      <w:proofErr w:type="spellEnd"/>
+      <w:r>
+        <w:rPr>
+          <w:sz w:val="24"/>
+          <w:szCs w:val="24"/>
+        </w:rPr>
+        <w:t>(</w:t>
+      </w:r>
+      <w:proofErr w:type="spellStart"/>
+      <w:r>
+        <w:rPr>
+          <w:sz w:val="24"/>
+          <w:szCs w:val="24"/>
+        </w:rPr>
+        <w:t>KeyEvent</w:t>
+      </w:r>
+      <w:proofErr w:type="spellEnd"/>
+      <w:r>
+        <w:rPr>
+          <w:sz w:val="24"/>
+          <w:szCs w:val="24"/>
+        </w:rPr>
+        <w:t xml:space="preserve"> arg0) are empty methods that is used for </w:t>
+      </w:r>
+      <w:proofErr w:type="spellStart"/>
+      <w:r>
+        <w:rPr>
+          <w:sz w:val="24"/>
+          <w:szCs w:val="24"/>
+        </w:rPr>
+        <w:t>keyRelease</w:t>
+      </w:r>
+      <w:proofErr w:type="spellEnd"/>
+      <w:r>
+        <w:rPr>
+          <w:sz w:val="24"/>
+          <w:szCs w:val="24"/>
+        </w:rPr>
+        <w:t xml:space="preserve"> and </w:t>
+      </w:r>
+      <w:proofErr w:type="spellStart"/>
+      <w:r>
+        <w:rPr>
+          <w:sz w:val="24"/>
+          <w:szCs w:val="24"/>
+        </w:rPr>
+        <w:t>keyTyped</w:t>
+      </w:r>
+      <w:proofErr w:type="spellEnd"/>
+      <w:r>
+        <w:rPr>
+          <w:sz w:val="24"/>
+          <w:szCs w:val="24"/>
+        </w:rPr>
+        <w:t xml:space="preserve"> events.</w:t>
       </w:r>
     </w:p>
     <w:p>
@@ -2107,7 +2608,25 @@
           <w:sz w:val="24"/>
           <w:szCs w:val="24"/>
         </w:rPr>
-        <w:t xml:space="preserve">The View is the child class of the JFrame </w:t>
+        <w:t xml:space="preserve">The View is the child class of the </w:t>
+      </w:r>
+      <w:proofErr w:type="spellStart"/>
+      <w:r>
+        <w:rPr>
+          <w:rFonts w:eastAsia="Times New Roman" w:cs="Times New Roman"/>
+          <w:sz w:val="24"/>
+          <w:szCs w:val="24"/>
+        </w:rPr>
+        <w:t>JFrame</w:t>
+      </w:r>
+      <w:proofErr w:type="spellEnd"/>
+      <w:r>
+        <w:rPr>
+          <w:rFonts w:eastAsia="Times New Roman" w:cs="Times New Roman"/>
+          <w:sz w:val="24"/>
+          <w:szCs w:val="24"/>
+        </w:rPr>
+        <w:t xml:space="preserve"> </w:t>
       </w:r>
     </w:p>
     <w:p>
@@ -2242,7 +2761,21 @@
         <w:rPr>
           <w:lang w:val="en-CA"/>
         </w:rPr>
-        <w:t>For example, the class Public Static HighScores class inside the Model class; the fields are marked as private, as well as every constructor and non-gett</w:t>
+        <w:t xml:space="preserve">For example, the class Public Static </w:t>
+      </w:r>
+      <w:proofErr w:type="spellStart"/>
+      <w:r>
+        <w:rPr>
+          <w:lang w:val="en-CA"/>
+        </w:rPr>
+        <w:t>HighScores</w:t>
+      </w:r>
+      <w:proofErr w:type="spellEnd"/>
+      <w:r>
+        <w:rPr>
+          <w:lang w:val="en-CA"/>
+        </w:rPr>
+        <w:t xml:space="preserve"> class inside the Model class; the fields are marked as private, as well as every constructor and non-gett</w:t>
       </w:r>
       <w:r>
         <w:rPr>
@@ -2334,7 +2867,21 @@
         <w:rPr>
           <w:lang w:val="en-CA"/>
         </w:rPr>
-        <w:t>For example, in the RowCol class, the constructors are overloaded.</w:t>
+        <w:t xml:space="preserve">For example, in the </w:t>
+      </w:r>
+      <w:proofErr w:type="spellStart"/>
+      <w:r>
+        <w:rPr>
+          <w:lang w:val="en-CA"/>
+        </w:rPr>
+        <w:t>RowCol</w:t>
+      </w:r>
+      <w:proofErr w:type="spellEnd"/>
+      <w:r>
+        <w:rPr>
+          <w:lang w:val="en-CA"/>
+        </w:rPr>
+        <w:t xml:space="preserve"> class, the constructors are overloaded.</w:t>
       </w:r>
     </w:p>
     <w:p>
@@ -2370,7 +2917,35 @@
         <w:rPr>
           <w:lang w:val="en-CA"/>
         </w:rPr>
-        <w:t>The second constructor for the RowCol class takes in another RowCol object as a parameter and copies its number of rows and columns and creates a new object using those numbers to set the number of rows and columns.</w:t>
+        <w:t xml:space="preserve">The second constructor for the </w:t>
+      </w:r>
+      <w:proofErr w:type="spellStart"/>
+      <w:r>
+        <w:rPr>
+          <w:lang w:val="en-CA"/>
+        </w:rPr>
+        <w:t>RowCol</w:t>
+      </w:r>
+      <w:proofErr w:type="spellEnd"/>
+      <w:r>
+        <w:rPr>
+          <w:lang w:val="en-CA"/>
+        </w:rPr>
+        <w:t xml:space="preserve"> class takes in another </w:t>
+      </w:r>
+      <w:proofErr w:type="spellStart"/>
+      <w:r>
+        <w:rPr>
+          <w:lang w:val="en-CA"/>
+        </w:rPr>
+        <w:t>RowCol</w:t>
+      </w:r>
+      <w:proofErr w:type="spellEnd"/>
+      <w:r>
+        <w:rPr>
+          <w:lang w:val="en-CA"/>
+        </w:rPr>
+        <w:t xml:space="preserve"> object as a parameter and copies its number of rows and columns and creates a new object using those numbers to set the number of rows and columns.</w:t>
       </w:r>
     </w:p>
     <w:p>
@@ -2388,7 +2963,21 @@
         <w:rPr>
           <w:lang w:val="en-CA"/>
         </w:rPr>
-        <w:t xml:space="preserve">An example of overloaded methods is in the Snake class, and specifically the checkForSnake methods. </w:t>
+        <w:t xml:space="preserve">An example of overloaded methods is in the Snake class, and specifically the </w:t>
+      </w:r>
+      <w:proofErr w:type="spellStart"/>
+      <w:r>
+        <w:rPr>
+          <w:lang w:val="en-CA"/>
+        </w:rPr>
+        <w:t>checkForSnake</w:t>
+      </w:r>
+      <w:proofErr w:type="spellEnd"/>
+      <w:r>
+        <w:rPr>
+          <w:lang w:val="en-CA"/>
+        </w:rPr>
+        <w:t xml:space="preserve"> methods. </w:t>
       </w:r>
     </w:p>
     <w:p>
@@ -2424,7 +3013,21 @@
         <w:rPr>
           <w:lang w:val="en-CA"/>
         </w:rPr>
-        <w:t>The other method of checkForSnake accepts 2 snake objects for parameters, each representing different players, and checks to see if the snakes collide with each other.</w:t>
+        <w:t xml:space="preserve">The other method of </w:t>
+      </w:r>
+      <w:proofErr w:type="spellStart"/>
+      <w:r>
+        <w:rPr>
+          <w:lang w:val="en-CA"/>
+        </w:rPr>
+        <w:t>checkForSnake</w:t>
+      </w:r>
+      <w:proofErr w:type="spellEnd"/>
+      <w:r>
+        <w:rPr>
+          <w:lang w:val="en-CA"/>
+        </w:rPr>
+        <w:t xml:space="preserve"> accepts 2 snake objects for parameters, each representing different players, and checks to see if the snakes collide with each other.</w:t>
       </w:r>
     </w:p>
     <w:p>
@@ -2473,7 +3076,21 @@
         <w:rPr>
           <w:lang w:val="en-CA"/>
         </w:rPr>
-        <w:t xml:space="preserve">The class Public Static HighScores inside the Model Class is an example of a class using static methods and static variables. </w:t>
+        <w:t xml:space="preserve">The class Public Static </w:t>
+      </w:r>
+      <w:proofErr w:type="spellStart"/>
+      <w:r>
+        <w:rPr>
+          <w:lang w:val="en-CA"/>
+        </w:rPr>
+        <w:t>HighScores</w:t>
+      </w:r>
+      <w:proofErr w:type="spellEnd"/>
+      <w:r>
+        <w:rPr>
+          <w:lang w:val="en-CA"/>
+        </w:rPr>
+        <w:t xml:space="preserve"> inside the Model Class is an example of a class using static methods and static variables. </w:t>
       </w:r>
     </w:p>
     <w:p>
@@ -2491,7 +3108,21 @@
         <w:rPr>
           <w:lang w:val="en-CA"/>
         </w:rPr>
-        <w:t>All the fields are static, such as the field maintaining the highscores.txt file, as only 1 instance is needed for all objects of HighScores.</w:t>
+        <w:t xml:space="preserve">All the fields are static, such as the field maintaining the highscores.txt file, as only 1 instance is needed for all objects of </w:t>
+      </w:r>
+      <w:proofErr w:type="spellStart"/>
+      <w:r>
+        <w:rPr>
+          <w:lang w:val="en-CA"/>
+        </w:rPr>
+        <w:t>HighScores</w:t>
+      </w:r>
+      <w:proofErr w:type="spellEnd"/>
+      <w:r>
+        <w:rPr>
+          <w:lang w:val="en-CA"/>
+        </w:rPr>
+        <w:t>.</w:t>
       </w:r>
     </w:p>
     <w:p>
@@ -2509,7 +3140,35 @@
         <w:rPr>
           <w:lang w:val="en-CA"/>
         </w:rPr>
-        <w:t xml:space="preserve">The methods are static and belong to the HighScores class, and do not act on objects/instances of HighScore. </w:t>
+        <w:t xml:space="preserve">The methods are static and belong to the </w:t>
+      </w:r>
+      <w:proofErr w:type="spellStart"/>
+      <w:r>
+        <w:rPr>
+          <w:lang w:val="en-CA"/>
+        </w:rPr>
+        <w:t>HighScores</w:t>
+      </w:r>
+      <w:proofErr w:type="spellEnd"/>
+      <w:r>
+        <w:rPr>
+          <w:lang w:val="en-CA"/>
+        </w:rPr>
+        <w:t xml:space="preserve"> class, and do not act on objects/instances of </w:t>
+      </w:r>
+      <w:proofErr w:type="spellStart"/>
+      <w:r>
+        <w:rPr>
+          <w:lang w:val="en-CA"/>
+        </w:rPr>
+        <w:t>HighScore</w:t>
+      </w:r>
+      <w:proofErr w:type="spellEnd"/>
+      <w:r>
+        <w:rPr>
+          <w:lang w:val="en-CA"/>
+        </w:rPr>
+        <w:t xml:space="preserve">. </w:t>
       </w:r>
     </w:p>
     <w:p>
@@ -2557,7 +3216,35 @@
         <w:rPr>
           <w:lang w:val="en-CA"/>
         </w:rPr>
-        <w:t xml:space="preserve">An example of a mutable class is the Snake class. The methods and constructors are all Public, and specifically the settors are public as well, thus Snake objects can have its values changed. The Snake’s length and initial head position settors are Public, and as such, can be changed to different lengths or initial positions. </w:t>
+        <w:t xml:space="preserve">An example of a mutable class is the Snake class. The methods and constructors are all Public, and specifically the </w:t>
+      </w:r>
+      <w:proofErr w:type="spellStart"/>
+      <w:r>
+        <w:rPr>
+          <w:lang w:val="en-CA"/>
+        </w:rPr>
+        <w:t>settors</w:t>
+      </w:r>
+      <w:proofErr w:type="spellEnd"/>
+      <w:r>
+        <w:rPr>
+          <w:lang w:val="en-CA"/>
+        </w:rPr>
+        <w:t xml:space="preserve"> are public as well, thus Snake objects can have its values changed. The Snake’s length and initial head position </w:t>
+      </w:r>
+      <w:proofErr w:type="spellStart"/>
+      <w:r>
+        <w:rPr>
+          <w:lang w:val="en-CA"/>
+        </w:rPr>
+        <w:t>settors</w:t>
+      </w:r>
+      <w:proofErr w:type="spellEnd"/>
+      <w:r>
+        <w:rPr>
+          <w:lang w:val="en-CA"/>
+        </w:rPr>
+        <w:t xml:space="preserve"> are Public, and as such, can be changed to different lengths or initial positions. </w:t>
       </w:r>
     </w:p>
     <w:p>
@@ -2575,7 +3262,35 @@
         <w:rPr>
           <w:lang w:val="en-CA"/>
         </w:rPr>
-        <w:t>An example of an immutable class is the class Public Static HighScores inside the Model class; all fields are marked private and most methods are private, including the settors. Only the gett</w:t>
+        <w:t xml:space="preserve">An example of an immutable class is the class Public Static </w:t>
+      </w:r>
+      <w:proofErr w:type="spellStart"/>
+      <w:r>
+        <w:rPr>
+          <w:lang w:val="en-CA"/>
+        </w:rPr>
+        <w:t>HighScores</w:t>
+      </w:r>
+      <w:proofErr w:type="spellEnd"/>
+      <w:r>
+        <w:rPr>
+          <w:lang w:val="en-CA"/>
+        </w:rPr>
+        <w:t xml:space="preserve"> inside the Model class; all fields are marked private and most methods are private, including the </w:t>
+      </w:r>
+      <w:proofErr w:type="spellStart"/>
+      <w:r>
+        <w:rPr>
+          <w:lang w:val="en-CA"/>
+        </w:rPr>
+        <w:t>settors</w:t>
+      </w:r>
+      <w:proofErr w:type="spellEnd"/>
+      <w:r>
+        <w:rPr>
+          <w:lang w:val="en-CA"/>
+        </w:rPr>
+        <w:t>. Only the gett</w:t>
       </w:r>
       <w:r>
         <w:rPr>
@@ -2593,7 +3308,21 @@
         <w:rPr>
           <w:lang w:val="en-CA"/>
         </w:rPr>
-        <w:t xml:space="preserve">public, and since it is coded properly, it will not have access to HighScores objects. The class itself is also static and thusly independent of the Model class. </w:t>
+        <w:t xml:space="preserve">public, and since it is coded properly, it will not have access to </w:t>
+      </w:r>
+      <w:proofErr w:type="spellStart"/>
+      <w:r>
+        <w:rPr>
+          <w:lang w:val="en-CA"/>
+        </w:rPr>
+        <w:t>HighScores</w:t>
+      </w:r>
+      <w:proofErr w:type="spellEnd"/>
+      <w:r>
+        <w:rPr>
+          <w:lang w:val="en-CA"/>
+        </w:rPr>
+        <w:t xml:space="preserve"> objects. The class itself is also static and thusly independent of the Model class. </w:t>
       </w:r>
     </w:p>
     <w:p>
@@ -2667,7 +3396,21 @@
         <w:rPr>
           <w:lang w:val="en-CA"/>
         </w:rPr>
-        <w:t xml:space="preserve">For example, in the Model class, inside the newGame method, there is a runnable stream that creates an anonymous inner class for the Runnable object to create the timer stream. </w:t>
+        <w:t xml:space="preserve">For example, in the Model class, inside the </w:t>
+      </w:r>
+      <w:proofErr w:type="spellStart"/>
+      <w:r>
+        <w:rPr>
+          <w:lang w:val="en-CA"/>
+        </w:rPr>
+        <w:t>newGame</w:t>
+      </w:r>
+      <w:proofErr w:type="spellEnd"/>
+      <w:r>
+        <w:rPr>
+          <w:lang w:val="en-CA"/>
+        </w:rPr>
+        <w:t xml:space="preserve"> method, there is a runnable stream that creates an anonymous inner class for the Runnable object to create the timer stream. </w:t>
       </w:r>
     </w:p>
     <w:p>
@@ -2685,7 +3428,21 @@
         <w:rPr>
           <w:lang w:val="en-CA"/>
         </w:rPr>
-        <w:t xml:space="preserve">A more apparent and obvious inner class is the public Static HighScores class inside the Model class. </w:t>
+        <w:t xml:space="preserve">A more apparent and obvious inner class is the public Static </w:t>
+      </w:r>
+      <w:proofErr w:type="spellStart"/>
+      <w:r>
+        <w:rPr>
+          <w:lang w:val="en-CA"/>
+        </w:rPr>
+        <w:t>HighScores</w:t>
+      </w:r>
+      <w:proofErr w:type="spellEnd"/>
+      <w:r>
+        <w:rPr>
+          <w:lang w:val="en-CA"/>
+        </w:rPr>
+        <w:t xml:space="preserve"> class inside the Model class. </w:t>
       </w:r>
     </w:p>
     <w:p>
@@ -2751,7 +3508,21 @@
         <w:rPr>
           <w:lang w:val="en-CA"/>
         </w:rPr>
-        <w:t xml:space="preserve">The Controller class implements the ActionListener and KeyListener interfaces and their associated methods. </w:t>
+        <w:t xml:space="preserve">The Controller class implements the ActionListener and </w:t>
+      </w:r>
+      <w:proofErr w:type="spellStart"/>
+      <w:r>
+        <w:rPr>
+          <w:lang w:val="en-CA"/>
+        </w:rPr>
+        <w:t>KeyListener</w:t>
+      </w:r>
+      <w:proofErr w:type="spellEnd"/>
+      <w:r>
+        <w:rPr>
+          <w:lang w:val="en-CA"/>
+        </w:rPr>
+        <w:t xml:space="preserve"> interfaces and their associated methods. </w:t>
       </w:r>
     </w:p>
     <w:p>
@@ -2788,7 +3559,21 @@
         <w:rPr>
           <w:lang w:val="en-CA"/>
         </w:rPr>
-        <w:t>The KeyListener interface allows for methods to “listen” for user inputs from the keyboard, and thus those key presses can be used as parameters for methods to perform a function when a key is pressed, such as moving the snake for a single player or 2 players depending on the key pressed.</w:t>
+        <w:t xml:space="preserve">The </w:t>
+      </w:r>
+      <w:proofErr w:type="spellStart"/>
+      <w:r>
+        <w:rPr>
+          <w:lang w:val="en-CA"/>
+        </w:rPr>
+        <w:t>KeyListener</w:t>
+      </w:r>
+      <w:proofErr w:type="spellEnd"/>
+      <w:r>
+        <w:rPr>
+          <w:lang w:val="en-CA"/>
+        </w:rPr>
+        <w:t xml:space="preserve"> interface allows for methods to “listen” for user inputs from the keyboard, and thus those key presses can be used as parameters for methods to perform a function when a key is pressed, such as moving the snake for a single player or 2 players depending on the key pressed.</w:t>
       </w:r>
     </w:p>
     <w:p>
@@ -2806,13 +3591,41 @@
         <w:rPr>
           <w:lang w:val="en-CA"/>
         </w:rPr>
-        <w:t>An example of an abstract class is the AudioFile</w:t>
-      </w:r>
-      <w:r>
-        <w:rPr>
-          <w:lang w:val="en-CA"/>
-        </w:rPr>
-        <w:t xml:space="preserve">Skeleton class. It contains only 1 abstract method called ‘resume’ and this class is inherited by the AudioFilePlayer class. </w:t>
+        <w:t xml:space="preserve">An example of an abstract class is the </w:t>
+      </w:r>
+      <w:proofErr w:type="spellStart"/>
+      <w:r>
+        <w:rPr>
+          <w:lang w:val="en-CA"/>
+        </w:rPr>
+        <w:t>AudioFile</w:t>
+      </w:r>
+      <w:r>
+        <w:rPr>
+          <w:lang w:val="en-CA"/>
+        </w:rPr>
+        <w:t>Skeleton</w:t>
+      </w:r>
+      <w:proofErr w:type="spellEnd"/>
+      <w:r>
+        <w:rPr>
+          <w:lang w:val="en-CA"/>
+        </w:rPr>
+        <w:t xml:space="preserve"> class. It contains only 1 abstract method called ‘resume’ and this class is inherited by the </w:t>
+      </w:r>
+      <w:proofErr w:type="spellStart"/>
+      <w:r>
+        <w:rPr>
+          <w:lang w:val="en-CA"/>
+        </w:rPr>
+        <w:t>AudioFilePlayer</w:t>
+      </w:r>
+      <w:proofErr w:type="spellEnd"/>
+      <w:r>
+        <w:rPr>
+          <w:lang w:val="en-CA"/>
+        </w:rPr>
+        <w:t xml:space="preserve"> class. </w:t>
       </w:r>
     </w:p>
     <w:p>
@@ -2860,7 +3673,35 @@
         <w:rPr>
           <w:lang w:val="en-CA"/>
         </w:rPr>
-        <w:t xml:space="preserve">The public class View inherits from the JFrame class; all of JFrame’s methods and attributes are available to the View and thusly to the project. </w:t>
+        <w:t xml:space="preserve">The public class View inherits from the </w:t>
+      </w:r>
+      <w:proofErr w:type="spellStart"/>
+      <w:r>
+        <w:rPr>
+          <w:lang w:val="en-CA"/>
+        </w:rPr>
+        <w:t>JFrame</w:t>
+      </w:r>
+      <w:proofErr w:type="spellEnd"/>
+      <w:r>
+        <w:rPr>
+          <w:lang w:val="en-CA"/>
+        </w:rPr>
+        <w:t xml:space="preserve"> class; all of </w:t>
+      </w:r>
+      <w:proofErr w:type="spellStart"/>
+      <w:r>
+        <w:rPr>
+          <w:lang w:val="en-CA"/>
+        </w:rPr>
+        <w:t>JFrame’s</w:t>
+      </w:r>
+      <w:proofErr w:type="spellEnd"/>
+      <w:r>
+        <w:rPr>
+          <w:lang w:val="en-CA"/>
+        </w:rPr>
+        <w:t xml:space="preserve"> methods and attributes are available to the View and thusly to the project. </w:t>
       </w:r>
     </w:p>
     <w:p>
@@ -2878,7 +3719,21 @@
         <w:rPr>
           <w:lang w:val="en-CA"/>
         </w:rPr>
-        <w:t>Many of the things in JFrame are needed for Swing and to construct valuable features of the Snake game.</w:t>
+        <w:t xml:space="preserve">Many of the things in </w:t>
+      </w:r>
+      <w:proofErr w:type="spellStart"/>
+      <w:r>
+        <w:rPr>
+          <w:lang w:val="en-CA"/>
+        </w:rPr>
+        <w:t>JFrame</w:t>
+      </w:r>
+      <w:proofErr w:type="spellEnd"/>
+      <w:r>
+        <w:rPr>
+          <w:lang w:val="en-CA"/>
+        </w:rPr>
+        <w:t xml:space="preserve"> are needed for Swing and to construct valuable features of the Snake game.</w:t>
       </w:r>
     </w:p>
     <w:p>
@@ -2896,7 +3751,77 @@
         <w:rPr>
           <w:lang w:val="en-CA"/>
         </w:rPr>
-        <w:t xml:space="preserve">For example, the entire Snake game window is constructed using various JFrame methods like setText and setting dimensions of the window itself. Other things like setting the Menu bar using JMenuBar and JMenuItems lets us implement menus for the Snake game. Even simple things like JFrame.EXIT_ON_CLOSE lets the application terminate when the application is closed, like when the “X” in the top right of the game’s window is clicked. </w:t>
+        <w:t xml:space="preserve">For example, the entire Snake game window is constructed using various </w:t>
+      </w:r>
+      <w:proofErr w:type="spellStart"/>
+      <w:r>
+        <w:rPr>
+          <w:lang w:val="en-CA"/>
+        </w:rPr>
+        <w:t>JFrame</w:t>
+      </w:r>
+      <w:proofErr w:type="spellEnd"/>
+      <w:r>
+        <w:rPr>
+          <w:lang w:val="en-CA"/>
+        </w:rPr>
+        <w:t xml:space="preserve"> methods like </w:t>
+      </w:r>
+      <w:proofErr w:type="spellStart"/>
+      <w:r>
+        <w:rPr>
+          <w:lang w:val="en-CA"/>
+        </w:rPr>
+        <w:t>setText</w:t>
+      </w:r>
+      <w:proofErr w:type="spellEnd"/>
+      <w:r>
+        <w:rPr>
+          <w:lang w:val="en-CA"/>
+        </w:rPr>
+        <w:t xml:space="preserve"> and setting dimensions of the window itself. Other things like setting the Menu bar using </w:t>
+      </w:r>
+      <w:proofErr w:type="spellStart"/>
+      <w:r>
+        <w:rPr>
+          <w:lang w:val="en-CA"/>
+        </w:rPr>
+        <w:t>JMenuBar</w:t>
+      </w:r>
+      <w:proofErr w:type="spellEnd"/>
+      <w:r>
+        <w:rPr>
+          <w:lang w:val="en-CA"/>
+        </w:rPr>
+        <w:t xml:space="preserve"> and </w:t>
+      </w:r>
+      <w:proofErr w:type="spellStart"/>
+      <w:r>
+        <w:rPr>
+          <w:lang w:val="en-CA"/>
+        </w:rPr>
+        <w:t>JMenuItems</w:t>
+      </w:r>
+      <w:proofErr w:type="spellEnd"/>
+      <w:r>
+        <w:rPr>
+          <w:lang w:val="en-CA"/>
+        </w:rPr>
+        <w:t xml:space="preserve"> lets us implement menus for the Snake game. Even simple things like </w:t>
+      </w:r>
+      <w:proofErr w:type="spellStart"/>
+      <w:r>
+        <w:rPr>
+          <w:lang w:val="en-CA"/>
+        </w:rPr>
+        <w:t>JFrame.EXIT_ON_CLOSE</w:t>
+      </w:r>
+      <w:proofErr w:type="spellEnd"/>
+      <w:r>
+        <w:rPr>
+          <w:lang w:val="en-CA"/>
+        </w:rPr>
+        <w:t xml:space="preserve"> lets the application terminate when the application is closed, like when the “X” in the top right of the game’s window is clicked. </w:t>
       </w:r>
     </w:p>
     <w:p>
@@ -2914,7 +3839,35 @@
         <w:rPr>
           <w:lang w:val="en-CA"/>
         </w:rPr>
-        <w:t>Another example of inheritance is the use of the NoNegativesAllowedException. It is a child class of Runtime exception, so it is also an unchecked exception. It is used within the getScore() method, because it is an unusual situation if the score, the snake’s length, or the counter is in the negatives.</w:t>
+        <w:t xml:space="preserve">Another example of inheritance is the use of the </w:t>
+      </w:r>
+      <w:proofErr w:type="spellStart"/>
+      <w:r>
+        <w:rPr>
+          <w:lang w:val="en-CA"/>
+        </w:rPr>
+        <w:t>NoNegativesAllowedException</w:t>
+      </w:r>
+      <w:proofErr w:type="spellEnd"/>
+      <w:r>
+        <w:rPr>
+          <w:lang w:val="en-CA"/>
+        </w:rPr>
+        <w:t xml:space="preserve">. It is a child class of Runtime exception, so it is also an unchecked exception. It is used within the </w:t>
+      </w:r>
+      <w:proofErr w:type="spellStart"/>
+      <w:r>
+        <w:rPr>
+          <w:lang w:val="en-CA"/>
+        </w:rPr>
+        <w:t>getScore</w:t>
+      </w:r>
+      <w:proofErr w:type="spellEnd"/>
+      <w:r>
+        <w:rPr>
+          <w:lang w:val="en-CA"/>
+        </w:rPr>
+        <w:t>() method, because it is an unusual situation if the score, the snake’s length, or the counter is in the negatives.</w:t>
       </w:r>
     </w:p>
     <w:p>
@@ -2964,11 +3917,19 @@
         </w:rPr>
         <w:t xml:space="preserve">A simple example of the use of polymorphism is in the </w:t>
       </w:r>
-      <w:r>
-        <w:rPr>
-          <w:lang w:val="en-CA"/>
-        </w:rPr>
-        <w:t>RowCol class.</w:t>
+      <w:proofErr w:type="spellStart"/>
+      <w:r>
+        <w:rPr>
+          <w:lang w:val="en-CA"/>
+        </w:rPr>
+        <w:t>RowCol</w:t>
+      </w:r>
+      <w:proofErr w:type="spellEnd"/>
+      <w:r>
+        <w:rPr>
+          <w:lang w:val="en-CA"/>
+        </w:rPr>
+        <w:t xml:space="preserve"> class.</w:t>
       </w:r>
     </w:p>
     <w:p>
@@ -2986,7 +3947,77 @@
         <w:rPr>
           <w:lang w:val="en-CA"/>
         </w:rPr>
-        <w:t>At the very end of the class, there is a method named public String toString(). Since a toString() method is defined, the objects of RowCol use this toString() method, and not the toString() method from the Object class. This occurs due to Late Binding.</w:t>
+        <w:t xml:space="preserve">At the very end of the class, there is a method named public String </w:t>
+      </w:r>
+      <w:proofErr w:type="spellStart"/>
+      <w:r>
+        <w:rPr>
+          <w:lang w:val="en-CA"/>
+        </w:rPr>
+        <w:t>toString</w:t>
+      </w:r>
+      <w:proofErr w:type="spellEnd"/>
+      <w:r>
+        <w:rPr>
+          <w:lang w:val="en-CA"/>
+        </w:rPr>
+        <w:t xml:space="preserve">(). Since a </w:t>
+      </w:r>
+      <w:proofErr w:type="spellStart"/>
+      <w:r>
+        <w:rPr>
+          <w:lang w:val="en-CA"/>
+        </w:rPr>
+        <w:t>toString</w:t>
+      </w:r>
+      <w:proofErr w:type="spellEnd"/>
+      <w:r>
+        <w:rPr>
+          <w:lang w:val="en-CA"/>
+        </w:rPr>
+        <w:t xml:space="preserve">() method is defined, the objects of </w:t>
+      </w:r>
+      <w:proofErr w:type="spellStart"/>
+      <w:r>
+        <w:rPr>
+          <w:lang w:val="en-CA"/>
+        </w:rPr>
+        <w:t>RowCol</w:t>
+      </w:r>
+      <w:proofErr w:type="spellEnd"/>
+      <w:r>
+        <w:rPr>
+          <w:lang w:val="en-CA"/>
+        </w:rPr>
+        <w:t xml:space="preserve"> use this </w:t>
+      </w:r>
+      <w:proofErr w:type="spellStart"/>
+      <w:r>
+        <w:rPr>
+          <w:lang w:val="en-CA"/>
+        </w:rPr>
+        <w:t>toString</w:t>
+      </w:r>
+      <w:proofErr w:type="spellEnd"/>
+      <w:r>
+        <w:rPr>
+          <w:lang w:val="en-CA"/>
+        </w:rPr>
+        <w:t xml:space="preserve">() method, and not the </w:t>
+      </w:r>
+      <w:proofErr w:type="spellStart"/>
+      <w:r>
+        <w:rPr>
+          <w:lang w:val="en-CA"/>
+        </w:rPr>
+        <w:t>toString</w:t>
+      </w:r>
+      <w:proofErr w:type="spellEnd"/>
+      <w:r>
+        <w:rPr>
+          <w:lang w:val="en-CA"/>
+        </w:rPr>
+        <w:t>() method from the Object class. This occurs due to Late Binding.</w:t>
       </w:r>
     </w:p>
     <w:p>
@@ -3006,11 +4037,19 @@
         </w:rPr>
         <w:t xml:space="preserve">Another example of polymorphism is within the </w:t>
       </w:r>
-      <w:r>
-        <w:rPr>
-          <w:lang w:val="en-CA"/>
-        </w:rPr>
-        <w:t>HighScores class. One if its fields,</w:t>
+      <w:proofErr w:type="spellStart"/>
+      <w:r>
+        <w:rPr>
+          <w:lang w:val="en-CA"/>
+        </w:rPr>
+        <w:t>HighScores</w:t>
+      </w:r>
+      <w:proofErr w:type="spellEnd"/>
+      <w:r>
+        <w:rPr>
+          <w:lang w:val="en-CA"/>
+        </w:rPr>
+        <w:t xml:space="preserve"> class. One if its fields,</w:t>
       </w:r>
       <w:r>
         <w:rPr>
@@ -3023,7 +4062,35 @@
         <w:rPr>
           <w:lang w:val="en-CA"/>
         </w:rPr>
-        <w:t xml:space="preserve">, has its declared class type List, however its actual type is ArrayList. This gives it access to List’s methods, however it actually uses ArrayList’s overridden </w:t>
+        <w:t xml:space="preserve">, has its declared class type List, however its actual type is </w:t>
+      </w:r>
+      <w:proofErr w:type="spellStart"/>
+      <w:r>
+        <w:rPr>
+          <w:lang w:val="en-CA"/>
+        </w:rPr>
+        <w:t>ArrayList</w:t>
+      </w:r>
+      <w:proofErr w:type="spellEnd"/>
+      <w:r>
+        <w:rPr>
+          <w:lang w:val="en-CA"/>
+        </w:rPr>
+        <w:t xml:space="preserve">. This gives it access to List’s methods, however it actually uses </w:t>
+      </w:r>
+      <w:proofErr w:type="spellStart"/>
+      <w:r>
+        <w:rPr>
+          <w:lang w:val="en-CA"/>
+        </w:rPr>
+        <w:t>ArrayList’s</w:t>
+      </w:r>
+      <w:proofErr w:type="spellEnd"/>
+      <w:r>
+        <w:rPr>
+          <w:lang w:val="en-CA"/>
+        </w:rPr>
+        <w:t xml:space="preserve"> overridden </w:t>
       </w:r>
       <w:r>
         <w:rPr>
@@ -3060,7 +4127,21 @@
         <w:rPr>
           <w:lang w:val="en-CA"/>
         </w:rPr>
-        <w:t>Generics are used throughout the project in terms of ArrayLists. However, a specific example of a Generic class is the HS class.</w:t>
+        <w:t xml:space="preserve">Generics are used throughout the project in terms of </w:t>
+      </w:r>
+      <w:proofErr w:type="spellStart"/>
+      <w:r>
+        <w:rPr>
+          <w:lang w:val="en-CA"/>
+        </w:rPr>
+        <w:t>ArrayLists</w:t>
+      </w:r>
+      <w:proofErr w:type="spellEnd"/>
+      <w:r>
+        <w:rPr>
+          <w:lang w:val="en-CA"/>
+        </w:rPr>
+        <w:t>. However, a specific example of a Generic class is the HS class.</w:t>
       </w:r>
     </w:p>
     <w:p>
@@ -3198,7 +4279,21 @@
         <w:rPr>
           <w:lang w:val="en-CA"/>
         </w:rPr>
-        <w:t xml:space="preserve">The key part of the View is the Event-Driven programming which occurs in the constructor which accepts parameters of type ActionListener and KeyListener. </w:t>
+        <w:t xml:space="preserve">The key part of the View is the Event-Driven programming which occurs in the constructor which accepts parameters of type ActionListener and </w:t>
+      </w:r>
+      <w:proofErr w:type="spellStart"/>
+      <w:r>
+        <w:rPr>
+          <w:lang w:val="en-CA"/>
+        </w:rPr>
+        <w:t>KeyListener</w:t>
+      </w:r>
+      <w:proofErr w:type="spellEnd"/>
+      <w:r>
+        <w:rPr>
+          <w:lang w:val="en-CA"/>
+        </w:rPr>
+        <w:t xml:space="preserve">. </w:t>
       </w:r>
     </w:p>
     <w:p>
@@ -3234,7 +4329,21 @@
         <w:rPr>
           <w:lang w:val="en-CA"/>
         </w:rPr>
-        <w:t>The KeyListener allows for methods to “listen” for user inputs from the keyboard, and thus those key presses can be used as parameters for methods to perform a function when a key is pressed, such as moving the snake for a single player or 2 players depending on the key pressed.</w:t>
+        <w:t xml:space="preserve">The </w:t>
+      </w:r>
+      <w:proofErr w:type="spellStart"/>
+      <w:r>
+        <w:rPr>
+          <w:lang w:val="en-CA"/>
+        </w:rPr>
+        <w:t>KeyListener</w:t>
+      </w:r>
+      <w:proofErr w:type="spellEnd"/>
+      <w:r>
+        <w:rPr>
+          <w:lang w:val="en-CA"/>
+        </w:rPr>
+        <w:t xml:space="preserve"> allows for methods to “listen” for user inputs from the keyboard, and thus those key presses can be used as parameters for methods to perform a function when a key is pressed, such as moving the snake for a single player or 2 players depending on the key pressed.</w:t>
       </w:r>
     </w:p>
     <w:p>
@@ -3252,7 +4361,21 @@
         <w:rPr>
           <w:lang w:val="en-CA"/>
         </w:rPr>
-        <w:t xml:space="preserve">There are methods that also accept these Listeners are parameters, such as the makeMenu method which “listens” for an action such as a mouse click and then generates the appropriate menu depending on which button is clicked. </w:t>
+        <w:t xml:space="preserve">There are methods that also accept these Listeners are parameters, such as the </w:t>
+      </w:r>
+      <w:proofErr w:type="spellStart"/>
+      <w:r>
+        <w:rPr>
+          <w:lang w:val="en-CA"/>
+        </w:rPr>
+        <w:t>makeMenu</w:t>
+      </w:r>
+      <w:proofErr w:type="spellEnd"/>
+      <w:r>
+        <w:rPr>
+          <w:lang w:val="en-CA"/>
+        </w:rPr>
+        <w:t xml:space="preserve"> method which “listens” for an action such as a mouse click and then generates the appropriate menu depending on which button is clicked. </w:t>
       </w:r>
     </w:p>
     <w:p>
@@ -3270,7 +4393,21 @@
         <w:rPr>
           <w:lang w:val="en-CA"/>
         </w:rPr>
-        <w:t>The advantage of using ActionListener and KeyListener is that it helps with Event-Driven Programming; the methods that listen for these actions and key presses only execute when an action or key press is detected, and thus are not performing all the time.</w:t>
+        <w:t xml:space="preserve">The advantage of using ActionListener and </w:t>
+      </w:r>
+      <w:proofErr w:type="spellStart"/>
+      <w:r>
+        <w:rPr>
+          <w:lang w:val="en-CA"/>
+        </w:rPr>
+        <w:t>KeyListener</w:t>
+      </w:r>
+      <w:proofErr w:type="spellEnd"/>
+      <w:r>
+        <w:rPr>
+          <w:lang w:val="en-CA"/>
+        </w:rPr>
+        <w:t xml:space="preserve"> is that it helps with Event-Driven Programming; the methods that listen for these actions and key presses only execute when an action or key press is detected, and thus are not performing all the time.</w:t>
       </w:r>
     </w:p>
     <w:p>
@@ -3313,7 +4450,15 @@
       </w:pPr>
       <w:r>
         <w:lastRenderedPageBreak/>
-        <w:t>Array and ArrayList Collections:</w:t>
+        <w:t xml:space="preserve">Array and </w:t>
+      </w:r>
+      <w:proofErr w:type="spellStart"/>
+      <w:r>
+        <w:t>ArrayList</w:t>
+      </w:r>
+      <w:proofErr w:type="spellEnd"/>
+      <w:r>
+        <w:t xml:space="preserve"> Collections:</w:t>
       </w:r>
     </w:p>
     <w:p>
@@ -3327,11 +4472,19 @@
           <w:lang w:val="en-CA"/>
         </w:rPr>
       </w:pPr>
-      <w:r>
-        <w:rPr>
-          <w:lang w:val="en-CA"/>
-        </w:rPr>
-        <w:t xml:space="preserve">ArrayList collections are used throughout the project. </w:t>
+      <w:proofErr w:type="spellStart"/>
+      <w:r>
+        <w:rPr>
+          <w:lang w:val="en-CA"/>
+        </w:rPr>
+        <w:t>ArrayList</w:t>
+      </w:r>
+      <w:proofErr w:type="spellEnd"/>
+      <w:r>
+        <w:rPr>
+          <w:lang w:val="en-CA"/>
+        </w:rPr>
+        <w:t xml:space="preserve"> collections are used throughout the project. </w:t>
       </w:r>
     </w:p>
     <w:p>
@@ -3349,7 +4502,35 @@
         <w:rPr>
           <w:lang w:val="en-CA"/>
         </w:rPr>
-        <w:t>An example of an ArrayList is in the Snake class, where the private attribute ‘body’ is an ArrayList Collection.</w:t>
+        <w:t xml:space="preserve">An example of an </w:t>
+      </w:r>
+      <w:proofErr w:type="spellStart"/>
+      <w:r>
+        <w:rPr>
+          <w:lang w:val="en-CA"/>
+        </w:rPr>
+        <w:t>ArrayList</w:t>
+      </w:r>
+      <w:proofErr w:type="spellEnd"/>
+      <w:r>
+        <w:rPr>
+          <w:lang w:val="en-CA"/>
+        </w:rPr>
+        <w:t xml:space="preserve"> is in the Snake class, where the private attribute ‘body’ is an </w:t>
+      </w:r>
+      <w:proofErr w:type="spellStart"/>
+      <w:r>
+        <w:rPr>
+          <w:lang w:val="en-CA"/>
+        </w:rPr>
+        <w:t>ArrayList</w:t>
+      </w:r>
+      <w:proofErr w:type="spellEnd"/>
+      <w:r>
+        <w:rPr>
+          <w:lang w:val="en-CA"/>
+        </w:rPr>
+        <w:t xml:space="preserve"> Collection.</w:t>
       </w:r>
     </w:p>
     <w:p>
@@ -3367,13 +4548,55 @@
         <w:rPr>
           <w:lang w:val="en-CA"/>
         </w:rPr>
-        <w:t xml:space="preserve">This is useful as the ‘body’ ArrayList keeps track of the number of body elements of the  snake; as the snake eats </w:t>
-      </w:r>
-      <w:r>
-        <w:rPr>
-          <w:lang w:val="en-CA"/>
-        </w:rPr>
-        <w:t>food units, the ‘body’ ArrayList increases in length between 1-3 units randomly. Therefore, an ArrayList, and not a simple array with a defined length, is useful here.</w:t>
+        <w:t xml:space="preserve">This is useful as the ‘body’ </w:t>
+      </w:r>
+      <w:proofErr w:type="spellStart"/>
+      <w:r>
+        <w:rPr>
+          <w:lang w:val="en-CA"/>
+        </w:rPr>
+        <w:t>ArrayList</w:t>
+      </w:r>
+      <w:proofErr w:type="spellEnd"/>
+      <w:r>
+        <w:rPr>
+          <w:lang w:val="en-CA"/>
+        </w:rPr>
+        <w:t xml:space="preserve"> keeps track of the number of body elements of the  snake; as the snake eats </w:t>
+      </w:r>
+      <w:r>
+        <w:rPr>
+          <w:lang w:val="en-CA"/>
+        </w:rPr>
+        <w:t xml:space="preserve">food units, the ‘body’ </w:t>
+      </w:r>
+      <w:proofErr w:type="spellStart"/>
+      <w:r>
+        <w:rPr>
+          <w:lang w:val="en-CA"/>
+        </w:rPr>
+        <w:t>ArrayList</w:t>
+      </w:r>
+      <w:proofErr w:type="spellEnd"/>
+      <w:r>
+        <w:rPr>
+          <w:lang w:val="en-CA"/>
+        </w:rPr>
+        <w:t xml:space="preserve"> increases in length between 1-3 units randomly. Therefore, an </w:t>
+      </w:r>
+      <w:proofErr w:type="spellStart"/>
+      <w:r>
+        <w:rPr>
+          <w:lang w:val="en-CA"/>
+        </w:rPr>
+        <w:t>ArrayList</w:t>
+      </w:r>
+      <w:proofErr w:type="spellEnd"/>
+      <w:r>
+        <w:rPr>
+          <w:lang w:val="en-CA"/>
+        </w:rPr>
+        <w:t>, and not a simple array with a defined length, is useful here.</w:t>
       </w:r>
     </w:p>
     <w:p>
@@ -3391,7 +4614,63 @@
         <w:rPr>
           <w:lang w:val="en-CA"/>
         </w:rPr>
-        <w:t xml:space="preserve">Another example of an ArrayList is in the HighScores inner class of the Model class. The HighScores class has an ArrayList called ‘scores’ that is used to contain all the high scores. </w:t>
+        <w:t xml:space="preserve">Another example of an </w:t>
+      </w:r>
+      <w:proofErr w:type="spellStart"/>
+      <w:r>
+        <w:rPr>
+          <w:lang w:val="en-CA"/>
+        </w:rPr>
+        <w:t>ArrayList</w:t>
+      </w:r>
+      <w:proofErr w:type="spellEnd"/>
+      <w:r>
+        <w:rPr>
+          <w:lang w:val="en-CA"/>
+        </w:rPr>
+        <w:t xml:space="preserve"> is in the </w:t>
+      </w:r>
+      <w:proofErr w:type="spellStart"/>
+      <w:r>
+        <w:rPr>
+          <w:lang w:val="en-CA"/>
+        </w:rPr>
+        <w:t>HighScores</w:t>
+      </w:r>
+      <w:proofErr w:type="spellEnd"/>
+      <w:r>
+        <w:rPr>
+          <w:lang w:val="en-CA"/>
+        </w:rPr>
+        <w:t xml:space="preserve"> inner class of the Model class. The </w:t>
+      </w:r>
+      <w:proofErr w:type="spellStart"/>
+      <w:r>
+        <w:rPr>
+          <w:lang w:val="en-CA"/>
+        </w:rPr>
+        <w:t>HighScores</w:t>
+      </w:r>
+      <w:proofErr w:type="spellEnd"/>
+      <w:r>
+        <w:rPr>
+          <w:lang w:val="en-CA"/>
+        </w:rPr>
+        <w:t xml:space="preserve"> class has an </w:t>
+      </w:r>
+      <w:proofErr w:type="spellStart"/>
+      <w:r>
+        <w:rPr>
+          <w:lang w:val="en-CA"/>
+        </w:rPr>
+        <w:t>ArrayList</w:t>
+      </w:r>
+      <w:proofErr w:type="spellEnd"/>
+      <w:r>
+        <w:rPr>
+          <w:lang w:val="en-CA"/>
+        </w:rPr>
+        <w:t xml:space="preserve"> called ‘scores’ that is used to contain all the high scores. </w:t>
       </w:r>
     </w:p>
     <w:p>
@@ -3409,7 +4688,21 @@
         <w:rPr>
           <w:lang w:val="en-CA"/>
         </w:rPr>
-        <w:t>Arrays are seldom used in our project. A simple example is in the View, in the randomFood method. Here, a simple Array containing the ‘x, y’ position is used for the food unit’s placement. The array is a simple 2D array and its elements are calculated randomly using the game’s width and height.</w:t>
+        <w:t xml:space="preserve">Arrays are seldom used in our project. A simple example is in the View, in the </w:t>
+      </w:r>
+      <w:proofErr w:type="spellStart"/>
+      <w:r>
+        <w:rPr>
+          <w:lang w:val="en-CA"/>
+        </w:rPr>
+        <w:t>randomFood</w:t>
+      </w:r>
+      <w:proofErr w:type="spellEnd"/>
+      <w:r>
+        <w:rPr>
+          <w:lang w:val="en-CA"/>
+        </w:rPr>
+        <w:t xml:space="preserve"> method. Here, a simple Array containing the ‘x, y’ position is used for the food unit’s placement. The array is a simple 2D array and its elements are calculated randomly using the game’s width and height.</w:t>
       </w:r>
     </w:p>
     <w:p>
@@ -3457,7 +4750,21 @@
         <w:rPr>
           <w:lang w:val="en-CA"/>
         </w:rPr>
-        <w:t>An example of an exception used multiple times is the InterruptedException, which is used when a thread is interrupted rather put to sleep.</w:t>
+        <w:t xml:space="preserve">An example of an exception used multiple times is the </w:t>
+      </w:r>
+      <w:proofErr w:type="spellStart"/>
+      <w:r>
+        <w:rPr>
+          <w:lang w:val="en-CA"/>
+        </w:rPr>
+        <w:t>InterruptedException</w:t>
+      </w:r>
+      <w:proofErr w:type="spellEnd"/>
+      <w:r>
+        <w:rPr>
+          <w:lang w:val="en-CA"/>
+        </w:rPr>
+        <w:t>, which is used when a thread is interrupted rather put to sleep.</w:t>
       </w:r>
     </w:p>
     <w:p>
@@ -3475,7 +4782,35 @@
         <w:rPr>
           <w:lang w:val="en-CA"/>
         </w:rPr>
-        <w:t xml:space="preserve">This occurs in our Model many times, but a key place is in the newGame method, where the Timer stream is coded. A Try/Catch block is used around the code of the Timer, and if the timer thread is interrupted instead of sleeping, the Catch block will catch the InterruptedException and alert the user. </w:t>
+        <w:t xml:space="preserve">This occurs in our Model many times, but a key place is in the </w:t>
+      </w:r>
+      <w:proofErr w:type="spellStart"/>
+      <w:r>
+        <w:rPr>
+          <w:lang w:val="en-CA"/>
+        </w:rPr>
+        <w:t>newGame</w:t>
+      </w:r>
+      <w:proofErr w:type="spellEnd"/>
+      <w:r>
+        <w:rPr>
+          <w:lang w:val="en-CA"/>
+        </w:rPr>
+        <w:t xml:space="preserve"> method, where the Timer stream is coded. A Try/Catch block is used around the code of the Timer, and if the timer thread is interrupted instead of sleeping, the Catch block will catch the </w:t>
+      </w:r>
+      <w:proofErr w:type="spellStart"/>
+      <w:r>
+        <w:rPr>
+          <w:lang w:val="en-CA"/>
+        </w:rPr>
+        <w:t>InterruptedException</w:t>
+      </w:r>
+      <w:proofErr w:type="spellEnd"/>
+      <w:r>
+        <w:rPr>
+          <w:lang w:val="en-CA"/>
+        </w:rPr>
+        <w:t xml:space="preserve"> and alert the user. </w:t>
       </w:r>
     </w:p>
     <w:p>
@@ -3493,7 +4828,63 @@
         <w:rPr>
           <w:lang w:val="en-CA"/>
         </w:rPr>
-        <w:t xml:space="preserve">A Throwable exception is used in the last method, getLines, of the inner class HighScores inside the Model class. The method will throw an IOException to the user if there is a problem with the input/output in the reading/returning of highscores. </w:t>
+        <w:t xml:space="preserve">A Throwable exception is used in the last method, </w:t>
+      </w:r>
+      <w:proofErr w:type="spellStart"/>
+      <w:r>
+        <w:rPr>
+          <w:lang w:val="en-CA"/>
+        </w:rPr>
+        <w:t>getLines</w:t>
+      </w:r>
+      <w:proofErr w:type="spellEnd"/>
+      <w:r>
+        <w:rPr>
+          <w:lang w:val="en-CA"/>
+        </w:rPr>
+        <w:t xml:space="preserve">, of the inner class </w:t>
+      </w:r>
+      <w:proofErr w:type="spellStart"/>
+      <w:r>
+        <w:rPr>
+          <w:lang w:val="en-CA"/>
+        </w:rPr>
+        <w:t>HighScores</w:t>
+      </w:r>
+      <w:proofErr w:type="spellEnd"/>
+      <w:r>
+        <w:rPr>
+          <w:lang w:val="en-CA"/>
+        </w:rPr>
+        <w:t xml:space="preserve"> inside the Model class. The method will throw an </w:t>
+      </w:r>
+      <w:proofErr w:type="spellStart"/>
+      <w:r>
+        <w:rPr>
+          <w:lang w:val="en-CA"/>
+        </w:rPr>
+        <w:t>IOException</w:t>
+      </w:r>
+      <w:proofErr w:type="spellEnd"/>
+      <w:r>
+        <w:rPr>
+          <w:lang w:val="en-CA"/>
+        </w:rPr>
+        <w:t xml:space="preserve"> to the user if there is a problem with the input/output in the reading/returning of </w:t>
+      </w:r>
+      <w:proofErr w:type="spellStart"/>
+      <w:r>
+        <w:rPr>
+          <w:lang w:val="en-CA"/>
+        </w:rPr>
+        <w:t>highscores</w:t>
+      </w:r>
+      <w:proofErr w:type="spellEnd"/>
+      <w:r>
+        <w:rPr>
+          <w:lang w:val="en-CA"/>
+        </w:rPr>
+        <w:t xml:space="preserve">. </w:t>
       </w:r>
     </w:p>
     <w:p>
@@ -3511,35 +4902,148 @@
         <w:rPr>
           <w:lang w:val="en-CA"/>
         </w:rPr>
-        <w:t xml:space="preserve">In the inner class HighScores inside the Model Class, the high scores are stored in an ArrayList and written to a text file. The high scores are also read off the text file and shown to the user. This all occurs in the writeHighScores method, getHighScores method, and getLines method. </w:t>
-      </w:r>
-    </w:p>
-    <w:p>
-      <w:pPr>
-        <w:ind w:left="360"/>
-        <w:rPr>
-          <w:lang w:val="en-CA"/>
-        </w:rPr>
-      </w:pPr>
-    </w:p>
-    <w:p>
-      <w:pPr>
-        <w:pStyle w:val="Title"/>
-      </w:pPr>
-    </w:p>
-    <w:p>
-      <w:pPr>
-        <w:pStyle w:val="Title"/>
-      </w:pPr>
-    </w:p>
-    <w:p>
-      <w:pPr>
-        <w:pStyle w:val="Title"/>
-      </w:pPr>
-    </w:p>
-    <w:p>
-      <w:pPr>
-        <w:pStyle w:val="Title"/>
+        <w:t xml:space="preserve">In the inner class </w:t>
+      </w:r>
+      <w:proofErr w:type="spellStart"/>
+      <w:r>
+        <w:rPr>
+          <w:lang w:val="en-CA"/>
+        </w:rPr>
+        <w:t>HighScores</w:t>
+      </w:r>
+      <w:proofErr w:type="spellEnd"/>
+      <w:r>
+        <w:rPr>
+          <w:lang w:val="en-CA"/>
+        </w:rPr>
+        <w:t xml:space="preserve"> inside the Model Class, the high scores are stored in an </w:t>
+      </w:r>
+      <w:proofErr w:type="spellStart"/>
+      <w:r>
+        <w:rPr>
+          <w:lang w:val="en-CA"/>
+        </w:rPr>
+        <w:t>ArrayList</w:t>
+      </w:r>
+      <w:proofErr w:type="spellEnd"/>
+      <w:r>
+        <w:rPr>
+          <w:lang w:val="en-CA"/>
+        </w:rPr>
+        <w:t xml:space="preserve"> and written to a text file. The high scores are also read off the text file and shown to the user. This all occurs in the </w:t>
+      </w:r>
+      <w:proofErr w:type="spellStart"/>
+      <w:r>
+        <w:rPr>
+          <w:lang w:val="en-CA"/>
+        </w:rPr>
+        <w:t>writeHighScores</w:t>
+      </w:r>
+      <w:proofErr w:type="spellEnd"/>
+      <w:r>
+        <w:rPr>
+          <w:lang w:val="en-CA"/>
+        </w:rPr>
+        <w:t xml:space="preserve"> method, </w:t>
+      </w:r>
+      <w:proofErr w:type="spellStart"/>
+      <w:r>
+        <w:rPr>
+          <w:lang w:val="en-CA"/>
+        </w:rPr>
+        <w:t>getHighScores</w:t>
+      </w:r>
+      <w:proofErr w:type="spellEnd"/>
+      <w:r>
+        <w:rPr>
+          <w:lang w:val="en-CA"/>
+        </w:rPr>
+        <w:t xml:space="preserve"> method, and </w:t>
+      </w:r>
+      <w:proofErr w:type="spellStart"/>
+      <w:r>
+        <w:rPr>
+          <w:lang w:val="en-CA"/>
+        </w:rPr>
+        <w:t>getLines</w:t>
+      </w:r>
+      <w:proofErr w:type="spellEnd"/>
+      <w:r>
+        <w:rPr>
+          <w:lang w:val="en-CA"/>
+        </w:rPr>
+        <w:t xml:space="preserve"> method. </w:t>
+      </w:r>
+    </w:p>
+    <w:p>
+      <w:pPr>
+        <w:pStyle w:val="Heading1"/>
+        <w:numPr>
+          <w:ilvl w:val="0"/>
+          <w:numId w:val="5"/>
+        </w:numPr>
+      </w:pPr>
+      <w:r>
+        <w:t>Testing Strategy:</w:t>
+      </w:r>
+    </w:p>
+    <w:p>
+      <w:pPr>
+        <w:rPr>
+          <w:lang w:val="en-CA"/>
+        </w:rPr>
+      </w:pPr>
+      <w:r>
+        <w:rPr>
+          <w:lang w:val="en-CA"/>
+        </w:rPr>
+        <w:t>- There was not much pure calculations in code, so little testing was required. There were few “units” of work on code since everything w</w:t>
+      </w:r>
+      <w:r>
+        <w:rPr>
+          <w:lang w:val="en-CA"/>
+        </w:rPr>
+        <w:t xml:space="preserve">as closely linked together and needed the instantiation of the model, the view, or the controller, as well as potentially other classes which needed an instance to call any calculating methods. </w:t>
+      </w:r>
+    </w:p>
+    <w:p>
+      <w:pPr>
+        <w:rPr>
+          <w:lang w:val="en-CA"/>
+        </w:rPr>
+      </w:pPr>
+      <w:r>
+        <w:rPr>
+          <w:lang w:val="en-CA"/>
+        </w:rPr>
+        <w:t xml:space="preserve">- However, testing was still done, and an example of this is found in the </w:t>
+      </w:r>
+      <w:proofErr w:type="spellStart"/>
+      <w:r>
+        <w:rPr>
+          <w:lang w:val="en-CA"/>
+        </w:rPr>
+        <w:t>getScoreTest</w:t>
+      </w:r>
+      <w:proofErr w:type="spellEnd"/>
+      <w:r>
+        <w:rPr>
+          <w:lang w:val="en-CA"/>
+        </w:rPr>
+        <w:t xml:space="preserve"> class. In this class, we test whether the final score of the game was </w:t>
+      </w:r>
+      <w:r>
+        <w:rPr>
+          <w:lang w:val="en-CA"/>
+        </w:rPr>
+        <w:t>calculated correctly. As per appropriate testing protocol, tests were done on standard cases, cases near the boundary, and cases past both the upper and lower boundaries.</w:t>
+      </w:r>
+    </w:p>
+    <w:p>
+      <w:pPr>
+        <w:rPr>
+          <w:lang w:val="en-CA"/>
+        </w:rPr>
       </w:pPr>
     </w:p>
     <w:p>
@@ -3591,7 +5095,35 @@
         <w:rPr>
           <w:lang w:val="en-CA"/>
         </w:rPr>
-        <w:t>An example of Recursion is in the public static HighScores class inside the Model class. The very last method, getLines(), functions recursively in its execution.</w:t>
+        <w:t xml:space="preserve">An example of Recursion is in the public static </w:t>
+      </w:r>
+      <w:proofErr w:type="spellStart"/>
+      <w:r>
+        <w:rPr>
+          <w:lang w:val="en-CA"/>
+        </w:rPr>
+        <w:t>HighScores</w:t>
+      </w:r>
+      <w:proofErr w:type="spellEnd"/>
+      <w:r>
+        <w:rPr>
+          <w:lang w:val="en-CA"/>
+        </w:rPr>
+        <w:t xml:space="preserve"> class inside the Model class. The very last method, </w:t>
+      </w:r>
+      <w:proofErr w:type="spellStart"/>
+      <w:r>
+        <w:rPr>
+          <w:lang w:val="en-CA"/>
+        </w:rPr>
+        <w:t>getLines</w:t>
+      </w:r>
+      <w:proofErr w:type="spellEnd"/>
+      <w:r>
+        <w:rPr>
+          <w:lang w:val="en-CA"/>
+        </w:rPr>
+        <w:t>(), functions recursively in its execution.</w:t>
       </w:r>
     </w:p>
     <w:p>
@@ -3609,7 +5141,49 @@
         <w:rPr>
           <w:lang w:val="en-CA"/>
         </w:rPr>
-        <w:t xml:space="preserve">The getLines() method reads the lines of a file one by one, and adds them to an ArrayList. When there are no lines left to read, the method returns the ArrayList. </w:t>
+        <w:t xml:space="preserve">The </w:t>
+      </w:r>
+      <w:proofErr w:type="spellStart"/>
+      <w:r>
+        <w:rPr>
+          <w:lang w:val="en-CA"/>
+        </w:rPr>
+        <w:t>getLines</w:t>
+      </w:r>
+      <w:proofErr w:type="spellEnd"/>
+      <w:r>
+        <w:rPr>
+          <w:lang w:val="en-CA"/>
+        </w:rPr>
+        <w:t xml:space="preserve">() method reads the lines of a file one by one, and adds them to an </w:t>
+      </w:r>
+      <w:proofErr w:type="spellStart"/>
+      <w:r>
+        <w:rPr>
+          <w:lang w:val="en-CA"/>
+        </w:rPr>
+        <w:t>ArrayList</w:t>
+      </w:r>
+      <w:proofErr w:type="spellEnd"/>
+      <w:r>
+        <w:rPr>
+          <w:lang w:val="en-CA"/>
+        </w:rPr>
+        <w:t xml:space="preserve">. When there are no lines left to read, the method returns the </w:t>
+      </w:r>
+      <w:proofErr w:type="spellStart"/>
+      <w:r>
+        <w:rPr>
+          <w:lang w:val="en-CA"/>
+        </w:rPr>
+        <w:t>ArrayList</w:t>
+      </w:r>
+      <w:proofErr w:type="spellEnd"/>
+      <w:r>
+        <w:rPr>
+          <w:lang w:val="en-CA"/>
+        </w:rPr>
+        <w:t xml:space="preserve">. </w:t>
       </w:r>
     </w:p>
     <w:p>
@@ -3645,7 +5219,21 @@
         <w:rPr>
           <w:lang w:val="en-CA"/>
         </w:rPr>
-        <w:t>The method getLines calls itself.</w:t>
+        <w:t xml:space="preserve">The method </w:t>
+      </w:r>
+      <w:proofErr w:type="spellStart"/>
+      <w:r>
+        <w:rPr>
+          <w:lang w:val="en-CA"/>
+        </w:rPr>
+        <w:t>getLines</w:t>
+      </w:r>
+      <w:proofErr w:type="spellEnd"/>
+      <w:r>
+        <w:rPr>
+          <w:lang w:val="en-CA"/>
+        </w:rPr>
+        <w:t xml:space="preserve"> calls itself.</w:t>
       </w:r>
     </w:p>
     <w:p>
@@ -3663,7 +5251,21 @@
         <w:rPr>
           <w:lang w:val="en-CA"/>
         </w:rPr>
-        <w:t>The method getLines has a base case; the base case is 0 lines left to read.</w:t>
+        <w:t xml:space="preserve">The method </w:t>
+      </w:r>
+      <w:proofErr w:type="spellStart"/>
+      <w:r>
+        <w:rPr>
+          <w:lang w:val="en-CA"/>
+        </w:rPr>
+        <w:t>getLines</w:t>
+      </w:r>
+      <w:proofErr w:type="spellEnd"/>
+      <w:r>
+        <w:rPr>
+          <w:lang w:val="en-CA"/>
+        </w:rPr>
+        <w:t xml:space="preserve"> has a base case; the base case is 0 lines left to read.</w:t>
       </w:r>
     </w:p>
     <w:p>
@@ -3681,7 +5283,21 @@
         <w:rPr>
           <w:lang w:val="en-CA"/>
         </w:rPr>
-        <w:t>The method getLines is always getting closer to the base/shrinking; the number of lines to read starts at the max and gets to 0 eventually.</w:t>
+        <w:t xml:space="preserve">The method </w:t>
+      </w:r>
+      <w:proofErr w:type="spellStart"/>
+      <w:r>
+        <w:rPr>
+          <w:lang w:val="en-CA"/>
+        </w:rPr>
+        <w:t>getLines</w:t>
+      </w:r>
+      <w:proofErr w:type="spellEnd"/>
+      <w:r>
+        <w:rPr>
+          <w:lang w:val="en-CA"/>
+        </w:rPr>
+        <w:t xml:space="preserve"> is always getting closer to the base/shrinking; the number of lines to read starts at the max and gets to 0 eventually.</w:t>
       </w:r>
     </w:p>
     <w:p>
@@ -3693,7 +5309,12 @@
         </w:numPr>
       </w:pPr>
       <w:r>
-        <w:t>Model/View/Controller:</w:t>
+        <w:t>Model/V</w:t>
+      </w:r>
+      <w:bookmarkStart w:id="0" w:name="_GoBack"/>
+      <w:bookmarkEnd w:id="0"/>
+      <w:r>
+        <w:t>iew/Controller:</w:t>
       </w:r>
     </w:p>
     <w:p>
@@ -3813,7 +5434,21 @@
         <w:rPr>
           <w:lang w:val="en-CA"/>
         </w:rPr>
-        <w:t>The lambda function is used in the Model class of the project, in the setHighScores method, around line 150. The Object ‘scores’ has it’s high scores (integer values) compared and sorted.</w:t>
+        <w:t xml:space="preserve">The lambda function is used in the Model class of the project, in the </w:t>
+      </w:r>
+      <w:proofErr w:type="spellStart"/>
+      <w:r>
+        <w:rPr>
+          <w:lang w:val="en-CA"/>
+        </w:rPr>
+        <w:t>setHighScores</w:t>
+      </w:r>
+      <w:proofErr w:type="spellEnd"/>
+      <w:r>
+        <w:rPr>
+          <w:lang w:val="en-CA"/>
+        </w:rPr>
+        <w:t xml:space="preserve"> method, around line 150. The Object ‘scores’ has it’s high scores (integer values) compared and sorted.</w:t>
       </w:r>
     </w:p>
     <w:p>
@@ -3861,7 +5496,21 @@
         <w:rPr>
           <w:lang w:val="en-CA"/>
         </w:rPr>
-        <w:t xml:space="preserve">An example of multithreading is used in the coding of the Timer. This happens in the Model class, in the newGame() method. </w:t>
+        <w:t xml:space="preserve">An example of multithreading is used in the coding of the Timer. This happens in the Model class, in the </w:t>
+      </w:r>
+      <w:proofErr w:type="spellStart"/>
+      <w:r>
+        <w:rPr>
+          <w:lang w:val="en-CA"/>
+        </w:rPr>
+        <w:t>newGame</w:t>
+      </w:r>
+      <w:proofErr w:type="spellEnd"/>
+      <w:r>
+        <w:rPr>
+          <w:lang w:val="en-CA"/>
+        </w:rPr>
+        <w:t xml:space="preserve">() method. </w:t>
       </w:r>
     </w:p>
     <w:p>
@@ -3971,7 +5620,35 @@
         <w:rPr>
           <w:lang w:val="en-CA"/>
         </w:rPr>
-        <w:t>Then a network listener is created by making a new Runnable object. In here, a new serverSocket object is created, which listens to an incoming client/other player. A clientSocket is also created, which “talks”/sends information from the client.</w:t>
+        <w:t xml:space="preserve">Then a network listener is created by making a new Runnable object. In here, a new </w:t>
+      </w:r>
+      <w:proofErr w:type="spellStart"/>
+      <w:r>
+        <w:rPr>
+          <w:lang w:val="en-CA"/>
+        </w:rPr>
+        <w:t>serverSocket</w:t>
+      </w:r>
+      <w:proofErr w:type="spellEnd"/>
+      <w:r>
+        <w:rPr>
+          <w:lang w:val="en-CA"/>
+        </w:rPr>
+        <w:t xml:space="preserve"> object is created, which listens to an incoming client/other player. A </w:t>
+      </w:r>
+      <w:proofErr w:type="spellStart"/>
+      <w:r>
+        <w:rPr>
+          <w:lang w:val="en-CA"/>
+        </w:rPr>
+        <w:t>clientSocket</w:t>
+      </w:r>
+      <w:proofErr w:type="spellEnd"/>
+      <w:r>
+        <w:rPr>
+          <w:lang w:val="en-CA"/>
+        </w:rPr>
+        <w:t xml:space="preserve"> is also created, which “talks”/sends information from the client.</w:t>
       </w:r>
     </w:p>
     <w:p>
@@ -4279,23 +5956,7 @@
             <w:sz w:val="24"/>
             <w:szCs w:val="24"/>
           </w:rPr>
-          <w:t>doc\index</w:t>
-        </w:r>
-        <w:r>
-          <w:rPr>
-            <w:rStyle w:val="Hyperlink"/>
-            <w:sz w:val="24"/>
-            <w:szCs w:val="24"/>
-          </w:rPr>
-          <w:t>.</w:t>
-        </w:r>
-        <w:r>
-          <w:rPr>
-            <w:rStyle w:val="Hyperlink"/>
-            <w:sz w:val="24"/>
-            <w:szCs w:val="24"/>
-          </w:rPr>
-          <w:t>html</w:t>
+          <w:t>doc\index.html</w:t>
         </w:r>
       </w:hyperlink>
     </w:p>
@@ -4319,7 +5980,23 @@
           <w:sz w:val="24"/>
           <w:szCs w:val="24"/>
         </w:rPr>
-        <w:t>Snippets of the JavaDoc:</w:t>
+        <w:t xml:space="preserve">Snippets of the </w:t>
+      </w:r>
+      <w:proofErr w:type="spellStart"/>
+      <w:r>
+        <w:rPr>
+          <w:sz w:val="24"/>
+          <w:szCs w:val="24"/>
+        </w:rPr>
+        <w:t>JavaDoc</w:t>
+      </w:r>
+      <w:proofErr w:type="spellEnd"/>
+      <w:r>
+        <w:rPr>
+          <w:sz w:val="24"/>
+          <w:szCs w:val="24"/>
+        </w:rPr>
+        <w:t>:</w:t>
       </w:r>
     </w:p>
     <w:p>
@@ -4544,17 +6221,32 @@
           <w:sz w:val="24"/>
           <w:szCs w:val="24"/>
         </w:rPr>
-        <w:t>Some javaDoc in View:</w:t>
-      </w:r>
-    </w:p>
-    <w:p>
-      <w:pPr>
-        <w:rPr>
-          <w:sz w:val="24"/>
-          <w:szCs w:val="24"/>
-        </w:rPr>
-      </w:pPr>
-      <w:bookmarkStart w:id="0" w:name="_GoBack"/>
+        <w:t xml:space="preserve">Some </w:t>
+      </w:r>
+      <w:proofErr w:type="spellStart"/>
+      <w:r>
+        <w:rPr>
+          <w:sz w:val="24"/>
+          <w:szCs w:val="24"/>
+        </w:rPr>
+        <w:t>javaDoc</w:t>
+      </w:r>
+      <w:proofErr w:type="spellEnd"/>
+      <w:r>
+        <w:rPr>
+          <w:sz w:val="24"/>
+          <w:szCs w:val="24"/>
+        </w:rPr>
+        <w:t xml:space="preserve"> in View:</w:t>
+      </w:r>
+    </w:p>
+    <w:p>
+      <w:pPr>
+        <w:rPr>
+          <w:sz w:val="24"/>
+          <w:szCs w:val="24"/>
+        </w:rPr>
+      </w:pPr>
       <w:r>
         <w:rPr>
           <w:noProof/>
@@ -4595,7 +6287,6 @@
           </wp:inline>
         </w:drawing>
       </w:r>
-      <w:bookmarkEnd w:id="0"/>
     </w:p>
     <w:sectPr>
       <w:pgSz w:w="12240" w:h="15840"/>
@@ -7168,7 +8859,7 @@
     <w:lsdException w:name="Table Web 2" w:semiHidden="1" w:unhideWhenUsed="1"/>
     <w:lsdException w:name="Table Web 3" w:semiHidden="1" w:unhideWhenUsed="1"/>
     <w:lsdException w:name="Balloon Text" w:semiHidden="1" w:unhideWhenUsed="1"/>
-    <w:lsdException w:name="Table Grid" w:semiHidden="1" w:uiPriority="59" w:unhideWhenUsed="1"/>
+    <w:lsdException w:name="Table Grid" w:uiPriority="59"/>
     <w:lsdException w:name="Table Theme" w:semiHidden="1" w:unhideWhenUsed="1"/>
     <w:lsdException w:name="Placeholder Text" w:semiHidden="1"/>
     <w:lsdException w:name="No Spacing" w:uiPriority="1" w:qFormat="1"/>
@@ -7894,7 +9585,7 @@
 </file>
 
 <file path=customXml/itemProps1.xml><?xml version="1.0" encoding="utf-8"?>
-<ds:datastoreItem xmlns:ds="http://schemas.openxmlformats.org/officeDocument/2006/customXml" ds:itemID="{47B3C2B4-755C-4A83-B47D-D6AAE13CF696}">
+<ds:datastoreItem xmlns:ds="http://schemas.openxmlformats.org/officeDocument/2006/customXml" ds:itemID="{9315F74C-052D-4E9F-925F-E1203C4052E3}">
   <ds:schemaRefs>
     <ds:schemaRef ds:uri="http://schemas.openxmlformats.org/officeDocument/2006/bibliography"/>
   </ds:schemaRefs>

</xml_diff>